<commit_message>
work on results and discussion
</commit_message>
<xml_diff>
--- a/master_thesis/discussion.docx
+++ b/master_thesis/discussion.docx
@@ -79,7 +79,47 @@
           <w:szCs w:val="24"/>
           <w:lang w:val="en-US"/>
         </w:rPr>
-        <w:t>Schmidt-Catran &amp; Czymara, 2022</w:t>
+        <w:t>Schmidt-</w:t>
+      </w:r>
+      <w:proofErr w:type="spellStart"/>
+      <w:r>
+        <w:rPr>
+          <w:rFonts w:ascii="TimesNewRomanPSMT" w:hAnsi="TimesNewRomanPSMT" w:cs="TimesNewRomanPSMT"/>
+          <w:sz w:val="24"/>
+          <w:szCs w:val="24"/>
+          <w:lang w:val="en-US"/>
+        </w:rPr>
+        <w:t>Catran</w:t>
+      </w:r>
+      <w:proofErr w:type="spellEnd"/>
+      <w:r>
+        <w:rPr>
+          <w:rFonts w:ascii="TimesNewRomanPSMT" w:hAnsi="TimesNewRomanPSMT" w:cs="TimesNewRomanPSMT"/>
+          <w:sz w:val="24"/>
+          <w:szCs w:val="24"/>
+          <w:lang w:val="en-US"/>
+        </w:rPr>
+        <w:t xml:space="preserve"> &amp; </w:t>
+      </w:r>
+      <w:proofErr w:type="spellStart"/>
+      <w:r>
+        <w:rPr>
+          <w:rFonts w:ascii="TimesNewRomanPSMT" w:hAnsi="TimesNewRomanPSMT" w:cs="TimesNewRomanPSMT"/>
+          <w:sz w:val="24"/>
+          <w:szCs w:val="24"/>
+          <w:lang w:val="en-US"/>
+        </w:rPr>
+        <w:t>Czymara</w:t>
+      </w:r>
+      <w:proofErr w:type="spellEnd"/>
+      <w:r>
+        <w:rPr>
+          <w:rFonts w:ascii="TimesNewRomanPSMT" w:hAnsi="TimesNewRomanPSMT" w:cs="TimesNewRomanPSMT"/>
+          <w:sz w:val="24"/>
+          <w:szCs w:val="24"/>
+          <w:lang w:val="en-US"/>
+        </w:rPr>
+        <w:t>, 2022</w:t>
       </w:r>
       <w:r>
         <w:rPr>
@@ -101,6 +141,158 @@
           <w:lang w:val="en-US"/>
         </w:rPr>
       </w:pPr>
+      <w:r>
+        <w:rPr>
+          <w:rFonts w:ascii="TimesNewRomanPSMT" w:hAnsi="TimesNewRomanPSMT" w:cs="TimesNewRomanPSMT"/>
+          <w:sz w:val="24"/>
+          <w:szCs w:val="24"/>
+          <w:lang w:val="en-US"/>
+        </w:rPr>
+        <w:t xml:space="preserve">Van der </w:t>
+      </w:r>
+      <w:proofErr w:type="spellStart"/>
+      <w:r>
+        <w:rPr>
+          <w:rFonts w:ascii="TimesNewRomanPSMT" w:hAnsi="TimesNewRomanPSMT" w:cs="TimesNewRomanPSMT"/>
+          <w:sz w:val="24"/>
+          <w:szCs w:val="24"/>
+          <w:lang w:val="en-US"/>
+        </w:rPr>
+        <w:t>Brug</w:t>
+      </w:r>
+      <w:proofErr w:type="spellEnd"/>
+      <w:r>
+        <w:rPr>
+          <w:rFonts w:ascii="TimesNewRomanPSMT" w:hAnsi="TimesNewRomanPSMT" w:cs="TimesNewRomanPSMT"/>
+          <w:sz w:val="24"/>
+          <w:szCs w:val="24"/>
+          <w:lang w:val="en-US"/>
+        </w:rPr>
+        <w:t xml:space="preserve"> &amp; </w:t>
+      </w:r>
+      <w:proofErr w:type="spellStart"/>
+      <w:r>
+        <w:rPr>
+          <w:rFonts w:ascii="TimesNewRomanPSMT" w:hAnsi="TimesNewRomanPSMT" w:cs="TimesNewRomanPSMT"/>
+          <w:sz w:val="24"/>
+          <w:szCs w:val="24"/>
+          <w:lang w:val="en-US"/>
+        </w:rPr>
+        <w:t>Hartefeld</w:t>
+      </w:r>
+      <w:proofErr w:type="spellEnd"/>
+      <w:r>
+        <w:rPr>
+          <w:rFonts w:ascii="TimesNewRomanPSMT" w:hAnsi="TimesNewRomanPSMT" w:cs="TimesNewRomanPSMT"/>
+          <w:sz w:val="24"/>
+          <w:szCs w:val="24"/>
+          <w:lang w:val="en-US"/>
+        </w:rPr>
+        <w:t xml:space="preserve"> (2021) report that t</w:t>
+      </w:r>
+      <w:r>
+        <w:rPr>
+          <w:rFonts w:ascii="TimesNewRomanPSMT" w:hAnsi="TimesNewRomanPSMT" w:cs="TimesNewRomanPSMT"/>
+          <w:sz w:val="24"/>
+          <w:szCs w:val="24"/>
+          <w:lang w:val="en-US"/>
+        </w:rPr>
+        <w:t xml:space="preserve">he refugee crisis (2014–2016) intensified </w:t>
+      </w:r>
+      <w:r>
+        <w:rPr>
+          <w:rFonts w:ascii="TimesNewRomanPSMT" w:hAnsi="TimesNewRomanPSMT" w:cs="TimesNewRomanPSMT"/>
+          <w:sz w:val="24"/>
+          <w:szCs w:val="24"/>
+          <w:lang w:val="en-US"/>
+        </w:rPr>
+        <w:t>opinion polarization regarding immigration between</w:t>
+      </w:r>
+      <w:r>
+        <w:rPr>
+          <w:rFonts w:ascii="TimesNewRomanPSMT" w:hAnsi="TimesNewRomanPSMT" w:cs="TimesNewRomanPSMT"/>
+          <w:sz w:val="24"/>
+          <w:szCs w:val="24"/>
+          <w:lang w:val="en-US"/>
+        </w:rPr>
+        <w:t xml:space="preserve"> left- and right-leaning citizens</w:t>
+      </w:r>
+      <w:r>
+        <w:rPr>
+          <w:rFonts w:ascii="TimesNewRomanPSMT" w:hAnsi="TimesNewRomanPSMT" w:cs="TimesNewRomanPSMT"/>
+          <w:sz w:val="24"/>
+          <w:szCs w:val="24"/>
+          <w:lang w:val="en-US"/>
+        </w:rPr>
+        <w:t xml:space="preserve">. </w:t>
+      </w:r>
+      <w:proofErr w:type="spellStart"/>
+      <w:r>
+        <w:rPr>
+          <w:rFonts w:ascii="TimesNewRomanPSMT" w:hAnsi="TimesNewRomanPSMT" w:cs="TimesNewRomanPSMT"/>
+          <w:sz w:val="24"/>
+          <w:szCs w:val="24"/>
+          <w:lang w:val="en-US"/>
+        </w:rPr>
+        <w:t>Hutter</w:t>
+      </w:r>
+      <w:proofErr w:type="spellEnd"/>
+      <w:r>
+        <w:rPr>
+          <w:rFonts w:ascii="TimesNewRomanPSMT" w:hAnsi="TimesNewRomanPSMT" w:cs="TimesNewRomanPSMT"/>
+          <w:sz w:val="24"/>
+          <w:szCs w:val="24"/>
+          <w:lang w:val="en-US"/>
+        </w:rPr>
+        <w:t xml:space="preserve"> </w:t>
+      </w:r>
+      <w:r>
+        <w:rPr>
+          <w:rFonts w:ascii="TimesNewRomanPSMT" w:hAnsi="TimesNewRomanPSMT" w:cs="TimesNewRomanPSMT"/>
+          <w:sz w:val="24"/>
+          <w:szCs w:val="24"/>
+          <w:lang w:val="en-US"/>
+        </w:rPr>
+        <w:t xml:space="preserve">&amp; </w:t>
+      </w:r>
+      <w:proofErr w:type="spellStart"/>
+      <w:r>
+        <w:rPr>
+          <w:rFonts w:ascii="TimesNewRomanPSMT" w:hAnsi="TimesNewRomanPSMT" w:cs="TimesNewRomanPSMT"/>
+          <w:sz w:val="24"/>
+          <w:szCs w:val="24"/>
+          <w:lang w:val="en-US"/>
+        </w:rPr>
+        <w:t>Kriesi</w:t>
+      </w:r>
+      <w:proofErr w:type="spellEnd"/>
+      <w:r>
+        <w:rPr>
+          <w:rFonts w:ascii="TimesNewRomanPSMT" w:hAnsi="TimesNewRomanPSMT" w:cs="TimesNewRomanPSMT"/>
+          <w:sz w:val="24"/>
+          <w:szCs w:val="24"/>
+          <w:lang w:val="en-US"/>
+        </w:rPr>
+        <w:t xml:space="preserve"> (2021) report the same, but note that this is driven in particular by radical right parties in Northwestern and Central Euro</w:t>
+      </w:r>
+      <w:r>
+        <w:rPr>
+          <w:rFonts w:ascii="TimesNewRomanPSMT" w:hAnsi="TimesNewRomanPSMT" w:cs="TimesNewRomanPSMT"/>
+          <w:sz w:val="24"/>
+          <w:szCs w:val="24"/>
+          <w:lang w:val="en-US"/>
+        </w:rPr>
+        <w:t>pe</w:t>
+      </w:r>
+      <w:r>
+        <w:rPr>
+          <w:rFonts w:ascii="TimesNewRomanPSMT" w:hAnsi="TimesNewRomanPSMT" w:cs="TimesNewRomanPSMT"/>
+          <w:sz w:val="24"/>
+          <w:szCs w:val="24"/>
+          <w:lang w:val="en-US"/>
+        </w:rPr>
+        <w:t xml:space="preserve"> ()</w:t>
+      </w:r>
     </w:p>
     <w:p>
       <w:pPr>
@@ -109,89 +301,19 @@
           <w:rFonts w:ascii="TimesNewRomanPSMT" w:hAnsi="TimesNewRomanPSMT" w:cs="TimesNewRomanPSMT"/>
           <w:sz w:val="24"/>
           <w:szCs w:val="24"/>
-          <w:lang w:val="en-US"/>
-        </w:rPr>
-      </w:pPr>
-      <w:r>
-        <w:rPr>
-          <w:rFonts w:ascii="TimesNewRomanPSMT" w:hAnsi="TimesNewRomanPSMT" w:cs="TimesNewRomanPSMT"/>
-          <w:sz w:val="24"/>
-          <w:szCs w:val="24"/>
-          <w:lang w:val="en-US"/>
-        </w:rPr>
-        <w:t>Van der Brug &amp; Hartefeld (2021) report that t</w:t>
-      </w:r>
-      <w:r>
-        <w:rPr>
-          <w:rFonts w:ascii="TimesNewRomanPSMT" w:hAnsi="TimesNewRomanPSMT" w:cs="TimesNewRomanPSMT"/>
-          <w:sz w:val="24"/>
-          <w:szCs w:val="24"/>
-          <w:lang w:val="en-US"/>
-        </w:rPr>
-        <w:t xml:space="preserve">he refugee crisis (2014–2016) intensified </w:t>
-      </w:r>
-      <w:r>
-        <w:rPr>
-          <w:rFonts w:ascii="TimesNewRomanPSMT" w:hAnsi="TimesNewRomanPSMT" w:cs="TimesNewRomanPSMT"/>
-          <w:sz w:val="24"/>
-          <w:szCs w:val="24"/>
-          <w:lang w:val="en-US"/>
-        </w:rPr>
-        <w:t>opinion polarization regarding immigration between</w:t>
-      </w:r>
-      <w:r>
-        <w:rPr>
-          <w:rFonts w:ascii="TimesNewRomanPSMT" w:hAnsi="TimesNewRomanPSMT" w:cs="TimesNewRomanPSMT"/>
-          <w:sz w:val="24"/>
-          <w:szCs w:val="24"/>
-          <w:lang w:val="en-US"/>
-        </w:rPr>
-        <w:t xml:space="preserve"> left- and right-leaning citizens</w:t>
-      </w:r>
-      <w:r>
-        <w:rPr>
-          <w:rFonts w:ascii="TimesNewRomanPSMT" w:hAnsi="TimesNewRomanPSMT" w:cs="TimesNewRomanPSMT"/>
-          <w:sz w:val="24"/>
-          <w:szCs w:val="24"/>
-          <w:lang w:val="en-US"/>
-        </w:rPr>
-        <w:t xml:space="preserve">. Hutter </w:t>
-      </w:r>
-      <w:r>
-        <w:rPr>
-          <w:rFonts w:ascii="TimesNewRomanPSMT" w:hAnsi="TimesNewRomanPSMT" w:cs="TimesNewRomanPSMT"/>
-          <w:sz w:val="24"/>
-          <w:szCs w:val="24"/>
-          <w:lang w:val="en-US"/>
-        </w:rPr>
-        <w:t>&amp; Kriesi</w:t>
-      </w:r>
-      <w:r>
-        <w:rPr>
-          <w:rFonts w:ascii="TimesNewRomanPSMT" w:hAnsi="TimesNewRomanPSMT" w:cs="TimesNewRomanPSMT"/>
-          <w:sz w:val="24"/>
-          <w:szCs w:val="24"/>
-          <w:lang w:val="en-US"/>
-        </w:rPr>
-        <w:t xml:space="preserve"> (2021) report the same, but note that this is driven in particular by radical right parties in Northwestern and Central Euro</w:t>
-      </w:r>
-      <w:r>
-        <w:rPr>
-          <w:rFonts w:ascii="TimesNewRomanPSMT" w:hAnsi="TimesNewRomanPSMT" w:cs="TimesNewRomanPSMT"/>
-          <w:sz w:val="24"/>
-          <w:szCs w:val="24"/>
-          <w:lang w:val="en-US"/>
-        </w:rPr>
-        <w:t>pe</w:t>
-      </w:r>
-      <w:r>
-        <w:rPr>
-          <w:rFonts w:ascii="TimesNewRomanPSMT" w:hAnsi="TimesNewRomanPSMT" w:cs="TimesNewRomanPSMT"/>
-          <w:sz w:val="24"/>
-          <w:szCs w:val="24"/>
-          <w:lang w:val="en-US"/>
-        </w:rPr>
-        <w:t xml:space="preserve"> ()</w:t>
+          <w:u w:val="single"/>
+          <w:lang w:val="en-US"/>
+        </w:rPr>
+      </w:pPr>
+      <w:r>
+        <w:rPr>
+          <w:rFonts w:ascii="TimesNewRomanPSMT" w:hAnsi="TimesNewRomanPSMT" w:cs="TimesNewRomanPSMT"/>
+          <w:sz w:val="24"/>
+          <w:szCs w:val="24"/>
+          <w:u w:val="single"/>
+          <w:lang w:val="en-US"/>
+        </w:rPr>
+        <w:t>Such as Hungary</w:t>
       </w:r>
     </w:p>
     <w:p>
@@ -204,137 +326,182 @@
           <w:lang w:val="en-US"/>
         </w:rPr>
       </w:pPr>
+      <w:r>
+        <w:rPr>
+          <w:rFonts w:ascii="TimesNewRomanPSMT" w:hAnsi="TimesNewRomanPSMT" w:cs="TimesNewRomanPSMT"/>
+          <w:sz w:val="24"/>
+          <w:szCs w:val="24"/>
+          <w:lang w:val="en-US"/>
+        </w:rPr>
+        <w:t xml:space="preserve">Under Viktor </w:t>
+      </w:r>
+      <w:proofErr w:type="spellStart"/>
+      <w:r>
+        <w:rPr>
+          <w:rFonts w:ascii="TimesNewRomanPSMT" w:hAnsi="TimesNewRomanPSMT" w:cs="TimesNewRomanPSMT"/>
+          <w:sz w:val="24"/>
+          <w:szCs w:val="24"/>
+          <w:lang w:val="en-US"/>
+        </w:rPr>
+        <w:t>Orbán</w:t>
+      </w:r>
+      <w:proofErr w:type="spellEnd"/>
+      <w:r>
+        <w:rPr>
+          <w:rFonts w:ascii="TimesNewRomanPSMT" w:hAnsi="TimesNewRomanPSMT" w:cs="TimesNewRomanPSMT"/>
+          <w:sz w:val="24"/>
+          <w:szCs w:val="24"/>
+          <w:lang w:val="en-US"/>
+        </w:rPr>
+        <w:t>,</w:t>
+      </w:r>
+      <w:r>
+        <w:rPr>
+          <w:rFonts w:ascii="TimesNewRomanPSMT" w:hAnsi="TimesNewRomanPSMT" w:cs="TimesNewRomanPSMT"/>
+          <w:sz w:val="24"/>
+          <w:szCs w:val="24"/>
+          <w:lang w:val="en-US"/>
+        </w:rPr>
+        <w:t xml:space="preserve"> Hungary is being governed by </w:t>
+      </w:r>
+      <w:r>
+        <w:rPr>
+          <w:rFonts w:ascii="TimesNewRomanPSMT" w:hAnsi="TimesNewRomanPSMT" w:cs="TimesNewRomanPSMT"/>
+          <w:sz w:val="24"/>
+          <w:szCs w:val="24"/>
+          <w:lang w:val="en-US"/>
+        </w:rPr>
+        <w:t>such an aforementioned</w:t>
+      </w:r>
+      <w:r>
+        <w:rPr>
+          <w:rFonts w:ascii="TimesNewRomanPSMT" w:hAnsi="TimesNewRomanPSMT" w:cs="TimesNewRomanPSMT"/>
+          <w:sz w:val="24"/>
+          <w:szCs w:val="24"/>
+          <w:lang w:val="en-US"/>
+        </w:rPr>
+        <w:t xml:space="preserve"> radical right party </w:t>
+      </w:r>
+      <w:r>
+        <w:rPr>
+          <w:rFonts w:ascii="TimesNewRomanPSMT" w:hAnsi="TimesNewRomanPSMT" w:cs="TimesNewRomanPSMT"/>
+          <w:sz w:val="24"/>
+          <w:szCs w:val="24"/>
+          <w:lang w:val="en-US"/>
+        </w:rPr>
+        <w:t>(</w:t>
+      </w:r>
+      <w:proofErr w:type="spellStart"/>
+      <w:r>
+        <w:rPr>
+          <w:rFonts w:ascii="TimesNewRomanPSMT" w:hAnsi="TimesNewRomanPSMT" w:cs="TimesNewRomanPSMT"/>
+          <w:sz w:val="24"/>
+          <w:szCs w:val="24"/>
+          <w:lang w:val="en-US"/>
+        </w:rPr>
+        <w:t>Bösckei</w:t>
+      </w:r>
+      <w:proofErr w:type="spellEnd"/>
+      <w:r>
+        <w:rPr>
+          <w:rFonts w:ascii="TimesNewRomanPSMT" w:hAnsi="TimesNewRomanPSMT" w:cs="TimesNewRomanPSMT"/>
+          <w:sz w:val="24"/>
+          <w:szCs w:val="24"/>
+          <w:lang w:val="en-US"/>
+        </w:rPr>
+        <w:t xml:space="preserve"> &amp; </w:t>
+      </w:r>
+      <w:proofErr w:type="spellStart"/>
+      <w:r>
+        <w:rPr>
+          <w:rFonts w:ascii="TimesNewRomanPSMT" w:hAnsi="TimesNewRomanPSMT" w:cs="TimesNewRomanPSMT"/>
+          <w:sz w:val="24"/>
+          <w:szCs w:val="24"/>
+          <w:lang w:val="en-US"/>
+        </w:rPr>
+        <w:t>Molnár</w:t>
+      </w:r>
+      <w:proofErr w:type="spellEnd"/>
+      <w:r>
+        <w:rPr>
+          <w:rFonts w:ascii="TimesNewRomanPSMT" w:hAnsi="TimesNewRomanPSMT" w:cs="TimesNewRomanPSMT"/>
+          <w:sz w:val="24"/>
+          <w:szCs w:val="24"/>
+          <w:lang w:val="en-US"/>
+        </w:rPr>
+        <w:t xml:space="preserve">, 2019; </w:t>
+      </w:r>
+      <w:proofErr w:type="spellStart"/>
+      <w:r>
+        <w:rPr>
+          <w:rFonts w:ascii="TimesNewRomanPSMT" w:hAnsi="TimesNewRomanPSMT" w:cs="TimesNewRomanPSMT"/>
+          <w:sz w:val="24"/>
+          <w:szCs w:val="24"/>
+          <w:lang w:val="en-US"/>
+        </w:rPr>
+        <w:t>Vadhanavisala</w:t>
+      </w:r>
+      <w:proofErr w:type="spellEnd"/>
+      <w:r>
+        <w:rPr>
+          <w:rFonts w:ascii="TimesNewRomanPSMT" w:hAnsi="TimesNewRomanPSMT" w:cs="TimesNewRomanPSMT"/>
+          <w:sz w:val="24"/>
+          <w:szCs w:val="24"/>
+          <w:lang w:val="en-US"/>
+        </w:rPr>
+        <w:t xml:space="preserve"> 2020)</w:t>
+      </w:r>
     </w:p>
     <w:p>
       <w:pPr>
         <w:spacing w:line="360" w:lineRule="auto"/>
         <w:rPr>
-          <w:rFonts w:ascii="TimesNewRomanPSMT" w:hAnsi="TimesNewRomanPSMT" w:cs="TimesNewRomanPSMT"/>
+          <w:rFonts w:ascii="Times New Roman" w:hAnsi="Times New Roman" w:cs="Times New Roman"/>
           <w:sz w:val="24"/>
           <w:szCs w:val="24"/>
           <w:u w:val="single"/>
           <w:lang w:val="en-US"/>
         </w:rPr>
       </w:pPr>
-      <w:r>
-        <w:rPr>
-          <w:rFonts w:ascii="TimesNewRomanPSMT" w:hAnsi="TimesNewRomanPSMT" w:cs="TimesNewRomanPSMT"/>
-          <w:sz w:val="24"/>
-          <w:szCs w:val="24"/>
-          <w:u w:val="single"/>
-          <w:lang w:val="en-US"/>
-        </w:rPr>
-        <w:t>Such as Hungary</w:t>
-      </w:r>
     </w:p>
     <w:p>
       <w:pPr>
         <w:spacing w:line="360" w:lineRule="auto"/>
         <w:rPr>
-          <w:rFonts w:ascii="TimesNewRomanPSMT" w:hAnsi="TimesNewRomanPSMT" w:cs="TimesNewRomanPSMT"/>
-          <w:sz w:val="24"/>
-          <w:szCs w:val="24"/>
-          <w:lang w:val="en-US"/>
-        </w:rPr>
-      </w:pPr>
-      <w:r>
-        <w:rPr>
-          <w:rFonts w:ascii="TimesNewRomanPSMT" w:hAnsi="TimesNewRomanPSMT" w:cs="TimesNewRomanPSMT"/>
-          <w:sz w:val="24"/>
-          <w:szCs w:val="24"/>
-          <w:lang w:val="en-US"/>
-        </w:rPr>
-        <w:t xml:space="preserve">Under </w:t>
-      </w:r>
-      <w:r>
-        <w:rPr>
-          <w:rFonts w:ascii="TimesNewRomanPSMT" w:hAnsi="TimesNewRomanPSMT" w:cs="TimesNewRomanPSMT"/>
-          <w:sz w:val="24"/>
-          <w:szCs w:val="24"/>
-          <w:lang w:val="en-US"/>
-        </w:rPr>
-        <w:t>Viktor Orbán</w:t>
-      </w:r>
-      <w:r>
-        <w:rPr>
-          <w:rFonts w:ascii="TimesNewRomanPSMT" w:hAnsi="TimesNewRomanPSMT" w:cs="TimesNewRomanPSMT"/>
-          <w:sz w:val="24"/>
-          <w:szCs w:val="24"/>
-          <w:lang w:val="en-US"/>
-        </w:rPr>
-        <w:t>,</w:t>
-      </w:r>
-      <w:r>
-        <w:rPr>
-          <w:rFonts w:ascii="TimesNewRomanPSMT" w:hAnsi="TimesNewRomanPSMT" w:cs="TimesNewRomanPSMT"/>
-          <w:sz w:val="24"/>
-          <w:szCs w:val="24"/>
-          <w:lang w:val="en-US"/>
-        </w:rPr>
-        <w:t xml:space="preserve"> Hungary is being governed by </w:t>
-      </w:r>
-      <w:r>
-        <w:rPr>
-          <w:rFonts w:ascii="TimesNewRomanPSMT" w:hAnsi="TimesNewRomanPSMT" w:cs="TimesNewRomanPSMT"/>
-          <w:sz w:val="24"/>
-          <w:szCs w:val="24"/>
-          <w:lang w:val="en-US"/>
-        </w:rPr>
-        <w:t>such an aforementioned</w:t>
-      </w:r>
-      <w:r>
-        <w:rPr>
-          <w:rFonts w:ascii="TimesNewRomanPSMT" w:hAnsi="TimesNewRomanPSMT" w:cs="TimesNewRomanPSMT"/>
-          <w:sz w:val="24"/>
-          <w:szCs w:val="24"/>
-          <w:lang w:val="en-US"/>
-        </w:rPr>
-        <w:t xml:space="preserve"> radical right party </w:t>
-      </w:r>
-      <w:r>
-        <w:rPr>
-          <w:rFonts w:ascii="TimesNewRomanPSMT" w:hAnsi="TimesNewRomanPSMT" w:cs="TimesNewRomanPSMT"/>
-          <w:sz w:val="24"/>
-          <w:szCs w:val="24"/>
-          <w:lang w:val="en-US"/>
-        </w:rPr>
-        <w:t>(</w:t>
-      </w:r>
-      <w:r>
-        <w:rPr>
-          <w:rFonts w:ascii="TimesNewRomanPSMT" w:hAnsi="TimesNewRomanPSMT" w:cs="TimesNewRomanPSMT"/>
-          <w:sz w:val="24"/>
-          <w:szCs w:val="24"/>
-          <w:lang w:val="en-US"/>
-        </w:rPr>
-        <w:t xml:space="preserve">Bösckei &amp; Molnár, 2019; </w:t>
-      </w:r>
-      <w:r>
-        <w:rPr>
-          <w:rFonts w:ascii="TimesNewRomanPSMT" w:hAnsi="TimesNewRomanPSMT" w:cs="TimesNewRomanPSMT"/>
-          <w:sz w:val="24"/>
-          <w:szCs w:val="24"/>
-          <w:lang w:val="en-US"/>
-        </w:rPr>
-        <w:t>Vadhanavisala</w:t>
-      </w:r>
-      <w:r>
-        <w:rPr>
-          <w:rFonts w:ascii="TimesNewRomanPSMT" w:hAnsi="TimesNewRomanPSMT" w:cs="TimesNewRomanPSMT"/>
-          <w:sz w:val="24"/>
-          <w:szCs w:val="24"/>
-          <w:lang w:val="en-US"/>
-        </w:rPr>
-        <w:t xml:space="preserve"> 2020</w:t>
-      </w:r>
-      <w:r>
-        <w:rPr>
-          <w:rFonts w:ascii="TimesNewRomanPSMT" w:hAnsi="TimesNewRomanPSMT" w:cs="TimesNewRomanPSMT"/>
-          <w:sz w:val="24"/>
-          <w:szCs w:val="24"/>
-          <w:lang w:val="en-US"/>
-        </w:rPr>
-        <w:t>)</w:t>
+          <w:rFonts w:ascii="Times New Roman" w:hAnsi="Times New Roman" w:cs="Times New Roman"/>
+          <w:sz w:val="24"/>
+          <w:szCs w:val="24"/>
+          <w:lang w:val="en-US"/>
+        </w:rPr>
+      </w:pPr>
+      <w:r>
+        <w:rPr>
+          <w:rFonts w:ascii="Times New Roman" w:hAnsi="Times New Roman" w:cs="Times New Roman"/>
+          <w:sz w:val="24"/>
+          <w:szCs w:val="24"/>
+          <w:lang w:val="en-US"/>
+        </w:rPr>
+        <w:t xml:space="preserve">The party’s governance is marked by populist, nativist, and authoritarian tendencies, with a strong emphasis on nationalism and welfare chauvinism, and a dismissive stance toward the European Union and liberal democratic values (Lugosi, 2018; </w:t>
+      </w:r>
+      <w:proofErr w:type="spellStart"/>
+      <w:r>
+        <w:rPr>
+          <w:rFonts w:ascii="Times New Roman" w:hAnsi="Times New Roman" w:cs="Times New Roman"/>
+          <w:sz w:val="24"/>
+          <w:szCs w:val="24"/>
+          <w:lang w:val="en-US"/>
+        </w:rPr>
+        <w:t>Hegedüs</w:t>
+      </w:r>
+      <w:proofErr w:type="spellEnd"/>
+      <w:r>
+        <w:rPr>
+          <w:rFonts w:ascii="Times New Roman" w:hAnsi="Times New Roman" w:cs="Times New Roman"/>
+          <w:sz w:val="24"/>
+          <w:szCs w:val="24"/>
+          <w:lang w:val="en-US"/>
+        </w:rPr>
+        <w:t>, 2018)</w:t>
       </w:r>
     </w:p>
     <w:p>
@@ -353,7 +520,7 @@
       <w:pPr>
         <w:spacing w:line="360" w:lineRule="auto"/>
         <w:rPr>
-          <w:rFonts w:ascii="Times New Roman" w:hAnsi="Times New Roman" w:cs="Times New Roman"/>
+          <w:rFonts w:ascii="TimesNewRomanPSMT" w:hAnsi="TimesNewRomanPSMT" w:cs="TimesNewRomanPSMT"/>
           <w:sz w:val="24"/>
           <w:szCs w:val="24"/>
           <w:u w:val="single"/>
@@ -362,23 +529,13 @@
       </w:pPr>
       <w:r>
         <w:rPr>
-          <w:rFonts w:ascii="Times New Roman" w:hAnsi="Times New Roman" w:cs="Times New Roman"/>
+          <w:rFonts w:ascii="TimesNewRomanPSMT" w:hAnsi="TimesNewRomanPSMT" w:cs="TimesNewRomanPSMT"/>
           <w:sz w:val="24"/>
           <w:szCs w:val="24"/>
           <w:u w:val="single"/>
           <w:lang w:val="en-US"/>
         </w:rPr>
-        <w:t>The party’s governance is marked by populist, nativist, and authoritarian tendencies, with a strong emphasis on nationalism and welfare chauvinism, and a dismissive stance toward the European Union and liberal democratic values</w:t>
-      </w:r>
-      <w:r>
-        <w:rPr>
-          <w:rFonts w:ascii="Times New Roman" w:hAnsi="Times New Roman" w:cs="Times New Roman"/>
-          <w:sz w:val="24"/>
-          <w:szCs w:val="24"/>
-          <w:u w:val="single"/>
-          <w:lang w:val="en-US"/>
-        </w:rPr>
-        <w:t xml:space="preserve"> (Lugosi, 2018; Hegedüs, 2018)</w:t>
+        <w:t>Germany</w:t>
       </w:r>
     </w:p>
     <w:p>
@@ -388,331 +545,589 @@
           <w:rFonts w:ascii="Times New Roman" w:hAnsi="Times New Roman" w:cs="Times New Roman"/>
           <w:sz w:val="24"/>
           <w:szCs w:val="24"/>
-          <w:u w:val="single"/>
-          <w:lang w:val="en-US"/>
-        </w:rPr>
-      </w:pPr>
+          <w:lang w:val="en-US"/>
+        </w:rPr>
+      </w:pPr>
+      <w:r>
+        <w:rPr>
+          <w:rFonts w:ascii="TimesNewRomanPSMT" w:hAnsi="TimesNewRomanPSMT" w:cs="TimesNewRomanPSMT"/>
+          <w:sz w:val="24"/>
+          <w:szCs w:val="24"/>
+          <w:lang w:val="en-US"/>
+        </w:rPr>
+        <w:t xml:space="preserve">As of 2015, Germany became a primary destination for refugees. </w:t>
+      </w:r>
+      <w:r>
+        <w:rPr>
+          <w:rFonts w:ascii="TimesNewRomanPSMT" w:hAnsi="TimesNewRomanPSMT" w:cs="TimesNewRomanPSMT"/>
+          <w:sz w:val="24"/>
+          <w:szCs w:val="24"/>
+          <w:lang w:val="en-US"/>
+        </w:rPr>
+        <w:t>Initially, there was a significant wave of sympathy and support for the arriving refugees. This was evident in the warm welcomes at train stations, with many Germans offering food, water, clothing, and shelter. Chancellor Angela Merkel's "</w:t>
+      </w:r>
+      <w:proofErr w:type="spellStart"/>
+      <w:r>
+        <w:rPr>
+          <w:rFonts w:ascii="TimesNewRomanPSMT" w:hAnsi="TimesNewRomanPSMT" w:cs="TimesNewRomanPSMT"/>
+          <w:sz w:val="24"/>
+          <w:szCs w:val="24"/>
+          <w:lang w:val="en-US"/>
+        </w:rPr>
+        <w:t>Wir</w:t>
+      </w:r>
+      <w:proofErr w:type="spellEnd"/>
+      <w:r>
+        <w:rPr>
+          <w:rFonts w:ascii="TimesNewRomanPSMT" w:hAnsi="TimesNewRomanPSMT" w:cs="TimesNewRomanPSMT"/>
+          <w:sz w:val="24"/>
+          <w:szCs w:val="24"/>
+          <w:lang w:val="en-US"/>
+        </w:rPr>
+        <w:t xml:space="preserve"> </w:t>
+      </w:r>
+      <w:proofErr w:type="spellStart"/>
+      <w:r>
+        <w:rPr>
+          <w:rFonts w:ascii="TimesNewRomanPSMT" w:hAnsi="TimesNewRomanPSMT" w:cs="TimesNewRomanPSMT"/>
+          <w:sz w:val="24"/>
+          <w:szCs w:val="24"/>
+          <w:lang w:val="en-US"/>
+        </w:rPr>
+        <w:t>schaffen</w:t>
+      </w:r>
+      <w:proofErr w:type="spellEnd"/>
+      <w:r>
+        <w:rPr>
+          <w:rFonts w:ascii="TimesNewRomanPSMT" w:hAnsi="TimesNewRomanPSMT" w:cs="TimesNewRomanPSMT"/>
+          <w:sz w:val="24"/>
+          <w:szCs w:val="24"/>
+          <w:lang w:val="en-US"/>
+        </w:rPr>
+        <w:t xml:space="preserve"> das" ("We can manage this") became a widely cited expression of confidence and a symbol of this welcoming culture.</w:t>
+      </w:r>
+      <w:r>
+        <w:rPr>
+          <w:rFonts w:ascii="TimesNewRomanPSMT" w:hAnsi="TimesNewRomanPSMT" w:cs="TimesNewRomanPSMT"/>
+          <w:sz w:val="24"/>
+          <w:szCs w:val="24"/>
+          <w:lang w:val="en-US"/>
+        </w:rPr>
+        <w:t xml:space="preserve"> </w:t>
+      </w:r>
+      <w:r>
+        <w:rPr>
+          <w:rFonts w:ascii="TimesNewRomanPSMT" w:hAnsi="TimesNewRomanPSMT" w:cs="TimesNewRomanPSMT"/>
+          <w:sz w:val="24"/>
+          <w:szCs w:val="24"/>
+          <w:lang w:val="en-US"/>
+        </w:rPr>
+        <w:t>his period was characterized by widespread volunteer efforts, public displays of support, and a strong humanitarian response, especially in major cities and at train stations where refugees were greeted by cheering crowds</w:t>
+      </w:r>
+      <w:r>
+        <w:rPr>
+          <w:rFonts w:ascii="TimesNewRomanPSMT" w:hAnsi="TimesNewRomanPSMT" w:cs="TimesNewRomanPSMT"/>
+          <w:sz w:val="24"/>
+          <w:szCs w:val="24"/>
+          <w:lang w:val="en-US"/>
+        </w:rPr>
+        <w:t xml:space="preserve"> (e.g., Funk, 2016; </w:t>
+      </w:r>
+      <w:proofErr w:type="spellStart"/>
+      <w:r>
+        <w:rPr>
+          <w:rFonts w:ascii="TimesNewRomanPSMT" w:hAnsi="TimesNewRomanPSMT" w:cs="TimesNewRomanPSMT"/>
+          <w:sz w:val="24"/>
+          <w:szCs w:val="24"/>
+          <w:lang w:val="en-US"/>
+        </w:rPr>
+        <w:t>Neis</w:t>
+      </w:r>
+      <w:proofErr w:type="spellEnd"/>
+      <w:r>
+        <w:rPr>
+          <w:rFonts w:ascii="TimesNewRomanPSMT" w:hAnsi="TimesNewRomanPSMT" w:cs="TimesNewRomanPSMT"/>
+          <w:sz w:val="24"/>
+          <w:szCs w:val="24"/>
+          <w:lang w:val="en-US"/>
+        </w:rPr>
+        <w:t xml:space="preserve">, Meier &amp; </w:t>
+      </w:r>
+      <w:proofErr w:type="spellStart"/>
+      <w:r>
+        <w:rPr>
+          <w:rFonts w:ascii="TimesNewRomanPSMT" w:hAnsi="TimesNewRomanPSMT" w:cs="TimesNewRomanPSMT"/>
+          <w:sz w:val="24"/>
+          <w:szCs w:val="24"/>
+          <w:lang w:val="en-US"/>
+        </w:rPr>
+        <w:t>Furukawazono</w:t>
+      </w:r>
+      <w:proofErr w:type="spellEnd"/>
+      <w:r>
+        <w:rPr>
+          <w:rFonts w:ascii="TimesNewRomanPSMT" w:hAnsi="TimesNewRomanPSMT" w:cs="TimesNewRomanPSMT"/>
+          <w:sz w:val="24"/>
+          <w:szCs w:val="24"/>
+          <w:lang w:val="en-US"/>
+        </w:rPr>
+        <w:t xml:space="preserve">, 2018; </w:t>
+      </w:r>
+      <w:proofErr w:type="spellStart"/>
+      <w:r>
+        <w:rPr>
+          <w:rFonts w:ascii="TimesNewRomanPSMT" w:hAnsi="TimesNewRomanPSMT" w:cs="TimesNewRomanPSMT"/>
+          <w:sz w:val="24"/>
+          <w:szCs w:val="24"/>
+          <w:lang w:val="en-US"/>
+        </w:rPr>
+        <w:t>Zimmerer</w:t>
+      </w:r>
+      <w:proofErr w:type="spellEnd"/>
+      <w:r>
+        <w:rPr>
+          <w:rFonts w:ascii="TimesNewRomanPSMT" w:hAnsi="TimesNewRomanPSMT" w:cs="TimesNewRomanPSMT"/>
+          <w:sz w:val="24"/>
+          <w:szCs w:val="24"/>
+          <w:lang w:val="en-US"/>
+        </w:rPr>
+        <w:t>, 2016).</w:t>
+      </w:r>
+      <w:r>
+        <w:rPr>
+          <w:rFonts w:ascii="TimesNewRomanPSMT" w:hAnsi="TimesNewRomanPSMT" w:cs="TimesNewRomanPSMT"/>
+          <w:sz w:val="24"/>
+          <w:szCs w:val="24"/>
+          <w:lang w:val="en-US"/>
+        </w:rPr>
+        <w:t xml:space="preserve"> </w:t>
+      </w:r>
+      <w:r>
+        <w:rPr>
+          <w:rFonts w:ascii="TimesNewRomanPSMT" w:hAnsi="TimesNewRomanPSMT" w:cs="TimesNewRomanPSMT"/>
+          <w:sz w:val="24"/>
+          <w:szCs w:val="24"/>
+          <w:lang w:val="en-US"/>
+        </w:rPr>
+        <w:t xml:space="preserve">However, with time, concerns among the German citizens and political parties started to rise. </w:t>
+      </w:r>
+      <w:r>
+        <w:rPr>
+          <w:rFonts w:ascii="TimesNewRomanPSMT" w:hAnsi="TimesNewRomanPSMT" w:cs="TimesNewRomanPSMT"/>
+          <w:sz w:val="24"/>
+          <w:szCs w:val="24"/>
+          <w:lang w:val="en-US"/>
+        </w:rPr>
+        <w:t>These concerns often revolved around the capacity of the country to integrate so many people, potential impacts on social cohesion, and security issues</w:t>
+      </w:r>
+      <w:r>
+        <w:rPr>
+          <w:rFonts w:ascii="TimesNewRomanPSMT" w:hAnsi="TimesNewRomanPSMT" w:cs="TimesNewRomanPSMT"/>
+          <w:sz w:val="24"/>
+          <w:szCs w:val="24"/>
+          <w:lang w:val="en-US"/>
+        </w:rPr>
+        <w:t xml:space="preserve">. </w:t>
+      </w:r>
+      <w:r>
+        <w:rPr>
+          <w:rFonts w:ascii="TimesNewRomanPSMT" w:hAnsi="TimesNewRomanPSMT" w:cs="TimesNewRomanPSMT"/>
+          <w:sz w:val="24"/>
+          <w:szCs w:val="24"/>
+          <w:lang w:val="en-US"/>
+        </w:rPr>
+        <w:t xml:space="preserve">Previous </w:t>
+      </w:r>
+      <w:r>
+        <w:rPr>
+          <w:rFonts w:ascii="TimesNewRomanPSMT" w:hAnsi="TimesNewRomanPSMT" w:cs="TimesNewRomanPSMT"/>
+          <w:sz w:val="24"/>
+          <w:szCs w:val="24"/>
+          <w:lang w:val="en-US"/>
+        </w:rPr>
+        <w:lastRenderedPageBreak/>
+        <w:t>research suggests that there seems</w:t>
+      </w:r>
+      <w:r>
+        <w:rPr>
+          <w:rFonts w:ascii="TimesNewRomanPSMT" w:hAnsi="TimesNewRomanPSMT" w:cs="TimesNewRomanPSMT"/>
+          <w:sz w:val="24"/>
+          <w:szCs w:val="24"/>
+          <w:lang w:val="en-US"/>
+        </w:rPr>
+        <w:t xml:space="preserve"> to</w:t>
+      </w:r>
+      <w:r>
+        <w:rPr>
+          <w:rFonts w:ascii="TimesNewRomanPSMT" w:hAnsi="TimesNewRomanPSMT" w:cs="TimesNewRomanPSMT"/>
+          <w:sz w:val="24"/>
+          <w:szCs w:val="24"/>
+          <w:lang w:val="en-US"/>
+        </w:rPr>
+        <w:t xml:space="preserve"> </w:t>
+      </w:r>
+      <w:r>
+        <w:rPr>
+          <w:rFonts w:ascii="TimesNewRomanPSMT" w:hAnsi="TimesNewRomanPSMT" w:cs="TimesNewRomanPSMT"/>
+          <w:sz w:val="24"/>
+          <w:szCs w:val="24"/>
+          <w:lang w:val="en-US"/>
+        </w:rPr>
+        <w:t xml:space="preserve">no overall trend in </w:t>
+      </w:r>
+      <w:r>
+        <w:rPr>
+          <w:rFonts w:ascii="TimesNewRomanPSMT" w:hAnsi="TimesNewRomanPSMT" w:cs="TimesNewRomanPSMT"/>
+          <w:sz w:val="24"/>
+          <w:szCs w:val="24"/>
+          <w:lang w:val="en-US"/>
+        </w:rPr>
+        <w:t>anti-immigration</w:t>
+      </w:r>
+      <w:r>
+        <w:rPr>
+          <w:rFonts w:ascii="TimesNewRomanPSMT" w:hAnsi="TimesNewRomanPSMT" w:cs="TimesNewRomanPSMT"/>
+          <w:sz w:val="24"/>
+          <w:szCs w:val="24"/>
+          <w:lang w:val="en-US"/>
+        </w:rPr>
+        <w:t xml:space="preserve"> sentiment</w:t>
+      </w:r>
+      <w:r>
+        <w:rPr>
+          <w:rFonts w:ascii="TimesNewRomanPSMT" w:hAnsi="TimesNewRomanPSMT" w:cs="TimesNewRomanPSMT"/>
+          <w:sz w:val="24"/>
+          <w:szCs w:val="24"/>
+          <w:lang w:val="en-US"/>
+        </w:rPr>
+        <w:t xml:space="preserve"> overall</w:t>
+      </w:r>
+      <w:r>
+        <w:rPr>
+          <w:rFonts w:ascii="TimesNewRomanPSMT" w:hAnsi="TimesNewRomanPSMT" w:cs="TimesNewRomanPSMT"/>
+          <w:sz w:val="24"/>
+          <w:szCs w:val="24"/>
+          <w:lang w:val="en-US"/>
+        </w:rPr>
+        <w:t>, but</w:t>
+      </w:r>
+      <w:r>
+        <w:rPr>
+          <w:rFonts w:ascii="TimesNewRomanPSMT" w:hAnsi="TimesNewRomanPSMT" w:cs="TimesNewRomanPSMT"/>
+          <w:sz w:val="24"/>
+          <w:szCs w:val="24"/>
+          <w:lang w:val="en-US"/>
+        </w:rPr>
+        <w:t xml:space="preserve"> instead</w:t>
+      </w:r>
+      <w:r>
+        <w:rPr>
+          <w:rFonts w:ascii="TimesNewRomanPSMT" w:hAnsi="TimesNewRomanPSMT" w:cs="TimesNewRomanPSMT"/>
+          <w:sz w:val="24"/>
+          <w:szCs w:val="24"/>
+          <w:lang w:val="en-US"/>
+        </w:rPr>
+        <w:t xml:space="preserve"> on</w:t>
+      </w:r>
+      <w:r>
+        <w:rPr>
+          <w:rFonts w:ascii="TimesNewRomanPSMT" w:hAnsi="TimesNewRomanPSMT" w:cs="TimesNewRomanPSMT"/>
+          <w:sz w:val="24"/>
+          <w:szCs w:val="24"/>
+          <w:lang w:val="en-US"/>
+        </w:rPr>
+        <w:t>l</w:t>
+      </w:r>
+      <w:r>
+        <w:rPr>
+          <w:rFonts w:ascii="TimesNewRomanPSMT" w:hAnsi="TimesNewRomanPSMT" w:cs="TimesNewRomanPSMT"/>
+          <w:sz w:val="24"/>
+          <w:szCs w:val="24"/>
+          <w:lang w:val="en-US"/>
+        </w:rPr>
+        <w:t>y in specific subgroups</w:t>
+      </w:r>
+      <w:r>
+        <w:rPr>
+          <w:rFonts w:ascii="TimesNewRomanPSMT" w:hAnsi="TimesNewRomanPSMT" w:cs="TimesNewRomanPSMT"/>
+          <w:sz w:val="24"/>
+          <w:szCs w:val="24"/>
+          <w:lang w:val="en-US"/>
+        </w:rPr>
+        <w:t xml:space="preserve">. </w:t>
+      </w:r>
+      <w:r>
+        <w:rPr>
+          <w:rFonts w:ascii="TimesNewRomanPSMT" w:hAnsi="TimesNewRomanPSMT" w:cs="TimesNewRomanPSMT"/>
+          <w:sz w:val="24"/>
+          <w:szCs w:val="24"/>
+          <w:lang w:val="en-US"/>
+        </w:rPr>
+        <w:t>Longitudinal analyses show that, despite increased public debate and the heightened salience of immigration since 2015, there is no consistent evidence of a significant rise in overall or between-group polarization on immigration issues in Germany. Attitudes toward immigration have remained relatively stable over time, even as the topic became more prominent in public discourse</w:t>
+      </w:r>
+      <w:r>
+        <w:rPr>
+          <w:rFonts w:ascii="TimesNewRomanPSMT" w:hAnsi="TimesNewRomanPSMT" w:cs="TimesNewRomanPSMT"/>
+          <w:sz w:val="24"/>
+          <w:szCs w:val="24"/>
+          <w:lang w:val="en-US"/>
+        </w:rPr>
+        <w:t xml:space="preserve"> </w:t>
+      </w:r>
+      <w:r>
+        <w:rPr>
+          <w:rFonts w:ascii="TimesNewRomanPSMT" w:hAnsi="TimesNewRomanPSMT" w:cs="TimesNewRomanPSMT"/>
+          <w:sz w:val="24"/>
+          <w:szCs w:val="24"/>
+          <w:lang w:val="en-US"/>
+        </w:rPr>
+        <w:t>(</w:t>
+      </w:r>
+      <w:proofErr w:type="spellStart"/>
+      <w:r>
+        <w:rPr>
+          <w:rFonts w:ascii="TimesNewRomanPSMT" w:hAnsi="TimesNewRomanPSMT" w:cs="TimesNewRomanPSMT"/>
+          <w:sz w:val="24"/>
+          <w:szCs w:val="24"/>
+          <w:lang w:val="en-US"/>
+        </w:rPr>
+        <w:t>Teney</w:t>
+      </w:r>
+      <w:proofErr w:type="spellEnd"/>
+      <w:r>
+        <w:rPr>
+          <w:rFonts w:ascii="TimesNewRomanPSMT" w:hAnsi="TimesNewRomanPSMT" w:cs="TimesNewRomanPSMT"/>
+          <w:sz w:val="24"/>
+          <w:szCs w:val="24"/>
+          <w:lang w:val="en-US"/>
+        </w:rPr>
+        <w:t xml:space="preserve"> &amp; </w:t>
+      </w:r>
+      <w:proofErr w:type="spellStart"/>
+      <w:r>
+        <w:rPr>
+          <w:rFonts w:ascii="TimesNewRomanPSMT" w:hAnsi="TimesNewRomanPSMT" w:cs="TimesNewRomanPSMT"/>
+          <w:sz w:val="24"/>
+          <w:szCs w:val="24"/>
+          <w:lang w:val="en-US"/>
+        </w:rPr>
+        <w:t>Rupieper</w:t>
+      </w:r>
+      <w:proofErr w:type="spellEnd"/>
+      <w:r>
+        <w:rPr>
+          <w:rFonts w:ascii="TimesNewRomanPSMT" w:hAnsi="TimesNewRomanPSMT" w:cs="TimesNewRomanPSMT"/>
+          <w:sz w:val="24"/>
+          <w:szCs w:val="24"/>
+          <w:lang w:val="en-US"/>
+        </w:rPr>
+        <w:t xml:space="preserve">; </w:t>
+      </w:r>
+      <w:proofErr w:type="spellStart"/>
+      <w:r>
+        <w:rPr>
+          <w:rFonts w:ascii="TimesNewRomanPSMT" w:hAnsi="TimesNewRomanPSMT" w:cs="TimesNewRomanPSMT"/>
+          <w:sz w:val="24"/>
+          <w:szCs w:val="24"/>
+          <w:lang w:val="en-US"/>
+        </w:rPr>
+        <w:t>Dochow-Sonderhaus</w:t>
+      </w:r>
+      <w:proofErr w:type="spellEnd"/>
+      <w:r>
+        <w:rPr>
+          <w:rFonts w:ascii="TimesNewRomanPSMT" w:hAnsi="TimesNewRomanPSMT" w:cs="TimesNewRomanPSMT"/>
+          <w:sz w:val="24"/>
+          <w:szCs w:val="24"/>
+          <w:lang w:val="en-US"/>
+        </w:rPr>
+        <w:t xml:space="preserve"> &amp; </w:t>
+      </w:r>
+      <w:proofErr w:type="spellStart"/>
+      <w:r>
+        <w:rPr>
+          <w:rFonts w:ascii="TimesNewRomanPSMT" w:hAnsi="TimesNewRomanPSMT" w:cs="TimesNewRomanPSMT"/>
+          <w:sz w:val="24"/>
+          <w:szCs w:val="24"/>
+          <w:lang w:val="en-US"/>
+        </w:rPr>
+        <w:t>Teney</w:t>
+      </w:r>
+      <w:proofErr w:type="spellEnd"/>
+      <w:r>
+        <w:rPr>
+          <w:rFonts w:ascii="TimesNewRomanPSMT" w:hAnsi="TimesNewRomanPSMT" w:cs="TimesNewRomanPSMT"/>
+          <w:sz w:val="24"/>
+          <w:szCs w:val="24"/>
+          <w:lang w:val="en-US"/>
+        </w:rPr>
+        <w:t>, 2024).</w:t>
+      </w:r>
+      <w:r>
+        <w:rPr>
+          <w:rFonts w:ascii="TimesNewRomanPSMT" w:hAnsi="TimesNewRomanPSMT" w:cs="TimesNewRomanPSMT"/>
+          <w:sz w:val="24"/>
+          <w:szCs w:val="24"/>
+          <w:lang w:val="en-US"/>
+        </w:rPr>
+        <w:t xml:space="preserve"> </w:t>
+      </w:r>
+      <w:r>
+        <w:rPr>
+          <w:rFonts w:ascii="Times New Roman" w:hAnsi="Times New Roman" w:cs="Times New Roman"/>
+          <w:sz w:val="24"/>
+          <w:szCs w:val="24"/>
+          <w:lang w:val="en-US"/>
+        </w:rPr>
+        <w:t xml:space="preserve">According to </w:t>
+      </w:r>
+      <w:proofErr w:type="spellStart"/>
+      <w:r>
+        <w:rPr>
+          <w:rFonts w:ascii="Times New Roman" w:hAnsi="Times New Roman" w:cs="Times New Roman"/>
+          <w:sz w:val="24"/>
+          <w:szCs w:val="24"/>
+          <w:lang w:val="en-US"/>
+        </w:rPr>
+        <w:t>Helbling</w:t>
+      </w:r>
+      <w:proofErr w:type="spellEnd"/>
+      <w:r>
+        <w:rPr>
+          <w:rFonts w:ascii="Times New Roman" w:hAnsi="Times New Roman" w:cs="Times New Roman"/>
+          <w:sz w:val="24"/>
+          <w:szCs w:val="24"/>
+          <w:lang w:val="en-US"/>
+        </w:rPr>
+        <w:t xml:space="preserve"> et al (2023), b</w:t>
+      </w:r>
+      <w:r>
+        <w:rPr>
+          <w:rFonts w:ascii="Times New Roman" w:hAnsi="Times New Roman" w:cs="Times New Roman"/>
+          <w:sz w:val="24"/>
+          <w:szCs w:val="24"/>
+          <w:lang w:val="en-US"/>
+        </w:rPr>
+        <w:t>oth generally pro- and anti-immigration groups share similar preferences on specific policy details, suggesting less polarization than often assumed</w:t>
+      </w:r>
+      <w:r>
+        <w:rPr>
+          <w:rFonts w:ascii="Times New Roman" w:hAnsi="Times New Roman" w:cs="Times New Roman"/>
+          <w:sz w:val="24"/>
+          <w:szCs w:val="24"/>
+          <w:lang w:val="en-US"/>
+        </w:rPr>
+        <w:t xml:space="preserve">. </w:t>
+      </w:r>
+      <w:r>
+        <w:rPr>
+          <w:rFonts w:ascii="Times New Roman" w:hAnsi="Times New Roman" w:cs="Times New Roman"/>
+          <w:sz w:val="24"/>
+          <w:szCs w:val="24"/>
+          <w:lang w:val="en-US"/>
+        </w:rPr>
+        <w:t>There is some divergence in attitudes between occupational classes, with working-class respondents generally expressing more unfavorable views toward immigration. However, significant heterogeneity within these groups limits the extent of structural polarization. Regional differences also exist, with certain areas showing higher support for anti-immigrant parties, but these do not amount to a nationwide increase in polarization</w:t>
+      </w:r>
+      <w:r>
+        <w:rPr>
+          <w:rFonts w:ascii="Times New Roman" w:hAnsi="Times New Roman" w:cs="Times New Roman"/>
+          <w:sz w:val="24"/>
+          <w:szCs w:val="24"/>
+          <w:lang w:val="en-US"/>
+        </w:rPr>
+        <w:t xml:space="preserve"> (</w:t>
+      </w:r>
+      <w:proofErr w:type="spellStart"/>
+      <w:r>
+        <w:rPr>
+          <w:rFonts w:ascii="Times New Roman" w:hAnsi="Times New Roman" w:cs="Times New Roman"/>
+          <w:sz w:val="24"/>
+          <w:szCs w:val="24"/>
+          <w:lang w:val="en-US"/>
+        </w:rPr>
+        <w:t>Dochow-Sondershaus</w:t>
+      </w:r>
+      <w:proofErr w:type="spellEnd"/>
+      <w:r>
+        <w:rPr>
+          <w:rFonts w:ascii="Times New Roman" w:hAnsi="Times New Roman" w:cs="Times New Roman"/>
+          <w:sz w:val="24"/>
+          <w:szCs w:val="24"/>
+          <w:lang w:val="en-US"/>
+        </w:rPr>
+        <w:t xml:space="preserve"> &amp; </w:t>
+      </w:r>
+      <w:proofErr w:type="spellStart"/>
+      <w:r>
+        <w:rPr>
+          <w:rFonts w:ascii="Times New Roman" w:hAnsi="Times New Roman" w:cs="Times New Roman"/>
+          <w:sz w:val="24"/>
+          <w:szCs w:val="24"/>
+          <w:lang w:val="en-US"/>
+        </w:rPr>
+        <w:t>Teney</w:t>
+      </w:r>
+      <w:proofErr w:type="spellEnd"/>
+      <w:r>
+        <w:rPr>
+          <w:rFonts w:ascii="Times New Roman" w:hAnsi="Times New Roman" w:cs="Times New Roman"/>
+          <w:sz w:val="24"/>
+          <w:szCs w:val="24"/>
+          <w:lang w:val="en-US"/>
+        </w:rPr>
+        <w:t>, 2024).</w:t>
+      </w:r>
     </w:p>
     <w:p>
       <w:pPr>
-        <w:spacing w:line="360" w:lineRule="auto"/>
-        <w:rPr>
-          <w:rFonts w:ascii="TimesNewRomanPSMT" w:hAnsi="TimesNewRomanPSMT" w:cs="TimesNewRomanPSMT"/>
+        <w:rPr>
+          <w:rFonts w:ascii="Times New Roman" w:hAnsi="Times New Roman" w:cs="Times New Roman"/>
           <w:sz w:val="24"/>
           <w:szCs w:val="24"/>
           <w:u w:val="single"/>
           <w:lang w:val="en-US"/>
         </w:rPr>
       </w:pPr>
-      <w:r>
-        <w:rPr>
-          <w:rFonts w:ascii="TimesNewRomanPSMT" w:hAnsi="TimesNewRomanPSMT" w:cs="TimesNewRomanPSMT"/>
-          <w:sz w:val="24"/>
-          <w:szCs w:val="24"/>
-          <w:u w:val="single"/>
-          <w:lang w:val="en-US"/>
-        </w:rPr>
-        <w:t>Germany</w:t>
-      </w:r>
     </w:p>
     <w:p>
       <w:pPr>
-        <w:spacing w:line="360" w:lineRule="auto"/>
-        <w:rPr>
-          <w:rFonts w:ascii="Times New Roman" w:hAnsi="Times New Roman" w:cs="Times New Roman"/>
-          <w:sz w:val="24"/>
-          <w:szCs w:val="24"/>
-          <w:lang w:val="en-US"/>
-        </w:rPr>
-      </w:pPr>
-      <w:r>
-        <w:rPr>
-          <w:rFonts w:ascii="TimesNewRomanPSMT" w:hAnsi="TimesNewRomanPSMT" w:cs="TimesNewRomanPSMT"/>
-          <w:sz w:val="24"/>
-          <w:szCs w:val="24"/>
-          <w:lang w:val="en-US"/>
-        </w:rPr>
-        <w:t xml:space="preserve">As of 2015, Germany became a primary destination for refugees. </w:t>
-      </w:r>
-      <w:r>
-        <w:rPr>
-          <w:rFonts w:ascii="TimesNewRomanPSMT" w:hAnsi="TimesNewRomanPSMT" w:cs="TimesNewRomanPSMT"/>
-          <w:sz w:val="24"/>
-          <w:szCs w:val="24"/>
-          <w:lang w:val="en-US"/>
-        </w:rPr>
-        <w:t>Initially, there was a significant wave of sympathy and support for the arriving refugees. This was evident in the warm welcomes at train stations, with many Germans offering food, water, clothing, and shelter. Chancellor Angela Merkel's "Wir schaffen das" ("We can manage this") became a widely cited expression of confidence and a symbol of this welcoming culture.</w:t>
-      </w:r>
-      <w:r>
-        <w:rPr>
-          <w:rFonts w:ascii="TimesNewRomanPSMT" w:hAnsi="TimesNewRomanPSMT" w:cs="TimesNewRomanPSMT"/>
-          <w:sz w:val="24"/>
-          <w:szCs w:val="24"/>
-          <w:lang w:val="en-US"/>
-        </w:rPr>
-        <w:t xml:space="preserve"> </w:t>
-      </w:r>
-      <w:r>
-        <w:rPr>
-          <w:rFonts w:ascii="TimesNewRomanPSMT" w:hAnsi="TimesNewRomanPSMT" w:cs="TimesNewRomanPSMT"/>
-          <w:sz w:val="24"/>
-          <w:szCs w:val="24"/>
-          <w:lang w:val="en-US"/>
-        </w:rPr>
-        <w:t>his period was characterized by widespread volunteer efforts, public displays of support, and a strong humanitarian response, especially in major cities and at train stations where refugees were greeted by cheering crowds</w:t>
-      </w:r>
-      <w:r>
-        <w:rPr>
-          <w:rFonts w:ascii="TimesNewRomanPSMT" w:hAnsi="TimesNewRomanPSMT" w:cs="TimesNewRomanPSMT"/>
-          <w:sz w:val="24"/>
-          <w:szCs w:val="24"/>
-          <w:lang w:val="en-US"/>
-        </w:rPr>
-        <w:t xml:space="preserve"> (e.g., Funk, 2016; Neis, Meier &amp; Furukawazono, 2018; </w:t>
-      </w:r>
-      <w:r>
-        <w:rPr>
-          <w:rFonts w:ascii="TimesNewRomanPSMT" w:hAnsi="TimesNewRomanPSMT" w:cs="TimesNewRomanPSMT"/>
-          <w:sz w:val="24"/>
-          <w:szCs w:val="24"/>
-          <w:lang w:val="en-US"/>
-        </w:rPr>
-        <w:lastRenderedPageBreak/>
-        <w:t>Zimmerer, 2016).</w:t>
-      </w:r>
-      <w:r>
-        <w:rPr>
-          <w:rFonts w:ascii="TimesNewRomanPSMT" w:hAnsi="TimesNewRomanPSMT" w:cs="TimesNewRomanPSMT"/>
-          <w:sz w:val="24"/>
-          <w:szCs w:val="24"/>
-          <w:lang w:val="en-US"/>
-        </w:rPr>
-        <w:t xml:space="preserve"> </w:t>
-      </w:r>
-      <w:r>
-        <w:rPr>
-          <w:rFonts w:ascii="TimesNewRomanPSMT" w:hAnsi="TimesNewRomanPSMT" w:cs="TimesNewRomanPSMT"/>
-          <w:sz w:val="24"/>
-          <w:szCs w:val="24"/>
-          <w:lang w:val="en-US"/>
-        </w:rPr>
-        <w:t xml:space="preserve">However, with time, concerns among the German citizens and political parties started to rise. </w:t>
-      </w:r>
-      <w:r>
-        <w:rPr>
-          <w:rFonts w:ascii="TimesNewRomanPSMT" w:hAnsi="TimesNewRomanPSMT" w:cs="TimesNewRomanPSMT"/>
-          <w:sz w:val="24"/>
-          <w:szCs w:val="24"/>
-          <w:lang w:val="en-US"/>
-        </w:rPr>
-        <w:t>These concerns often revolved around the capacity of the country to integrate so many people, potential impacts on social cohesion, and security issues</w:t>
-      </w:r>
-      <w:r>
-        <w:rPr>
-          <w:rFonts w:ascii="TimesNewRomanPSMT" w:hAnsi="TimesNewRomanPSMT" w:cs="TimesNewRomanPSMT"/>
-          <w:sz w:val="24"/>
-          <w:szCs w:val="24"/>
-          <w:lang w:val="en-US"/>
-        </w:rPr>
-        <w:t xml:space="preserve">. </w:t>
-      </w:r>
-      <w:r>
-        <w:rPr>
-          <w:rFonts w:ascii="TimesNewRomanPSMT" w:hAnsi="TimesNewRomanPSMT" w:cs="TimesNewRomanPSMT"/>
-          <w:sz w:val="24"/>
-          <w:szCs w:val="24"/>
-          <w:lang w:val="en-US"/>
-        </w:rPr>
-        <w:t>Previous research suggests that there seems</w:t>
-      </w:r>
-      <w:r>
-        <w:rPr>
-          <w:rFonts w:ascii="TimesNewRomanPSMT" w:hAnsi="TimesNewRomanPSMT" w:cs="TimesNewRomanPSMT"/>
-          <w:sz w:val="24"/>
-          <w:szCs w:val="24"/>
-          <w:lang w:val="en-US"/>
-        </w:rPr>
-        <w:t xml:space="preserve"> to</w:t>
-      </w:r>
-      <w:r>
-        <w:rPr>
-          <w:rFonts w:ascii="TimesNewRomanPSMT" w:hAnsi="TimesNewRomanPSMT" w:cs="TimesNewRomanPSMT"/>
-          <w:sz w:val="24"/>
-          <w:szCs w:val="24"/>
-          <w:lang w:val="en-US"/>
-        </w:rPr>
-        <w:t xml:space="preserve"> </w:t>
-      </w:r>
-      <w:r>
-        <w:rPr>
-          <w:rFonts w:ascii="TimesNewRomanPSMT" w:hAnsi="TimesNewRomanPSMT" w:cs="TimesNewRomanPSMT"/>
-          <w:sz w:val="24"/>
-          <w:szCs w:val="24"/>
-          <w:lang w:val="en-US"/>
-        </w:rPr>
-        <w:t xml:space="preserve">no overall trend in </w:t>
-      </w:r>
-      <w:r>
-        <w:rPr>
-          <w:rFonts w:ascii="TimesNewRomanPSMT" w:hAnsi="TimesNewRomanPSMT" w:cs="TimesNewRomanPSMT"/>
-          <w:sz w:val="24"/>
-          <w:szCs w:val="24"/>
-          <w:lang w:val="en-US"/>
-        </w:rPr>
-        <w:t>anti-immigration</w:t>
-      </w:r>
-      <w:r>
-        <w:rPr>
-          <w:rFonts w:ascii="TimesNewRomanPSMT" w:hAnsi="TimesNewRomanPSMT" w:cs="TimesNewRomanPSMT"/>
-          <w:sz w:val="24"/>
-          <w:szCs w:val="24"/>
-          <w:lang w:val="en-US"/>
-        </w:rPr>
-        <w:t xml:space="preserve"> sentiment</w:t>
-      </w:r>
-      <w:r>
-        <w:rPr>
-          <w:rFonts w:ascii="TimesNewRomanPSMT" w:hAnsi="TimesNewRomanPSMT" w:cs="TimesNewRomanPSMT"/>
-          <w:sz w:val="24"/>
-          <w:szCs w:val="24"/>
-          <w:lang w:val="en-US"/>
-        </w:rPr>
-        <w:t xml:space="preserve"> overall</w:t>
-      </w:r>
-      <w:r>
-        <w:rPr>
-          <w:rFonts w:ascii="TimesNewRomanPSMT" w:hAnsi="TimesNewRomanPSMT" w:cs="TimesNewRomanPSMT"/>
-          <w:sz w:val="24"/>
-          <w:szCs w:val="24"/>
-          <w:lang w:val="en-US"/>
-        </w:rPr>
-        <w:t>, but</w:t>
-      </w:r>
-      <w:r>
-        <w:rPr>
-          <w:rFonts w:ascii="TimesNewRomanPSMT" w:hAnsi="TimesNewRomanPSMT" w:cs="TimesNewRomanPSMT"/>
-          <w:sz w:val="24"/>
-          <w:szCs w:val="24"/>
-          <w:lang w:val="en-US"/>
-        </w:rPr>
-        <w:t xml:space="preserve"> instead</w:t>
-      </w:r>
-      <w:r>
-        <w:rPr>
-          <w:rFonts w:ascii="TimesNewRomanPSMT" w:hAnsi="TimesNewRomanPSMT" w:cs="TimesNewRomanPSMT"/>
-          <w:sz w:val="24"/>
-          <w:szCs w:val="24"/>
-          <w:lang w:val="en-US"/>
-        </w:rPr>
-        <w:t xml:space="preserve"> on</w:t>
-      </w:r>
-      <w:r>
-        <w:rPr>
-          <w:rFonts w:ascii="TimesNewRomanPSMT" w:hAnsi="TimesNewRomanPSMT" w:cs="TimesNewRomanPSMT"/>
-          <w:sz w:val="24"/>
-          <w:szCs w:val="24"/>
-          <w:lang w:val="en-US"/>
-        </w:rPr>
-        <w:t>l</w:t>
-      </w:r>
-      <w:r>
-        <w:rPr>
-          <w:rFonts w:ascii="TimesNewRomanPSMT" w:hAnsi="TimesNewRomanPSMT" w:cs="TimesNewRomanPSMT"/>
-          <w:sz w:val="24"/>
-          <w:szCs w:val="24"/>
-          <w:lang w:val="en-US"/>
-        </w:rPr>
-        <w:t>y in specific subgroups</w:t>
-      </w:r>
-      <w:r>
-        <w:rPr>
-          <w:rFonts w:ascii="TimesNewRomanPSMT" w:hAnsi="TimesNewRomanPSMT" w:cs="TimesNewRomanPSMT"/>
-          <w:sz w:val="24"/>
-          <w:szCs w:val="24"/>
-          <w:lang w:val="en-US"/>
-        </w:rPr>
-        <w:t xml:space="preserve">. </w:t>
-      </w:r>
-      <w:r>
-        <w:rPr>
-          <w:rFonts w:ascii="TimesNewRomanPSMT" w:hAnsi="TimesNewRomanPSMT" w:cs="TimesNewRomanPSMT"/>
-          <w:sz w:val="24"/>
-          <w:szCs w:val="24"/>
-          <w:lang w:val="en-US"/>
-        </w:rPr>
-        <w:t>Longitudinal analyses show that, despite increased public debate and the heightened salience of immigration since 2015, there is no consistent evidence of a significant rise in overall or between-group polarization on immigration issues in Germany. Attitudes toward immigration have remained relatively stable over time, even as the topic became more prominent in public discourse</w:t>
-      </w:r>
-      <w:r>
-        <w:rPr>
-          <w:rFonts w:ascii="TimesNewRomanPSMT" w:hAnsi="TimesNewRomanPSMT" w:cs="TimesNewRomanPSMT"/>
-          <w:sz w:val="24"/>
-          <w:szCs w:val="24"/>
-          <w:lang w:val="en-US"/>
-        </w:rPr>
-        <w:t xml:space="preserve"> </w:t>
-      </w:r>
-      <w:r>
-        <w:rPr>
-          <w:rFonts w:ascii="TimesNewRomanPSMT" w:hAnsi="TimesNewRomanPSMT" w:cs="TimesNewRomanPSMT"/>
-          <w:sz w:val="24"/>
-          <w:szCs w:val="24"/>
-          <w:lang w:val="en-US"/>
-        </w:rPr>
-        <w:t>(Teney &amp; Rupieper; Dochow-Sonderhaus &amp; Teney, 2024).</w:t>
-      </w:r>
-      <w:r>
-        <w:rPr>
-          <w:rFonts w:ascii="TimesNewRomanPSMT" w:hAnsi="TimesNewRomanPSMT" w:cs="TimesNewRomanPSMT"/>
-          <w:sz w:val="24"/>
-          <w:szCs w:val="24"/>
-          <w:lang w:val="en-US"/>
-        </w:rPr>
-        <w:t xml:space="preserve"> </w:t>
-      </w:r>
-      <w:r>
-        <w:rPr>
-          <w:rFonts w:ascii="Times New Roman" w:hAnsi="Times New Roman" w:cs="Times New Roman"/>
-          <w:sz w:val="24"/>
-          <w:szCs w:val="24"/>
-          <w:lang w:val="en-US"/>
-        </w:rPr>
-        <w:t>According to Helbling et al (2023), b</w:t>
-      </w:r>
-      <w:r>
-        <w:rPr>
-          <w:rFonts w:ascii="Times New Roman" w:hAnsi="Times New Roman" w:cs="Times New Roman"/>
-          <w:sz w:val="24"/>
-          <w:szCs w:val="24"/>
-          <w:lang w:val="en-US"/>
-        </w:rPr>
-        <w:t>oth generally pro- and anti-immigration groups share similar preferences on specific policy details, suggesting less polarization than often assumed</w:t>
-      </w:r>
-      <w:r>
-        <w:rPr>
-          <w:rFonts w:ascii="Times New Roman" w:hAnsi="Times New Roman" w:cs="Times New Roman"/>
-          <w:sz w:val="24"/>
-          <w:szCs w:val="24"/>
-          <w:lang w:val="en-US"/>
-        </w:rPr>
-        <w:t xml:space="preserve">. </w:t>
-      </w:r>
-      <w:r>
-        <w:rPr>
-          <w:rFonts w:ascii="Times New Roman" w:hAnsi="Times New Roman" w:cs="Times New Roman"/>
-          <w:sz w:val="24"/>
-          <w:szCs w:val="24"/>
-          <w:lang w:val="en-US"/>
-        </w:rPr>
-        <w:t>There is some divergence in attitudes between occupational classes, with working-class respondents generally expressing more unfavorable views toward immigration. However, significant heterogeneity within these groups limits the extent of structural polarization. Regional differences also exist, with certain areas showing higher support for anti-immigrant parties, but these do not amount to a nationwide increase in polarization</w:t>
-      </w:r>
-      <w:r>
-        <w:rPr>
-          <w:rFonts w:ascii="Times New Roman" w:hAnsi="Times New Roman" w:cs="Times New Roman"/>
-          <w:sz w:val="24"/>
-          <w:szCs w:val="24"/>
-          <w:lang w:val="en-US"/>
-        </w:rPr>
-        <w:t xml:space="preserve"> (Dochow-Sondershaus &amp; Teney, 2024).</w:t>
+        <w:pStyle w:val="Listenabsatz"/>
+        <w:numPr>
+          <w:ilvl w:val="0"/>
+          <w:numId w:val="6"/>
+        </w:numPr>
+        <w:rPr>
+          <w:rFonts w:ascii="Times New Roman" w:hAnsi="Times New Roman" w:cs="Times New Roman"/>
+          <w:color w:val="FF0000"/>
+          <w:sz w:val="24"/>
+          <w:szCs w:val="24"/>
+          <w:u w:val="single"/>
+          <w:lang w:val="en-US"/>
+        </w:rPr>
+      </w:pPr>
+      <w:proofErr w:type="spellStart"/>
+      <w:r>
+        <w:rPr>
+          <w:rFonts w:ascii="Times New Roman" w:hAnsi="Times New Roman" w:cs="Times New Roman"/>
+          <w:color w:val="FF0000"/>
+          <w:sz w:val="24"/>
+          <w:szCs w:val="24"/>
+          <w:u w:val="single"/>
+          <w:lang w:val="en-US"/>
+        </w:rPr>
+        <w:t>Imbgeco</w:t>
+      </w:r>
+      <w:proofErr w:type="spellEnd"/>
+      <w:r>
+        <w:rPr>
+          <w:rFonts w:ascii="Times New Roman" w:hAnsi="Times New Roman" w:cs="Times New Roman"/>
+          <w:color w:val="FF0000"/>
+          <w:sz w:val="24"/>
+          <w:szCs w:val="24"/>
+          <w:u w:val="single"/>
+          <w:lang w:val="en-US"/>
+        </w:rPr>
+        <w:t xml:space="preserve"> in Germany</w:t>
       </w:r>
     </w:p>
     <w:p>
@@ -732,21 +1147,14 @@
           <w:rFonts w:ascii="Times New Roman" w:hAnsi="Times New Roman" w:cs="Times New Roman"/>
           <w:sz w:val="24"/>
           <w:szCs w:val="24"/>
-          <w:lang w:val="en-US"/>
-        </w:rPr>
-      </w:pPr>
-      <w:r>
-        <w:rPr>
-          <w:rFonts w:ascii="Times New Roman" w:hAnsi="Times New Roman" w:cs="Times New Roman"/>
-          <w:sz w:val="24"/>
-          <w:szCs w:val="24"/>
-          <w:lang w:val="en-US"/>
-        </w:rPr>
-        <w:t>Our results, however, do suggest an increase in several aspects of polarization</w:t>
-      </w:r>
+          <w:u w:val="single"/>
+          <w:lang w:val="en-US"/>
+        </w:rPr>
+      </w:pPr>
     </w:p>
     <w:p>
       <w:pPr>
+        <w:spacing w:line="360" w:lineRule="auto"/>
         <w:rPr>
           <w:rFonts w:ascii="Times New Roman" w:hAnsi="Times New Roman" w:cs="Times New Roman"/>
           <w:sz w:val="24"/>
@@ -755,275 +1163,125 @@
           <w:lang w:val="en-US"/>
         </w:rPr>
       </w:pPr>
+      <w:r>
+        <w:rPr>
+          <w:rFonts w:ascii="Times New Roman" w:hAnsi="Times New Roman" w:cs="Times New Roman"/>
+          <w:sz w:val="24"/>
+          <w:szCs w:val="24"/>
+          <w:u w:val="single"/>
+          <w:lang w:val="en-US"/>
+        </w:rPr>
+        <w:t>Also</w:t>
+      </w:r>
     </w:p>
     <w:p>
       <w:pPr>
-        <w:spacing w:before="100" w:beforeAutospacing="1" w:after="100" w:afterAutospacing="1" w:line="240" w:lineRule="auto"/>
-        <w:rPr>
-          <w:rFonts w:ascii="Times New Roman" w:eastAsia="Times New Roman" w:hAnsi="Times New Roman" w:cs="Times New Roman"/>
-          <w:sz w:val="24"/>
-          <w:szCs w:val="24"/>
-          <w:u w:val="single"/>
-          <w:lang w:val="en-IE" w:eastAsia="de-DE"/>
-        </w:rPr>
-      </w:pPr>
-      <w:r>
-        <w:rPr>
-          <w:rFonts w:ascii="Times New Roman" w:eastAsia="Times New Roman" w:hAnsi="Times New Roman" w:cs="Times New Roman"/>
-          <w:b/>
-          <w:bCs/>
-          <w:sz w:val="24"/>
-          <w:szCs w:val="24"/>
-          <w:u w:val="single"/>
-          <w:lang w:val="en-IE" w:eastAsia="de-DE"/>
-        </w:rPr>
-        <w:t>Interpretation of Differences</w:t>
-      </w:r>
-      <w:r>
-        <w:rPr>
-          <w:rFonts w:ascii="Times New Roman" w:eastAsia="Times New Roman" w:hAnsi="Times New Roman" w:cs="Times New Roman"/>
-          <w:b/>
-          <w:bCs/>
-          <w:sz w:val="24"/>
-          <w:szCs w:val="24"/>
-          <w:u w:val="single"/>
-          <w:lang w:val="en-IE" w:eastAsia="de-DE"/>
-        </w:rPr>
-        <w:t xml:space="preserve"> Hungary vs. Germany</w:t>
-      </w:r>
-      <w:r>
-        <w:rPr>
-          <w:rFonts w:ascii="Times New Roman" w:eastAsia="Times New Roman" w:hAnsi="Times New Roman" w:cs="Times New Roman"/>
-          <w:b/>
-          <w:bCs/>
-          <w:sz w:val="24"/>
-          <w:szCs w:val="24"/>
-          <w:u w:val="single"/>
-          <w:lang w:val="en-IE" w:eastAsia="de-DE"/>
-        </w:rPr>
-        <w:t>:</w:t>
+        <w:pStyle w:val="Listenabsatz"/>
+        <w:numPr>
+          <w:ilvl w:val="0"/>
+          <w:numId w:val="5"/>
+        </w:numPr>
+        <w:spacing w:line="360" w:lineRule="auto"/>
+        <w:rPr>
+          <w:rFonts w:ascii="Times New Roman" w:hAnsi="Times New Roman" w:cs="Times New Roman"/>
+          <w:sz w:val="24"/>
+          <w:szCs w:val="24"/>
+          <w:lang w:val="en-US"/>
+        </w:rPr>
+      </w:pPr>
+      <w:r>
+        <w:rPr>
+          <w:rFonts w:ascii="Times New Roman" w:hAnsi="Times New Roman" w:cs="Times New Roman"/>
+          <w:sz w:val="24"/>
+          <w:szCs w:val="24"/>
+          <w:lang w:val="en-US"/>
+        </w:rPr>
+        <w:t>Interpret increasing proportion of explained variance of PC1 as evidence for issue alignment</w:t>
       </w:r>
     </w:p>
     <w:p>
       <w:pPr>
-        <w:spacing w:before="100" w:beforeAutospacing="1" w:after="100" w:afterAutospacing="1" w:line="240" w:lineRule="auto"/>
-        <w:rPr>
-          <w:rFonts w:ascii="Times New Roman" w:eastAsia="Times New Roman" w:hAnsi="Times New Roman" w:cs="Times New Roman"/>
-          <w:sz w:val="24"/>
-          <w:szCs w:val="24"/>
-          <w:lang w:val="en-IE" w:eastAsia="de-DE"/>
-        </w:rPr>
-      </w:pPr>
-      <w:r>
-        <w:rPr>
-          <w:rFonts w:ascii="Times New Roman" w:eastAsia="Times New Roman" w:hAnsi="Times New Roman" w:cs="Times New Roman"/>
-          <w:sz w:val="24"/>
-          <w:szCs w:val="24"/>
-          <w:lang w:val="en-IE" w:eastAsia="de-DE"/>
-        </w:rPr>
-        <w:t>These differences likely reflect the distinct political and social contexts of Germany and Hungary in relation to immigration.</w:t>
+        <w:pStyle w:val="Listenabsatz"/>
+        <w:numPr>
+          <w:ilvl w:val="0"/>
+          <w:numId w:val="5"/>
+        </w:numPr>
+        <w:spacing w:line="360" w:lineRule="auto"/>
+        <w:rPr>
+          <w:rFonts w:ascii="Times New Roman" w:hAnsi="Times New Roman" w:cs="Times New Roman"/>
+          <w:sz w:val="24"/>
+          <w:szCs w:val="24"/>
+          <w:lang w:val="en-US"/>
+        </w:rPr>
+      </w:pPr>
+      <w:r>
+        <w:rPr>
+          <w:rFonts w:ascii="Times New Roman" w:hAnsi="Times New Roman" w:cs="Times New Roman"/>
+          <w:sz w:val="24"/>
+          <w:szCs w:val="24"/>
+          <w:lang w:val="en-US"/>
+        </w:rPr>
+        <w:t>Limitations sections</w:t>
       </w:r>
     </w:p>
     <w:p>
       <w:pPr>
+        <w:pStyle w:val="Listenabsatz"/>
         <w:numPr>
-          <w:ilvl w:val="0"/>
-          <w:numId w:val="3"/>
+          <w:ilvl w:val="1"/>
+          <w:numId w:val="5"/>
         </w:numPr>
-        <w:spacing w:before="100" w:beforeAutospacing="1" w:after="100" w:afterAutospacing="1" w:line="240" w:lineRule="auto"/>
-        <w:rPr>
-          <w:rFonts w:ascii="Times New Roman" w:eastAsia="Times New Roman" w:hAnsi="Times New Roman" w:cs="Times New Roman"/>
-          <w:sz w:val="24"/>
-          <w:szCs w:val="24"/>
-          <w:lang w:val="en-IE" w:eastAsia="de-DE"/>
-        </w:rPr>
-      </w:pPr>
-      <w:r>
-        <w:rPr>
-          <w:rFonts w:ascii="Times New Roman" w:eastAsia="Times New Roman" w:hAnsi="Times New Roman" w:cs="Times New Roman"/>
-          <w:b/>
-          <w:bCs/>
-          <w:sz w:val="24"/>
-          <w:szCs w:val="24"/>
-          <w:lang w:val="en-IE" w:eastAsia="de-DE"/>
-        </w:rPr>
-        <w:t>Government Response:</w:t>
-      </w:r>
-      <w:r>
-        <w:rPr>
-          <w:rFonts w:ascii="Times New Roman" w:eastAsia="Times New Roman" w:hAnsi="Times New Roman" w:cs="Times New Roman"/>
-          <w:sz w:val="24"/>
-          <w:szCs w:val="24"/>
-          <w:lang w:val="en-IE" w:eastAsia="de-DE"/>
-        </w:rPr>
-        <w:t xml:space="preserve"> Germany, particularly in the initial phase of the 2015 crisis, adopted a more welcoming stance ("Wir schaffen das!"). In contrast, Hungary's government, led by Viktor Orbán, took a strong anti-immigration stance, framing immigrants as threats and erecting border fences. This stark difference in official responses likely shaped public opinion and the dynamics of polarization in each country.   </w:t>
+        <w:spacing w:line="360" w:lineRule="auto"/>
+        <w:rPr>
+          <w:rFonts w:ascii="Times New Roman" w:hAnsi="Times New Roman" w:cs="Times New Roman"/>
+          <w:sz w:val="24"/>
+          <w:szCs w:val="24"/>
+          <w:lang w:val="en-US"/>
+        </w:rPr>
+      </w:pPr>
+      <w:r>
+        <w:rPr>
+          <w:rFonts w:ascii="Times New Roman" w:hAnsi="Times New Roman" w:cs="Times New Roman"/>
+          <w:sz w:val="24"/>
+          <w:szCs w:val="24"/>
+          <w:lang w:val="en-US"/>
+        </w:rPr>
+        <w:t>Only two countries considered besides European averages</w:t>
       </w:r>
     </w:p>
     <w:p>
       <w:pPr>
+        <w:pStyle w:val="Listenabsatz"/>
         <w:numPr>
-          <w:ilvl w:val="0"/>
-          <w:numId w:val="3"/>
+          <w:ilvl w:val="1"/>
+          <w:numId w:val="5"/>
         </w:numPr>
-        <w:spacing w:before="100" w:beforeAutospacing="1" w:after="100" w:afterAutospacing="1" w:line="240" w:lineRule="auto"/>
-        <w:rPr>
-          <w:rFonts w:ascii="Times New Roman" w:eastAsia="Times New Roman" w:hAnsi="Times New Roman" w:cs="Times New Roman"/>
-          <w:sz w:val="24"/>
-          <w:szCs w:val="24"/>
-          <w:lang w:val="en-IE" w:eastAsia="de-DE"/>
-        </w:rPr>
-      </w:pPr>
-      <w:r>
-        <w:rPr>
-          <w:rFonts w:ascii="Times New Roman" w:eastAsia="Times New Roman" w:hAnsi="Times New Roman" w:cs="Times New Roman"/>
-          <w:b/>
-          <w:bCs/>
-          <w:sz w:val="24"/>
-          <w:szCs w:val="24"/>
-          <w:lang w:val="en-IE" w:eastAsia="de-DE"/>
-        </w:rPr>
-        <w:t>Public Discourse:</w:t>
-      </w:r>
-      <w:r>
-        <w:rPr>
-          <w:rFonts w:ascii="Times New Roman" w:eastAsia="Times New Roman" w:hAnsi="Times New Roman" w:cs="Times New Roman"/>
-          <w:sz w:val="24"/>
-          <w:szCs w:val="24"/>
-          <w:lang w:val="en-IE" w:eastAsia="de-DE"/>
-        </w:rPr>
-        <w:t xml:space="preserve"> The public discourse surrounding immigration in the two countries also varied significantly. In Hungary, the government's strong anti-immigration rhetoric likely contributed to a more negative framing of the issue. While Germany initially showed more support for refugees, negative sentiments and concerns about integration also grew, particularly after events like the 2015/16 New Year's Eve incidents in Cologne.   </w:t>
+        <w:spacing w:line="360" w:lineRule="auto"/>
+        <w:rPr>
+          <w:rFonts w:ascii="Times New Roman" w:hAnsi="Times New Roman" w:cs="Times New Roman"/>
+          <w:sz w:val="24"/>
+          <w:szCs w:val="24"/>
+          <w:lang w:val="en-US"/>
+        </w:rPr>
+      </w:pPr>
+      <w:r>
+        <w:rPr>
+          <w:rFonts w:ascii="Times New Roman" w:hAnsi="Times New Roman" w:cs="Times New Roman"/>
+          <w:sz w:val="24"/>
+          <w:szCs w:val="24"/>
+          <w:lang w:val="en-US"/>
+        </w:rPr>
+        <w:t>Not this method used that identifies trend in time series (find smart arguments against it, e.g., too few data points or something)</w:t>
       </w:r>
     </w:p>
     <w:p>
       <w:pPr>
-        <w:numPr>
-          <w:ilvl w:val="0"/>
-          <w:numId w:val="3"/>
-        </w:numPr>
-        <w:spacing w:before="100" w:beforeAutospacing="1" w:after="100" w:afterAutospacing="1" w:line="240" w:lineRule="auto"/>
-        <w:rPr>
-          <w:rFonts w:ascii="Times New Roman" w:eastAsia="Times New Roman" w:hAnsi="Times New Roman" w:cs="Times New Roman"/>
-          <w:sz w:val="24"/>
-          <w:szCs w:val="24"/>
-          <w:lang w:val="en-IE" w:eastAsia="de-DE"/>
-        </w:rPr>
-      </w:pPr>
-      <w:r>
-        <w:rPr>
-          <w:rFonts w:ascii="Times New Roman" w:eastAsia="Times New Roman" w:hAnsi="Times New Roman" w:cs="Times New Roman"/>
-          <w:b/>
-          <w:bCs/>
-          <w:sz w:val="24"/>
-          <w:szCs w:val="24"/>
-          <w:lang w:val="en-IE" w:eastAsia="de-DE"/>
-        </w:rPr>
-        <w:t>Transit vs. Destination Country:</w:t>
-      </w:r>
-      <w:r>
-        <w:rPr>
-          <w:rFonts w:ascii="Times New Roman" w:eastAsia="Times New Roman" w:hAnsi="Times New Roman" w:cs="Times New Roman"/>
-          <w:sz w:val="24"/>
-          <w:szCs w:val="24"/>
-          <w:lang w:val="en-IE" w:eastAsia="de-DE"/>
-        </w:rPr>
-        <w:t xml:space="preserve"> Germany was a primary destination for many refugees during the 2015 crisis, while Hungary largely served as a transit country. This </w:t>
-      </w:r>
-      <w:r>
-        <w:rPr>
-          <w:rFonts w:ascii="Times New Roman" w:eastAsia="Times New Roman" w:hAnsi="Times New Roman" w:cs="Times New Roman"/>
-          <w:sz w:val="24"/>
-          <w:szCs w:val="24"/>
-          <w:lang w:val="en-IE" w:eastAsia="de-DE"/>
-        </w:rPr>
-        <w:lastRenderedPageBreak/>
-        <w:t xml:space="preserve">difference in experience with the direct impact of refugee flows could have influenced public perceptions and the resulting polarization.   </w:t>
-      </w:r>
-    </w:p>
-    <w:p>
-      <w:pPr>
-        <w:numPr>
-          <w:ilvl w:val="0"/>
-          <w:numId w:val="3"/>
-        </w:numPr>
-        <w:spacing w:before="100" w:beforeAutospacing="1" w:after="100" w:afterAutospacing="1" w:line="240" w:lineRule="auto"/>
-        <w:rPr>
-          <w:rFonts w:ascii="Times New Roman" w:eastAsia="Times New Roman" w:hAnsi="Times New Roman" w:cs="Times New Roman"/>
-          <w:sz w:val="24"/>
-          <w:szCs w:val="24"/>
-          <w:lang w:val="en-IE" w:eastAsia="de-DE"/>
-        </w:rPr>
-      </w:pPr>
-      <w:r>
-        <w:rPr>
-          <w:rFonts w:ascii="Times New Roman" w:eastAsia="Times New Roman" w:hAnsi="Times New Roman" w:cs="Times New Roman"/>
-          <w:b/>
-          <w:bCs/>
-          <w:sz w:val="24"/>
-          <w:szCs w:val="24"/>
-          <w:lang w:val="en-IE" w:eastAsia="de-DE"/>
-        </w:rPr>
-        <w:t>Pre-existing Attitudes:</w:t>
-      </w:r>
-      <w:r>
-        <w:rPr>
-          <w:rFonts w:ascii="Times New Roman" w:eastAsia="Times New Roman" w:hAnsi="Times New Roman" w:cs="Times New Roman"/>
-          <w:sz w:val="24"/>
-          <w:szCs w:val="24"/>
-          <w:lang w:val="en-IE" w:eastAsia="de-DE"/>
-        </w:rPr>
-        <w:t xml:space="preserve"> Pre-existing attitudes towards immigration and the level of societal homogeneity also differed between the two countries, which could have influenced how the refugee crisis impacted public opinion.</w:t>
-      </w:r>
-    </w:p>
-    <w:p>
-      <w:pPr>
-        <w:spacing w:before="100" w:beforeAutospacing="1" w:after="100" w:afterAutospacing="1" w:line="240" w:lineRule="auto"/>
-        <w:rPr>
-          <w:rFonts w:ascii="Times New Roman" w:eastAsia="Times New Roman" w:hAnsi="Times New Roman" w:cs="Times New Roman"/>
-          <w:sz w:val="24"/>
-          <w:szCs w:val="24"/>
-          <w:lang w:val="en-IE" w:eastAsia="de-DE"/>
-        </w:rPr>
-      </w:pPr>
-      <w:r>
-        <w:rPr>
-          <w:rFonts w:ascii="Times New Roman" w:eastAsia="Times New Roman" w:hAnsi="Times New Roman" w:cs="Times New Roman"/>
-          <w:b/>
-          <w:bCs/>
-          <w:sz w:val="24"/>
-          <w:szCs w:val="24"/>
-          <w:lang w:val="en-IE" w:eastAsia="de-DE"/>
-        </w:rPr>
-        <w:t>Conclusion:</w:t>
-      </w:r>
-    </w:p>
-    <w:p>
-      <w:pPr>
-        <w:spacing w:before="100" w:beforeAutospacing="1" w:after="100" w:afterAutospacing="1" w:line="240" w:lineRule="auto"/>
-        <w:rPr>
-          <w:rFonts w:ascii="Times New Roman" w:eastAsia="Times New Roman" w:hAnsi="Times New Roman" w:cs="Times New Roman"/>
-          <w:sz w:val="24"/>
-          <w:szCs w:val="24"/>
-          <w:lang w:val="en-IE" w:eastAsia="de-DE"/>
-        </w:rPr>
-      </w:pPr>
-      <w:r>
-        <w:rPr>
-          <w:rFonts w:ascii="Times New Roman" w:eastAsia="Times New Roman" w:hAnsi="Times New Roman" w:cs="Times New Roman"/>
-          <w:sz w:val="24"/>
-          <w:szCs w:val="24"/>
-          <w:lang w:val="en-IE" w:eastAsia="de-DE"/>
-        </w:rPr>
-        <w:t>While the 2015 refugee crisis acted as a significant polarizing event in both Germany and Hungary, the specific patterns and magnitudes of change in opinion polarization differed. Germany generally experienced a clearer shift towards negative sentiment and increased polarization across various dimensions after the crisis. Hungary's response was characterized by a strong government-led anti-immigration stance, which likely contributed to a distinct pattern of opinion polarization compared to Germany. The comparison highlights how a major European event can interact with different national contexts to produce varying effects on public opinion and its polarization.</w:t>
-      </w:r>
-    </w:p>
-    <w:p>
-      <w:pPr>
         <w:rPr>
           <w:rFonts w:ascii="Times New Roman" w:hAnsi="Times New Roman" w:cs="Times New Roman"/>
           <w:sz w:val="24"/>
           <w:szCs w:val="24"/>
           <w:u w:val="single"/>
-          <w:lang w:val="en-IE"/>
+          <w:lang w:val="en-US"/>
         </w:rPr>
       </w:pPr>
     </w:p>
@@ -1189,6 +1447,118 @@
     </w:lvl>
   </w:abstractNum>
   <w:abstractNum w:abstractNumId="1" w15:restartNumberingAfterBreak="0">
+    <w:nsid w:val="28184A84"/>
+    <w:multiLevelType w:val="hybridMultilevel"/>
+    <w:tmpl w:val="0414C4E2"/>
+    <w:lvl w:ilvl="0" w:tplc="2DC2D586">
+      <w:numFmt w:val="bullet"/>
+      <w:lvlText w:val="-"/>
+      <w:lvlJc w:val="left"/>
+      <w:pPr>
+        <w:ind w:left="720" w:hanging="360"/>
+      </w:pPr>
+      <w:rPr>
+        <w:rFonts w:ascii="Times New Roman" w:eastAsiaTheme="minorHAnsi" w:hAnsi="Times New Roman" w:cs="Times New Roman" w:hint="default"/>
+      </w:rPr>
+    </w:lvl>
+    <w:lvl w:ilvl="1" w:tplc="04070003" w:tentative="1">
+      <w:start w:val="1"/>
+      <w:numFmt w:val="bullet"/>
+      <w:lvlText w:val="o"/>
+      <w:lvlJc w:val="left"/>
+      <w:pPr>
+        <w:ind w:left="1440" w:hanging="360"/>
+      </w:pPr>
+      <w:rPr>
+        <w:rFonts w:ascii="Courier New" w:hAnsi="Courier New" w:cs="Courier New" w:hint="default"/>
+      </w:rPr>
+    </w:lvl>
+    <w:lvl w:ilvl="2" w:tplc="04070005" w:tentative="1">
+      <w:start w:val="1"/>
+      <w:numFmt w:val="bullet"/>
+      <w:lvlText w:val=""/>
+      <w:lvlJc w:val="left"/>
+      <w:pPr>
+        <w:ind w:left="2160" w:hanging="360"/>
+      </w:pPr>
+      <w:rPr>
+        <w:rFonts w:ascii="Wingdings" w:hAnsi="Wingdings" w:hint="default"/>
+      </w:rPr>
+    </w:lvl>
+    <w:lvl w:ilvl="3" w:tplc="04070001" w:tentative="1">
+      <w:start w:val="1"/>
+      <w:numFmt w:val="bullet"/>
+      <w:lvlText w:val=""/>
+      <w:lvlJc w:val="left"/>
+      <w:pPr>
+        <w:ind w:left="2880" w:hanging="360"/>
+      </w:pPr>
+      <w:rPr>
+        <w:rFonts w:ascii="Symbol" w:hAnsi="Symbol" w:hint="default"/>
+      </w:rPr>
+    </w:lvl>
+    <w:lvl w:ilvl="4" w:tplc="04070003" w:tentative="1">
+      <w:start w:val="1"/>
+      <w:numFmt w:val="bullet"/>
+      <w:lvlText w:val="o"/>
+      <w:lvlJc w:val="left"/>
+      <w:pPr>
+        <w:ind w:left="3600" w:hanging="360"/>
+      </w:pPr>
+      <w:rPr>
+        <w:rFonts w:ascii="Courier New" w:hAnsi="Courier New" w:cs="Courier New" w:hint="default"/>
+      </w:rPr>
+    </w:lvl>
+    <w:lvl w:ilvl="5" w:tplc="04070005" w:tentative="1">
+      <w:start w:val="1"/>
+      <w:numFmt w:val="bullet"/>
+      <w:lvlText w:val=""/>
+      <w:lvlJc w:val="left"/>
+      <w:pPr>
+        <w:ind w:left="4320" w:hanging="360"/>
+      </w:pPr>
+      <w:rPr>
+        <w:rFonts w:ascii="Wingdings" w:hAnsi="Wingdings" w:hint="default"/>
+      </w:rPr>
+    </w:lvl>
+    <w:lvl w:ilvl="6" w:tplc="04070001" w:tentative="1">
+      <w:start w:val="1"/>
+      <w:numFmt w:val="bullet"/>
+      <w:lvlText w:val=""/>
+      <w:lvlJc w:val="left"/>
+      <w:pPr>
+        <w:ind w:left="5040" w:hanging="360"/>
+      </w:pPr>
+      <w:rPr>
+        <w:rFonts w:ascii="Symbol" w:hAnsi="Symbol" w:hint="default"/>
+      </w:rPr>
+    </w:lvl>
+    <w:lvl w:ilvl="7" w:tplc="04070003" w:tentative="1">
+      <w:start w:val="1"/>
+      <w:numFmt w:val="bullet"/>
+      <w:lvlText w:val="o"/>
+      <w:lvlJc w:val="left"/>
+      <w:pPr>
+        <w:ind w:left="5760" w:hanging="360"/>
+      </w:pPr>
+      <w:rPr>
+        <w:rFonts w:ascii="Courier New" w:hAnsi="Courier New" w:cs="Courier New" w:hint="default"/>
+      </w:rPr>
+    </w:lvl>
+    <w:lvl w:ilvl="8" w:tplc="04070005" w:tentative="1">
+      <w:start w:val="1"/>
+      <w:numFmt w:val="bullet"/>
+      <w:lvlText w:val=""/>
+      <w:lvlJc w:val="left"/>
+      <w:pPr>
+        <w:ind w:left="6480" w:hanging="360"/>
+      </w:pPr>
+      <w:rPr>
+        <w:rFonts w:ascii="Wingdings" w:hAnsi="Wingdings" w:hint="default"/>
+      </w:rPr>
+    </w:lvl>
+  </w:abstractNum>
+  <w:abstractNum w:abstractNumId="2" w15:restartNumberingAfterBreak="0">
     <w:nsid w:val="52361D75"/>
     <w:multiLevelType w:val="hybridMultilevel"/>
     <w:tmpl w:val="92FEA33A"/>
@@ -1300,7 +1670,119 @@
       </w:rPr>
     </w:lvl>
   </w:abstractNum>
-  <w:abstractNum w:abstractNumId="2" w15:restartNumberingAfterBreak="0">
+  <w:abstractNum w:abstractNumId="3" w15:restartNumberingAfterBreak="0">
+    <w:nsid w:val="6C315562"/>
+    <w:multiLevelType w:val="hybridMultilevel"/>
+    <w:tmpl w:val="32A0B238"/>
+    <w:lvl w:ilvl="0" w:tplc="E7543560">
+      <w:numFmt w:val="bullet"/>
+      <w:lvlText w:val="-"/>
+      <w:lvlJc w:val="left"/>
+      <w:pPr>
+        <w:ind w:left="720" w:hanging="360"/>
+      </w:pPr>
+      <w:rPr>
+        <w:rFonts w:ascii="Times New Roman" w:eastAsiaTheme="minorHAnsi" w:hAnsi="Times New Roman" w:cs="Times New Roman" w:hint="default"/>
+      </w:rPr>
+    </w:lvl>
+    <w:lvl w:ilvl="1" w:tplc="04070003">
+      <w:start w:val="1"/>
+      <w:numFmt w:val="bullet"/>
+      <w:lvlText w:val="o"/>
+      <w:lvlJc w:val="left"/>
+      <w:pPr>
+        <w:ind w:left="1440" w:hanging="360"/>
+      </w:pPr>
+      <w:rPr>
+        <w:rFonts w:ascii="Courier New" w:hAnsi="Courier New" w:cs="Courier New" w:hint="default"/>
+      </w:rPr>
+    </w:lvl>
+    <w:lvl w:ilvl="2" w:tplc="04070005" w:tentative="1">
+      <w:start w:val="1"/>
+      <w:numFmt w:val="bullet"/>
+      <w:lvlText w:val=""/>
+      <w:lvlJc w:val="left"/>
+      <w:pPr>
+        <w:ind w:left="2160" w:hanging="360"/>
+      </w:pPr>
+      <w:rPr>
+        <w:rFonts w:ascii="Wingdings" w:hAnsi="Wingdings" w:hint="default"/>
+      </w:rPr>
+    </w:lvl>
+    <w:lvl w:ilvl="3" w:tplc="04070001" w:tentative="1">
+      <w:start w:val="1"/>
+      <w:numFmt w:val="bullet"/>
+      <w:lvlText w:val=""/>
+      <w:lvlJc w:val="left"/>
+      <w:pPr>
+        <w:ind w:left="2880" w:hanging="360"/>
+      </w:pPr>
+      <w:rPr>
+        <w:rFonts w:ascii="Symbol" w:hAnsi="Symbol" w:hint="default"/>
+      </w:rPr>
+    </w:lvl>
+    <w:lvl w:ilvl="4" w:tplc="04070003" w:tentative="1">
+      <w:start w:val="1"/>
+      <w:numFmt w:val="bullet"/>
+      <w:lvlText w:val="o"/>
+      <w:lvlJc w:val="left"/>
+      <w:pPr>
+        <w:ind w:left="3600" w:hanging="360"/>
+      </w:pPr>
+      <w:rPr>
+        <w:rFonts w:ascii="Courier New" w:hAnsi="Courier New" w:cs="Courier New" w:hint="default"/>
+      </w:rPr>
+    </w:lvl>
+    <w:lvl w:ilvl="5" w:tplc="04070005" w:tentative="1">
+      <w:start w:val="1"/>
+      <w:numFmt w:val="bullet"/>
+      <w:lvlText w:val=""/>
+      <w:lvlJc w:val="left"/>
+      <w:pPr>
+        <w:ind w:left="4320" w:hanging="360"/>
+      </w:pPr>
+      <w:rPr>
+        <w:rFonts w:ascii="Wingdings" w:hAnsi="Wingdings" w:hint="default"/>
+      </w:rPr>
+    </w:lvl>
+    <w:lvl w:ilvl="6" w:tplc="04070001" w:tentative="1">
+      <w:start w:val="1"/>
+      <w:numFmt w:val="bullet"/>
+      <w:lvlText w:val=""/>
+      <w:lvlJc w:val="left"/>
+      <w:pPr>
+        <w:ind w:left="5040" w:hanging="360"/>
+      </w:pPr>
+      <w:rPr>
+        <w:rFonts w:ascii="Symbol" w:hAnsi="Symbol" w:hint="default"/>
+      </w:rPr>
+    </w:lvl>
+    <w:lvl w:ilvl="7" w:tplc="04070003" w:tentative="1">
+      <w:start w:val="1"/>
+      <w:numFmt w:val="bullet"/>
+      <w:lvlText w:val="o"/>
+      <w:lvlJc w:val="left"/>
+      <w:pPr>
+        <w:ind w:left="5760" w:hanging="360"/>
+      </w:pPr>
+      <w:rPr>
+        <w:rFonts w:ascii="Courier New" w:hAnsi="Courier New" w:cs="Courier New" w:hint="default"/>
+      </w:rPr>
+    </w:lvl>
+    <w:lvl w:ilvl="8" w:tplc="04070005" w:tentative="1">
+      <w:start w:val="1"/>
+      <w:numFmt w:val="bullet"/>
+      <w:lvlText w:val=""/>
+      <w:lvlJc w:val="left"/>
+      <w:pPr>
+        <w:ind w:left="6480" w:hanging="360"/>
+      </w:pPr>
+      <w:rPr>
+        <w:rFonts w:ascii="Wingdings" w:hAnsi="Wingdings" w:hint="default"/>
+      </w:rPr>
+    </w:lvl>
+  </w:abstractNum>
+  <w:abstractNum w:abstractNumId="4" w15:restartNumberingAfterBreak="0">
     <w:nsid w:val="6D005607"/>
     <w:multiLevelType w:val="multilevel"/>
     <w:tmpl w:val="4B183FFA"/>
@@ -1449,7 +1931,7 @@
       </w:rPr>
     </w:lvl>
   </w:abstractNum>
-  <w:abstractNum w:abstractNumId="3" w15:restartNumberingAfterBreak="0">
+  <w:abstractNum w:abstractNumId="5" w15:restartNumberingAfterBreak="0">
     <w:nsid w:val="6DE77DBA"/>
     <w:multiLevelType w:val="multilevel"/>
     <w:tmpl w:val="2B189F12"/>
@@ -1599,15 +2081,21 @@
     </w:lvl>
   </w:abstractNum>
   <w:num w:numId="1">
-    <w:abstractNumId w:val="2"/>
+    <w:abstractNumId w:val="4"/>
   </w:num>
   <w:num w:numId="2">
-    <w:abstractNumId w:val="3"/>
+    <w:abstractNumId w:val="5"/>
   </w:num>
   <w:num w:numId="3">
     <w:abstractNumId w:val="0"/>
   </w:num>
   <w:num w:numId="4">
+    <w:abstractNumId w:val="2"/>
+  </w:num>
+  <w:num w:numId="5">
+    <w:abstractNumId w:val="3"/>
+  </w:num>
+  <w:num w:numId="6">
     <w:abstractNumId w:val="1"/>
   </w:num>
 </w:numbering>

</xml_diff>

<commit_message>
keep working on discussion
</commit_message>
<xml_diff>
--- a/master_thesis/discussion.docx
+++ b/master_thesis/discussion.docx
@@ -1599,25 +1599,7 @@
           <w:szCs w:val="24"/>
           <w:lang w:val="en-US"/>
         </w:rPr>
-        <w:t xml:space="preserve"> 2024). </w:t>
-      </w:r>
-      <w:r>
-        <w:rPr>
-          <w:rFonts w:ascii="Times New Roman" w:hAnsi="Times New Roman" w:cs="Times New Roman"/>
-          <w:sz w:val="24"/>
-          <w:szCs w:val="24"/>
-          <w:lang w:val="en-US"/>
-        </w:rPr>
-        <w:t xml:space="preserve">Indeed, </w:t>
-      </w:r>
-      <w:r>
-        <w:rPr>
-          <w:rFonts w:ascii="Times New Roman" w:hAnsi="Times New Roman" w:cs="Times New Roman"/>
-          <w:sz w:val="24"/>
-          <w:szCs w:val="24"/>
-          <w:lang w:val="en-US"/>
-        </w:rPr>
-        <w:t>s</w:t>
+        <w:t xml:space="preserve"> 2024). Indeed, s</w:t>
       </w:r>
       <w:r>
         <w:rPr>
@@ -1886,16 +1868,7 @@
           <w:szCs w:val="24"/>
           <w:lang w:val="en-IE"/>
         </w:rPr>
-        <w:t>, 2019</w:t>
-      </w:r>
-      <w:r>
-        <w:rPr>
-          <w:rFonts w:ascii="Times New Roman" w:hAnsi="Times New Roman" w:cs="Times New Roman"/>
-          <w:sz w:val="24"/>
-          <w:szCs w:val="24"/>
-          <w:lang w:val="en-IE"/>
-        </w:rPr>
-        <w:t>).</w:t>
+        <w:t>, 2019).</w:t>
       </w:r>
     </w:p>
     <w:p>
@@ -1968,16 +1941,7 @@
           <w:szCs w:val="24"/>
           <w:lang w:val="en-US"/>
         </w:rPr>
-        <w:t xml:space="preserve"> </w:t>
-      </w:r>
-      <w:r>
-        <w:rPr>
-          <w:rFonts w:ascii="Times New Roman" w:hAnsi="Times New Roman" w:cs="Times New Roman"/>
-          <w:sz w:val="24"/>
-          <w:szCs w:val="24"/>
-          <w:lang w:val="en-US"/>
-        </w:rPr>
-        <w:t>immigration preferences among the public tend to remain stable over time</w:t>
+        <w:t xml:space="preserve"> immigration preferences among the public tend to remain stable over time</w:t>
       </w:r>
       <w:r>
         <w:rPr>
@@ -2032,6 +1996,15 @@
           <w:lang w:val="en-US"/>
         </w:rPr>
         <w:t>might</w:t>
+      </w:r>
+      <w:r>
+        <w:rPr>
+          <w:rFonts w:ascii="Times New Roman" w:hAnsi="Times New Roman" w:cs="Times New Roman"/>
+          <w:sz w:val="24"/>
+          <w:szCs w:val="24"/>
+          <w:lang w:val="en-US"/>
+        </w:rPr>
+        <w:t xml:space="preserve"> be</w:t>
       </w:r>
       <w:r>
         <w:rPr>
@@ -2201,20 +2174,280 @@
           <w:lang w:val="en-US"/>
         </w:rPr>
         <w:lastRenderedPageBreak/>
-        <w:t>Why is moderate size parity decreasing across Europe?</w:t>
+        <w:t>Why is moderate size parity decreasing across Europe</w:t>
+      </w:r>
+      <w:r>
+        <w:rPr>
+          <w:rFonts w:ascii="Times New Roman" w:hAnsi="Times New Roman" w:cs="Times New Roman"/>
+          <w:color w:val="FF0000"/>
+          <w:sz w:val="24"/>
+          <w:szCs w:val="24"/>
+          <w:u w:val="single"/>
+          <w:lang w:val="en-US"/>
+        </w:rPr>
+        <w:t xml:space="preserve"> for </w:t>
+      </w:r>
+      <w:proofErr w:type="spellStart"/>
+      <w:r>
+        <w:rPr>
+          <w:rFonts w:ascii="Times New Roman" w:hAnsi="Times New Roman" w:cs="Times New Roman"/>
+          <w:color w:val="FF0000"/>
+          <w:sz w:val="24"/>
+          <w:szCs w:val="24"/>
+          <w:u w:val="single"/>
+          <w:lang w:val="en-US"/>
+        </w:rPr>
+        <w:t>imbgeco</w:t>
+      </w:r>
+      <w:proofErr w:type="spellEnd"/>
+      <w:r>
+        <w:rPr>
+          <w:rFonts w:ascii="Times New Roman" w:hAnsi="Times New Roman" w:cs="Times New Roman"/>
+          <w:color w:val="FF0000"/>
+          <w:sz w:val="24"/>
+          <w:szCs w:val="24"/>
+          <w:u w:val="single"/>
+          <w:lang w:val="en-US"/>
+        </w:rPr>
+        <w:t xml:space="preserve"> and </w:t>
+      </w:r>
+      <w:proofErr w:type="spellStart"/>
+      <w:r>
+        <w:rPr>
+          <w:rFonts w:ascii="Times New Roman" w:hAnsi="Times New Roman" w:cs="Times New Roman"/>
+          <w:color w:val="FF0000"/>
+          <w:sz w:val="24"/>
+          <w:szCs w:val="24"/>
+          <w:u w:val="single"/>
+          <w:lang w:val="en-US"/>
+        </w:rPr>
+        <w:t>imueclt</w:t>
+      </w:r>
+      <w:proofErr w:type="spellEnd"/>
+      <w:r>
+        <w:rPr>
+          <w:rFonts w:ascii="Times New Roman" w:hAnsi="Times New Roman" w:cs="Times New Roman"/>
+          <w:color w:val="FF0000"/>
+          <w:sz w:val="24"/>
+          <w:szCs w:val="24"/>
+          <w:u w:val="single"/>
+          <w:lang w:val="en-US"/>
+        </w:rPr>
+        <w:t>?</w:t>
       </w:r>
     </w:p>
     <w:p>
       <w:pPr>
-        <w:rPr>
-          <w:rFonts w:ascii="Times New Roman" w:hAnsi="Times New Roman" w:cs="Times New Roman"/>
-          <w:color w:val="FF0000"/>
-          <w:sz w:val="24"/>
-          <w:szCs w:val="24"/>
-          <w:u w:val="single"/>
-          <w:lang w:val="en-US"/>
-        </w:rPr>
-      </w:pPr>
+        <w:spacing w:line="360" w:lineRule="auto"/>
+        <w:rPr>
+          <w:rFonts w:ascii="Times New Roman" w:hAnsi="Times New Roman" w:cs="Times New Roman"/>
+          <w:sz w:val="24"/>
+          <w:szCs w:val="24"/>
+          <w:lang w:val="en-US"/>
+        </w:rPr>
+      </w:pPr>
+      <w:r>
+        <w:rPr>
+          <w:rFonts w:ascii="Times New Roman" w:hAnsi="Times New Roman" w:cs="Times New Roman"/>
+          <w:sz w:val="24"/>
+          <w:szCs w:val="24"/>
+          <w:lang w:val="en-US"/>
+        </w:rPr>
+        <w:t>Averaged a</w:t>
+      </w:r>
+      <w:r>
+        <w:rPr>
+          <w:rFonts w:ascii="Times New Roman" w:hAnsi="Times New Roman" w:cs="Times New Roman"/>
+          <w:sz w:val="24"/>
+          <w:szCs w:val="24"/>
+          <w:lang w:val="en-US"/>
+        </w:rPr>
+        <w:t>cross Europe, we found</w:t>
+      </w:r>
+      <w:r>
+        <w:rPr>
+          <w:rFonts w:ascii="Times New Roman" w:hAnsi="Times New Roman" w:cs="Times New Roman"/>
+          <w:sz w:val="24"/>
+          <w:szCs w:val="24"/>
+          <w:lang w:val="en-US"/>
+        </w:rPr>
+        <w:t xml:space="preserve"> evidence for a decreasing moderate size parity for “</w:t>
+      </w:r>
+      <w:proofErr w:type="spellStart"/>
+      <w:r>
+        <w:rPr>
+          <w:rFonts w:ascii="Times New Roman" w:hAnsi="Times New Roman" w:cs="Times New Roman"/>
+          <w:sz w:val="24"/>
+          <w:szCs w:val="24"/>
+          <w:lang w:val="en-US"/>
+        </w:rPr>
+        <w:t>imbgeco</w:t>
+      </w:r>
+      <w:proofErr w:type="spellEnd"/>
+      <w:r>
+        <w:rPr>
+          <w:rFonts w:ascii="Times New Roman" w:hAnsi="Times New Roman" w:cs="Times New Roman"/>
+          <w:sz w:val="24"/>
+          <w:szCs w:val="24"/>
+          <w:lang w:val="en-US"/>
+        </w:rPr>
+        <w:t>” and “</w:t>
+      </w:r>
+      <w:proofErr w:type="spellStart"/>
+      <w:r>
+        <w:rPr>
+          <w:rFonts w:ascii="Times New Roman" w:hAnsi="Times New Roman" w:cs="Times New Roman"/>
+          <w:sz w:val="24"/>
+          <w:szCs w:val="24"/>
+          <w:lang w:val="en-US"/>
+        </w:rPr>
+        <w:t>imueclt</w:t>
+      </w:r>
+      <w:proofErr w:type="spellEnd"/>
+      <w:r>
+        <w:rPr>
+          <w:rFonts w:ascii="Times New Roman" w:hAnsi="Times New Roman" w:cs="Times New Roman"/>
+          <w:sz w:val="24"/>
+          <w:szCs w:val="24"/>
+          <w:lang w:val="en-US"/>
+        </w:rPr>
+        <w:t xml:space="preserve">”, indicating </w:t>
+      </w:r>
+      <w:r>
+        <w:rPr>
+          <w:rFonts w:ascii="Times New Roman" w:hAnsi="Times New Roman" w:cs="Times New Roman"/>
+          <w:sz w:val="24"/>
+          <w:szCs w:val="24"/>
+          <w:lang w:val="en-US"/>
+        </w:rPr>
+        <w:t>a decrease in polarization</w:t>
+      </w:r>
+      <w:r>
+        <w:rPr>
+          <w:rFonts w:ascii="Times New Roman" w:hAnsi="Times New Roman" w:cs="Times New Roman"/>
+          <w:sz w:val="24"/>
+          <w:szCs w:val="24"/>
+          <w:lang w:val="en-US"/>
+        </w:rPr>
+        <w:t xml:space="preserve"> among the moderate voters when it comes to economic and cultural factors. This is contradictory to other research which reports s</w:t>
+      </w:r>
+      <w:r>
+        <w:rPr>
+          <w:rFonts w:ascii="Times New Roman" w:hAnsi="Times New Roman" w:cs="Times New Roman"/>
+          <w:sz w:val="24"/>
+          <w:szCs w:val="24"/>
+          <w:lang w:val="en-US"/>
+        </w:rPr>
+        <w:t xml:space="preserve">tability of </w:t>
+      </w:r>
+      <w:r>
+        <w:rPr>
+          <w:rFonts w:ascii="Times New Roman" w:hAnsi="Times New Roman" w:cs="Times New Roman"/>
+          <w:sz w:val="24"/>
+          <w:szCs w:val="24"/>
+          <w:lang w:val="en-US"/>
+        </w:rPr>
+        <w:t>a</w:t>
+      </w:r>
+      <w:r>
+        <w:rPr>
+          <w:rFonts w:ascii="Times New Roman" w:hAnsi="Times New Roman" w:cs="Times New Roman"/>
+          <w:sz w:val="24"/>
+          <w:szCs w:val="24"/>
+          <w:lang w:val="en-US"/>
+        </w:rPr>
+        <w:t>ttitudes</w:t>
+      </w:r>
+      <w:r>
+        <w:rPr>
+          <w:rFonts w:ascii="Times New Roman" w:hAnsi="Times New Roman" w:cs="Times New Roman"/>
+          <w:sz w:val="24"/>
+          <w:szCs w:val="24"/>
+          <w:lang w:val="en-US"/>
+        </w:rPr>
+        <w:t xml:space="preserve"> across Europe as a whole, finding only little evidence for significant </w:t>
+      </w:r>
+      <w:r>
+        <w:rPr>
+          <w:rFonts w:ascii="Times New Roman" w:hAnsi="Times New Roman" w:cs="Times New Roman"/>
+          <w:sz w:val="24"/>
+          <w:szCs w:val="24"/>
+          <w:lang w:val="en-US"/>
+        </w:rPr>
+        <w:t xml:space="preserve">divergence or convergence between pro and anti-immigration groups, including the moderate voters (Hatton, 2016). </w:t>
+      </w:r>
+      <w:r>
+        <w:rPr>
+          <w:rFonts w:ascii="Times New Roman" w:hAnsi="Times New Roman" w:cs="Times New Roman"/>
+          <w:sz w:val="24"/>
+          <w:szCs w:val="24"/>
+          <w:lang w:val="en-US"/>
+        </w:rPr>
+        <w:t>However, Di Lillo (2018)</w:t>
+      </w:r>
+      <w:r>
+        <w:rPr>
+          <w:rFonts w:ascii="Times New Roman" w:hAnsi="Times New Roman" w:cs="Times New Roman"/>
+          <w:sz w:val="24"/>
+          <w:szCs w:val="24"/>
+          <w:lang w:val="en-US"/>
+        </w:rPr>
+        <w:t xml:space="preserve"> reports </w:t>
+      </w:r>
+      <w:r>
+        <w:rPr>
+          <w:rFonts w:ascii="Times New Roman" w:hAnsi="Times New Roman" w:cs="Times New Roman"/>
+          <w:sz w:val="24"/>
+          <w:szCs w:val="24"/>
+          <w:lang w:val="en-US"/>
+        </w:rPr>
+        <w:t>significant spatial clustering of anti-immigrant attitudes</w:t>
+      </w:r>
+      <w:r>
+        <w:rPr>
+          <w:rFonts w:ascii="Times New Roman" w:hAnsi="Times New Roman" w:cs="Times New Roman"/>
+          <w:sz w:val="24"/>
+          <w:szCs w:val="24"/>
+          <w:lang w:val="en-US"/>
+        </w:rPr>
+        <w:t>. Nonetheless,</w:t>
+      </w:r>
+      <w:r>
+        <w:rPr>
+          <w:rFonts w:ascii="Times New Roman" w:hAnsi="Times New Roman" w:cs="Times New Roman"/>
+          <w:sz w:val="24"/>
+          <w:szCs w:val="24"/>
+          <w:lang w:val="en-US"/>
+        </w:rPr>
+        <w:t xml:space="preserve"> this clustering</w:t>
+      </w:r>
+      <w:r>
+        <w:rPr>
+          <w:rFonts w:ascii="Times New Roman" w:hAnsi="Times New Roman" w:cs="Times New Roman"/>
+          <w:sz w:val="24"/>
+          <w:szCs w:val="24"/>
+          <w:lang w:val="en-US"/>
+        </w:rPr>
+        <w:t xml:space="preserve"> would</w:t>
+      </w:r>
+      <w:r>
+        <w:rPr>
+          <w:rFonts w:ascii="Times New Roman" w:hAnsi="Times New Roman" w:cs="Times New Roman"/>
+          <w:sz w:val="24"/>
+          <w:szCs w:val="24"/>
+          <w:lang w:val="en-US"/>
+        </w:rPr>
+        <w:t xml:space="preserve"> not necessarily reflect a Europe-wide shift in the balance between moderate pro- and anti-immigrant groups</w:t>
+      </w:r>
+      <w:r>
+        <w:rPr>
+          <w:rFonts w:ascii="Times New Roman" w:hAnsi="Times New Roman" w:cs="Times New Roman"/>
+          <w:sz w:val="24"/>
+          <w:szCs w:val="24"/>
+          <w:lang w:val="en-US"/>
+        </w:rPr>
+        <w:t>. And indeed, we found substantial evidence for Hungary being one of these anti-immigration hotspots.</w:t>
+      </w:r>
     </w:p>
     <w:p>
       <w:pPr>
@@ -2227,17 +2460,6 @@
           <w:lang w:val="en-US"/>
         </w:rPr>
       </w:pPr>
-      <w:r>
-        <w:rPr>
-          <w:rFonts w:ascii="Times New Roman" w:hAnsi="Times New Roman" w:cs="Times New Roman"/>
-          <w:color w:val="FF0000"/>
-          <w:sz w:val="24"/>
-          <w:szCs w:val="24"/>
-          <w:u w:val="single"/>
-          <w:lang w:val="en-US"/>
-        </w:rPr>
-        <w:t>Why is moderate size parity increasing for all variables in Germany?</w:t>
-      </w:r>
     </w:p>
     <w:p>
       <w:pPr>
@@ -2250,52 +2472,108 @@
           <w:lang w:val="en-US"/>
         </w:rPr>
       </w:pPr>
+      <w:r>
+        <w:rPr>
+          <w:rFonts w:ascii="Times New Roman" w:hAnsi="Times New Roman" w:cs="Times New Roman"/>
+          <w:color w:val="FF0000"/>
+          <w:sz w:val="24"/>
+          <w:szCs w:val="24"/>
+          <w:u w:val="single"/>
+          <w:lang w:val="en-US"/>
+        </w:rPr>
+        <w:t>Why is moderate size parity increasing for all variables in Germany?</w:t>
+      </w:r>
     </w:p>
     <w:p>
       <w:pPr>
-        <w:rPr>
-          <w:rFonts w:ascii="Times New Roman" w:hAnsi="Times New Roman" w:cs="Times New Roman"/>
-          <w:color w:val="FF0000"/>
-          <w:sz w:val="24"/>
-          <w:szCs w:val="24"/>
-          <w:u w:val="single"/>
-          <w:lang w:val="en-US"/>
-        </w:rPr>
-      </w:pPr>
-      <w:r>
-        <w:rPr>
-          <w:rFonts w:ascii="Times New Roman" w:hAnsi="Times New Roman" w:cs="Times New Roman"/>
-          <w:color w:val="FF0000"/>
-          <w:sz w:val="24"/>
-          <w:szCs w:val="24"/>
-          <w:u w:val="single"/>
-          <w:lang w:val="en-US"/>
-        </w:rPr>
-        <w:t xml:space="preserve">Why is moderate size parity increasing (not as much) for Hungary, why were the values so small in </w:t>
-      </w:r>
-      <w:proofErr w:type="spellStart"/>
-      <w:r>
-        <w:rPr>
-          <w:rFonts w:ascii="Times New Roman" w:hAnsi="Times New Roman" w:cs="Times New Roman"/>
-          <w:color w:val="FF0000"/>
-          <w:sz w:val="24"/>
-          <w:szCs w:val="24"/>
-          <w:u w:val="single"/>
-          <w:lang w:val="en-US"/>
-        </w:rPr>
-        <w:t>hungary</w:t>
-      </w:r>
-      <w:proofErr w:type="spellEnd"/>
-      <w:r>
-        <w:rPr>
-          <w:rFonts w:ascii="Times New Roman" w:hAnsi="Times New Roman" w:cs="Times New Roman"/>
-          <w:color w:val="FF0000"/>
-          <w:sz w:val="24"/>
-          <w:szCs w:val="24"/>
-          <w:u w:val="single"/>
-          <w:lang w:val="en-US"/>
-        </w:rPr>
-        <w:t xml:space="preserve"> in 2015?</w:t>
+        <w:spacing w:line="360" w:lineRule="auto"/>
+        <w:rPr>
+          <w:rFonts w:ascii="Times New Roman" w:hAnsi="Times New Roman" w:cs="Times New Roman"/>
+          <w:sz w:val="24"/>
+          <w:szCs w:val="24"/>
+          <w:lang w:val="en-US"/>
+        </w:rPr>
+      </w:pPr>
+      <w:r>
+        <w:rPr>
+          <w:rFonts w:ascii="Times New Roman" w:hAnsi="Times New Roman" w:cs="Times New Roman"/>
+          <w:sz w:val="24"/>
+          <w:szCs w:val="24"/>
+          <w:lang w:val="en-US"/>
+        </w:rPr>
+        <w:t>For Germany, we found increases in moderate size parity for all three variables</w:t>
+      </w:r>
+      <w:r>
+        <w:rPr>
+          <w:rFonts w:ascii="Times New Roman" w:hAnsi="Times New Roman" w:cs="Times New Roman"/>
+          <w:sz w:val="24"/>
+          <w:szCs w:val="24"/>
+          <w:lang w:val="en-US"/>
+        </w:rPr>
+        <w:t xml:space="preserve"> after 2015</w:t>
+      </w:r>
+      <w:r>
+        <w:rPr>
+          <w:rFonts w:ascii="Times New Roman" w:hAnsi="Times New Roman" w:cs="Times New Roman"/>
+          <w:sz w:val="24"/>
+          <w:szCs w:val="24"/>
+          <w:lang w:val="en-US"/>
+        </w:rPr>
+        <w:t xml:space="preserve">, meaning the </w:t>
+      </w:r>
+      <w:r>
+        <w:rPr>
+          <w:rFonts w:ascii="Times New Roman" w:hAnsi="Times New Roman" w:cs="Times New Roman"/>
+          <w:sz w:val="24"/>
+          <w:szCs w:val="24"/>
+          <w:lang w:val="en-US"/>
+        </w:rPr>
+        <w:t xml:space="preserve">group </w:t>
+      </w:r>
+      <w:r>
+        <w:rPr>
+          <w:rFonts w:ascii="Times New Roman" w:hAnsi="Times New Roman" w:cs="Times New Roman"/>
+          <w:sz w:val="24"/>
+          <w:szCs w:val="24"/>
+          <w:lang w:val="en-US"/>
+        </w:rPr>
+        <w:t xml:space="preserve">sizes of the </w:t>
+      </w:r>
+      <w:r>
+        <w:rPr>
+          <w:rFonts w:ascii="Times New Roman" w:hAnsi="Times New Roman" w:cs="Times New Roman"/>
+          <w:sz w:val="24"/>
+          <w:szCs w:val="24"/>
+          <w:lang w:val="en-US"/>
+        </w:rPr>
+        <w:t>moderate acceptors</w:t>
+      </w:r>
+      <w:r>
+        <w:rPr>
+          <w:rFonts w:ascii="Times New Roman" w:hAnsi="Times New Roman" w:cs="Times New Roman"/>
+          <w:sz w:val="24"/>
+          <w:szCs w:val="24"/>
+          <w:lang w:val="en-US"/>
+        </w:rPr>
+        <w:t xml:space="preserve"> and moderate opponents are becoming more equal. In this context, this means an increase in polarization among the moderately opinionated individuals. </w:t>
+      </w:r>
+      <w:r>
+        <w:rPr>
+          <w:rFonts w:ascii="Times New Roman" w:hAnsi="Times New Roman" w:cs="Times New Roman"/>
+          <w:sz w:val="24"/>
+          <w:szCs w:val="24"/>
+          <w:lang w:val="en-US"/>
+        </w:rPr>
+        <w:t>Current research does not provide clear evidence of a sustained trend toward parity between these groups after 2015</w:t>
+      </w:r>
+      <w:r>
+        <w:rPr>
+          <w:rFonts w:ascii="Times New Roman" w:hAnsi="Times New Roman" w:cs="Times New Roman"/>
+          <w:sz w:val="24"/>
+          <w:szCs w:val="24"/>
+          <w:lang w:val="en-US"/>
+        </w:rPr>
+        <w:t>, meaning our finding here provides a novel insight.</w:t>
       </w:r>
     </w:p>
     <w:p>
@@ -2330,6 +2608,227 @@
           <w:u w:val="single"/>
           <w:lang w:val="en-US"/>
         </w:rPr>
+        <w:t xml:space="preserve">Why is moderate size parity increasing (not as much) for Hungary, why were the values so small in </w:t>
+      </w:r>
+      <w:proofErr w:type="spellStart"/>
+      <w:r>
+        <w:rPr>
+          <w:rFonts w:ascii="Times New Roman" w:hAnsi="Times New Roman" w:cs="Times New Roman"/>
+          <w:color w:val="FF0000"/>
+          <w:sz w:val="24"/>
+          <w:szCs w:val="24"/>
+          <w:u w:val="single"/>
+          <w:lang w:val="en-US"/>
+        </w:rPr>
+        <w:t>hungary</w:t>
+      </w:r>
+      <w:proofErr w:type="spellEnd"/>
+      <w:r>
+        <w:rPr>
+          <w:rFonts w:ascii="Times New Roman" w:hAnsi="Times New Roman" w:cs="Times New Roman"/>
+          <w:color w:val="FF0000"/>
+          <w:sz w:val="24"/>
+          <w:szCs w:val="24"/>
+          <w:u w:val="single"/>
+          <w:lang w:val="en-US"/>
+        </w:rPr>
+        <w:t xml:space="preserve"> in 2015?</w:t>
+      </w:r>
+    </w:p>
+    <w:p>
+      <w:pPr>
+        <w:spacing w:line="360" w:lineRule="auto"/>
+        <w:rPr>
+          <w:rFonts w:ascii="Times New Roman" w:hAnsi="Times New Roman" w:cs="Times New Roman"/>
+          <w:sz w:val="24"/>
+          <w:szCs w:val="24"/>
+          <w:lang w:val="en-US"/>
+        </w:rPr>
+      </w:pPr>
+      <w:r>
+        <w:rPr>
+          <w:rFonts w:ascii="Times New Roman" w:hAnsi="Times New Roman" w:cs="Times New Roman"/>
+          <w:sz w:val="24"/>
+          <w:szCs w:val="24"/>
+          <w:lang w:val="en-US"/>
+        </w:rPr>
+        <w:t>Though not as pronounced</w:t>
+      </w:r>
+      <w:r>
+        <w:rPr>
+          <w:rFonts w:ascii="Times New Roman" w:hAnsi="Times New Roman" w:cs="Times New Roman"/>
+          <w:sz w:val="24"/>
+          <w:szCs w:val="24"/>
+          <w:lang w:val="en-US"/>
+        </w:rPr>
+        <w:t xml:space="preserve"> </w:t>
+      </w:r>
+      <w:r>
+        <w:rPr>
+          <w:rFonts w:ascii="Times New Roman" w:hAnsi="Times New Roman" w:cs="Times New Roman"/>
+          <w:sz w:val="24"/>
+          <w:szCs w:val="24"/>
+          <w:lang w:val="en-US"/>
+        </w:rPr>
+        <w:t>as in Germany, we found similar increases in moderate size parity for all three variables in Hungary</w:t>
+      </w:r>
+      <w:r>
+        <w:rPr>
+          <w:rFonts w:ascii="Times New Roman" w:hAnsi="Times New Roman" w:cs="Times New Roman"/>
+          <w:sz w:val="24"/>
+          <w:szCs w:val="24"/>
+          <w:lang w:val="en-US"/>
+        </w:rPr>
+        <w:t xml:space="preserve"> after 2015, following years of decreasing size parity (meaning years of decreasing polarization among the moderate groups).</w:t>
+      </w:r>
+      <w:r>
+        <w:rPr>
+          <w:rFonts w:ascii="Times New Roman" w:hAnsi="Times New Roman" w:cs="Times New Roman"/>
+          <w:sz w:val="24"/>
+          <w:szCs w:val="24"/>
+          <w:lang w:val="en-US"/>
+        </w:rPr>
+        <w:t xml:space="preserve"> This evidence shows how even members of the moderate groups can be influenced by state-driven anti-immigrant propaganda</w:t>
+      </w:r>
+      <w:r>
+        <w:rPr>
+          <w:rFonts w:ascii="Times New Roman" w:hAnsi="Times New Roman" w:cs="Times New Roman"/>
+          <w:sz w:val="24"/>
+          <w:szCs w:val="24"/>
+          <w:lang w:val="en-US"/>
+        </w:rPr>
+        <w:t xml:space="preserve"> in either direction</w:t>
+      </w:r>
+      <w:r>
+        <w:rPr>
+          <w:rFonts w:ascii="Times New Roman" w:hAnsi="Times New Roman" w:cs="Times New Roman"/>
+          <w:sz w:val="24"/>
+          <w:szCs w:val="24"/>
+          <w:lang w:val="en-US"/>
+        </w:rPr>
+        <w:t xml:space="preserve">. </w:t>
+      </w:r>
+      <w:r>
+        <w:rPr>
+          <w:rFonts w:ascii="Times New Roman" w:hAnsi="Times New Roman" w:cs="Times New Roman"/>
+          <w:sz w:val="24"/>
+          <w:szCs w:val="24"/>
+          <w:lang w:val="en-US"/>
+        </w:rPr>
+        <w:t xml:space="preserve">Strikingly, </w:t>
+      </w:r>
+      <w:r>
+        <w:rPr>
+          <w:rFonts w:ascii="Times New Roman" w:hAnsi="Times New Roman" w:cs="Times New Roman"/>
+          <w:sz w:val="24"/>
+          <w:szCs w:val="24"/>
+          <w:lang w:val="en-US"/>
+        </w:rPr>
+        <w:t xml:space="preserve">for all the variables, the moderate size parity ended up at a value smaller than 0.1, indicating that the group sizes were extremely imbalanced at this point. </w:t>
+      </w:r>
+      <w:r>
+        <w:rPr>
+          <w:rFonts w:ascii="Times New Roman" w:hAnsi="Times New Roman" w:cs="Times New Roman"/>
+          <w:sz w:val="24"/>
+          <w:szCs w:val="24"/>
+          <w:lang w:val="en-US"/>
+        </w:rPr>
+        <w:t>T</w:t>
+      </w:r>
+      <w:r>
+        <w:rPr>
+          <w:rFonts w:ascii="Times New Roman" w:hAnsi="Times New Roman" w:cs="Times New Roman"/>
+          <w:sz w:val="24"/>
+          <w:szCs w:val="24"/>
+          <w:lang w:val="en-US"/>
+        </w:rPr>
+        <w:t xml:space="preserve">here seems to be </w:t>
+      </w:r>
+      <w:r>
+        <w:rPr>
+          <w:rFonts w:ascii="Times New Roman" w:hAnsi="Times New Roman" w:cs="Times New Roman"/>
+          <w:sz w:val="24"/>
+          <w:szCs w:val="24"/>
+          <w:lang w:val="en-US"/>
+        </w:rPr>
+        <w:t xml:space="preserve">no clear </w:t>
+      </w:r>
+      <w:r>
+        <w:rPr>
+          <w:rFonts w:ascii="Times New Roman" w:hAnsi="Times New Roman" w:cs="Times New Roman"/>
+          <w:sz w:val="24"/>
+          <w:szCs w:val="24"/>
+          <w:lang w:val="en-US"/>
+        </w:rPr>
+        <w:t>prior research that suggests</w:t>
+      </w:r>
+      <w:r>
+        <w:rPr>
+          <w:rFonts w:ascii="Times New Roman" w:hAnsi="Times New Roman" w:cs="Times New Roman"/>
+          <w:sz w:val="24"/>
+          <w:szCs w:val="24"/>
+          <w:lang w:val="en-US"/>
+        </w:rPr>
+        <w:t xml:space="preserve"> that the group sizes of moderate pro- and moderate anti-immigrant opinionated citizens in Hungary were extremely unequal.</w:t>
+      </w:r>
+      <w:r>
+        <w:rPr>
+          <w:rFonts w:ascii="Times New Roman" w:hAnsi="Times New Roman" w:cs="Times New Roman"/>
+          <w:sz w:val="24"/>
+          <w:szCs w:val="24"/>
+          <w:lang w:val="en-US"/>
+        </w:rPr>
+        <w:t xml:space="preserve"> Indeed, a</w:t>
+      </w:r>
+      <w:r>
+        <w:rPr>
+          <w:rFonts w:ascii="Times New Roman" w:hAnsi="Times New Roman" w:cs="Times New Roman"/>
+          <w:sz w:val="24"/>
+          <w:szCs w:val="24"/>
+          <w:lang w:val="en-US"/>
+        </w:rPr>
+        <w:t>vailable research and survey data do not indicate a dramatic imbalance between these groups prior to the 2015 migration crisis</w:t>
+      </w:r>
+      <w:r>
+        <w:rPr>
+          <w:rFonts w:ascii="Times New Roman" w:hAnsi="Times New Roman" w:cs="Times New Roman"/>
+          <w:sz w:val="24"/>
+          <w:szCs w:val="24"/>
+          <w:lang w:val="en-US"/>
+        </w:rPr>
+        <w:t xml:space="preserve"> (e.g., Schneider, 2007).</w:t>
+      </w:r>
+      <w:r>
+        <w:rPr>
+          <w:rFonts w:ascii="Times New Roman" w:hAnsi="Times New Roman" w:cs="Times New Roman"/>
+          <w:sz w:val="24"/>
+          <w:szCs w:val="24"/>
+          <w:lang w:val="en-US"/>
+        </w:rPr>
+        <w:t xml:space="preserve"> This means that our findings here might provide another novel insight.</w:t>
+      </w:r>
+    </w:p>
+    <w:p>
+      <w:pPr>
+        <w:rPr>
+          <w:rFonts w:ascii="Times New Roman" w:hAnsi="Times New Roman" w:cs="Times New Roman"/>
+          <w:color w:val="FF0000"/>
+          <w:sz w:val="24"/>
+          <w:szCs w:val="24"/>
+          <w:u w:val="single"/>
+          <w:lang w:val="en-US"/>
+        </w:rPr>
+      </w:pPr>
+      <w:r>
+        <w:rPr>
+          <w:rFonts w:ascii="Times New Roman" w:hAnsi="Times New Roman" w:cs="Times New Roman"/>
+          <w:color w:val="FF0000"/>
+          <w:sz w:val="24"/>
+          <w:szCs w:val="24"/>
+          <w:u w:val="single"/>
+          <w:lang w:val="en-US"/>
+        </w:rPr>
+        <w:lastRenderedPageBreak/>
         <w:t>Why is non-neutrality increasing across Europe/Germany/</w:t>
       </w:r>
       <w:proofErr w:type="gramStart"/>
@@ -2348,17 +2847,211 @@
     </w:p>
     <w:p>
       <w:pPr>
-        <w:rPr>
-          <w:rFonts w:ascii="Times New Roman" w:hAnsi="Times New Roman" w:cs="Times New Roman"/>
-          <w:sz w:val="24"/>
-          <w:szCs w:val="24"/>
-          <w:u w:val="single"/>
-          <w:lang w:val="en-US"/>
-        </w:rPr>
-      </w:pPr>
+        <w:spacing w:line="360" w:lineRule="auto"/>
+        <w:rPr>
+          <w:rFonts w:ascii="Times New Roman" w:hAnsi="Times New Roman" w:cs="Times New Roman"/>
+          <w:sz w:val="24"/>
+          <w:szCs w:val="24"/>
+          <w:lang w:val="en-US"/>
+        </w:rPr>
+      </w:pPr>
+      <w:r>
+        <w:rPr>
+          <w:rFonts w:ascii="Times New Roman" w:hAnsi="Times New Roman" w:cs="Times New Roman"/>
+          <w:sz w:val="24"/>
+          <w:szCs w:val="24"/>
+          <w:lang w:val="en-US"/>
+        </w:rPr>
+        <w:t>We found clear evidence for the non-neutrality increasing both averaged across Europe</w:t>
+      </w:r>
+      <w:r>
+        <w:rPr>
+          <w:rFonts w:ascii="Times New Roman" w:hAnsi="Times New Roman" w:cs="Times New Roman"/>
+          <w:sz w:val="24"/>
+          <w:szCs w:val="24"/>
+          <w:lang w:val="en-US"/>
+        </w:rPr>
+        <w:t xml:space="preserve"> and zoomed in on Hungary,</w:t>
+      </w:r>
+      <w:r>
+        <w:rPr>
+          <w:rFonts w:ascii="Times New Roman" w:hAnsi="Times New Roman" w:cs="Times New Roman"/>
+          <w:sz w:val="24"/>
+          <w:szCs w:val="24"/>
+          <w:lang w:val="en-US"/>
+        </w:rPr>
+        <w:t xml:space="preserve"> but</w:t>
+      </w:r>
+      <w:r>
+        <w:rPr>
+          <w:rFonts w:ascii="Times New Roman" w:hAnsi="Times New Roman" w:cs="Times New Roman"/>
+          <w:sz w:val="24"/>
+          <w:szCs w:val="24"/>
+          <w:lang w:val="en-US"/>
+        </w:rPr>
+        <w:t xml:space="preserve"> only very weakly </w:t>
+      </w:r>
+      <w:r>
+        <w:rPr>
+          <w:rFonts w:ascii="Times New Roman" w:hAnsi="Times New Roman" w:cs="Times New Roman"/>
+          <w:sz w:val="24"/>
+          <w:szCs w:val="24"/>
+          <w:lang w:val="en-US"/>
+        </w:rPr>
+        <w:t>in Germany</w:t>
+      </w:r>
+      <w:r>
+        <w:rPr>
+          <w:rFonts w:ascii="Times New Roman" w:hAnsi="Times New Roman" w:cs="Times New Roman"/>
+          <w:sz w:val="24"/>
+          <w:szCs w:val="24"/>
+          <w:lang w:val="en-US"/>
+        </w:rPr>
+        <w:t>.</w:t>
+      </w:r>
+      <w:r>
+        <w:rPr>
+          <w:rFonts w:ascii="Times New Roman" w:hAnsi="Times New Roman" w:cs="Times New Roman"/>
+          <w:sz w:val="24"/>
+          <w:szCs w:val="24"/>
+          <w:lang w:val="en-US"/>
+        </w:rPr>
+        <w:t xml:space="preserve"> </w:t>
+      </w:r>
+      <w:r>
+        <w:rPr>
+          <w:rFonts w:ascii="Times New Roman" w:hAnsi="Times New Roman" w:cs="Times New Roman"/>
+          <w:sz w:val="24"/>
+          <w:szCs w:val="24"/>
+          <w:lang w:val="en-US"/>
+        </w:rPr>
+        <w:t>M</w:t>
+      </w:r>
+      <w:r>
+        <w:rPr>
+          <w:rFonts w:ascii="Times New Roman" w:hAnsi="Times New Roman" w:cs="Times New Roman"/>
+          <w:sz w:val="24"/>
+          <w:szCs w:val="24"/>
+          <w:lang w:val="en-US"/>
+        </w:rPr>
+        <w:t>eaning there is an ongoing trend of a shifting away from a neutral stance</w:t>
+      </w:r>
+      <w:r>
+        <w:rPr>
+          <w:rFonts w:ascii="Times New Roman" w:hAnsi="Times New Roman" w:cs="Times New Roman"/>
+          <w:sz w:val="24"/>
+          <w:szCs w:val="24"/>
+          <w:lang w:val="en-US"/>
+        </w:rPr>
+        <w:t xml:space="preserve"> across Europe, but perhaps to varying degrees</w:t>
+      </w:r>
+      <w:r>
+        <w:rPr>
+          <w:rFonts w:ascii="Times New Roman" w:hAnsi="Times New Roman" w:cs="Times New Roman"/>
+          <w:sz w:val="24"/>
+          <w:szCs w:val="24"/>
+          <w:lang w:val="en-US"/>
+        </w:rPr>
+        <w:t>.</w:t>
+      </w:r>
+      <w:r>
+        <w:rPr>
+          <w:rFonts w:ascii="Times New Roman" w:hAnsi="Times New Roman" w:cs="Times New Roman"/>
+          <w:sz w:val="24"/>
+          <w:szCs w:val="24"/>
+          <w:lang w:val="en-US"/>
+        </w:rPr>
+        <w:t xml:space="preserve"> Indeed, a</w:t>
+      </w:r>
+      <w:r>
+        <w:rPr>
+          <w:rFonts w:ascii="Times New Roman" w:hAnsi="Times New Roman" w:cs="Times New Roman"/>
+          <w:sz w:val="24"/>
+          <w:szCs w:val="24"/>
+          <w:lang w:val="en-US"/>
+        </w:rPr>
+        <w:t>fter 2015, many European countries experienced a shift away from neutral stances, with public opinion becoming more divided and, in some cases, more negative toward immigration, especially in countries where the debate was framed around security concerns</w:t>
+      </w:r>
+      <w:r>
+        <w:rPr>
+          <w:rFonts w:ascii="Times New Roman" w:hAnsi="Times New Roman" w:cs="Times New Roman"/>
+          <w:sz w:val="24"/>
+          <w:szCs w:val="24"/>
+          <w:lang w:val="en-US"/>
+        </w:rPr>
+        <w:t xml:space="preserve"> (e.g., </w:t>
+      </w:r>
+      <w:proofErr w:type="spellStart"/>
+      <w:r>
+        <w:rPr>
+          <w:rFonts w:ascii="Times New Roman" w:hAnsi="Times New Roman" w:cs="Times New Roman"/>
+          <w:sz w:val="24"/>
+          <w:szCs w:val="24"/>
+          <w:lang w:val="en-US"/>
+        </w:rPr>
+        <w:t>Cichocki</w:t>
+      </w:r>
+      <w:proofErr w:type="spellEnd"/>
+      <w:r>
+        <w:rPr>
+          <w:rFonts w:ascii="Times New Roman" w:hAnsi="Times New Roman" w:cs="Times New Roman"/>
+          <w:sz w:val="24"/>
+          <w:szCs w:val="24"/>
+          <w:lang w:val="en-US"/>
+        </w:rPr>
+        <w:t xml:space="preserve"> </w:t>
+      </w:r>
+      <w:r>
+        <w:rPr>
+          <w:rFonts w:ascii="Times New Roman" w:hAnsi="Times New Roman" w:cs="Times New Roman"/>
+          <w:sz w:val="24"/>
+          <w:szCs w:val="24"/>
+          <w:lang w:val="en-US"/>
+        </w:rPr>
+        <w:t xml:space="preserve">&amp; </w:t>
+      </w:r>
+      <w:proofErr w:type="spellStart"/>
+      <w:r>
+        <w:rPr>
+          <w:rFonts w:ascii="Times New Roman" w:hAnsi="Times New Roman" w:cs="Times New Roman"/>
+          <w:sz w:val="24"/>
+          <w:szCs w:val="24"/>
+          <w:lang w:val="en-US"/>
+        </w:rPr>
+        <w:t>Jabkowski</w:t>
+      </w:r>
+      <w:proofErr w:type="spellEnd"/>
+      <w:r>
+        <w:rPr>
+          <w:rFonts w:ascii="Times New Roman" w:hAnsi="Times New Roman" w:cs="Times New Roman"/>
+          <w:sz w:val="24"/>
+          <w:szCs w:val="24"/>
+          <w:lang w:val="en-US"/>
+        </w:rPr>
+        <w:t xml:space="preserve">, </w:t>
+      </w:r>
+      <w:r>
+        <w:rPr>
+          <w:rFonts w:ascii="Times New Roman" w:hAnsi="Times New Roman" w:cs="Times New Roman"/>
+          <w:sz w:val="24"/>
+          <w:szCs w:val="24"/>
+          <w:lang w:val="en-US"/>
+        </w:rPr>
+        <w:t>2019</w:t>
+      </w:r>
+      <w:r>
+        <w:rPr>
+          <w:rFonts w:ascii="Times New Roman" w:hAnsi="Times New Roman" w:cs="Times New Roman"/>
+          <w:sz w:val="24"/>
+          <w:szCs w:val="24"/>
+          <w:lang w:val="en-US"/>
+        </w:rPr>
+        <w:t>; Torres, 2019).</w:t>
+      </w:r>
     </w:p>
     <w:p>
       <w:pPr>
+        <w:spacing w:line="360" w:lineRule="auto"/>
         <w:rPr>
           <w:rFonts w:ascii="Times New Roman" w:hAnsi="Times New Roman" w:cs="Times New Roman"/>
           <w:color w:val="FF0000"/>
@@ -2371,107 +3064,342 @@
     </w:p>
     <w:p>
       <w:pPr>
-        <w:rPr>
-          <w:rFonts w:ascii="Times New Roman" w:hAnsi="Times New Roman" w:cs="Times New Roman"/>
-          <w:color w:val="FF0000"/>
-          <w:sz w:val="24"/>
-          <w:szCs w:val="24"/>
-          <w:u w:val="single"/>
-          <w:lang w:val="en-US"/>
-        </w:rPr>
-      </w:pPr>
-      <w:r>
-        <w:rPr>
-          <w:rFonts w:ascii="Times New Roman" w:hAnsi="Times New Roman" w:cs="Times New Roman"/>
-          <w:color w:val="FF0000"/>
-          <w:sz w:val="24"/>
-          <w:szCs w:val="24"/>
-          <w:u w:val="single"/>
-          <w:lang w:val="en-US"/>
-        </w:rPr>
-        <w:t xml:space="preserve">Why is there, overall, an increasing in the </w:t>
-      </w:r>
-      <w:proofErr w:type="spellStart"/>
-      <w:r>
-        <w:rPr>
-          <w:rFonts w:ascii="Times New Roman" w:hAnsi="Times New Roman" w:cs="Times New Roman"/>
-          <w:color w:val="FF0000"/>
-          <w:sz w:val="24"/>
-          <w:szCs w:val="24"/>
-          <w:u w:val="single"/>
-          <w:lang w:val="en-US"/>
-        </w:rPr>
-        <w:t>likert</w:t>
-      </w:r>
-      <w:proofErr w:type="spellEnd"/>
-      <w:r>
-        <w:rPr>
-          <w:rFonts w:ascii="Times New Roman" w:hAnsi="Times New Roman" w:cs="Times New Roman"/>
-          <w:color w:val="FF0000"/>
-          <w:sz w:val="24"/>
-          <w:szCs w:val="24"/>
-          <w:u w:val="single"/>
-          <w:lang w:val="en-US"/>
-        </w:rPr>
-        <w:t>-opinion values in Europe?</w:t>
+        <w:spacing w:line="360" w:lineRule="auto"/>
+        <w:rPr>
+          <w:rFonts w:ascii="Times New Roman" w:hAnsi="Times New Roman" w:cs="Times New Roman"/>
+          <w:sz w:val="24"/>
+          <w:szCs w:val="24"/>
+          <w:lang w:val="en-US"/>
+        </w:rPr>
+      </w:pPr>
+      <w:r>
+        <w:rPr>
+          <w:rFonts w:ascii="Times New Roman" w:hAnsi="Times New Roman" w:cs="Times New Roman"/>
+          <w:sz w:val="24"/>
+          <w:szCs w:val="24"/>
+          <w:lang w:val="en-US"/>
+        </w:rPr>
+        <w:t>Considering Germany, we fo</w:t>
+      </w:r>
+      <w:r>
+        <w:rPr>
+          <w:rFonts w:ascii="Times New Roman" w:hAnsi="Times New Roman" w:cs="Times New Roman"/>
+          <w:sz w:val="24"/>
+          <w:szCs w:val="24"/>
+          <w:lang w:val="en-US"/>
+        </w:rPr>
+        <w:t>und only very weak evidence for increasing non-neutrality</w:t>
+      </w:r>
+      <w:r>
+        <w:rPr>
+          <w:rFonts w:ascii="Times New Roman" w:hAnsi="Times New Roman" w:cs="Times New Roman"/>
+          <w:sz w:val="24"/>
+          <w:szCs w:val="24"/>
+          <w:lang w:val="en-US"/>
+        </w:rPr>
+        <w:t xml:space="preserve"> following the 2015 refugee crisis. Indeed, prior research suggests that some specific events such as the 2015-16 New Year’s Eve sexual assaults in Germany or </w:t>
+      </w:r>
+      <w:r>
+        <w:rPr>
+          <w:rFonts w:ascii="Times New Roman" w:hAnsi="Times New Roman" w:cs="Times New Roman"/>
+          <w:sz w:val="24"/>
+          <w:szCs w:val="24"/>
+          <w:lang w:val="en-US"/>
+        </w:rPr>
+        <w:t>2016 Berlin terror attack</w:t>
+      </w:r>
+      <w:r>
+        <w:rPr>
+          <w:rFonts w:ascii="Times New Roman" w:hAnsi="Times New Roman" w:cs="Times New Roman"/>
+          <w:sz w:val="24"/>
+          <w:szCs w:val="24"/>
+          <w:lang w:val="en-US"/>
+        </w:rPr>
+        <w:t xml:space="preserve"> might have l</w:t>
+      </w:r>
+      <w:r>
+        <w:rPr>
+          <w:rFonts w:ascii="Times New Roman" w:hAnsi="Times New Roman" w:cs="Times New Roman"/>
+          <w:sz w:val="24"/>
+          <w:szCs w:val="24"/>
+          <w:lang w:val="en-US"/>
+        </w:rPr>
+        <w:t xml:space="preserve">ed to temporary negative </w:t>
+      </w:r>
+      <w:r>
+        <w:rPr>
+          <w:rFonts w:ascii="Times New Roman" w:hAnsi="Times New Roman" w:cs="Times New Roman"/>
+          <w:sz w:val="24"/>
+          <w:szCs w:val="24"/>
+          <w:lang w:val="en-US"/>
+        </w:rPr>
+        <w:t xml:space="preserve">(i.e., non-neutral) </w:t>
+      </w:r>
+      <w:r>
+        <w:rPr>
+          <w:rFonts w:ascii="Times New Roman" w:hAnsi="Times New Roman" w:cs="Times New Roman"/>
+          <w:sz w:val="24"/>
+          <w:szCs w:val="24"/>
+          <w:lang w:val="en-US"/>
+        </w:rPr>
+        <w:t>shifts in attitudes toward refugees</w:t>
+      </w:r>
+      <w:r>
+        <w:rPr>
+          <w:rFonts w:ascii="Times New Roman" w:hAnsi="Times New Roman" w:cs="Times New Roman"/>
+          <w:sz w:val="24"/>
+          <w:szCs w:val="24"/>
+          <w:lang w:val="en-US"/>
+        </w:rPr>
+        <w:t>, b</w:t>
+      </w:r>
+      <w:r>
+        <w:rPr>
+          <w:rFonts w:ascii="Times New Roman" w:hAnsi="Times New Roman" w:cs="Times New Roman"/>
+          <w:sz w:val="24"/>
+          <w:szCs w:val="24"/>
+          <w:lang w:val="en-US"/>
+        </w:rPr>
+        <w:t>ut these changes w</w:t>
+      </w:r>
+      <w:r>
+        <w:rPr>
+          <w:rFonts w:ascii="Times New Roman" w:hAnsi="Times New Roman" w:cs="Times New Roman"/>
+          <w:sz w:val="24"/>
+          <w:szCs w:val="24"/>
+          <w:lang w:val="en-US"/>
+        </w:rPr>
+        <w:t>ould</w:t>
+      </w:r>
+      <w:r>
+        <w:rPr>
+          <w:rFonts w:ascii="Times New Roman" w:hAnsi="Times New Roman" w:cs="Times New Roman"/>
+          <w:sz w:val="24"/>
+          <w:szCs w:val="24"/>
+          <w:lang w:val="en-US"/>
+        </w:rPr>
+        <w:t xml:space="preserve"> often</w:t>
+      </w:r>
+      <w:r>
+        <w:rPr>
+          <w:rFonts w:ascii="Times New Roman" w:hAnsi="Times New Roman" w:cs="Times New Roman"/>
+          <w:sz w:val="24"/>
+          <w:szCs w:val="24"/>
+          <w:lang w:val="en-US"/>
+        </w:rPr>
+        <w:t xml:space="preserve"> be</w:t>
+      </w:r>
+      <w:r>
+        <w:rPr>
+          <w:rFonts w:ascii="Times New Roman" w:hAnsi="Times New Roman" w:cs="Times New Roman"/>
+          <w:sz w:val="24"/>
+          <w:szCs w:val="24"/>
+          <w:lang w:val="en-US"/>
+        </w:rPr>
+        <w:t xml:space="preserve"> short-lived and</w:t>
+      </w:r>
+      <w:r>
+        <w:rPr>
+          <w:rFonts w:ascii="Times New Roman" w:hAnsi="Times New Roman" w:cs="Times New Roman"/>
+          <w:sz w:val="24"/>
+          <w:szCs w:val="24"/>
+          <w:lang w:val="en-US"/>
+        </w:rPr>
+        <w:t xml:space="preserve"> usually</w:t>
+      </w:r>
+      <w:r>
+        <w:rPr>
+          <w:rFonts w:ascii="Times New Roman" w:hAnsi="Times New Roman" w:cs="Times New Roman"/>
+          <w:sz w:val="24"/>
+          <w:szCs w:val="24"/>
+          <w:lang w:val="en-US"/>
+        </w:rPr>
+        <w:t xml:space="preserve"> </w:t>
+      </w:r>
+      <w:r>
+        <w:rPr>
+          <w:rFonts w:ascii="Times New Roman" w:hAnsi="Times New Roman" w:cs="Times New Roman"/>
+          <w:sz w:val="24"/>
+          <w:szCs w:val="24"/>
+          <w:lang w:val="en-US"/>
+        </w:rPr>
+        <w:t>wouldn’t</w:t>
+      </w:r>
+      <w:r>
+        <w:rPr>
+          <w:rFonts w:ascii="Times New Roman" w:hAnsi="Times New Roman" w:cs="Times New Roman"/>
+          <w:sz w:val="24"/>
+          <w:szCs w:val="24"/>
+          <w:lang w:val="en-US"/>
+        </w:rPr>
+        <w:t xml:space="preserve"> translate into a long-term trend</w:t>
+      </w:r>
+      <w:r>
+        <w:rPr>
+          <w:rFonts w:ascii="Times New Roman" w:hAnsi="Times New Roman" w:cs="Times New Roman"/>
+          <w:sz w:val="24"/>
+          <w:szCs w:val="24"/>
+          <w:lang w:val="en-US"/>
+        </w:rPr>
+        <w:t xml:space="preserve"> (Vollmer &amp; </w:t>
+      </w:r>
+      <w:proofErr w:type="spellStart"/>
+      <w:r>
+        <w:rPr>
+          <w:rFonts w:ascii="Times New Roman" w:hAnsi="Times New Roman" w:cs="Times New Roman"/>
+          <w:sz w:val="24"/>
+          <w:szCs w:val="24"/>
+          <w:lang w:val="en-US"/>
+        </w:rPr>
+        <w:t>Karakayali</w:t>
+      </w:r>
+      <w:proofErr w:type="spellEnd"/>
+      <w:r>
+        <w:rPr>
+          <w:rFonts w:ascii="Times New Roman" w:hAnsi="Times New Roman" w:cs="Times New Roman"/>
+          <w:sz w:val="24"/>
+          <w:szCs w:val="24"/>
+          <w:lang w:val="en-US"/>
+        </w:rPr>
+        <w:t>, 2018, Schmidt-</w:t>
+      </w:r>
+      <w:proofErr w:type="spellStart"/>
+      <w:r>
+        <w:rPr>
+          <w:rFonts w:ascii="Times New Roman" w:hAnsi="Times New Roman" w:cs="Times New Roman"/>
+          <w:sz w:val="24"/>
+          <w:szCs w:val="24"/>
+          <w:lang w:val="en-US"/>
+        </w:rPr>
+        <w:t>Cantra</w:t>
+      </w:r>
+      <w:proofErr w:type="spellEnd"/>
+      <w:r>
+        <w:rPr>
+          <w:rFonts w:ascii="Times New Roman" w:hAnsi="Times New Roman" w:cs="Times New Roman"/>
+          <w:sz w:val="24"/>
+          <w:szCs w:val="24"/>
+          <w:lang w:val="en-US"/>
+        </w:rPr>
+        <w:t xml:space="preserve"> &amp; </w:t>
+      </w:r>
+      <w:proofErr w:type="spellStart"/>
+      <w:r>
+        <w:rPr>
+          <w:rFonts w:ascii="Times New Roman" w:hAnsi="Times New Roman" w:cs="Times New Roman"/>
+          <w:sz w:val="24"/>
+          <w:szCs w:val="24"/>
+          <w:lang w:val="en-US"/>
+        </w:rPr>
+        <w:t>Czymara</w:t>
+      </w:r>
+      <w:proofErr w:type="spellEnd"/>
+      <w:r>
+        <w:rPr>
+          <w:rFonts w:ascii="Times New Roman" w:hAnsi="Times New Roman" w:cs="Times New Roman"/>
+          <w:sz w:val="24"/>
+          <w:szCs w:val="24"/>
+          <w:lang w:val="en-US"/>
+        </w:rPr>
+        <w:t>, 2020).</w:t>
       </w:r>
     </w:p>
     <w:p>
       <w:pPr>
-        <w:rPr>
-          <w:rFonts w:ascii="Times New Roman" w:hAnsi="Times New Roman" w:cs="Times New Roman"/>
-          <w:sz w:val="24"/>
-          <w:szCs w:val="24"/>
-          <w:lang w:val="en-US"/>
-        </w:rPr>
-      </w:pPr>
-      <w:r>
-        <w:rPr>
-          <w:rFonts w:ascii="Times New Roman" w:hAnsi="Times New Roman" w:cs="Times New Roman"/>
-          <w:sz w:val="24"/>
-          <w:szCs w:val="24"/>
-          <w:lang w:val="en-US"/>
-        </w:rPr>
-        <w:t>Overall good</w:t>
-      </w:r>
+        <w:spacing w:line="360" w:lineRule="auto"/>
+        <w:rPr>
+          <w:rFonts w:ascii="Times New Roman" w:hAnsi="Times New Roman" w:cs="Times New Roman"/>
+          <w:sz w:val="24"/>
+          <w:szCs w:val="24"/>
+          <w:lang w:val="en-US"/>
+        </w:rPr>
+      </w:pPr>
     </w:p>
     <w:p>
       <w:pPr>
-        <w:rPr>
-          <w:rFonts w:ascii="Times New Roman" w:hAnsi="Times New Roman" w:cs="Times New Roman"/>
-          <w:sz w:val="24"/>
-          <w:szCs w:val="24"/>
-          <w:lang w:val="en-US"/>
-        </w:rPr>
-      </w:pPr>
-      <w:r>
-        <w:rPr>
-          <w:rFonts w:ascii="Times New Roman" w:hAnsi="Times New Roman" w:cs="Times New Roman"/>
-          <w:sz w:val="24"/>
-          <w:szCs w:val="24"/>
-          <w:lang w:val="en-US"/>
-        </w:rPr>
-        <w:t xml:space="preserve">Some countries (Italy, </w:t>
-      </w:r>
-      <w:proofErr w:type="spellStart"/>
-      <w:r>
-        <w:rPr>
-          <w:rFonts w:ascii="Times New Roman" w:hAnsi="Times New Roman" w:cs="Times New Roman"/>
-          <w:sz w:val="24"/>
-          <w:szCs w:val="24"/>
-          <w:lang w:val="en-US"/>
-        </w:rPr>
-        <w:t>hungary</w:t>
-      </w:r>
-      <w:proofErr w:type="spellEnd"/>
-      <w:r>
-        <w:rPr>
-          <w:rFonts w:ascii="Times New Roman" w:hAnsi="Times New Roman" w:cs="Times New Roman"/>
-          <w:sz w:val="24"/>
-          <w:szCs w:val="24"/>
-          <w:lang w:val="en-US"/>
-        </w:rPr>
-        <w:t>) pull it down</w:t>
+        <w:spacing w:line="360" w:lineRule="auto"/>
+        <w:rPr>
+          <w:rFonts w:ascii="Times New Roman" w:hAnsi="Times New Roman" w:cs="Times New Roman"/>
+          <w:sz w:val="24"/>
+          <w:szCs w:val="24"/>
+          <w:lang w:val="en-US"/>
+        </w:rPr>
+      </w:pPr>
+      <w:r>
+        <w:rPr>
+          <w:rFonts w:ascii="Times New Roman" w:hAnsi="Times New Roman" w:cs="Times New Roman"/>
+          <w:sz w:val="24"/>
+          <w:szCs w:val="24"/>
+          <w:lang w:val="en-US"/>
+        </w:rPr>
+        <w:t xml:space="preserve">For Hungary, we found a clearer increase in non-neutrality after 2015. Reason being the aforementioned governmental anti-immigration campaigns. However, shortly after that increase, we found a period of decreasing non-neutrality, meaning more people moved again towards a neutral stance between 2016 and 2020. After 2020, we again saw a stark increase in non-neutrality. This volatility was found for other metrics as well, indicating that many Hungarians tend to change their minds about immigration rather quickly. This is contradicting other research that states that </w:t>
+      </w:r>
+      <w:r>
+        <w:rPr>
+          <w:rFonts w:ascii="Times New Roman" w:hAnsi="Times New Roman" w:cs="Times New Roman"/>
+          <w:sz w:val="24"/>
+          <w:szCs w:val="24"/>
+          <w:lang w:val="en-US"/>
+        </w:rPr>
+        <w:t>Hungarian opinions on immigration during this period were stable and strongly anti-immigration, rather than volatile or quickly changing</w:t>
+      </w:r>
+      <w:r>
+        <w:rPr>
+          <w:rFonts w:ascii="Times New Roman" w:hAnsi="Times New Roman" w:cs="Times New Roman"/>
+          <w:sz w:val="24"/>
+          <w:szCs w:val="24"/>
+          <w:lang w:val="en-US"/>
+        </w:rPr>
+        <w:t xml:space="preserve"> (e.g., </w:t>
+      </w:r>
+      <w:proofErr w:type="spellStart"/>
+      <w:r>
+        <w:rPr>
+          <w:rFonts w:ascii="Times New Roman" w:hAnsi="Times New Roman" w:cs="Times New Roman"/>
+          <w:sz w:val="24"/>
+          <w:szCs w:val="24"/>
+          <w:lang w:val="en-US"/>
+        </w:rPr>
+        <w:t>Bajomi-Lázár</w:t>
+      </w:r>
+      <w:proofErr w:type="spellEnd"/>
+      <w:r>
+        <w:rPr>
+          <w:rFonts w:ascii="Times New Roman" w:hAnsi="Times New Roman" w:cs="Times New Roman"/>
+          <w:sz w:val="24"/>
+          <w:szCs w:val="24"/>
+          <w:lang w:val="en-US"/>
+        </w:rPr>
+        <w:t xml:space="preserve">, 2019; </w:t>
+      </w:r>
+      <w:proofErr w:type="spellStart"/>
+      <w:r>
+        <w:rPr>
+          <w:rFonts w:ascii="Times New Roman" w:hAnsi="Times New Roman" w:cs="Times New Roman"/>
+          <w:sz w:val="24"/>
+          <w:szCs w:val="24"/>
+          <w:lang w:val="en-US"/>
+        </w:rPr>
+        <w:t>Bíró</w:t>
+      </w:r>
+      <w:proofErr w:type="spellEnd"/>
+      <w:r>
+        <w:rPr>
+          <w:rFonts w:ascii="Times New Roman" w:hAnsi="Times New Roman" w:cs="Times New Roman"/>
+          <w:sz w:val="24"/>
+          <w:szCs w:val="24"/>
+          <w:lang w:val="en-US"/>
+        </w:rPr>
+        <w:t>-Nagy</w:t>
+      </w:r>
+      <w:r>
+        <w:rPr>
+          <w:rFonts w:ascii="Times New Roman" w:hAnsi="Times New Roman" w:cs="Times New Roman"/>
+          <w:sz w:val="24"/>
+          <w:szCs w:val="24"/>
+          <w:lang w:val="en-US"/>
+        </w:rPr>
+        <w:t xml:space="preserve">, 2021). </w:t>
       </w:r>
     </w:p>
     <w:p>
@@ -2506,426 +3434,623 @@
           <w:u w:val="single"/>
           <w:lang w:val="en-US"/>
         </w:rPr>
-        <w:t>Why is there a growing body of people who think that immigrants might be good for the economy, yet, at the same time, there is a body of people who believe that immigrants might negatively impact the cultural life?</w:t>
+        <w:t xml:space="preserve">Why is there, overall, an increasing in the </w:t>
+      </w:r>
+      <w:proofErr w:type="spellStart"/>
+      <w:r>
+        <w:rPr>
+          <w:rFonts w:ascii="Times New Roman" w:hAnsi="Times New Roman" w:cs="Times New Roman"/>
+          <w:color w:val="FF0000"/>
+          <w:sz w:val="24"/>
+          <w:szCs w:val="24"/>
+          <w:u w:val="single"/>
+          <w:lang w:val="en-US"/>
+        </w:rPr>
+        <w:t>likert</w:t>
+      </w:r>
+      <w:proofErr w:type="spellEnd"/>
+      <w:r>
+        <w:rPr>
+          <w:rFonts w:ascii="Times New Roman" w:hAnsi="Times New Roman" w:cs="Times New Roman"/>
+          <w:color w:val="FF0000"/>
+          <w:sz w:val="24"/>
+          <w:szCs w:val="24"/>
+          <w:u w:val="single"/>
+          <w:lang w:val="en-US"/>
+        </w:rPr>
+        <w:t>-opinion values in Europe?</w:t>
       </w:r>
     </w:p>
     <w:p>
       <w:pPr>
-        <w:rPr>
-          <w:rFonts w:ascii="Times New Roman" w:hAnsi="Times New Roman" w:cs="Times New Roman"/>
-          <w:color w:val="FF0000"/>
-          <w:sz w:val="24"/>
-          <w:szCs w:val="24"/>
-          <w:u w:val="single"/>
-          <w:lang w:val="en-US"/>
-        </w:rPr>
-      </w:pPr>
+        <w:spacing w:line="360" w:lineRule="auto"/>
+        <w:rPr>
+          <w:rFonts w:ascii="Times New Roman" w:hAnsi="Times New Roman" w:cs="Times New Roman"/>
+          <w:sz w:val="24"/>
+          <w:szCs w:val="24"/>
+          <w:lang w:val="en-US"/>
+        </w:rPr>
+      </w:pPr>
+      <w:r>
+        <w:rPr>
+          <w:rFonts w:ascii="Times New Roman" w:hAnsi="Times New Roman" w:cs="Times New Roman"/>
+          <w:sz w:val="24"/>
+          <w:szCs w:val="24"/>
+          <w:lang w:val="en-US"/>
+        </w:rPr>
+        <w:t xml:space="preserve">Looking at the raw Likert-opinion values, we actually </w:t>
+      </w:r>
+      <w:r>
+        <w:rPr>
+          <w:rFonts w:ascii="Times New Roman" w:hAnsi="Times New Roman" w:cs="Times New Roman"/>
+          <w:sz w:val="24"/>
+          <w:szCs w:val="24"/>
+          <w:lang w:val="en-US"/>
+        </w:rPr>
+        <w:t>found positives trends for the average opinion, moving slightly above the neutral five at least since 2010. This is especially visible for “</w:t>
+      </w:r>
+      <w:proofErr w:type="spellStart"/>
+      <w:r>
+        <w:rPr>
+          <w:rFonts w:ascii="Times New Roman" w:hAnsi="Times New Roman" w:cs="Times New Roman"/>
+          <w:sz w:val="24"/>
+          <w:szCs w:val="24"/>
+          <w:lang w:val="en-US"/>
+        </w:rPr>
+        <w:t>imbgeco</w:t>
+      </w:r>
+      <w:proofErr w:type="spellEnd"/>
+      <w:r>
+        <w:rPr>
+          <w:rFonts w:ascii="Times New Roman" w:hAnsi="Times New Roman" w:cs="Times New Roman"/>
+          <w:sz w:val="24"/>
+          <w:szCs w:val="24"/>
+          <w:lang w:val="en-US"/>
+        </w:rPr>
+        <w:t>” and “</w:t>
+      </w:r>
+      <w:proofErr w:type="spellStart"/>
+      <w:r>
+        <w:rPr>
+          <w:rFonts w:ascii="Times New Roman" w:hAnsi="Times New Roman" w:cs="Times New Roman"/>
+          <w:sz w:val="24"/>
+          <w:szCs w:val="24"/>
+          <w:lang w:val="en-US"/>
+        </w:rPr>
+        <w:t>imwbcnt</w:t>
+      </w:r>
+      <w:proofErr w:type="spellEnd"/>
+      <w:r>
+        <w:rPr>
+          <w:rFonts w:ascii="Times New Roman" w:hAnsi="Times New Roman" w:cs="Times New Roman"/>
+          <w:sz w:val="24"/>
+          <w:szCs w:val="24"/>
+          <w:lang w:val="en-US"/>
+        </w:rPr>
+        <w:t>”, while “</w:t>
+      </w:r>
+      <w:proofErr w:type="spellStart"/>
+      <w:r>
+        <w:rPr>
+          <w:rFonts w:ascii="Times New Roman" w:hAnsi="Times New Roman" w:cs="Times New Roman"/>
+          <w:sz w:val="24"/>
+          <w:szCs w:val="24"/>
+          <w:lang w:val="en-US"/>
+        </w:rPr>
+        <w:t>imueclt</w:t>
+      </w:r>
+      <w:proofErr w:type="spellEnd"/>
+      <w:r>
+        <w:rPr>
+          <w:rFonts w:ascii="Times New Roman" w:hAnsi="Times New Roman" w:cs="Times New Roman"/>
+          <w:sz w:val="24"/>
+          <w:szCs w:val="24"/>
+          <w:lang w:val="en-US"/>
+        </w:rPr>
+        <w:t xml:space="preserve">” did not change substantially after 2015. Meaning that despite all media coverage and government-run campaigns fueling fear against immigrants run by certain countries, the average European does still have a slightly positive </w:t>
+      </w:r>
+      <w:r>
+        <w:rPr>
+          <w:rFonts w:ascii="Times New Roman" w:hAnsi="Times New Roman" w:cs="Times New Roman"/>
+          <w:sz w:val="24"/>
+          <w:szCs w:val="24"/>
+          <w:lang w:val="en-US"/>
+        </w:rPr>
+        <w:lastRenderedPageBreak/>
+        <w:t xml:space="preserve">view on immigration, and especially when it comes to economic potential and overall quality of life considerations. </w:t>
+      </w:r>
+      <w:r>
+        <w:rPr>
+          <w:rFonts w:ascii="Times New Roman" w:hAnsi="Times New Roman" w:cs="Times New Roman"/>
+          <w:sz w:val="24"/>
+          <w:szCs w:val="24"/>
+          <w:lang w:val="en-US"/>
+        </w:rPr>
+        <w:t>Other research points out that</w:t>
+      </w:r>
+      <w:r>
+        <w:rPr>
+          <w:rFonts w:ascii="Times New Roman" w:hAnsi="Times New Roman" w:cs="Times New Roman"/>
+          <w:sz w:val="24"/>
+          <w:szCs w:val="24"/>
+          <w:lang w:val="en-US"/>
+        </w:rPr>
+        <w:t xml:space="preserve"> t</w:t>
+      </w:r>
+      <w:r>
+        <w:rPr>
+          <w:rFonts w:ascii="Times New Roman" w:hAnsi="Times New Roman" w:cs="Times New Roman"/>
+          <w:sz w:val="24"/>
+          <w:szCs w:val="24"/>
+          <w:lang w:val="en-US"/>
+        </w:rPr>
+        <w:t>here has been a gradual shift toward more positive attitudes about immigrants in Western EU countries since the 2000s, mainly due to younger generations being more open. However, this positive trend appears to be slowing, as the newest cohorts are not significantly more positive than previous ones</w:t>
+      </w:r>
+      <w:r>
+        <w:rPr>
+          <w:rFonts w:ascii="Times New Roman" w:hAnsi="Times New Roman" w:cs="Times New Roman"/>
+          <w:sz w:val="24"/>
+          <w:szCs w:val="24"/>
+          <w:lang w:val="en-US"/>
+        </w:rPr>
+        <w:t xml:space="preserve"> (Schmidt, 2021). Yet, our results show only “</w:t>
+      </w:r>
+      <w:proofErr w:type="spellStart"/>
+      <w:r>
+        <w:rPr>
+          <w:rFonts w:ascii="Times New Roman" w:hAnsi="Times New Roman" w:cs="Times New Roman"/>
+          <w:sz w:val="24"/>
+          <w:szCs w:val="24"/>
+          <w:lang w:val="en-US"/>
+        </w:rPr>
+        <w:t>imueclt</w:t>
+      </w:r>
+      <w:proofErr w:type="spellEnd"/>
+      <w:r>
+        <w:rPr>
+          <w:rFonts w:ascii="Times New Roman" w:hAnsi="Times New Roman" w:cs="Times New Roman"/>
+          <w:sz w:val="24"/>
+          <w:szCs w:val="24"/>
+          <w:lang w:val="en-US"/>
+        </w:rPr>
+        <w:t>” stalling, while “</w:t>
+      </w:r>
+      <w:proofErr w:type="spellStart"/>
+      <w:r>
+        <w:rPr>
+          <w:rFonts w:ascii="Times New Roman" w:hAnsi="Times New Roman" w:cs="Times New Roman"/>
+          <w:sz w:val="24"/>
+          <w:szCs w:val="24"/>
+          <w:lang w:val="en-US"/>
+        </w:rPr>
+        <w:t>imbgeco</w:t>
+      </w:r>
+      <w:proofErr w:type="spellEnd"/>
+      <w:r>
+        <w:rPr>
+          <w:rFonts w:ascii="Times New Roman" w:hAnsi="Times New Roman" w:cs="Times New Roman"/>
+          <w:sz w:val="24"/>
+          <w:szCs w:val="24"/>
+          <w:lang w:val="en-US"/>
+        </w:rPr>
+        <w:t>” and “</w:t>
+      </w:r>
+      <w:proofErr w:type="spellStart"/>
+      <w:r>
+        <w:rPr>
+          <w:rFonts w:ascii="Times New Roman" w:hAnsi="Times New Roman" w:cs="Times New Roman"/>
+          <w:sz w:val="24"/>
+          <w:szCs w:val="24"/>
+          <w:lang w:val="en-US"/>
+        </w:rPr>
+        <w:t>imwbcnt</w:t>
+      </w:r>
+      <w:proofErr w:type="spellEnd"/>
+      <w:r>
+        <w:rPr>
+          <w:rFonts w:ascii="Times New Roman" w:hAnsi="Times New Roman" w:cs="Times New Roman"/>
+          <w:sz w:val="24"/>
+          <w:szCs w:val="24"/>
+          <w:lang w:val="en-US"/>
+        </w:rPr>
+        <w:t>” are going strong.</w:t>
+      </w:r>
     </w:p>
     <w:p>
       <w:pPr>
-        <w:spacing w:line="360" w:lineRule="auto"/>
-        <w:rPr>
-          <w:rFonts w:ascii="Times New Roman" w:hAnsi="Times New Roman" w:cs="Times New Roman"/>
-          <w:sz w:val="24"/>
-          <w:szCs w:val="24"/>
-          <w:lang w:val="en-IE"/>
-        </w:rPr>
-      </w:pPr>
-      <w:r>
-        <w:rPr>
-          <w:rFonts w:ascii="Times New Roman" w:hAnsi="Times New Roman" w:cs="Times New Roman"/>
-          <w:sz w:val="24"/>
-          <w:szCs w:val="24"/>
-          <w:lang w:val="en-US"/>
-        </w:rPr>
-        <w:t xml:space="preserve">Considering the raw </w:t>
-      </w:r>
-      <w:proofErr w:type="spellStart"/>
-      <w:r>
-        <w:rPr>
-          <w:rFonts w:ascii="Times New Roman" w:hAnsi="Times New Roman" w:cs="Times New Roman"/>
-          <w:sz w:val="24"/>
-          <w:szCs w:val="24"/>
-          <w:lang w:val="en-US"/>
-        </w:rPr>
-        <w:t>likert</w:t>
-      </w:r>
-      <w:proofErr w:type="spellEnd"/>
-      <w:r>
-        <w:rPr>
-          <w:rFonts w:ascii="Times New Roman" w:hAnsi="Times New Roman" w:cs="Times New Roman"/>
-          <w:sz w:val="24"/>
-          <w:szCs w:val="24"/>
-          <w:lang w:val="en-US"/>
-        </w:rPr>
-        <w:t xml:space="preserve">-scale opinion values, we found that in Germany, there seems to be </w:t>
-      </w:r>
-      <w:r>
-        <w:rPr>
-          <w:rFonts w:ascii="Times New Roman" w:hAnsi="Times New Roman" w:cs="Times New Roman"/>
-          <w:sz w:val="24"/>
-          <w:szCs w:val="24"/>
-          <w:lang w:val="en-US"/>
-        </w:rPr>
-        <w:t>a growing body of people who think that immigrants might be good for the economy, yet, at the same time, there is a body of people who believe that immigrants might negatively impact the cultural life</w:t>
-      </w:r>
-      <w:r>
-        <w:rPr>
-          <w:rFonts w:ascii="Times New Roman" w:hAnsi="Times New Roman" w:cs="Times New Roman"/>
-          <w:sz w:val="24"/>
-          <w:szCs w:val="24"/>
-          <w:lang w:val="en-US"/>
-        </w:rPr>
-        <w:t xml:space="preserve"> after 2015. In fact, </w:t>
-      </w:r>
-      <w:r>
-        <w:rPr>
-          <w:rFonts w:ascii="Times New Roman" w:hAnsi="Times New Roman" w:cs="Times New Roman"/>
-          <w:sz w:val="24"/>
-          <w:szCs w:val="24"/>
-          <w:lang w:val="en-US"/>
-        </w:rPr>
-        <w:t>In Germany, immigration is widely recognized as having positive economic effects, particularly by addressing labor shortages and supporting economic growth.</w:t>
-      </w:r>
-      <w:r>
-        <w:rPr>
-          <w:rFonts w:ascii="Times New Roman" w:hAnsi="Times New Roman" w:cs="Times New Roman"/>
-          <w:sz w:val="24"/>
-          <w:szCs w:val="24"/>
-          <w:lang w:val="en-US"/>
-        </w:rPr>
-        <w:t xml:space="preserve"> Historically, i</w:t>
-      </w:r>
-      <w:r>
-        <w:rPr>
-          <w:rFonts w:ascii="Times New Roman" w:hAnsi="Times New Roman" w:cs="Times New Roman"/>
-          <w:sz w:val="24"/>
-          <w:szCs w:val="24"/>
-          <w:lang w:val="en-US"/>
-        </w:rPr>
-        <w:t>mmigration has helped Germany tackle demographic challenges, such as an aging population and labor shortages, by providing both high- and low-skilled workers. This has boosted productivity, innovation, and overall economic growt</w:t>
-      </w:r>
-      <w:r>
-        <w:rPr>
-          <w:rFonts w:ascii="Times New Roman" w:hAnsi="Times New Roman" w:cs="Times New Roman"/>
-          <w:sz w:val="24"/>
-          <w:szCs w:val="24"/>
-          <w:lang w:val="en-US"/>
-        </w:rPr>
-        <w:t>h</w:t>
-      </w:r>
-      <w:r>
-        <w:rPr>
-          <w:rFonts w:ascii="Times New Roman" w:hAnsi="Times New Roman" w:cs="Times New Roman"/>
-          <w:sz w:val="24"/>
-          <w:szCs w:val="24"/>
-          <w:lang w:val="en-US"/>
-        </w:rPr>
-        <w:t xml:space="preserve"> (Higgins &amp; </w:t>
-      </w:r>
-      <w:proofErr w:type="spellStart"/>
-      <w:r>
-        <w:rPr>
-          <w:rFonts w:ascii="Times New Roman" w:hAnsi="Times New Roman" w:cs="Times New Roman"/>
-          <w:sz w:val="24"/>
-          <w:szCs w:val="24"/>
-          <w:lang w:val="en-US"/>
-        </w:rPr>
-        <w:t>Klitgaard</w:t>
-      </w:r>
-      <w:proofErr w:type="spellEnd"/>
-      <w:r>
-        <w:rPr>
-          <w:rFonts w:ascii="Times New Roman" w:hAnsi="Times New Roman" w:cs="Times New Roman"/>
-          <w:sz w:val="24"/>
-          <w:szCs w:val="24"/>
-          <w:lang w:val="en-US"/>
-        </w:rPr>
-        <w:t xml:space="preserve">, 2019; </w:t>
-      </w:r>
-      <w:proofErr w:type="spellStart"/>
-      <w:r>
-        <w:rPr>
-          <w:rFonts w:ascii="Times New Roman" w:hAnsi="Times New Roman" w:cs="Times New Roman"/>
-          <w:sz w:val="24"/>
-          <w:szCs w:val="24"/>
-          <w:lang w:val="en-US"/>
-        </w:rPr>
-        <w:t>Grajdeanu</w:t>
-      </w:r>
-      <w:proofErr w:type="spellEnd"/>
-      <w:r>
-        <w:rPr>
-          <w:rFonts w:ascii="Times New Roman" w:hAnsi="Times New Roman" w:cs="Times New Roman"/>
-          <w:sz w:val="24"/>
-          <w:szCs w:val="24"/>
-          <w:lang w:val="en-US"/>
-        </w:rPr>
-        <w:t>, 2023). While a common concern, m</w:t>
-      </w:r>
-      <w:r>
-        <w:rPr>
-          <w:rFonts w:ascii="Times New Roman" w:hAnsi="Times New Roman" w:cs="Times New Roman"/>
-          <w:sz w:val="24"/>
-          <w:szCs w:val="24"/>
-          <w:lang w:val="en-US"/>
-        </w:rPr>
-        <w:t>ost studies find little to no negative impact of immigration on native employment or wages</w:t>
-      </w:r>
-      <w:r>
-        <w:rPr>
-          <w:rFonts w:ascii="Times New Roman" w:hAnsi="Times New Roman" w:cs="Times New Roman"/>
-          <w:sz w:val="24"/>
-          <w:szCs w:val="24"/>
-          <w:lang w:val="en-US"/>
-        </w:rPr>
-        <w:t xml:space="preserve"> (</w:t>
-      </w:r>
-      <w:proofErr w:type="spellStart"/>
-      <w:r>
-        <w:rPr>
-          <w:rFonts w:ascii="Times New Roman" w:hAnsi="Times New Roman" w:cs="Times New Roman"/>
-          <w:sz w:val="24"/>
-          <w:szCs w:val="24"/>
-          <w:lang w:val="en-US"/>
-        </w:rPr>
-        <w:t>Prantl</w:t>
-      </w:r>
-      <w:proofErr w:type="spellEnd"/>
-      <w:r>
-        <w:rPr>
-          <w:rFonts w:ascii="Times New Roman" w:hAnsi="Times New Roman" w:cs="Times New Roman"/>
-          <w:sz w:val="24"/>
-          <w:szCs w:val="24"/>
-          <w:lang w:val="en-US"/>
-        </w:rPr>
-        <w:t xml:space="preserve"> &amp; Spitz-</w:t>
-      </w:r>
-      <w:proofErr w:type="spellStart"/>
-      <w:r>
-        <w:rPr>
-          <w:rFonts w:ascii="Times New Roman" w:hAnsi="Times New Roman" w:cs="Times New Roman"/>
-          <w:sz w:val="24"/>
-          <w:szCs w:val="24"/>
-          <w:lang w:val="en-US"/>
-        </w:rPr>
-        <w:t>Oener</w:t>
-      </w:r>
-      <w:proofErr w:type="spellEnd"/>
-      <w:r>
-        <w:rPr>
-          <w:rFonts w:ascii="Times New Roman" w:hAnsi="Times New Roman" w:cs="Times New Roman"/>
-          <w:sz w:val="24"/>
-          <w:szCs w:val="24"/>
-          <w:lang w:val="en-US"/>
-        </w:rPr>
-        <w:t>, 2020). Yet at the same time, w</w:t>
-      </w:r>
-      <w:r>
-        <w:rPr>
-          <w:rFonts w:ascii="Times New Roman" w:hAnsi="Times New Roman" w:cs="Times New Roman"/>
-          <w:sz w:val="24"/>
-          <w:szCs w:val="24"/>
-          <w:lang w:val="en-US"/>
-        </w:rPr>
-        <w:t>hile immigrants</w:t>
-      </w:r>
-      <w:r>
-        <w:rPr>
-          <w:rFonts w:ascii="Times New Roman" w:hAnsi="Times New Roman" w:cs="Times New Roman"/>
-          <w:sz w:val="24"/>
-          <w:szCs w:val="24"/>
-          <w:lang w:val="en-US"/>
-        </w:rPr>
-        <w:t xml:space="preserve"> clearly can</w:t>
-      </w:r>
-      <w:r>
-        <w:rPr>
-          <w:rFonts w:ascii="Times New Roman" w:hAnsi="Times New Roman" w:cs="Times New Roman"/>
-          <w:sz w:val="24"/>
-          <w:szCs w:val="24"/>
-          <w:lang w:val="en-US"/>
-        </w:rPr>
-        <w:t xml:space="preserve"> contribute to cultural diversity</w:t>
-      </w:r>
-      <w:r>
-        <w:rPr>
-          <w:rFonts w:ascii="Times New Roman" w:hAnsi="Times New Roman" w:cs="Times New Roman"/>
-          <w:sz w:val="24"/>
-          <w:szCs w:val="24"/>
-          <w:lang w:val="en-US"/>
-        </w:rPr>
-        <w:t xml:space="preserve"> (</w:t>
-      </w:r>
-      <w:proofErr w:type="spellStart"/>
-      <w:r>
-        <w:rPr>
-          <w:rFonts w:ascii="Times New Roman" w:hAnsi="Times New Roman" w:cs="Times New Roman"/>
-          <w:sz w:val="24"/>
-          <w:szCs w:val="24"/>
-          <w:lang w:val="en-US"/>
-        </w:rPr>
-        <w:t>Giovanis</w:t>
-      </w:r>
-      <w:proofErr w:type="spellEnd"/>
-      <w:r>
-        <w:rPr>
-          <w:rFonts w:ascii="Times New Roman" w:hAnsi="Times New Roman" w:cs="Times New Roman"/>
-          <w:sz w:val="24"/>
-          <w:szCs w:val="24"/>
-          <w:lang w:val="en-US"/>
-        </w:rPr>
-        <w:t xml:space="preserve">, </w:t>
-      </w:r>
-      <w:proofErr w:type="spellStart"/>
-      <w:r>
-        <w:rPr>
-          <w:rFonts w:ascii="Times New Roman" w:hAnsi="Times New Roman" w:cs="Times New Roman"/>
-          <w:sz w:val="24"/>
-          <w:szCs w:val="24"/>
-          <w:lang w:val="en-US"/>
-        </w:rPr>
-        <w:t>Akede</w:t>
-      </w:r>
-      <w:proofErr w:type="spellEnd"/>
-      <w:r>
-        <w:rPr>
-          <w:rFonts w:ascii="Times New Roman" w:hAnsi="Times New Roman" w:cs="Times New Roman"/>
-          <w:sz w:val="24"/>
-          <w:szCs w:val="24"/>
-          <w:lang w:val="en-US"/>
-        </w:rPr>
-        <w:t xml:space="preserve"> &amp; </w:t>
-      </w:r>
-      <w:proofErr w:type="spellStart"/>
-      <w:r>
-        <w:rPr>
-          <w:rFonts w:ascii="Times New Roman" w:hAnsi="Times New Roman" w:cs="Times New Roman"/>
-          <w:sz w:val="24"/>
-          <w:szCs w:val="24"/>
-          <w:lang w:val="en-US"/>
-        </w:rPr>
-        <w:t>Ozdamar</w:t>
-      </w:r>
-      <w:proofErr w:type="spellEnd"/>
-      <w:r>
-        <w:rPr>
-          <w:rFonts w:ascii="Times New Roman" w:hAnsi="Times New Roman" w:cs="Times New Roman"/>
-          <w:sz w:val="24"/>
-          <w:szCs w:val="24"/>
-          <w:lang w:val="en-US"/>
-        </w:rPr>
-        <w:t>, 2021)</w:t>
-      </w:r>
-      <w:r>
-        <w:rPr>
-          <w:rFonts w:ascii="Times New Roman" w:hAnsi="Times New Roman" w:cs="Times New Roman"/>
-          <w:sz w:val="24"/>
-          <w:szCs w:val="24"/>
-          <w:lang w:val="en-US"/>
-        </w:rPr>
-        <w:t>, there are ongoing debates and concerns among some groups about the potential for cultural change or loss of traditional values</w:t>
-      </w:r>
-      <w:r>
-        <w:rPr>
-          <w:rFonts w:ascii="Times New Roman" w:hAnsi="Times New Roman" w:cs="Times New Roman"/>
-          <w:sz w:val="24"/>
-          <w:szCs w:val="24"/>
-          <w:lang w:val="en-US"/>
-        </w:rPr>
-        <w:t xml:space="preserve">. </w:t>
-      </w:r>
-      <w:r>
-        <w:rPr>
-          <w:rFonts w:ascii="Times New Roman" w:hAnsi="Times New Roman" w:cs="Times New Roman"/>
-          <w:sz w:val="24"/>
-          <w:szCs w:val="24"/>
-          <w:lang w:val="en-US"/>
-        </w:rPr>
-        <w:t>Some native-born Germans become less supportive of welfare programs as the proportion of immigrants increases, especially during periods of high unemployment. This reflects concerns about</w:t>
-      </w:r>
-      <w:r>
-        <w:rPr>
-          <w:rFonts w:ascii="Times New Roman" w:hAnsi="Times New Roman" w:cs="Times New Roman"/>
-          <w:sz w:val="24"/>
-          <w:szCs w:val="24"/>
-          <w:lang w:val="en-US"/>
-        </w:rPr>
-        <w:t xml:space="preserve"> </w:t>
-      </w:r>
-      <w:r>
-        <w:rPr>
-          <w:rFonts w:ascii="Times New Roman" w:hAnsi="Times New Roman" w:cs="Times New Roman"/>
-          <w:sz w:val="24"/>
-          <w:szCs w:val="24"/>
-          <w:lang w:val="en-US"/>
-        </w:rPr>
-        <w:lastRenderedPageBreak/>
-        <w:t>social cohesion and resource allocation, particularly in the early phases of immigration wave</w:t>
-      </w:r>
-      <w:r>
-        <w:rPr>
-          <w:rFonts w:ascii="Times New Roman" w:hAnsi="Times New Roman" w:cs="Times New Roman"/>
-          <w:sz w:val="24"/>
-          <w:szCs w:val="24"/>
-          <w:lang w:val="en-US"/>
-        </w:rPr>
-        <w:t xml:space="preserve"> (Schmidt-</w:t>
-      </w:r>
-      <w:proofErr w:type="spellStart"/>
-      <w:r>
-        <w:rPr>
-          <w:rFonts w:ascii="Times New Roman" w:hAnsi="Times New Roman" w:cs="Times New Roman"/>
-          <w:sz w:val="24"/>
-          <w:szCs w:val="24"/>
-          <w:lang w:val="en-US"/>
-        </w:rPr>
-        <w:t>Catran</w:t>
-      </w:r>
-      <w:proofErr w:type="spellEnd"/>
-      <w:r>
-        <w:rPr>
-          <w:rFonts w:ascii="Times New Roman" w:hAnsi="Times New Roman" w:cs="Times New Roman"/>
-          <w:sz w:val="24"/>
-          <w:szCs w:val="24"/>
-          <w:lang w:val="en-US"/>
-        </w:rPr>
-        <w:t xml:space="preserve"> &amp; Spies, 2016).</w:t>
-      </w:r>
+        <w:rPr>
+          <w:rFonts w:ascii="Times New Roman" w:hAnsi="Times New Roman" w:cs="Times New Roman"/>
+          <w:color w:val="FF0000"/>
+          <w:sz w:val="24"/>
+          <w:szCs w:val="24"/>
+          <w:u w:val="single"/>
+          <w:lang w:val="en-US"/>
+        </w:rPr>
+      </w:pPr>
     </w:p>
     <w:p>
       <w:pPr>
-        <w:spacing w:line="360" w:lineRule="auto"/>
-        <w:rPr>
-          <w:rFonts w:ascii="Times New Roman" w:hAnsi="Times New Roman" w:cs="Times New Roman"/>
-          <w:sz w:val="24"/>
-          <w:szCs w:val="24"/>
-          <w:u w:val="single"/>
-          <w:lang w:val="en-US"/>
-        </w:rPr>
-      </w:pPr>
+        <w:rPr>
+          <w:rFonts w:ascii="Times New Roman" w:hAnsi="Times New Roman" w:cs="Times New Roman"/>
+          <w:color w:val="FF0000"/>
+          <w:sz w:val="24"/>
+          <w:szCs w:val="24"/>
+          <w:u w:val="single"/>
+          <w:lang w:val="en-US"/>
+        </w:rPr>
+      </w:pPr>
+      <w:r>
+        <w:rPr>
+          <w:rFonts w:ascii="Times New Roman" w:hAnsi="Times New Roman" w:cs="Times New Roman"/>
+          <w:color w:val="FF0000"/>
+          <w:sz w:val="24"/>
+          <w:szCs w:val="24"/>
+          <w:u w:val="single"/>
+          <w:lang w:val="en-US"/>
+        </w:rPr>
+        <w:t>Why is there a growing body of people who think that immigrants might be good for the economy, yet, at the same time, there is a body of people who believe that immigrants might negatively impact the cultural life?</w:t>
+      </w:r>
     </w:p>
     <w:p>
       <w:pPr>
-        <w:rPr>
-          <w:rFonts w:ascii="Times New Roman" w:hAnsi="Times New Roman" w:cs="Times New Roman"/>
-          <w:color w:val="FF0000"/>
-          <w:sz w:val="24"/>
-          <w:szCs w:val="24"/>
-          <w:u w:val="single"/>
-          <w:lang w:val="en-US"/>
-        </w:rPr>
-      </w:pPr>
-      <w:r>
-        <w:rPr>
-          <w:rFonts w:ascii="Times New Roman" w:hAnsi="Times New Roman" w:cs="Times New Roman"/>
-          <w:color w:val="FF0000"/>
-          <w:sz w:val="24"/>
-          <w:szCs w:val="24"/>
-          <w:u w:val="single"/>
-          <w:lang w:val="en-US"/>
-        </w:rPr>
-        <w:t>Why is there a trend of an overall resentment towards immigration in Hungary?</w:t>
+        <w:spacing w:line="360" w:lineRule="auto"/>
+        <w:rPr>
+          <w:rFonts w:ascii="Times New Roman" w:hAnsi="Times New Roman" w:cs="Times New Roman"/>
+          <w:sz w:val="24"/>
+          <w:szCs w:val="24"/>
+          <w:lang w:val="en-IE"/>
+        </w:rPr>
+      </w:pPr>
+      <w:r>
+        <w:rPr>
+          <w:rFonts w:ascii="Times New Roman" w:hAnsi="Times New Roman" w:cs="Times New Roman"/>
+          <w:sz w:val="24"/>
+          <w:szCs w:val="24"/>
+          <w:lang w:val="en-US"/>
+        </w:rPr>
+        <w:t xml:space="preserve">Considering the raw </w:t>
+      </w:r>
+      <w:proofErr w:type="spellStart"/>
+      <w:r>
+        <w:rPr>
+          <w:rFonts w:ascii="Times New Roman" w:hAnsi="Times New Roman" w:cs="Times New Roman"/>
+          <w:sz w:val="24"/>
+          <w:szCs w:val="24"/>
+          <w:lang w:val="en-US"/>
+        </w:rPr>
+        <w:t>likert</w:t>
+      </w:r>
+      <w:proofErr w:type="spellEnd"/>
+      <w:r>
+        <w:rPr>
+          <w:rFonts w:ascii="Times New Roman" w:hAnsi="Times New Roman" w:cs="Times New Roman"/>
+          <w:sz w:val="24"/>
+          <w:szCs w:val="24"/>
+          <w:lang w:val="en-US"/>
+        </w:rPr>
+        <w:t>-scale opinion values, we found that in Germany, there seems to be a growing body of people who think that immigrants might be good for the economy, yet, at the same time, there is a body of people who believe that immigrants might negatively impact the cultural life</w:t>
+      </w:r>
+      <w:r>
+        <w:rPr>
+          <w:rFonts w:ascii="Times New Roman" w:hAnsi="Times New Roman" w:cs="Times New Roman"/>
+          <w:sz w:val="24"/>
+          <w:szCs w:val="24"/>
+          <w:lang w:val="en-US"/>
+        </w:rPr>
+        <w:t xml:space="preserve"> after 2015. In fact, </w:t>
+      </w:r>
+      <w:r>
+        <w:rPr>
+          <w:rFonts w:ascii="Times New Roman" w:hAnsi="Times New Roman" w:cs="Times New Roman"/>
+          <w:sz w:val="24"/>
+          <w:szCs w:val="24"/>
+          <w:lang w:val="en-US"/>
+        </w:rPr>
+        <w:t>In Germany, immigration is widely recognized as having positive economic effects, particularly by addressing labor shortages and supporting economic growth.</w:t>
+      </w:r>
+      <w:r>
+        <w:rPr>
+          <w:rFonts w:ascii="Times New Roman" w:hAnsi="Times New Roman" w:cs="Times New Roman"/>
+          <w:sz w:val="24"/>
+          <w:szCs w:val="24"/>
+          <w:lang w:val="en-US"/>
+        </w:rPr>
+        <w:t xml:space="preserve"> Historically, i</w:t>
+      </w:r>
+      <w:r>
+        <w:rPr>
+          <w:rFonts w:ascii="Times New Roman" w:hAnsi="Times New Roman" w:cs="Times New Roman"/>
+          <w:sz w:val="24"/>
+          <w:szCs w:val="24"/>
+          <w:lang w:val="en-US"/>
+        </w:rPr>
+        <w:t>mmigration has helped Germany tackle demographic challenges, such as an aging population and labor shortages, by providing both high- and low-skilled workers. This has boosted productivity, innovation, and overall economic growt</w:t>
+      </w:r>
+      <w:r>
+        <w:rPr>
+          <w:rFonts w:ascii="Times New Roman" w:hAnsi="Times New Roman" w:cs="Times New Roman"/>
+          <w:sz w:val="24"/>
+          <w:szCs w:val="24"/>
+          <w:lang w:val="en-US"/>
+        </w:rPr>
+        <w:t>h</w:t>
+      </w:r>
+      <w:r>
+        <w:rPr>
+          <w:rFonts w:ascii="Times New Roman" w:hAnsi="Times New Roman" w:cs="Times New Roman"/>
+          <w:sz w:val="24"/>
+          <w:szCs w:val="24"/>
+          <w:lang w:val="en-US"/>
+        </w:rPr>
+        <w:t xml:space="preserve"> (Higgins &amp; </w:t>
+      </w:r>
+      <w:proofErr w:type="spellStart"/>
+      <w:r>
+        <w:rPr>
+          <w:rFonts w:ascii="Times New Roman" w:hAnsi="Times New Roman" w:cs="Times New Roman"/>
+          <w:sz w:val="24"/>
+          <w:szCs w:val="24"/>
+          <w:lang w:val="en-US"/>
+        </w:rPr>
+        <w:t>Klitgaard</w:t>
+      </w:r>
+      <w:proofErr w:type="spellEnd"/>
+      <w:r>
+        <w:rPr>
+          <w:rFonts w:ascii="Times New Roman" w:hAnsi="Times New Roman" w:cs="Times New Roman"/>
+          <w:sz w:val="24"/>
+          <w:szCs w:val="24"/>
+          <w:lang w:val="en-US"/>
+        </w:rPr>
+        <w:t xml:space="preserve">, 2019; </w:t>
+      </w:r>
+      <w:proofErr w:type="spellStart"/>
+      <w:r>
+        <w:rPr>
+          <w:rFonts w:ascii="Times New Roman" w:hAnsi="Times New Roman" w:cs="Times New Roman"/>
+          <w:sz w:val="24"/>
+          <w:szCs w:val="24"/>
+          <w:lang w:val="en-US"/>
+        </w:rPr>
+        <w:t>Grajdeanu</w:t>
+      </w:r>
+      <w:proofErr w:type="spellEnd"/>
+      <w:r>
+        <w:rPr>
+          <w:rFonts w:ascii="Times New Roman" w:hAnsi="Times New Roman" w:cs="Times New Roman"/>
+          <w:sz w:val="24"/>
+          <w:szCs w:val="24"/>
+          <w:lang w:val="en-US"/>
+        </w:rPr>
+        <w:t>, 2023). While a common concern, m</w:t>
+      </w:r>
+      <w:r>
+        <w:rPr>
+          <w:rFonts w:ascii="Times New Roman" w:hAnsi="Times New Roman" w:cs="Times New Roman"/>
+          <w:sz w:val="24"/>
+          <w:szCs w:val="24"/>
+          <w:lang w:val="en-US"/>
+        </w:rPr>
+        <w:t>ost studies find little to no negative impact of immigration on native employment or wages</w:t>
+      </w:r>
+      <w:r>
+        <w:rPr>
+          <w:rFonts w:ascii="Times New Roman" w:hAnsi="Times New Roman" w:cs="Times New Roman"/>
+          <w:sz w:val="24"/>
+          <w:szCs w:val="24"/>
+          <w:lang w:val="en-US"/>
+        </w:rPr>
+        <w:t xml:space="preserve"> (</w:t>
+      </w:r>
+      <w:proofErr w:type="spellStart"/>
+      <w:r>
+        <w:rPr>
+          <w:rFonts w:ascii="Times New Roman" w:hAnsi="Times New Roman" w:cs="Times New Roman"/>
+          <w:sz w:val="24"/>
+          <w:szCs w:val="24"/>
+          <w:lang w:val="en-US"/>
+        </w:rPr>
+        <w:t>Prantl</w:t>
+      </w:r>
+      <w:proofErr w:type="spellEnd"/>
+      <w:r>
+        <w:rPr>
+          <w:rFonts w:ascii="Times New Roman" w:hAnsi="Times New Roman" w:cs="Times New Roman"/>
+          <w:sz w:val="24"/>
+          <w:szCs w:val="24"/>
+          <w:lang w:val="en-US"/>
+        </w:rPr>
+        <w:t xml:space="preserve"> &amp; Spitz-</w:t>
+      </w:r>
+      <w:proofErr w:type="spellStart"/>
+      <w:r>
+        <w:rPr>
+          <w:rFonts w:ascii="Times New Roman" w:hAnsi="Times New Roman" w:cs="Times New Roman"/>
+          <w:sz w:val="24"/>
+          <w:szCs w:val="24"/>
+          <w:lang w:val="en-US"/>
+        </w:rPr>
+        <w:t>Oener</w:t>
+      </w:r>
+      <w:proofErr w:type="spellEnd"/>
+      <w:r>
+        <w:rPr>
+          <w:rFonts w:ascii="Times New Roman" w:hAnsi="Times New Roman" w:cs="Times New Roman"/>
+          <w:sz w:val="24"/>
+          <w:szCs w:val="24"/>
+          <w:lang w:val="en-US"/>
+        </w:rPr>
+        <w:t>, 2020). Yet at the same time, w</w:t>
+      </w:r>
+      <w:r>
+        <w:rPr>
+          <w:rFonts w:ascii="Times New Roman" w:hAnsi="Times New Roman" w:cs="Times New Roman"/>
+          <w:sz w:val="24"/>
+          <w:szCs w:val="24"/>
+          <w:lang w:val="en-US"/>
+        </w:rPr>
+        <w:t>hile immigrants</w:t>
+      </w:r>
+      <w:r>
+        <w:rPr>
+          <w:rFonts w:ascii="Times New Roman" w:hAnsi="Times New Roman" w:cs="Times New Roman"/>
+          <w:sz w:val="24"/>
+          <w:szCs w:val="24"/>
+          <w:lang w:val="en-US"/>
+        </w:rPr>
+        <w:t xml:space="preserve"> clearly can</w:t>
+      </w:r>
+      <w:r>
+        <w:rPr>
+          <w:rFonts w:ascii="Times New Roman" w:hAnsi="Times New Roman" w:cs="Times New Roman"/>
+          <w:sz w:val="24"/>
+          <w:szCs w:val="24"/>
+          <w:lang w:val="en-US"/>
+        </w:rPr>
+        <w:t xml:space="preserve"> contribute to cultural diversity</w:t>
+      </w:r>
+      <w:r>
+        <w:rPr>
+          <w:rFonts w:ascii="Times New Roman" w:hAnsi="Times New Roman" w:cs="Times New Roman"/>
+          <w:sz w:val="24"/>
+          <w:szCs w:val="24"/>
+          <w:lang w:val="en-US"/>
+        </w:rPr>
+        <w:t xml:space="preserve"> (</w:t>
+      </w:r>
+      <w:proofErr w:type="spellStart"/>
+      <w:r>
+        <w:rPr>
+          <w:rFonts w:ascii="Times New Roman" w:hAnsi="Times New Roman" w:cs="Times New Roman"/>
+          <w:sz w:val="24"/>
+          <w:szCs w:val="24"/>
+          <w:lang w:val="en-US"/>
+        </w:rPr>
+        <w:t>Giovanis</w:t>
+      </w:r>
+      <w:proofErr w:type="spellEnd"/>
+      <w:r>
+        <w:rPr>
+          <w:rFonts w:ascii="Times New Roman" w:hAnsi="Times New Roman" w:cs="Times New Roman"/>
+          <w:sz w:val="24"/>
+          <w:szCs w:val="24"/>
+          <w:lang w:val="en-US"/>
+        </w:rPr>
+        <w:t xml:space="preserve">, </w:t>
+      </w:r>
+      <w:proofErr w:type="spellStart"/>
+      <w:r>
+        <w:rPr>
+          <w:rFonts w:ascii="Times New Roman" w:hAnsi="Times New Roman" w:cs="Times New Roman"/>
+          <w:sz w:val="24"/>
+          <w:szCs w:val="24"/>
+          <w:lang w:val="en-US"/>
+        </w:rPr>
+        <w:t>Akede</w:t>
+      </w:r>
+      <w:proofErr w:type="spellEnd"/>
+      <w:r>
+        <w:rPr>
+          <w:rFonts w:ascii="Times New Roman" w:hAnsi="Times New Roman" w:cs="Times New Roman"/>
+          <w:sz w:val="24"/>
+          <w:szCs w:val="24"/>
+          <w:lang w:val="en-US"/>
+        </w:rPr>
+        <w:t xml:space="preserve"> &amp; </w:t>
+      </w:r>
+      <w:proofErr w:type="spellStart"/>
+      <w:r>
+        <w:rPr>
+          <w:rFonts w:ascii="Times New Roman" w:hAnsi="Times New Roman" w:cs="Times New Roman"/>
+          <w:sz w:val="24"/>
+          <w:szCs w:val="24"/>
+          <w:lang w:val="en-US"/>
+        </w:rPr>
+        <w:t>Ozdamar</w:t>
+      </w:r>
+      <w:proofErr w:type="spellEnd"/>
+      <w:r>
+        <w:rPr>
+          <w:rFonts w:ascii="Times New Roman" w:hAnsi="Times New Roman" w:cs="Times New Roman"/>
+          <w:sz w:val="24"/>
+          <w:szCs w:val="24"/>
+          <w:lang w:val="en-US"/>
+        </w:rPr>
+        <w:t>, 2021)</w:t>
+      </w:r>
+      <w:r>
+        <w:rPr>
+          <w:rFonts w:ascii="Times New Roman" w:hAnsi="Times New Roman" w:cs="Times New Roman"/>
+          <w:sz w:val="24"/>
+          <w:szCs w:val="24"/>
+          <w:lang w:val="en-US"/>
+        </w:rPr>
+        <w:t>, there are ongoing debates and concerns among some groups about the potential for cultural change or loss of traditional values</w:t>
+      </w:r>
+      <w:r>
+        <w:rPr>
+          <w:rFonts w:ascii="Times New Roman" w:hAnsi="Times New Roman" w:cs="Times New Roman"/>
+          <w:sz w:val="24"/>
+          <w:szCs w:val="24"/>
+          <w:lang w:val="en-US"/>
+        </w:rPr>
+        <w:t xml:space="preserve">. </w:t>
+      </w:r>
+      <w:r>
+        <w:rPr>
+          <w:rFonts w:ascii="Times New Roman" w:hAnsi="Times New Roman" w:cs="Times New Roman"/>
+          <w:sz w:val="24"/>
+          <w:szCs w:val="24"/>
+          <w:lang w:val="en-US"/>
+        </w:rPr>
+        <w:t>Some native-born Germans become less supportive of welfare programs as the proportion of immigrants increases, especially during periods of high unemployment. This reflects concerns about</w:t>
+      </w:r>
+      <w:r>
+        <w:rPr>
+          <w:rFonts w:ascii="Times New Roman" w:hAnsi="Times New Roman" w:cs="Times New Roman"/>
+          <w:sz w:val="24"/>
+          <w:szCs w:val="24"/>
+          <w:lang w:val="en-US"/>
+        </w:rPr>
+        <w:t xml:space="preserve"> </w:t>
+      </w:r>
+      <w:r>
+        <w:rPr>
+          <w:rFonts w:ascii="Times New Roman" w:hAnsi="Times New Roman" w:cs="Times New Roman"/>
+          <w:sz w:val="24"/>
+          <w:szCs w:val="24"/>
+          <w:lang w:val="en-US"/>
+        </w:rPr>
+        <w:t>social cohesion and resource allocation, particularly in the early phases of immigration wave</w:t>
+      </w:r>
+      <w:r>
+        <w:rPr>
+          <w:rFonts w:ascii="Times New Roman" w:hAnsi="Times New Roman" w:cs="Times New Roman"/>
+          <w:sz w:val="24"/>
+          <w:szCs w:val="24"/>
+          <w:lang w:val="en-US"/>
+        </w:rPr>
+        <w:t xml:space="preserve"> (Schmidt-</w:t>
+      </w:r>
+      <w:proofErr w:type="spellStart"/>
+      <w:r>
+        <w:rPr>
+          <w:rFonts w:ascii="Times New Roman" w:hAnsi="Times New Roman" w:cs="Times New Roman"/>
+          <w:sz w:val="24"/>
+          <w:szCs w:val="24"/>
+          <w:lang w:val="en-US"/>
+        </w:rPr>
+        <w:t>Catran</w:t>
+      </w:r>
+      <w:proofErr w:type="spellEnd"/>
+      <w:r>
+        <w:rPr>
+          <w:rFonts w:ascii="Times New Roman" w:hAnsi="Times New Roman" w:cs="Times New Roman"/>
+          <w:sz w:val="24"/>
+          <w:szCs w:val="24"/>
+          <w:lang w:val="en-US"/>
+        </w:rPr>
+        <w:t xml:space="preserve"> &amp; Spies, 2016).</w:t>
       </w:r>
     </w:p>
     <w:p>
@@ -2935,184 +4060,218 @@
           <w:rFonts w:ascii="Times New Roman" w:hAnsi="Times New Roman" w:cs="Times New Roman"/>
           <w:sz w:val="24"/>
           <w:szCs w:val="24"/>
-          <w:lang w:val="en-IE"/>
-        </w:rPr>
-      </w:pPr>
-      <w:r>
-        <w:rPr>
-          <w:rFonts w:ascii="Times New Roman" w:hAnsi="Times New Roman" w:cs="Times New Roman"/>
-          <w:sz w:val="24"/>
-          <w:szCs w:val="24"/>
-          <w:lang w:val="en-US"/>
-        </w:rPr>
-        <w:t xml:space="preserve">In contrast to the mixed trends in Germany, </w:t>
-      </w:r>
-      <w:r>
-        <w:rPr>
-          <w:rFonts w:ascii="Times New Roman" w:hAnsi="Times New Roman" w:cs="Times New Roman"/>
-          <w:sz w:val="24"/>
-          <w:szCs w:val="24"/>
-          <w:lang w:val="en-US"/>
-        </w:rPr>
-        <w:t>there is an overall trend of increasing resentment towards immigration in Hungary.</w:t>
-      </w:r>
-      <w:r>
-        <w:rPr>
-          <w:rFonts w:ascii="Times New Roman" w:hAnsi="Times New Roman" w:cs="Times New Roman"/>
-          <w:sz w:val="24"/>
-          <w:szCs w:val="24"/>
-          <w:lang w:val="en-US"/>
-        </w:rPr>
-        <w:t xml:space="preserve"> T</w:t>
-      </w:r>
-      <w:r>
-        <w:rPr>
-          <w:rFonts w:ascii="Times New Roman" w:hAnsi="Times New Roman" w:cs="Times New Roman"/>
-          <w:sz w:val="24"/>
-          <w:szCs w:val="24"/>
-          <w:lang w:val="en-US"/>
-        </w:rPr>
-        <w:t xml:space="preserve">he Hungarian government, especially under Viktor </w:t>
-      </w:r>
-      <w:proofErr w:type="spellStart"/>
-      <w:r>
-        <w:rPr>
-          <w:rFonts w:ascii="Times New Roman" w:hAnsi="Times New Roman" w:cs="Times New Roman"/>
-          <w:sz w:val="24"/>
-          <w:szCs w:val="24"/>
-          <w:lang w:val="en-US"/>
-        </w:rPr>
-        <w:t>Orbán</w:t>
-      </w:r>
-      <w:proofErr w:type="spellEnd"/>
-      <w:r>
-        <w:rPr>
-          <w:rFonts w:ascii="Times New Roman" w:hAnsi="Times New Roman" w:cs="Times New Roman"/>
-          <w:sz w:val="24"/>
-          <w:szCs w:val="24"/>
-          <w:lang w:val="en-US"/>
-        </w:rPr>
-        <w:t>, has run intensive anti-immigration campaigns since 2015, framing immigration as both an economic and security threat. These campaigns conflated migrants with terrorists and criminals, and presented the government as the defender of Hungarian and Christian values</w:t>
-      </w:r>
-      <w:r>
-        <w:rPr>
-          <w:rFonts w:ascii="Times New Roman" w:hAnsi="Times New Roman" w:cs="Times New Roman"/>
-          <w:sz w:val="24"/>
-          <w:szCs w:val="24"/>
-          <w:lang w:val="en-US"/>
-        </w:rPr>
-        <w:t xml:space="preserve"> (</w:t>
-      </w:r>
-      <w:proofErr w:type="spellStart"/>
-      <w:r>
-        <w:rPr>
-          <w:rFonts w:ascii="Times New Roman" w:hAnsi="Times New Roman" w:cs="Times New Roman"/>
-          <w:sz w:val="24"/>
-          <w:szCs w:val="24"/>
-          <w:lang w:val="en-US"/>
-        </w:rPr>
-        <w:t>Bocskor</w:t>
-      </w:r>
-      <w:proofErr w:type="spellEnd"/>
-      <w:r>
-        <w:rPr>
-          <w:rFonts w:ascii="Times New Roman" w:hAnsi="Times New Roman" w:cs="Times New Roman"/>
-          <w:sz w:val="24"/>
-          <w:szCs w:val="24"/>
-          <w:lang w:val="en-US"/>
-        </w:rPr>
-        <w:t>,</w:t>
-      </w:r>
-      <w:r>
-        <w:rPr>
-          <w:rFonts w:ascii="Times New Roman" w:hAnsi="Times New Roman" w:cs="Times New Roman"/>
-          <w:sz w:val="24"/>
-          <w:szCs w:val="24"/>
-          <w:lang w:val="en-US"/>
-        </w:rPr>
-        <w:t xml:space="preserve"> 2018; </w:t>
-      </w:r>
-      <w:proofErr w:type="spellStart"/>
-      <w:r>
-        <w:rPr>
-          <w:rFonts w:ascii="Times New Roman" w:hAnsi="Times New Roman" w:cs="Times New Roman"/>
-          <w:sz w:val="24"/>
-          <w:szCs w:val="24"/>
-          <w:lang w:val="en-US"/>
-        </w:rPr>
-        <w:t>Bajomi-Lázár</w:t>
-      </w:r>
-      <w:proofErr w:type="spellEnd"/>
-      <w:r>
-        <w:rPr>
-          <w:rFonts w:ascii="Times New Roman" w:hAnsi="Times New Roman" w:cs="Times New Roman"/>
-          <w:sz w:val="24"/>
-          <w:szCs w:val="24"/>
-          <w:lang w:val="en-US"/>
-        </w:rPr>
-        <w:t>, 2019</w:t>
-      </w:r>
-      <w:r>
-        <w:rPr>
-          <w:rFonts w:ascii="Times New Roman" w:hAnsi="Times New Roman" w:cs="Times New Roman"/>
-          <w:sz w:val="24"/>
-          <w:szCs w:val="24"/>
-          <w:lang w:val="en-US"/>
-        </w:rPr>
-        <w:t xml:space="preserve">). </w:t>
-      </w:r>
-      <w:r>
-        <w:rPr>
-          <w:rFonts w:ascii="Times New Roman" w:hAnsi="Times New Roman" w:cs="Times New Roman"/>
-          <w:sz w:val="24"/>
-          <w:szCs w:val="24"/>
-          <w:lang w:val="en-US"/>
-        </w:rPr>
-        <w:t>The media environment in Hungary is highly politicized, with limited pluralism and critical voices. This has amplified government messaging and reduced the visibility of alternative or critical perspectives on immigration</w:t>
-      </w:r>
-      <w:r>
-        <w:rPr>
-          <w:rFonts w:ascii="Times New Roman" w:hAnsi="Times New Roman" w:cs="Times New Roman"/>
-          <w:sz w:val="24"/>
-          <w:szCs w:val="24"/>
-          <w:lang w:val="en-US"/>
-        </w:rPr>
-        <w:t xml:space="preserve"> (Farkas, 2021). Thus, t</w:t>
-      </w:r>
-      <w:r>
-        <w:rPr>
-          <w:rFonts w:ascii="Times New Roman" w:hAnsi="Times New Roman" w:cs="Times New Roman"/>
-          <w:sz w:val="24"/>
-          <w:szCs w:val="24"/>
-          <w:lang w:val="en-US"/>
-        </w:rPr>
-        <w:t>his trend is largely the result of deliberate political strategies that portray immigration as a danger to Hungarian values and identity, especially since 2015.</w:t>
-      </w:r>
+          <w:u w:val="single"/>
+          <w:lang w:val="en-US"/>
+        </w:rPr>
+      </w:pPr>
     </w:p>
     <w:p>
       <w:pPr>
         <w:rPr>
           <w:rFonts w:ascii="Times New Roman" w:hAnsi="Times New Roman" w:cs="Times New Roman"/>
-          <w:sz w:val="24"/>
-          <w:szCs w:val="24"/>
-          <w:u w:val="single"/>
-          <w:lang w:val="en-US"/>
-        </w:rPr>
-      </w:pPr>
+          <w:color w:val="FF0000"/>
+          <w:sz w:val="24"/>
+          <w:szCs w:val="24"/>
+          <w:u w:val="single"/>
+          <w:lang w:val="en-US"/>
+        </w:rPr>
+      </w:pPr>
+      <w:r>
+        <w:rPr>
+          <w:rFonts w:ascii="Times New Roman" w:hAnsi="Times New Roman" w:cs="Times New Roman"/>
+          <w:color w:val="FF0000"/>
+          <w:sz w:val="24"/>
+          <w:szCs w:val="24"/>
+          <w:u w:val="single"/>
+          <w:lang w:val="en-US"/>
+        </w:rPr>
+        <w:t>Why is there a trend of an overall resentment towards immigration in Hungary?</w:t>
+      </w:r>
     </w:p>
     <w:p>
       <w:pPr>
-        <w:rPr>
-          <w:rFonts w:ascii="Times New Roman" w:hAnsi="Times New Roman" w:cs="Times New Roman"/>
-          <w:sz w:val="24"/>
-          <w:szCs w:val="24"/>
-          <w:u w:val="single"/>
-          <w:lang w:val="en-US"/>
-        </w:rPr>
-      </w:pPr>
+        <w:spacing w:line="360" w:lineRule="auto"/>
+        <w:rPr>
+          <w:rFonts w:ascii="Times New Roman" w:hAnsi="Times New Roman" w:cs="Times New Roman"/>
+          <w:sz w:val="24"/>
+          <w:szCs w:val="24"/>
+          <w:lang w:val="en-IE"/>
+        </w:rPr>
+      </w:pPr>
+      <w:r>
+        <w:rPr>
+          <w:rFonts w:ascii="Times New Roman" w:hAnsi="Times New Roman" w:cs="Times New Roman"/>
+          <w:sz w:val="24"/>
+          <w:szCs w:val="24"/>
+          <w:lang w:val="en-US"/>
+        </w:rPr>
+        <w:t xml:space="preserve">In contrast to the mixed trends in Germany, </w:t>
+      </w:r>
+      <w:r>
+        <w:rPr>
+          <w:rFonts w:ascii="Times New Roman" w:hAnsi="Times New Roman" w:cs="Times New Roman"/>
+          <w:sz w:val="24"/>
+          <w:szCs w:val="24"/>
+          <w:lang w:val="en-US"/>
+        </w:rPr>
+        <w:t>there is an overall trend of increasing resentment towards immigration in Hungary.</w:t>
+      </w:r>
+      <w:r>
+        <w:rPr>
+          <w:rFonts w:ascii="Times New Roman" w:hAnsi="Times New Roman" w:cs="Times New Roman"/>
+          <w:sz w:val="24"/>
+          <w:szCs w:val="24"/>
+          <w:lang w:val="en-US"/>
+        </w:rPr>
+        <w:t xml:space="preserve"> T</w:t>
+      </w:r>
+      <w:r>
+        <w:rPr>
+          <w:rFonts w:ascii="Times New Roman" w:hAnsi="Times New Roman" w:cs="Times New Roman"/>
+          <w:sz w:val="24"/>
+          <w:szCs w:val="24"/>
+          <w:lang w:val="en-US"/>
+        </w:rPr>
+        <w:t xml:space="preserve">he Hungarian government, especially under Viktor </w:t>
+      </w:r>
+      <w:proofErr w:type="spellStart"/>
+      <w:r>
+        <w:rPr>
+          <w:rFonts w:ascii="Times New Roman" w:hAnsi="Times New Roman" w:cs="Times New Roman"/>
+          <w:sz w:val="24"/>
+          <w:szCs w:val="24"/>
+          <w:lang w:val="en-US"/>
+        </w:rPr>
+        <w:t>Orbán</w:t>
+      </w:r>
+      <w:proofErr w:type="spellEnd"/>
+      <w:r>
+        <w:rPr>
+          <w:rFonts w:ascii="Times New Roman" w:hAnsi="Times New Roman" w:cs="Times New Roman"/>
+          <w:sz w:val="24"/>
+          <w:szCs w:val="24"/>
+          <w:lang w:val="en-US"/>
+        </w:rPr>
+        <w:t xml:space="preserve">, has run intensive anti-immigration campaigns since 2015, framing immigration as both an </w:t>
+      </w:r>
+      <w:r>
+        <w:rPr>
+          <w:rFonts w:ascii="Times New Roman" w:hAnsi="Times New Roman" w:cs="Times New Roman"/>
+          <w:sz w:val="24"/>
+          <w:szCs w:val="24"/>
+          <w:lang w:val="en-US"/>
+        </w:rPr>
+        <w:lastRenderedPageBreak/>
+        <w:t>economic and security threat. These campaigns conflated migrants with terrorists and criminals, and presented the government as the defender of Hungarian and Christian values</w:t>
+      </w:r>
+      <w:r>
+        <w:rPr>
+          <w:rFonts w:ascii="Times New Roman" w:hAnsi="Times New Roman" w:cs="Times New Roman"/>
+          <w:sz w:val="24"/>
+          <w:szCs w:val="24"/>
+          <w:lang w:val="en-US"/>
+        </w:rPr>
+        <w:t xml:space="preserve"> (</w:t>
+      </w:r>
+      <w:proofErr w:type="spellStart"/>
+      <w:r>
+        <w:rPr>
+          <w:rFonts w:ascii="Times New Roman" w:hAnsi="Times New Roman" w:cs="Times New Roman"/>
+          <w:sz w:val="24"/>
+          <w:szCs w:val="24"/>
+          <w:lang w:val="en-US"/>
+        </w:rPr>
+        <w:t>Bocskor</w:t>
+      </w:r>
+      <w:proofErr w:type="spellEnd"/>
+      <w:r>
+        <w:rPr>
+          <w:rFonts w:ascii="Times New Roman" w:hAnsi="Times New Roman" w:cs="Times New Roman"/>
+          <w:sz w:val="24"/>
+          <w:szCs w:val="24"/>
+          <w:lang w:val="en-US"/>
+        </w:rPr>
+        <w:t>,</w:t>
+      </w:r>
+      <w:r>
+        <w:rPr>
+          <w:rFonts w:ascii="Times New Roman" w:hAnsi="Times New Roman" w:cs="Times New Roman"/>
+          <w:sz w:val="24"/>
+          <w:szCs w:val="24"/>
+          <w:lang w:val="en-US"/>
+        </w:rPr>
+        <w:t xml:space="preserve"> 2018; </w:t>
+      </w:r>
+      <w:proofErr w:type="spellStart"/>
+      <w:r>
+        <w:rPr>
+          <w:rFonts w:ascii="Times New Roman" w:hAnsi="Times New Roman" w:cs="Times New Roman"/>
+          <w:sz w:val="24"/>
+          <w:szCs w:val="24"/>
+          <w:lang w:val="en-US"/>
+        </w:rPr>
+        <w:t>Bajomi-Lázár</w:t>
+      </w:r>
+      <w:proofErr w:type="spellEnd"/>
+      <w:r>
+        <w:rPr>
+          <w:rFonts w:ascii="Times New Roman" w:hAnsi="Times New Roman" w:cs="Times New Roman"/>
+          <w:sz w:val="24"/>
+          <w:szCs w:val="24"/>
+          <w:lang w:val="en-US"/>
+        </w:rPr>
+        <w:t>, 2019</w:t>
+      </w:r>
+      <w:r>
+        <w:rPr>
+          <w:rFonts w:ascii="Times New Roman" w:hAnsi="Times New Roman" w:cs="Times New Roman"/>
+          <w:sz w:val="24"/>
+          <w:szCs w:val="24"/>
+          <w:lang w:val="en-US"/>
+        </w:rPr>
+        <w:t xml:space="preserve">). </w:t>
+      </w:r>
+      <w:r>
+        <w:rPr>
+          <w:rFonts w:ascii="Times New Roman" w:hAnsi="Times New Roman" w:cs="Times New Roman"/>
+          <w:sz w:val="24"/>
+          <w:szCs w:val="24"/>
+          <w:lang w:val="en-US"/>
+        </w:rPr>
+        <w:t>The media environment in Hungary is highly politicized, with limited pluralism and critical voices. This has amplified government messaging and reduced the visibility of alternative or critical perspectives on immigration</w:t>
+      </w:r>
+      <w:r>
+        <w:rPr>
+          <w:rFonts w:ascii="Times New Roman" w:hAnsi="Times New Roman" w:cs="Times New Roman"/>
+          <w:sz w:val="24"/>
+          <w:szCs w:val="24"/>
+          <w:lang w:val="en-US"/>
+        </w:rPr>
+        <w:t xml:space="preserve"> (Farkas, 2021). Thus, t</w:t>
+      </w:r>
+      <w:r>
+        <w:rPr>
+          <w:rFonts w:ascii="Times New Roman" w:hAnsi="Times New Roman" w:cs="Times New Roman"/>
+          <w:sz w:val="24"/>
+          <w:szCs w:val="24"/>
+          <w:lang w:val="en-US"/>
+        </w:rPr>
+        <w:t>his trend is largely the result of deliberate political strategies that portray immigration as a danger to Hungarian values and identity, especially since 2015.</w:t>
+      </w:r>
     </w:p>
     <w:p>
       <w:pPr>
+        <w:rPr>
+          <w:rFonts w:ascii="Times New Roman" w:hAnsi="Times New Roman" w:cs="Times New Roman"/>
+          <w:sz w:val="24"/>
+          <w:szCs w:val="24"/>
+          <w:u w:val="single"/>
+          <w:lang w:val="en-US"/>
+        </w:rPr>
+      </w:pPr>
+    </w:p>
+    <w:p>
+      <w:pPr>
         <w:spacing w:line="360" w:lineRule="auto"/>
         <w:rPr>
           <w:rFonts w:ascii="Times New Roman" w:hAnsi="Times New Roman" w:cs="Times New Roman"/>
@@ -3134,42 +4293,6 @@
         </w:rPr>
         <w:t>Some cool conclusion</w:t>
       </w:r>
-    </w:p>
-    <w:p>
-      <w:pPr>
-        <w:spacing w:line="360" w:lineRule="auto"/>
-        <w:rPr>
-          <w:rFonts w:ascii="Times New Roman" w:hAnsi="Times New Roman" w:cs="Times New Roman"/>
-          <w:sz w:val="24"/>
-          <w:szCs w:val="24"/>
-          <w:u w:val="single"/>
-          <w:lang w:val="en-US"/>
-        </w:rPr>
-      </w:pPr>
-    </w:p>
-    <w:p>
-      <w:pPr>
-        <w:spacing w:line="360" w:lineRule="auto"/>
-        <w:rPr>
-          <w:rFonts w:ascii="Times New Roman" w:hAnsi="Times New Roman" w:cs="Times New Roman"/>
-          <w:sz w:val="24"/>
-          <w:szCs w:val="24"/>
-          <w:u w:val="single"/>
-          <w:lang w:val="en-US"/>
-        </w:rPr>
-      </w:pPr>
-    </w:p>
-    <w:p>
-      <w:pPr>
-        <w:spacing w:line="360" w:lineRule="auto"/>
-        <w:rPr>
-          <w:rFonts w:ascii="Times New Roman" w:hAnsi="Times New Roman" w:cs="Times New Roman"/>
-          <w:sz w:val="24"/>
-          <w:szCs w:val="24"/>
-          <w:u w:val="single"/>
-          <w:lang w:val="en-US"/>
-        </w:rPr>
-      </w:pPr>
     </w:p>
     <w:p>
       <w:pPr>
@@ -4484,6 +5607,7 @@
   <w:style w:type="character" w:default="1" w:styleId="Absatz-Standardschriftart">
     <w:name w:val="Default Paragraph Font"/>
     <w:uiPriority w:val="1"/>
+    <w:semiHidden/>
     <w:unhideWhenUsed/>
   </w:style>
   <w:style w:type="table" w:default="1" w:styleId="NormaleTabelle">
@@ -4638,6 +5762,17 @@
       <w:ind w:left="720"/>
       <w:contextualSpacing/>
     </w:pPr>
+  </w:style>
+  <w:style w:type="character" w:styleId="Hervorhebung">
+    <w:name w:val="Emphasis"/>
+    <w:basedOn w:val="Absatz-Standardschriftart"/>
+    <w:uiPriority w:val="20"/>
+    <w:qFormat/>
+    <w:rsid w:val="006D197E"/>
+    <w:rPr>
+      <w:i/>
+      <w:iCs/>
+    </w:rPr>
   </w:style>
 </w:styles>
 </file>

</xml_diff>

<commit_message>
work more on discussion
</commit_message>
<xml_diff>
--- a/master_thesis/discussion.docx
+++ b/master_thesis/discussion.docx
@@ -234,11 +234,6 @@
     </w:p>
     <w:p>
       <w:pPr>
-        <w:pStyle w:val="Listenabsatz"/>
-        <w:numPr>
-          <w:ilvl w:val="0"/>
-          <w:numId w:val="8"/>
-        </w:numPr>
         <w:rPr>
           <w:rFonts w:ascii="Times New Roman" w:hAnsi="Times New Roman" w:cs="Times New Roman"/>
           <w:i/>
@@ -689,16 +684,6 @@
       <w:pPr>
         <w:rPr>
           <w:rFonts w:ascii="Times New Roman" w:hAnsi="Times New Roman" w:cs="Times New Roman"/>
-          <w:sz w:val="24"/>
-          <w:szCs w:val="24"/>
-          <w:lang w:val="en-US"/>
-        </w:rPr>
-      </w:pPr>
-    </w:p>
-    <w:p>
-      <w:pPr>
-        <w:rPr>
-          <w:rFonts w:ascii="Times New Roman" w:hAnsi="Times New Roman" w:cs="Times New Roman"/>
           <w:color w:val="FF0000"/>
           <w:sz w:val="24"/>
           <w:szCs w:val="24"/>
@@ -715,6 +700,7 @@
           <w:u w:val="single"/>
           <w:lang w:val="en-US"/>
         </w:rPr>
+        <w:lastRenderedPageBreak/>
         <w:t xml:space="preserve">why is there an increase in avg. deviation from neutrality in for all 3 variables in </w:t>
       </w:r>
       <w:proofErr w:type="spellStart"/>
@@ -1326,7 +1312,7 @@
           <w:szCs w:val="24"/>
           <w:lang w:val="en-US"/>
         </w:rPr>
-        <w:t xml:space="preserve"> of opinions towards a specific topic. For example, if a person would agree that immigrants are good for the cultural life of a </w:t>
+        <w:t xml:space="preserve"> of opinions towards a specific topic. For example, if a person would agree that immigrants are good for the cultural life of a country, with increasing issue alignment, it would be increasingly likely that that person </w:t>
       </w:r>
       <w:r>
         <w:rPr>
@@ -1336,7 +1322,7 @@
           <w:lang w:val="en-US"/>
         </w:rPr>
         <w:lastRenderedPageBreak/>
-        <w:t>country, with increasing issue alignment, it would be increasingly likely that that person would also consider immigrants to be good for the economy. This is exactly what we found</w:t>
+        <w:t>would also consider immigrants to be good for the economy. This is exactly what we found</w:t>
       </w:r>
       <w:r>
         <w:rPr>
@@ -1593,16 +1579,16 @@
           <w:szCs w:val="24"/>
           <w:lang w:val="en-IE"/>
         </w:rPr>
-        <w:t>). However, other research suggests that the alignment of positive opinions is more likely among those with higher political tolerance, stronger European identity, and better information about immigration</w:t>
-      </w:r>
-      <w:r>
-        <w:rPr>
-          <w:rFonts w:ascii="Times New Roman" w:hAnsi="Times New Roman" w:cs="Times New Roman"/>
-          <w:sz w:val="24"/>
-          <w:szCs w:val="24"/>
-          <w:lang w:val="en-IE"/>
-        </w:rPr>
-        <w:t xml:space="preserve"> (Lahav, 2004; De </w:t>
+        <w:t xml:space="preserve">). However, other research </w:t>
+      </w:r>
+      <w:r>
+        <w:rPr>
+          <w:rFonts w:ascii="Times New Roman" w:hAnsi="Times New Roman" w:cs="Times New Roman"/>
+          <w:sz w:val="24"/>
+          <w:szCs w:val="24"/>
+          <w:lang w:val="en-IE"/>
+        </w:rPr>
+        <w:t xml:space="preserve">suggests that the alignment of positive opinions is more likely among those with higher political tolerance, stronger European identity, and better information about immigration (Lahav, 2004; De </w:t>
       </w:r>
       <w:proofErr w:type="spellStart"/>
       <w:r>
@@ -1671,498 +1657,478 @@
           <w:szCs w:val="24"/>
           <w:lang w:val="en-IE"/>
         </w:rPr>
+        <w:t xml:space="preserve"> Meaning we would have expected a faster rate in Germany than in Hungary.</w:t>
+      </w:r>
+      <w:r>
+        <w:rPr>
+          <w:rFonts w:ascii="Times New Roman" w:hAnsi="Times New Roman" w:cs="Times New Roman"/>
+          <w:sz w:val="24"/>
+          <w:szCs w:val="24"/>
+          <w:lang w:val="en-IE"/>
+        </w:rPr>
         <w:t xml:space="preserve"> </w:t>
       </w:r>
       <w:r>
         <w:rPr>
           <w:rFonts w:ascii="Times New Roman" w:hAnsi="Times New Roman" w:cs="Times New Roman"/>
-          <w:color w:val="0070C0"/>
-          <w:sz w:val="24"/>
-          <w:szCs w:val="24"/>
-          <w:lang w:val="en-IE"/>
-        </w:rPr>
-        <w:t>Meaning we would have expected a faster rate in Germany than in Hungary</w:t>
-      </w:r>
-      <w:r>
-        <w:rPr>
-          <w:rFonts w:ascii="Times New Roman" w:hAnsi="Times New Roman" w:cs="Times New Roman"/>
-          <w:sz w:val="24"/>
-          <w:szCs w:val="24"/>
-          <w:lang w:val="en-IE"/>
-        </w:rPr>
-        <w:t>.</w:t>
-      </w:r>
-      <w:r>
-        <w:rPr>
-          <w:rFonts w:ascii="Times New Roman" w:hAnsi="Times New Roman" w:cs="Times New Roman"/>
-          <w:sz w:val="24"/>
-          <w:szCs w:val="24"/>
-          <w:lang w:val="en-IE"/>
+          <w:color w:val="FF0000"/>
+          <w:sz w:val="24"/>
+          <w:szCs w:val="24"/>
+          <w:lang w:val="en-IE"/>
+        </w:rPr>
+        <w:t>(Stating surprises without offering explanations can be unsatisfying to readers)</w:t>
+      </w:r>
+    </w:p>
+    <w:p>
+      <w:pPr>
+        <w:rPr>
+          <w:rFonts w:ascii="Times New Roman" w:hAnsi="Times New Roman" w:cs="Times New Roman"/>
+          <w:color w:val="FF0000"/>
+          <w:sz w:val="24"/>
+          <w:szCs w:val="24"/>
+          <w:u w:val="single"/>
+          <w:lang w:val="en-IE"/>
+        </w:rPr>
+      </w:pPr>
+    </w:p>
+    <w:p>
+      <w:pPr>
+        <w:rPr>
+          <w:rFonts w:ascii="Times New Roman" w:hAnsi="Times New Roman" w:cs="Times New Roman"/>
+          <w:color w:val="FF0000"/>
+          <w:sz w:val="24"/>
+          <w:szCs w:val="24"/>
+          <w:u w:val="single"/>
+          <w:lang w:val="en-US"/>
+        </w:rPr>
+      </w:pPr>
+      <w:r>
+        <w:rPr>
+          <w:rFonts w:ascii="Times New Roman" w:hAnsi="Times New Roman" w:cs="Times New Roman"/>
+          <w:color w:val="FF0000"/>
+          <w:sz w:val="24"/>
+          <w:szCs w:val="24"/>
+          <w:u w:val="single"/>
+          <w:lang w:val="en-US"/>
+        </w:rPr>
+        <w:t>Why is moderate divergence increasing across Europe / Germany / Hungary</w:t>
+      </w:r>
+    </w:p>
+    <w:p>
+      <w:pPr>
+        <w:rPr>
+          <w:rFonts w:ascii="Times New Roman" w:hAnsi="Times New Roman" w:cs="Times New Roman"/>
+          <w:color w:val="2F5496" w:themeColor="accent1" w:themeShade="BF"/>
+          <w:sz w:val="24"/>
+          <w:szCs w:val="24"/>
+          <w:lang w:val="en-US"/>
+        </w:rPr>
+      </w:pPr>
+      <w:r>
+        <w:rPr>
+          <w:rFonts w:ascii="Times New Roman" w:hAnsi="Times New Roman" w:cs="Times New Roman"/>
+          <w:color w:val="2F5496" w:themeColor="accent1" w:themeShade="BF"/>
+          <w:sz w:val="24"/>
+          <w:szCs w:val="24"/>
+          <w:lang w:val="en-US"/>
+        </w:rPr>
+        <w:t>MENTION AFD</w:t>
+      </w:r>
+    </w:p>
+    <w:p>
+      <w:pPr>
+        <w:spacing w:line="360" w:lineRule="auto"/>
+        <w:rPr>
+          <w:rFonts w:ascii="Times New Roman" w:hAnsi="Times New Roman" w:cs="Times New Roman"/>
+          <w:color w:val="FF0000"/>
+          <w:sz w:val="24"/>
+          <w:szCs w:val="24"/>
+          <w:u w:val="single"/>
+          <w:lang w:val="en-IE"/>
+        </w:rPr>
+      </w:pPr>
+      <w:r>
+        <w:rPr>
+          <w:rFonts w:ascii="Times New Roman" w:hAnsi="Times New Roman" w:cs="Times New Roman"/>
+          <w:sz w:val="24"/>
+          <w:szCs w:val="24"/>
+          <w:lang w:val="en-US"/>
+        </w:rPr>
+        <w:t>Why identified two moderate groups based on Lorenz’s (2017) research: The moderate acceptors and the moderate opponents</w:t>
+      </w:r>
+      <w:r>
+        <w:rPr>
+          <w:rFonts w:ascii="Times New Roman" w:hAnsi="Times New Roman" w:cs="Times New Roman"/>
+          <w:sz w:val="24"/>
+          <w:szCs w:val="24"/>
+          <w:lang w:val="en-US"/>
+        </w:rPr>
+        <w:t xml:space="preserve">. </w:t>
+      </w:r>
+      <w:r>
+        <w:rPr>
+          <w:rFonts w:ascii="Times New Roman" w:hAnsi="Times New Roman" w:cs="Times New Roman"/>
+          <w:sz w:val="24"/>
+          <w:szCs w:val="24"/>
+          <w:lang w:val="en-US"/>
+        </w:rPr>
+        <w:t xml:space="preserve">Our results suggest an increase in moderate divergence across Europe, but also distinctively in Germany </w:t>
+      </w:r>
+      <w:r>
+        <w:rPr>
+          <w:rFonts w:ascii="Times New Roman" w:hAnsi="Times New Roman" w:cs="Times New Roman"/>
+          <w:sz w:val="24"/>
+          <w:szCs w:val="24"/>
+          <w:lang w:val="en-US"/>
+        </w:rPr>
+        <w:t>and Hungary</w:t>
+      </w:r>
+      <w:r>
+        <w:rPr>
+          <w:rFonts w:ascii="Times New Roman" w:hAnsi="Times New Roman" w:cs="Times New Roman"/>
+          <w:sz w:val="24"/>
+          <w:szCs w:val="24"/>
+          <w:lang w:val="en-US"/>
+        </w:rPr>
+        <w:t xml:space="preserve">. </w:t>
+      </w:r>
+      <w:r>
+        <w:rPr>
+          <w:rFonts w:ascii="Times New Roman" w:hAnsi="Times New Roman" w:cs="Times New Roman"/>
+          <w:sz w:val="24"/>
+          <w:szCs w:val="24"/>
+          <w:lang w:val="en-US"/>
+        </w:rPr>
+        <w:t>In Germany, t</w:t>
+      </w:r>
+      <w:r>
+        <w:rPr>
+          <w:rFonts w:ascii="Times New Roman" w:hAnsi="Times New Roman" w:cs="Times New Roman"/>
+          <w:sz w:val="24"/>
+          <w:szCs w:val="24"/>
+          <w:lang w:val="en-US"/>
+        </w:rPr>
+        <w:t>he presence of both pro- and anti-immigration stances within moderate parties, such as the Christian Democratic Union (CDU), has led to internal divisions and conflicting messages on immigration policy, reflecting broader divergences among moderate voters</w:t>
+      </w:r>
+      <w:r>
+        <w:rPr>
+          <w:rFonts w:ascii="Times New Roman" w:hAnsi="Times New Roman" w:cs="Times New Roman"/>
+          <w:sz w:val="24"/>
+          <w:szCs w:val="24"/>
+          <w:lang w:val="en-US"/>
+        </w:rPr>
+        <w:t xml:space="preserve"> (</w:t>
+      </w:r>
+      <w:proofErr w:type="spellStart"/>
+      <w:r>
+        <w:rPr>
+          <w:rFonts w:ascii="Times New Roman" w:hAnsi="Times New Roman" w:cs="Times New Roman"/>
+          <w:sz w:val="24"/>
+          <w:szCs w:val="24"/>
+          <w:lang w:val="en-US"/>
+        </w:rPr>
+        <w:t>Schmidtke</w:t>
+      </w:r>
+      <w:proofErr w:type="spellEnd"/>
+      <w:r>
+        <w:rPr>
+          <w:rFonts w:ascii="Times New Roman" w:hAnsi="Times New Roman" w:cs="Times New Roman"/>
+          <w:sz w:val="24"/>
+          <w:szCs w:val="24"/>
+          <w:lang w:val="en-US"/>
+        </w:rPr>
+        <w:t>,</w:t>
+      </w:r>
+      <w:r>
+        <w:rPr>
+          <w:rFonts w:ascii="Times New Roman" w:hAnsi="Times New Roman" w:cs="Times New Roman"/>
+          <w:sz w:val="24"/>
+          <w:szCs w:val="24"/>
+          <w:lang w:val="en-US"/>
+        </w:rPr>
+        <w:t xml:space="preserve"> 2024). Indeed, s</w:t>
+      </w:r>
+      <w:r>
+        <w:rPr>
+          <w:rFonts w:ascii="Times New Roman" w:hAnsi="Times New Roman" w:cs="Times New Roman"/>
+          <w:sz w:val="24"/>
+          <w:szCs w:val="24"/>
+          <w:lang w:val="en-US"/>
+        </w:rPr>
+        <w:t>tudies show a clear antagonism between supporters and opponents of immigration within the German electorate, including among those who identify as moderate or centrist.</w:t>
+      </w:r>
+      <w:r>
+        <w:rPr>
+          <w:rFonts w:ascii="Times New Roman" w:hAnsi="Times New Roman" w:cs="Times New Roman"/>
+          <w:sz w:val="24"/>
+          <w:szCs w:val="24"/>
+          <w:lang w:val="en-US"/>
         </w:rPr>
         <w:t xml:space="preserve"> </w:t>
       </w:r>
       <w:r>
         <w:rPr>
           <w:rFonts w:ascii="Times New Roman" w:hAnsi="Times New Roman" w:cs="Times New Roman"/>
+          <w:sz w:val="24"/>
+          <w:szCs w:val="24"/>
+          <w:lang w:val="en-US"/>
+        </w:rPr>
+        <w:t>This divide is especially visible on the issue of immigration</w:t>
+      </w:r>
+      <w:r>
+        <w:rPr>
+          <w:rFonts w:ascii="Times New Roman" w:hAnsi="Times New Roman" w:cs="Times New Roman"/>
+          <w:sz w:val="24"/>
+          <w:szCs w:val="24"/>
+          <w:lang w:val="en-US"/>
+        </w:rPr>
+        <w:t xml:space="preserve"> (</w:t>
+      </w:r>
+      <w:proofErr w:type="spellStart"/>
+      <w:r>
+        <w:rPr>
+          <w:rFonts w:ascii="Times New Roman" w:hAnsi="Times New Roman" w:cs="Times New Roman"/>
+          <w:sz w:val="24"/>
+          <w:szCs w:val="24"/>
+          <w:lang w:val="en-US"/>
+        </w:rPr>
+        <w:t>Hebenstreit</w:t>
+      </w:r>
+      <w:proofErr w:type="spellEnd"/>
+      <w:r>
+        <w:rPr>
+          <w:rFonts w:ascii="Times New Roman" w:hAnsi="Times New Roman" w:cs="Times New Roman"/>
+          <w:sz w:val="24"/>
+          <w:szCs w:val="24"/>
+          <w:lang w:val="en-US"/>
+        </w:rPr>
+        <w:t>, 2022).</w:t>
+      </w:r>
+      <w:r>
+        <w:rPr>
+          <w:rFonts w:ascii="Times New Roman" w:hAnsi="Times New Roman" w:cs="Times New Roman"/>
+          <w:sz w:val="24"/>
+          <w:szCs w:val="24"/>
+          <w:lang w:val="en-US"/>
+        </w:rPr>
+        <w:t xml:space="preserve"> </w:t>
+      </w:r>
+      <w:r>
+        <w:rPr>
+          <w:rFonts w:ascii="Times New Roman" w:hAnsi="Times New Roman" w:cs="Times New Roman"/>
+          <w:sz w:val="24"/>
+          <w:szCs w:val="24"/>
+          <w:lang w:val="en-IE"/>
+        </w:rPr>
+        <w:t>In Hungary,</w:t>
+      </w:r>
+      <w:r>
+        <w:rPr>
+          <w:rFonts w:ascii="Times New Roman" w:hAnsi="Times New Roman" w:cs="Times New Roman"/>
+          <w:sz w:val="24"/>
+          <w:szCs w:val="24"/>
+          <w:lang w:val="en-IE"/>
+        </w:rPr>
+        <w:t xml:space="preserve"> on the other hand,</w:t>
+      </w:r>
+      <w:r>
+        <w:rPr>
+          <w:rFonts w:ascii="Times New Roman" w:hAnsi="Times New Roman" w:cs="Times New Roman"/>
+          <w:sz w:val="24"/>
+          <w:szCs w:val="24"/>
+          <w:lang w:val="en-IE"/>
+        </w:rPr>
+        <w:t xml:space="preserve"> t</w:t>
+      </w:r>
+      <w:r>
+        <w:rPr>
+          <w:rFonts w:ascii="Times New Roman" w:hAnsi="Times New Roman" w:cs="Times New Roman"/>
+          <w:sz w:val="24"/>
+          <w:szCs w:val="24"/>
+          <w:lang w:val="en-IE"/>
+        </w:rPr>
+        <w:t xml:space="preserve">he </w:t>
+      </w:r>
+      <w:r>
+        <w:rPr>
+          <w:rFonts w:ascii="Times New Roman" w:hAnsi="Times New Roman" w:cs="Times New Roman"/>
+          <w:sz w:val="24"/>
+          <w:szCs w:val="24"/>
+          <w:lang w:val="en-IE"/>
+        </w:rPr>
+        <w:t>govern</w:t>
+      </w:r>
+      <w:r>
+        <w:rPr>
+          <w:rFonts w:ascii="Times New Roman" w:hAnsi="Times New Roman" w:cs="Times New Roman"/>
+          <w:sz w:val="24"/>
+          <w:szCs w:val="24"/>
+          <w:lang w:val="en-IE"/>
+        </w:rPr>
+        <w:t>ment’s intensive anti-immigration campaigns, especially during and after the 2015 migration wave, significantly influenced public opinion</w:t>
+      </w:r>
+      <w:r>
+        <w:rPr>
+          <w:rFonts w:ascii="Times New Roman" w:hAnsi="Times New Roman" w:cs="Times New Roman"/>
+          <w:sz w:val="24"/>
+          <w:szCs w:val="24"/>
+          <w:lang w:val="en-IE"/>
+        </w:rPr>
+        <w:t>. These campaigns</w:t>
+      </w:r>
+      <w:r>
+        <w:rPr>
+          <w:rFonts w:ascii="Times New Roman" w:hAnsi="Times New Roman" w:cs="Times New Roman"/>
+          <w:sz w:val="24"/>
+          <w:szCs w:val="24"/>
+          <w:lang w:val="en-IE"/>
+        </w:rPr>
+        <w:t xml:space="preserve"> ma</w:t>
+      </w:r>
+      <w:r>
+        <w:rPr>
+          <w:rFonts w:ascii="Times New Roman" w:hAnsi="Times New Roman" w:cs="Times New Roman"/>
+          <w:sz w:val="24"/>
+          <w:szCs w:val="24"/>
+          <w:lang w:val="en-IE"/>
+        </w:rPr>
+        <w:t xml:space="preserve">de </w:t>
+      </w:r>
+      <w:r>
+        <w:rPr>
+          <w:rFonts w:ascii="Times New Roman" w:hAnsi="Times New Roman" w:cs="Times New Roman"/>
+          <w:sz w:val="24"/>
+          <w:szCs w:val="24"/>
+          <w:lang w:val="en-IE"/>
+        </w:rPr>
+        <w:t>anti-immigration sentiment widespread across the political spectrum</w:t>
+      </w:r>
+      <w:r>
+        <w:rPr>
+          <w:rFonts w:ascii="Times New Roman" w:hAnsi="Times New Roman" w:cs="Times New Roman"/>
+          <w:sz w:val="24"/>
+          <w:szCs w:val="24"/>
+          <w:lang w:val="en-IE"/>
+        </w:rPr>
+        <w:t xml:space="preserve"> - </w:t>
+      </w:r>
+      <w:r>
+        <w:rPr>
+          <w:rFonts w:ascii="Times New Roman" w:hAnsi="Times New Roman" w:cs="Times New Roman"/>
+          <w:sz w:val="24"/>
+          <w:szCs w:val="24"/>
+          <w:lang w:val="en-IE"/>
+        </w:rPr>
+        <w:t>including among moderates</w:t>
+      </w:r>
+      <w:r>
+        <w:rPr>
+          <w:rFonts w:ascii="Times New Roman" w:hAnsi="Times New Roman" w:cs="Times New Roman"/>
+          <w:sz w:val="24"/>
+          <w:szCs w:val="24"/>
+          <w:lang w:val="en-IE"/>
+        </w:rPr>
+        <w:t xml:space="preserve"> (</w:t>
+      </w:r>
+      <w:proofErr w:type="spellStart"/>
+      <w:r>
+        <w:rPr>
+          <w:rFonts w:ascii="Times New Roman" w:hAnsi="Times New Roman" w:cs="Times New Roman"/>
+          <w:sz w:val="24"/>
+          <w:szCs w:val="24"/>
+          <w:lang w:val="en-IE"/>
+        </w:rPr>
+        <w:t>Bocskor</w:t>
+      </w:r>
+      <w:proofErr w:type="spellEnd"/>
+      <w:r>
+        <w:rPr>
+          <w:rFonts w:ascii="Times New Roman" w:hAnsi="Times New Roman" w:cs="Times New Roman"/>
+          <w:sz w:val="24"/>
+          <w:szCs w:val="24"/>
+          <w:lang w:val="en-IE"/>
+        </w:rPr>
+        <w:t>,</w:t>
+      </w:r>
+      <w:r>
+        <w:rPr>
+          <w:rFonts w:ascii="Times New Roman" w:hAnsi="Times New Roman" w:cs="Times New Roman"/>
+          <w:sz w:val="24"/>
+          <w:szCs w:val="24"/>
+          <w:lang w:val="en-IE"/>
+        </w:rPr>
+        <w:t xml:space="preserve"> 2018). B</w:t>
+      </w:r>
+      <w:r>
+        <w:rPr>
+          <w:rFonts w:ascii="Times New Roman" w:hAnsi="Times New Roman" w:cs="Times New Roman"/>
+          <w:sz w:val="24"/>
+          <w:szCs w:val="24"/>
+          <w:lang w:val="en-IE"/>
+        </w:rPr>
+        <w:t>efore the crisis, differences in anti-immigrant attitudes between political groups, including moderates, were minor. However, after the crisis and the government’s campaign, these differences became more pronounced, with party preference playing a larger role in shaping attitude</w:t>
+      </w:r>
+      <w:r>
+        <w:rPr>
+          <w:rFonts w:ascii="Times New Roman" w:hAnsi="Times New Roman" w:cs="Times New Roman"/>
+          <w:sz w:val="24"/>
+          <w:szCs w:val="24"/>
+          <w:lang w:val="en-IE"/>
+        </w:rPr>
+        <w:t xml:space="preserve"> (</w:t>
+      </w:r>
+      <w:proofErr w:type="spellStart"/>
+      <w:r>
+        <w:rPr>
+          <w:rFonts w:ascii="Times New Roman" w:hAnsi="Times New Roman" w:cs="Times New Roman"/>
+          <w:sz w:val="24"/>
+          <w:szCs w:val="24"/>
+          <w:lang w:val="en-IE"/>
+        </w:rPr>
+        <w:t>Barna</w:t>
+      </w:r>
+      <w:proofErr w:type="spellEnd"/>
+      <w:r>
+        <w:rPr>
+          <w:rFonts w:ascii="Times New Roman" w:hAnsi="Times New Roman" w:cs="Times New Roman"/>
+          <w:sz w:val="24"/>
+          <w:szCs w:val="24"/>
+          <w:lang w:val="en-IE"/>
+        </w:rPr>
+        <w:t xml:space="preserve"> &amp; </w:t>
+      </w:r>
+      <w:proofErr w:type="spellStart"/>
+      <w:r>
+        <w:rPr>
+          <w:rFonts w:ascii="Times New Roman" w:hAnsi="Times New Roman" w:cs="Times New Roman"/>
+          <w:sz w:val="24"/>
+          <w:szCs w:val="24"/>
+          <w:lang w:val="en-IE"/>
+        </w:rPr>
+        <w:t>Koltai</w:t>
+      </w:r>
+      <w:proofErr w:type="spellEnd"/>
+      <w:r>
+        <w:rPr>
+          <w:rFonts w:ascii="Times New Roman" w:hAnsi="Times New Roman" w:cs="Times New Roman"/>
+          <w:sz w:val="24"/>
+          <w:szCs w:val="24"/>
+          <w:lang w:val="en-IE"/>
+        </w:rPr>
+        <w:t>, 2019).</w:t>
+      </w:r>
+    </w:p>
+    <w:p>
+      <w:pPr>
+        <w:rPr>
+          <w:rFonts w:ascii="Times New Roman" w:hAnsi="Times New Roman" w:cs="Times New Roman"/>
           <w:color w:val="FF0000"/>
           <w:sz w:val="24"/>
           <w:szCs w:val="24"/>
-          <w:lang w:val="en-IE"/>
-        </w:rPr>
-        <w:t>(Stating surprises without offering explanations can be unsatisfying to readers)</w:t>
-      </w:r>
-    </w:p>
-    <w:p>
-      <w:pPr>
-        <w:rPr>
-          <w:rFonts w:ascii="Times New Roman" w:hAnsi="Times New Roman" w:cs="Times New Roman"/>
-          <w:color w:val="FF0000"/>
-          <w:sz w:val="24"/>
-          <w:szCs w:val="24"/>
-          <w:u w:val="single"/>
-          <w:lang w:val="en-IE"/>
-        </w:rPr>
-      </w:pPr>
-    </w:p>
-    <w:p>
-      <w:pPr>
-        <w:rPr>
-          <w:rFonts w:ascii="Times New Roman" w:hAnsi="Times New Roman" w:cs="Times New Roman"/>
-          <w:color w:val="FF0000"/>
-          <w:sz w:val="24"/>
-          <w:szCs w:val="24"/>
-          <w:u w:val="single"/>
-          <w:lang w:val="en-US"/>
-        </w:rPr>
-      </w:pPr>
-      <w:r>
-        <w:rPr>
-          <w:rFonts w:ascii="Times New Roman" w:hAnsi="Times New Roman" w:cs="Times New Roman"/>
-          <w:color w:val="FF0000"/>
-          <w:sz w:val="24"/>
-          <w:szCs w:val="24"/>
-          <w:u w:val="single"/>
-          <w:lang w:val="en-US"/>
-        </w:rPr>
-        <w:t xml:space="preserve">Why is moderate divergence increasing across Europe / Germany / </w:t>
-      </w:r>
-      <w:proofErr w:type="gramStart"/>
-      <w:r>
-        <w:rPr>
-          <w:rFonts w:ascii="Times New Roman" w:hAnsi="Times New Roman" w:cs="Times New Roman"/>
-          <w:color w:val="FF0000"/>
-          <w:sz w:val="24"/>
-          <w:szCs w:val="24"/>
-          <w:u w:val="single"/>
-          <w:lang w:val="en-US"/>
-        </w:rPr>
-        <w:t>Hungary</w:t>
-      </w:r>
-      <w:proofErr w:type="gramEnd"/>
-    </w:p>
-    <w:p>
-      <w:pPr>
-        <w:rPr>
-          <w:rFonts w:ascii="Times New Roman" w:hAnsi="Times New Roman" w:cs="Times New Roman"/>
-          <w:color w:val="FF0000"/>
-          <w:sz w:val="24"/>
-          <w:szCs w:val="24"/>
-          <w:lang w:val="en-US"/>
-        </w:rPr>
-      </w:pPr>
-      <w:r>
-        <w:rPr>
-          <w:rFonts w:ascii="Times New Roman" w:hAnsi="Times New Roman" w:cs="Times New Roman"/>
-          <w:color w:val="FF0000"/>
-          <w:sz w:val="24"/>
-          <w:szCs w:val="24"/>
-          <w:lang w:val="en-US"/>
-        </w:rPr>
-        <w:t>MENTION AFD</w:t>
-      </w:r>
-    </w:p>
-    <w:p>
-      <w:pPr>
-        <w:spacing w:line="360" w:lineRule="auto"/>
-        <w:rPr>
-          <w:rFonts w:ascii="Times New Roman" w:hAnsi="Times New Roman" w:cs="Times New Roman"/>
-          <w:color w:val="FF0000"/>
-          <w:sz w:val="24"/>
-          <w:szCs w:val="24"/>
-          <w:u w:val="single"/>
-          <w:lang w:val="en-IE"/>
-        </w:rPr>
-      </w:pPr>
-      <w:r>
-        <w:rPr>
-          <w:rFonts w:ascii="Times New Roman" w:hAnsi="Times New Roman" w:cs="Times New Roman"/>
-          <w:sz w:val="24"/>
-          <w:szCs w:val="24"/>
-          <w:lang w:val="en-US"/>
-        </w:rPr>
-        <w:t>Why identified two moderate groups based on Lorenz’s (2017) research: The moderate acceptors and the moderate opponents</w:t>
-      </w:r>
-      <w:r>
-        <w:rPr>
-          <w:rFonts w:ascii="Times New Roman" w:hAnsi="Times New Roman" w:cs="Times New Roman"/>
-          <w:sz w:val="24"/>
-          <w:szCs w:val="24"/>
-          <w:lang w:val="en-US"/>
-        </w:rPr>
-        <w:t xml:space="preserve">. </w:t>
-      </w:r>
-      <w:r>
-        <w:rPr>
-          <w:rFonts w:ascii="Times New Roman" w:hAnsi="Times New Roman" w:cs="Times New Roman"/>
-          <w:sz w:val="24"/>
-          <w:szCs w:val="24"/>
-          <w:lang w:val="en-US"/>
-        </w:rPr>
-        <w:t xml:space="preserve">Our results suggest an increase in moderate divergence across Europe, but also distinctively in Germany </w:t>
-      </w:r>
-      <w:r>
-        <w:rPr>
-          <w:rFonts w:ascii="Times New Roman" w:hAnsi="Times New Roman" w:cs="Times New Roman"/>
-          <w:sz w:val="24"/>
-          <w:szCs w:val="24"/>
-          <w:lang w:val="en-US"/>
-        </w:rPr>
-        <w:t>and Hungary</w:t>
-      </w:r>
-      <w:r>
-        <w:rPr>
-          <w:rFonts w:ascii="Times New Roman" w:hAnsi="Times New Roman" w:cs="Times New Roman"/>
-          <w:sz w:val="24"/>
-          <w:szCs w:val="24"/>
-          <w:lang w:val="en-US"/>
-        </w:rPr>
-        <w:t xml:space="preserve">. </w:t>
-      </w:r>
-      <w:r>
-        <w:rPr>
-          <w:rFonts w:ascii="Times New Roman" w:hAnsi="Times New Roman" w:cs="Times New Roman"/>
-          <w:sz w:val="24"/>
-          <w:szCs w:val="24"/>
-          <w:lang w:val="en-US"/>
-        </w:rPr>
-        <w:t>In Germany, t</w:t>
-      </w:r>
-      <w:r>
-        <w:rPr>
-          <w:rFonts w:ascii="Times New Roman" w:hAnsi="Times New Roman" w:cs="Times New Roman"/>
-          <w:sz w:val="24"/>
-          <w:szCs w:val="24"/>
-          <w:lang w:val="en-US"/>
-        </w:rPr>
-        <w:t>he presence of both pro- and anti-immigration stances within moderate parties, such as the Christian Democratic Union (CDU), has led to internal divisions and conflicting messages on immigration policy, reflecting broader divergences among moderate voters</w:t>
-      </w:r>
-      <w:r>
-        <w:rPr>
-          <w:rFonts w:ascii="Times New Roman" w:hAnsi="Times New Roman" w:cs="Times New Roman"/>
-          <w:sz w:val="24"/>
-          <w:szCs w:val="24"/>
-          <w:lang w:val="en-US"/>
-        </w:rPr>
-        <w:t xml:space="preserve"> (</w:t>
-      </w:r>
-      <w:proofErr w:type="spellStart"/>
-      <w:r>
-        <w:rPr>
-          <w:rFonts w:ascii="Times New Roman" w:hAnsi="Times New Roman" w:cs="Times New Roman"/>
-          <w:sz w:val="24"/>
-          <w:szCs w:val="24"/>
-          <w:lang w:val="en-US"/>
-        </w:rPr>
-        <w:t>Schmidtke</w:t>
-      </w:r>
-      <w:proofErr w:type="spellEnd"/>
-      <w:r>
-        <w:rPr>
-          <w:rFonts w:ascii="Times New Roman" w:hAnsi="Times New Roman" w:cs="Times New Roman"/>
-          <w:sz w:val="24"/>
-          <w:szCs w:val="24"/>
-          <w:lang w:val="en-US"/>
-        </w:rPr>
-        <w:t>,</w:t>
-      </w:r>
-      <w:r>
-        <w:rPr>
-          <w:rFonts w:ascii="Times New Roman" w:hAnsi="Times New Roman" w:cs="Times New Roman"/>
-          <w:sz w:val="24"/>
-          <w:szCs w:val="24"/>
-          <w:lang w:val="en-US"/>
-        </w:rPr>
-        <w:t xml:space="preserve"> 2024). Indeed, s</w:t>
-      </w:r>
-      <w:r>
-        <w:rPr>
-          <w:rFonts w:ascii="Times New Roman" w:hAnsi="Times New Roman" w:cs="Times New Roman"/>
-          <w:sz w:val="24"/>
-          <w:szCs w:val="24"/>
-          <w:lang w:val="en-US"/>
-        </w:rPr>
-        <w:t>tudies show a clear antagonism between supporters and opponents of immigration within the German electorate, including among those who identify as moderate or centrist.</w:t>
-      </w:r>
-      <w:r>
-        <w:rPr>
-          <w:rFonts w:ascii="Times New Roman" w:hAnsi="Times New Roman" w:cs="Times New Roman"/>
-          <w:sz w:val="24"/>
-          <w:szCs w:val="24"/>
-          <w:lang w:val="en-US"/>
-        </w:rPr>
-        <w:t xml:space="preserve"> </w:t>
-      </w:r>
-      <w:r>
-        <w:rPr>
-          <w:rFonts w:ascii="Times New Roman" w:hAnsi="Times New Roman" w:cs="Times New Roman"/>
-          <w:sz w:val="24"/>
-          <w:szCs w:val="24"/>
-          <w:lang w:val="en-US"/>
-        </w:rPr>
-        <w:t>This divide is especially visible on the issue of immigration</w:t>
-      </w:r>
-      <w:r>
-        <w:rPr>
-          <w:rFonts w:ascii="Times New Roman" w:hAnsi="Times New Roman" w:cs="Times New Roman"/>
-          <w:sz w:val="24"/>
-          <w:szCs w:val="24"/>
-          <w:lang w:val="en-US"/>
-        </w:rPr>
-        <w:t xml:space="preserve"> (</w:t>
-      </w:r>
-      <w:proofErr w:type="spellStart"/>
-      <w:r>
-        <w:rPr>
-          <w:rFonts w:ascii="Times New Roman" w:hAnsi="Times New Roman" w:cs="Times New Roman"/>
-          <w:sz w:val="24"/>
-          <w:szCs w:val="24"/>
-          <w:lang w:val="en-US"/>
-        </w:rPr>
-        <w:t>Hebenstreit</w:t>
-      </w:r>
-      <w:proofErr w:type="spellEnd"/>
-      <w:r>
-        <w:rPr>
-          <w:rFonts w:ascii="Times New Roman" w:hAnsi="Times New Roman" w:cs="Times New Roman"/>
-          <w:sz w:val="24"/>
-          <w:szCs w:val="24"/>
-          <w:lang w:val="en-US"/>
-        </w:rPr>
-        <w:t>, 2022).</w:t>
-      </w:r>
-      <w:r>
-        <w:rPr>
-          <w:rFonts w:ascii="Times New Roman" w:hAnsi="Times New Roman" w:cs="Times New Roman"/>
-          <w:sz w:val="24"/>
-          <w:szCs w:val="24"/>
-          <w:lang w:val="en-US"/>
-        </w:rPr>
-        <w:t xml:space="preserve"> </w:t>
-      </w:r>
-      <w:r>
-        <w:rPr>
-          <w:rFonts w:ascii="Times New Roman" w:hAnsi="Times New Roman" w:cs="Times New Roman"/>
-          <w:sz w:val="24"/>
-          <w:szCs w:val="24"/>
-          <w:lang w:val="en-IE"/>
-        </w:rPr>
-        <w:t>In Hungary,</w:t>
-      </w:r>
-      <w:r>
-        <w:rPr>
-          <w:rFonts w:ascii="Times New Roman" w:hAnsi="Times New Roman" w:cs="Times New Roman"/>
-          <w:sz w:val="24"/>
-          <w:szCs w:val="24"/>
-          <w:lang w:val="en-IE"/>
-        </w:rPr>
-        <w:t xml:space="preserve"> on the other hand,</w:t>
-      </w:r>
-      <w:r>
-        <w:rPr>
-          <w:rFonts w:ascii="Times New Roman" w:hAnsi="Times New Roman" w:cs="Times New Roman"/>
-          <w:sz w:val="24"/>
-          <w:szCs w:val="24"/>
-          <w:lang w:val="en-IE"/>
-        </w:rPr>
-        <w:t xml:space="preserve"> t</w:t>
-      </w:r>
-      <w:r>
-        <w:rPr>
-          <w:rFonts w:ascii="Times New Roman" w:hAnsi="Times New Roman" w:cs="Times New Roman"/>
-          <w:sz w:val="24"/>
-          <w:szCs w:val="24"/>
-          <w:lang w:val="en-IE"/>
-        </w:rPr>
-        <w:t xml:space="preserve">he </w:t>
-      </w:r>
-      <w:r>
-        <w:rPr>
-          <w:rFonts w:ascii="Times New Roman" w:hAnsi="Times New Roman" w:cs="Times New Roman"/>
-          <w:sz w:val="24"/>
-          <w:szCs w:val="24"/>
-          <w:lang w:val="en-IE"/>
-        </w:rPr>
-        <w:t>govern</w:t>
-      </w:r>
-      <w:r>
-        <w:rPr>
-          <w:rFonts w:ascii="Times New Roman" w:hAnsi="Times New Roman" w:cs="Times New Roman"/>
-          <w:sz w:val="24"/>
-          <w:szCs w:val="24"/>
-          <w:lang w:val="en-IE"/>
-        </w:rPr>
-        <w:t>ment’s intensive anti-immigration campaigns, especially during and after the 2015 migration wave, significantly influenced public opinion</w:t>
-      </w:r>
-      <w:r>
-        <w:rPr>
-          <w:rFonts w:ascii="Times New Roman" w:hAnsi="Times New Roman" w:cs="Times New Roman"/>
-          <w:sz w:val="24"/>
-          <w:szCs w:val="24"/>
-          <w:lang w:val="en-IE"/>
-        </w:rPr>
-        <w:t>. These campaigns</w:t>
-      </w:r>
-      <w:r>
-        <w:rPr>
-          <w:rFonts w:ascii="Times New Roman" w:hAnsi="Times New Roman" w:cs="Times New Roman"/>
-          <w:sz w:val="24"/>
-          <w:szCs w:val="24"/>
-          <w:lang w:val="en-IE"/>
-        </w:rPr>
-        <w:t xml:space="preserve"> ma</w:t>
-      </w:r>
-      <w:r>
-        <w:rPr>
-          <w:rFonts w:ascii="Times New Roman" w:hAnsi="Times New Roman" w:cs="Times New Roman"/>
-          <w:sz w:val="24"/>
-          <w:szCs w:val="24"/>
-          <w:lang w:val="en-IE"/>
-        </w:rPr>
-        <w:t xml:space="preserve">de </w:t>
-      </w:r>
-      <w:r>
-        <w:rPr>
-          <w:rFonts w:ascii="Times New Roman" w:hAnsi="Times New Roman" w:cs="Times New Roman"/>
-          <w:sz w:val="24"/>
-          <w:szCs w:val="24"/>
-          <w:lang w:val="en-IE"/>
-        </w:rPr>
-        <w:t>anti-immigration sentiment widespread across the political spectrum</w:t>
-      </w:r>
-      <w:r>
-        <w:rPr>
-          <w:rFonts w:ascii="Times New Roman" w:hAnsi="Times New Roman" w:cs="Times New Roman"/>
-          <w:sz w:val="24"/>
-          <w:szCs w:val="24"/>
-          <w:lang w:val="en-IE"/>
-        </w:rPr>
-        <w:t xml:space="preserve"> - </w:t>
-      </w:r>
-      <w:r>
-        <w:rPr>
-          <w:rFonts w:ascii="Times New Roman" w:hAnsi="Times New Roman" w:cs="Times New Roman"/>
-          <w:sz w:val="24"/>
-          <w:szCs w:val="24"/>
-          <w:lang w:val="en-IE"/>
-        </w:rPr>
-        <w:t>including among moderates</w:t>
-      </w:r>
-      <w:r>
-        <w:rPr>
-          <w:rFonts w:ascii="Times New Roman" w:hAnsi="Times New Roman" w:cs="Times New Roman"/>
-          <w:sz w:val="24"/>
-          <w:szCs w:val="24"/>
-          <w:lang w:val="en-IE"/>
-        </w:rPr>
-        <w:t xml:space="preserve"> (</w:t>
-      </w:r>
-      <w:proofErr w:type="spellStart"/>
-      <w:r>
-        <w:rPr>
-          <w:rFonts w:ascii="Times New Roman" w:hAnsi="Times New Roman" w:cs="Times New Roman"/>
-          <w:sz w:val="24"/>
-          <w:szCs w:val="24"/>
-          <w:lang w:val="en-IE"/>
-        </w:rPr>
-        <w:t>Bocskor</w:t>
-      </w:r>
-      <w:proofErr w:type="spellEnd"/>
-      <w:r>
-        <w:rPr>
-          <w:rFonts w:ascii="Times New Roman" w:hAnsi="Times New Roman" w:cs="Times New Roman"/>
-          <w:sz w:val="24"/>
-          <w:szCs w:val="24"/>
-          <w:lang w:val="en-IE"/>
-        </w:rPr>
-        <w:t>,</w:t>
-      </w:r>
-      <w:r>
-        <w:rPr>
-          <w:rFonts w:ascii="Times New Roman" w:hAnsi="Times New Roman" w:cs="Times New Roman"/>
-          <w:sz w:val="24"/>
-          <w:szCs w:val="24"/>
-          <w:lang w:val="en-IE"/>
-        </w:rPr>
-        <w:t xml:space="preserve"> 2018). B</w:t>
-      </w:r>
-      <w:r>
-        <w:rPr>
-          <w:rFonts w:ascii="Times New Roman" w:hAnsi="Times New Roman" w:cs="Times New Roman"/>
-          <w:sz w:val="24"/>
-          <w:szCs w:val="24"/>
-          <w:lang w:val="en-IE"/>
-        </w:rPr>
-        <w:t>efore the crisis, differences in anti-immigrant attitudes between political groups, including moderates, were minor. However, after the crisis and the government’s campaign, these differences became more pronounced, with party preference playing a larger role in shaping attitude</w:t>
-      </w:r>
-      <w:r>
-        <w:rPr>
-          <w:rFonts w:ascii="Times New Roman" w:hAnsi="Times New Roman" w:cs="Times New Roman"/>
-          <w:sz w:val="24"/>
-          <w:szCs w:val="24"/>
-          <w:lang w:val="en-IE"/>
-        </w:rPr>
-        <w:t xml:space="preserve"> (</w:t>
-      </w:r>
-      <w:proofErr w:type="spellStart"/>
-      <w:r>
-        <w:rPr>
-          <w:rFonts w:ascii="Times New Roman" w:hAnsi="Times New Roman" w:cs="Times New Roman"/>
-          <w:sz w:val="24"/>
-          <w:szCs w:val="24"/>
-          <w:lang w:val="en-IE"/>
-        </w:rPr>
-        <w:t>Barna</w:t>
-      </w:r>
-      <w:proofErr w:type="spellEnd"/>
-      <w:r>
-        <w:rPr>
-          <w:rFonts w:ascii="Times New Roman" w:hAnsi="Times New Roman" w:cs="Times New Roman"/>
-          <w:sz w:val="24"/>
-          <w:szCs w:val="24"/>
-          <w:lang w:val="en-IE"/>
-        </w:rPr>
-        <w:t xml:space="preserve"> &amp; </w:t>
-      </w:r>
-      <w:proofErr w:type="spellStart"/>
-      <w:r>
-        <w:rPr>
-          <w:rFonts w:ascii="Times New Roman" w:hAnsi="Times New Roman" w:cs="Times New Roman"/>
-          <w:sz w:val="24"/>
-          <w:szCs w:val="24"/>
-          <w:lang w:val="en-IE"/>
-        </w:rPr>
-        <w:t>Koltai</w:t>
-      </w:r>
-      <w:proofErr w:type="spellEnd"/>
-      <w:r>
-        <w:rPr>
-          <w:rFonts w:ascii="Times New Roman" w:hAnsi="Times New Roman" w:cs="Times New Roman"/>
-          <w:sz w:val="24"/>
-          <w:szCs w:val="24"/>
-          <w:lang w:val="en-IE"/>
-        </w:rPr>
-        <w:t>, 2019).</w:t>
-      </w:r>
+          <w:u w:val="single"/>
+          <w:lang w:val="en-US"/>
+        </w:rPr>
+      </w:pPr>
     </w:p>
     <w:p>
       <w:pPr>
@@ -2205,53 +2171,34 @@
           <w:szCs w:val="24"/>
           <w:lang w:val="en-US"/>
         </w:rPr>
-        <w:t xml:space="preserve">When moderate divergence increases, moderate consensus should logically decrease – which is what we found for Germany and Hungary after 2015. Interestingly, in comparison to Germany, the moderate group consensus for Hungary fluctuated much stronger. </w:t>
-      </w:r>
-      <w:r>
-        <w:rPr>
-          <w:rFonts w:ascii="Times New Roman" w:hAnsi="Times New Roman" w:cs="Times New Roman"/>
-          <w:color w:val="0070C0"/>
-          <w:sz w:val="24"/>
-          <w:szCs w:val="24"/>
-          <w:lang w:val="en-US"/>
-        </w:rPr>
-        <w:t xml:space="preserve">This indicates that the opinions about immigration of moderate voters in the Hungary are much more volatile in comparison with Germany. </w:t>
-      </w:r>
-      <w:r>
-        <w:rPr>
-          <w:rFonts w:ascii="Times New Roman" w:hAnsi="Times New Roman" w:cs="Times New Roman"/>
-          <w:sz w:val="24"/>
-          <w:szCs w:val="24"/>
-          <w:lang w:val="en-US"/>
-        </w:rPr>
-        <w:t>Our finding here is directly contradictory to other research which states that</w:t>
-      </w:r>
-      <w:r>
-        <w:rPr>
-          <w:rFonts w:ascii="Times New Roman" w:hAnsi="Times New Roman" w:cs="Times New Roman"/>
-          <w:sz w:val="24"/>
-          <w:szCs w:val="24"/>
-          <w:lang w:val="en-US"/>
-        </w:rPr>
-        <w:t xml:space="preserve"> immigration preferences among the public tend to remain stable over time</w:t>
-      </w:r>
-      <w:r>
-        <w:rPr>
-          <w:rFonts w:ascii="Times New Roman" w:hAnsi="Times New Roman" w:cs="Times New Roman"/>
-          <w:sz w:val="24"/>
-          <w:szCs w:val="24"/>
-          <w:lang w:val="en-US"/>
-        </w:rPr>
-        <w:t xml:space="preserve">. However, it could be </w:t>
-      </w:r>
-      <w:r>
-        <w:rPr>
-          <w:rFonts w:ascii="Times New Roman" w:hAnsi="Times New Roman" w:cs="Times New Roman"/>
-          <w:sz w:val="24"/>
-          <w:szCs w:val="24"/>
-          <w:lang w:val="en-US"/>
-        </w:rPr>
-        <w:t>changes in the frequency of the</w:t>
+        <w:t xml:space="preserve">When moderate divergence increases, moderate consensus should logically decrease – which is what we found for Germany and Hungary after 2015. Interestingly, in comparison to </w:t>
+      </w:r>
+      <w:r>
+        <w:rPr>
+          <w:rFonts w:ascii="Times New Roman" w:hAnsi="Times New Roman" w:cs="Times New Roman"/>
+          <w:sz w:val="24"/>
+          <w:szCs w:val="24"/>
+          <w:lang w:val="en-US"/>
+        </w:rPr>
+        <w:t xml:space="preserve">Germany, the moderate group consensus for Hungary fluctuated much stronger. This indicates that the opinions about immigration of moderate voters in the Hungary are much more volatile in comparison with Germany. Our finding here is directly contradictory to other research which states that immigration preferences among the public tend to remain stable over time. However, it could be </w:t>
+      </w:r>
+      <w:r>
+        <w:rPr>
+          <w:rFonts w:ascii="Times New Roman" w:hAnsi="Times New Roman" w:cs="Times New Roman"/>
+          <w:sz w:val="24"/>
+          <w:szCs w:val="24"/>
+          <w:lang w:val="en-US"/>
+        </w:rPr>
+        <w:t xml:space="preserve">changes </w:t>
+      </w:r>
+      <w:r>
+        <w:rPr>
+          <w:rFonts w:ascii="Times New Roman" w:hAnsi="Times New Roman" w:cs="Times New Roman"/>
+          <w:sz w:val="24"/>
+          <w:szCs w:val="24"/>
+          <w:lang w:val="en-US"/>
+        </w:rPr>
+        <w:t>in the frequency of the</w:t>
       </w:r>
       <w:r>
         <w:rPr>
@@ -2566,81 +2513,16 @@
           <w:szCs w:val="24"/>
           <w:lang w:val="en-US"/>
         </w:rPr>
-        <w:t xml:space="preserve">”, indicating </w:t>
-      </w:r>
-      <w:r>
-        <w:rPr>
-          <w:rFonts w:ascii="Times New Roman" w:hAnsi="Times New Roman" w:cs="Times New Roman"/>
-          <w:sz w:val="24"/>
-          <w:szCs w:val="24"/>
-          <w:lang w:val="en-US"/>
-        </w:rPr>
-        <w:t>a decrease in polarization</w:t>
-      </w:r>
-      <w:r>
-        <w:rPr>
-          <w:rFonts w:ascii="Times New Roman" w:hAnsi="Times New Roman" w:cs="Times New Roman"/>
-          <w:sz w:val="24"/>
-          <w:szCs w:val="24"/>
-          <w:lang w:val="en-US"/>
-        </w:rPr>
-        <w:t xml:space="preserve"> among the moderate voters when it comes to economic and cultural factors. </w:t>
-      </w:r>
-      <w:r>
-        <w:rPr>
-          <w:rFonts w:ascii="Times New Roman" w:hAnsi="Times New Roman" w:cs="Times New Roman"/>
-          <w:color w:val="0070C0"/>
-          <w:sz w:val="24"/>
-          <w:szCs w:val="24"/>
-          <w:lang w:val="en-US"/>
-        </w:rPr>
-        <w:t xml:space="preserve">This is contradictory to other research which reports stability of attitudes across Europe as a whole, finding only little evidence for significant </w:t>
-      </w:r>
-      <w:r>
-        <w:rPr>
-          <w:rFonts w:ascii="Times New Roman" w:hAnsi="Times New Roman" w:cs="Times New Roman"/>
-          <w:color w:val="0070C0"/>
-          <w:sz w:val="24"/>
-          <w:szCs w:val="24"/>
-          <w:lang w:val="en-US"/>
-        </w:rPr>
-        <w:t>divergence or convergence between pro and anti-immigration groups, including the moderate voters</w:t>
-      </w:r>
-      <w:r>
-        <w:rPr>
-          <w:rFonts w:ascii="Times New Roman" w:hAnsi="Times New Roman" w:cs="Times New Roman"/>
-          <w:sz w:val="24"/>
-          <w:szCs w:val="24"/>
-          <w:lang w:val="en-US"/>
-        </w:rPr>
-        <w:t xml:space="preserve"> (Hatton, 2016). </w:t>
-      </w:r>
-      <w:r>
-        <w:rPr>
-          <w:rFonts w:ascii="Times New Roman" w:hAnsi="Times New Roman" w:cs="Times New Roman"/>
-          <w:sz w:val="24"/>
-          <w:szCs w:val="24"/>
-          <w:lang w:val="en-US"/>
-        </w:rPr>
-        <w:t>However, Di Lillo (2018)</w:t>
-      </w:r>
-      <w:r>
-        <w:rPr>
-          <w:rFonts w:ascii="Times New Roman" w:hAnsi="Times New Roman" w:cs="Times New Roman"/>
-          <w:sz w:val="24"/>
-          <w:szCs w:val="24"/>
-          <w:lang w:val="en-US"/>
-        </w:rPr>
-        <w:t xml:space="preserve"> reports </w:t>
-      </w:r>
-      <w:r>
-        <w:rPr>
-          <w:rFonts w:ascii="Times New Roman" w:hAnsi="Times New Roman" w:cs="Times New Roman"/>
-          <w:sz w:val="24"/>
-          <w:szCs w:val="24"/>
-          <w:lang w:val="en-US"/>
-        </w:rPr>
-        <w:t>significant spatial clustering of anti-immigrant attitudes</w:t>
+        <w:t xml:space="preserve">”, indicating a decrease in polarization among the moderate voters when it comes to economic and cultural factors. This is contradictory to other research which reports stability of attitudes across Europe as a whole, finding only little evidence for significant </w:t>
+      </w:r>
+      <w:r>
+        <w:rPr>
+          <w:rFonts w:ascii="Times New Roman" w:hAnsi="Times New Roman" w:cs="Times New Roman"/>
+          <w:sz w:val="24"/>
+          <w:szCs w:val="24"/>
+          <w:lang w:val="en-US"/>
+        </w:rPr>
+        <w:t>divergence or convergence between pro and anti-immigration groups, including the moderate voters (Hatton, 2016). However, Di Lillo (2018) reports significant spatial clustering of anti-immigrant attitudes</w:t>
       </w:r>
       <w:r>
         <w:rPr>
@@ -2794,17 +2676,16 @@
           <w:szCs w:val="24"/>
           <w:lang w:val="en-US"/>
         </w:rPr>
-        <w:t xml:space="preserve"> and moderate opponents are becoming more equal. In this context, this means an increase in polarization among the moderately opinionated individuals. </w:t>
-      </w:r>
-      <w:r>
-        <w:rPr>
-          <w:rFonts w:ascii="Times New Roman" w:hAnsi="Times New Roman" w:cs="Times New Roman"/>
-          <w:color w:val="0070C0"/>
-          <w:sz w:val="24"/>
-          <w:szCs w:val="24"/>
-          <w:lang w:val="en-US"/>
-        </w:rPr>
-        <w:t>Current research does not provide clear evidence of a sustained trend toward parity between these groups after 2015, meaning our finding here provides a novel insight.</w:t>
+        <w:t xml:space="preserve"> and moderate opponents are becoming more equal. In this context, this means an increase in polarization among the moderately opinionated</w:t>
+      </w:r>
+      <w:r>
+        <w:rPr>
+          <w:rFonts w:ascii="Times New Roman" w:hAnsi="Times New Roman" w:cs="Times New Roman"/>
+          <w:sz w:val="24"/>
+          <w:szCs w:val="24"/>
+          <w:lang w:val="en-US"/>
+        </w:rPr>
+        <w:t xml:space="preserve"> individuals. Current research does not provide clear evidence of a sustained trend toward parity between these groups after 2015, meaning our finding here provides a novel insight.</w:t>
       </w:r>
       <w:r>
         <w:rPr>
@@ -2939,7 +2820,16 @@
           <w:szCs w:val="24"/>
           <w:lang w:val="en-US"/>
         </w:rPr>
-        <w:t xml:space="preserve"> This evidence shows how even members of the moderate groups can be influenced by state-driven anti-immigrant propaganda</w:t>
+        <w:t xml:space="preserve"> This evidence shows how even members of the moderate groups can be influenced by state-driven anti-immigrant </w:t>
+      </w:r>
+      <w:r>
+        <w:rPr>
+          <w:rFonts w:ascii="Times New Roman" w:hAnsi="Times New Roman" w:cs="Times New Roman"/>
+          <w:sz w:val="24"/>
+          <w:szCs w:val="24"/>
+          <w:lang w:val="en-US"/>
+        </w:rPr>
+        <w:t>propaganda</w:t>
       </w:r>
       <w:r>
         <w:rPr>
@@ -2980,7 +2870,6 @@
       <w:r>
         <w:rPr>
           <w:rFonts w:ascii="Times New Roman" w:hAnsi="Times New Roman" w:cs="Times New Roman"/>
-          <w:color w:val="0070C0"/>
           <w:sz w:val="24"/>
           <w:szCs w:val="24"/>
           <w:lang w:val="en-US"/>
@@ -2990,7 +2879,6 @@
       <w:r>
         <w:rPr>
           <w:rFonts w:ascii="Times New Roman" w:hAnsi="Times New Roman" w:cs="Times New Roman"/>
-          <w:color w:val="0070C0"/>
           <w:sz w:val="24"/>
           <w:szCs w:val="24"/>
           <w:lang w:val="en-US"/>
@@ -3000,7 +2888,51 @@
       <w:r>
         <w:rPr>
           <w:rFonts w:ascii="Times New Roman" w:hAnsi="Times New Roman" w:cs="Times New Roman"/>
-          <w:color w:val="0070C0"/>
+          <w:sz w:val="24"/>
+          <w:szCs w:val="24"/>
+          <w:lang w:val="en-US"/>
+        </w:rPr>
+        <w:t xml:space="preserve"> Indeed, a</w:t>
+      </w:r>
+      <w:r>
+        <w:rPr>
+          <w:rFonts w:ascii="Times New Roman" w:hAnsi="Times New Roman" w:cs="Times New Roman"/>
+          <w:sz w:val="24"/>
+          <w:szCs w:val="24"/>
+          <w:lang w:val="en-US"/>
+        </w:rPr>
+        <w:t xml:space="preserve">vailable research and survey data do not indicate a dramatic imbalance between these groups </w:t>
+      </w:r>
+      <w:r>
+        <w:rPr>
+          <w:rFonts w:ascii="Times New Roman" w:hAnsi="Times New Roman" w:cs="Times New Roman"/>
+          <w:sz w:val="24"/>
+          <w:szCs w:val="24"/>
+          <w:lang w:val="en-US"/>
+        </w:rPr>
+        <w:t>prior to the 2015 migration crisis</w:t>
+      </w:r>
+      <w:r>
+        <w:rPr>
+          <w:rFonts w:ascii="Times New Roman" w:hAnsi="Times New Roman" w:cs="Times New Roman"/>
+          <w:sz w:val="24"/>
+          <w:szCs w:val="24"/>
+          <w:lang w:val="en-US"/>
+        </w:rPr>
+        <w:t xml:space="preserve"> (e.g., Schneider, 2007).</w:t>
+      </w:r>
+      <w:r>
+        <w:rPr>
+          <w:rFonts w:ascii="Times New Roman" w:hAnsi="Times New Roman" w:cs="Times New Roman"/>
+          <w:sz w:val="24"/>
+          <w:szCs w:val="24"/>
+          <w:lang w:val="en-US"/>
+        </w:rPr>
+        <w:t xml:space="preserve"> This means that our findings here might provide another novel insight.</w:t>
+      </w:r>
+      <w:r>
+        <w:rPr>
+          <w:rFonts w:ascii="Times New Roman" w:hAnsi="Times New Roman" w:cs="Times New Roman"/>
           <w:sz w:val="24"/>
           <w:szCs w:val="24"/>
           <w:lang w:val="en-US"/>
@@ -3010,38 +2942,100 @@
       <w:r>
         <w:rPr>
           <w:rFonts w:ascii="Times New Roman" w:hAnsi="Times New Roman" w:cs="Times New Roman"/>
-          <w:sz w:val="24"/>
-          <w:szCs w:val="24"/>
-          <w:lang w:val="en-US"/>
-        </w:rPr>
-        <w:t>Indeed, a</w:t>
-      </w:r>
-      <w:r>
-        <w:rPr>
-          <w:rFonts w:ascii="Times New Roman" w:hAnsi="Times New Roman" w:cs="Times New Roman"/>
-          <w:sz w:val="24"/>
-          <w:szCs w:val="24"/>
-          <w:lang w:val="en-US"/>
-        </w:rPr>
-        <w:t>vailable research and survey data do not indicate a dramatic imbalance between these groups prior to the 2015 migration crisis</w:t>
-      </w:r>
-      <w:r>
-        <w:rPr>
-          <w:rFonts w:ascii="Times New Roman" w:hAnsi="Times New Roman" w:cs="Times New Roman"/>
-          <w:sz w:val="24"/>
-          <w:szCs w:val="24"/>
-          <w:lang w:val="en-US"/>
-        </w:rPr>
-        <w:t xml:space="preserve"> (e.g., Schneider, 2007).</w:t>
-      </w:r>
-      <w:r>
-        <w:rPr>
-          <w:rFonts w:ascii="Times New Roman" w:hAnsi="Times New Roman" w:cs="Times New Roman"/>
-          <w:sz w:val="24"/>
-          <w:szCs w:val="24"/>
-          <w:lang w:val="en-US"/>
-        </w:rPr>
-        <w:t xml:space="preserve"> This means that our findings here might provide another novel insight.</w:t>
+          <w:color w:val="FF0000"/>
+          <w:sz w:val="24"/>
+          <w:szCs w:val="24"/>
+          <w:lang w:val="en-IE"/>
+        </w:rPr>
+        <w:t>(Stating surprises without offering explanations can be unsatisfying to readers)</w:t>
+      </w:r>
+    </w:p>
+    <w:p>
+      <w:pPr>
+        <w:rPr>
+          <w:rFonts w:ascii="Times New Roman" w:hAnsi="Times New Roman" w:cs="Times New Roman"/>
+          <w:color w:val="FF0000"/>
+          <w:sz w:val="24"/>
+          <w:szCs w:val="24"/>
+          <w:u w:val="single"/>
+          <w:lang w:val="en-US"/>
+        </w:rPr>
+      </w:pPr>
+      <w:r>
+        <w:rPr>
+          <w:rFonts w:ascii="Times New Roman" w:hAnsi="Times New Roman" w:cs="Times New Roman"/>
+          <w:color w:val="FF0000"/>
+          <w:sz w:val="24"/>
+          <w:szCs w:val="24"/>
+          <w:u w:val="single"/>
+          <w:lang w:val="en-US"/>
+        </w:rPr>
+        <w:t>Why is non-neutrality increasing across Europe/Germany/Hungary</w:t>
+      </w:r>
+    </w:p>
+    <w:p>
+      <w:pPr>
+        <w:spacing w:line="360" w:lineRule="auto"/>
+        <w:rPr>
+          <w:rFonts w:ascii="Times New Roman" w:hAnsi="Times New Roman" w:cs="Times New Roman"/>
+          <w:sz w:val="24"/>
+          <w:szCs w:val="24"/>
+          <w:lang w:val="en-US"/>
+        </w:rPr>
+      </w:pPr>
+      <w:r>
+        <w:rPr>
+          <w:rFonts w:ascii="Times New Roman" w:hAnsi="Times New Roman" w:cs="Times New Roman"/>
+          <w:sz w:val="24"/>
+          <w:szCs w:val="24"/>
+          <w:lang w:val="en-US"/>
+        </w:rPr>
+        <w:t>We found clear evidence for the non-neutrality increasing both averaged across Europe</w:t>
+      </w:r>
+      <w:r>
+        <w:rPr>
+          <w:rFonts w:ascii="Times New Roman" w:hAnsi="Times New Roman" w:cs="Times New Roman"/>
+          <w:sz w:val="24"/>
+          <w:szCs w:val="24"/>
+          <w:lang w:val="en-US"/>
+        </w:rPr>
+        <w:t xml:space="preserve"> and zoomed in on Hungary,</w:t>
+      </w:r>
+      <w:r>
+        <w:rPr>
+          <w:rFonts w:ascii="Times New Roman" w:hAnsi="Times New Roman" w:cs="Times New Roman"/>
+          <w:sz w:val="24"/>
+          <w:szCs w:val="24"/>
+          <w:lang w:val="en-US"/>
+        </w:rPr>
+        <w:t xml:space="preserve"> but</w:t>
+      </w:r>
+      <w:r>
+        <w:rPr>
+          <w:rFonts w:ascii="Times New Roman" w:hAnsi="Times New Roman" w:cs="Times New Roman"/>
+          <w:sz w:val="24"/>
+          <w:szCs w:val="24"/>
+          <w:lang w:val="en-US"/>
+        </w:rPr>
+        <w:t xml:space="preserve"> only very weakly </w:t>
+      </w:r>
+      <w:r>
+        <w:rPr>
+          <w:rFonts w:ascii="Times New Roman" w:hAnsi="Times New Roman" w:cs="Times New Roman"/>
+          <w:sz w:val="24"/>
+          <w:szCs w:val="24"/>
+          <w:lang w:val="en-US"/>
+        </w:rPr>
+        <w:t>in Germany</w:t>
+      </w:r>
+      <w:r>
+        <w:rPr>
+          <w:rFonts w:ascii="Times New Roman" w:hAnsi="Times New Roman" w:cs="Times New Roman"/>
+          <w:sz w:val="24"/>
+          <w:szCs w:val="24"/>
+          <w:lang w:val="en-US"/>
+        </w:rPr>
+        <w:t>.</w:t>
       </w:r>
       <w:r>
         <w:rPr>
@@ -3055,49 +3049,146 @@
       <w:r>
         <w:rPr>
           <w:rFonts w:ascii="Times New Roman" w:hAnsi="Times New Roman" w:cs="Times New Roman"/>
+          <w:sz w:val="24"/>
+          <w:szCs w:val="24"/>
+          <w:lang w:val="en-US"/>
+        </w:rPr>
+        <w:t>M</w:t>
+      </w:r>
+      <w:r>
+        <w:rPr>
+          <w:rFonts w:ascii="Times New Roman" w:hAnsi="Times New Roman" w:cs="Times New Roman"/>
+          <w:sz w:val="24"/>
+          <w:szCs w:val="24"/>
+          <w:lang w:val="en-US"/>
+        </w:rPr>
+        <w:t>eaning there is an ongoing trend of a shifting away from a neutral stance</w:t>
+      </w:r>
+      <w:r>
+        <w:rPr>
+          <w:rFonts w:ascii="Times New Roman" w:hAnsi="Times New Roman" w:cs="Times New Roman"/>
+          <w:sz w:val="24"/>
+          <w:szCs w:val="24"/>
+          <w:lang w:val="en-US"/>
+        </w:rPr>
+        <w:t xml:space="preserve"> across Europe, but perhaps to varying degrees</w:t>
+      </w:r>
+      <w:r>
+        <w:rPr>
+          <w:rFonts w:ascii="Times New Roman" w:hAnsi="Times New Roman" w:cs="Times New Roman"/>
+          <w:sz w:val="24"/>
+          <w:szCs w:val="24"/>
+          <w:lang w:val="en-US"/>
+        </w:rPr>
+        <w:t>.</w:t>
+      </w:r>
+      <w:r>
+        <w:rPr>
+          <w:rFonts w:ascii="Times New Roman" w:hAnsi="Times New Roman" w:cs="Times New Roman"/>
+          <w:sz w:val="24"/>
+          <w:szCs w:val="24"/>
+          <w:lang w:val="en-US"/>
+        </w:rPr>
+        <w:t xml:space="preserve"> Indeed, a</w:t>
+      </w:r>
+      <w:r>
+        <w:rPr>
+          <w:rFonts w:ascii="Times New Roman" w:hAnsi="Times New Roman" w:cs="Times New Roman"/>
+          <w:sz w:val="24"/>
+          <w:szCs w:val="24"/>
+          <w:lang w:val="en-US"/>
+        </w:rPr>
+        <w:t>fter 2015, many European countries experienced a shift away from neutral stances, with public opinion becoming more divided and, in some cases, more negative toward immigration, especially in countries where the debate was framed around security concerns</w:t>
+      </w:r>
+      <w:r>
+        <w:rPr>
+          <w:rFonts w:ascii="Times New Roman" w:hAnsi="Times New Roman" w:cs="Times New Roman"/>
+          <w:sz w:val="24"/>
+          <w:szCs w:val="24"/>
+          <w:lang w:val="en-US"/>
+        </w:rPr>
+        <w:t xml:space="preserve"> (e.g., </w:t>
+      </w:r>
+      <w:proofErr w:type="spellStart"/>
+      <w:r>
+        <w:rPr>
+          <w:rFonts w:ascii="Times New Roman" w:hAnsi="Times New Roman" w:cs="Times New Roman"/>
+          <w:sz w:val="24"/>
+          <w:szCs w:val="24"/>
+          <w:lang w:val="en-US"/>
+        </w:rPr>
+        <w:t>Cichocki</w:t>
+      </w:r>
+      <w:proofErr w:type="spellEnd"/>
+      <w:r>
+        <w:rPr>
+          <w:rFonts w:ascii="Times New Roman" w:hAnsi="Times New Roman" w:cs="Times New Roman"/>
+          <w:sz w:val="24"/>
+          <w:szCs w:val="24"/>
+          <w:lang w:val="en-US"/>
+        </w:rPr>
+        <w:t xml:space="preserve"> </w:t>
+      </w:r>
+      <w:r>
+        <w:rPr>
+          <w:rFonts w:ascii="Times New Roman" w:hAnsi="Times New Roman" w:cs="Times New Roman"/>
+          <w:sz w:val="24"/>
+          <w:szCs w:val="24"/>
+          <w:lang w:val="en-US"/>
+        </w:rPr>
+        <w:t xml:space="preserve">&amp; </w:t>
+      </w:r>
+      <w:proofErr w:type="spellStart"/>
+      <w:r>
+        <w:rPr>
+          <w:rFonts w:ascii="Times New Roman" w:hAnsi="Times New Roman" w:cs="Times New Roman"/>
+          <w:sz w:val="24"/>
+          <w:szCs w:val="24"/>
+          <w:lang w:val="en-US"/>
+        </w:rPr>
+        <w:t>Jabkowski</w:t>
+      </w:r>
+      <w:proofErr w:type="spellEnd"/>
+      <w:r>
+        <w:rPr>
+          <w:rFonts w:ascii="Times New Roman" w:hAnsi="Times New Roman" w:cs="Times New Roman"/>
+          <w:sz w:val="24"/>
+          <w:szCs w:val="24"/>
+          <w:lang w:val="en-US"/>
+        </w:rPr>
+        <w:t xml:space="preserve">, </w:t>
+      </w:r>
+      <w:r>
+        <w:rPr>
+          <w:rFonts w:ascii="Times New Roman" w:hAnsi="Times New Roman" w:cs="Times New Roman"/>
+          <w:sz w:val="24"/>
+          <w:szCs w:val="24"/>
+          <w:lang w:val="en-US"/>
+        </w:rPr>
+        <w:t>2019</w:t>
+      </w:r>
+      <w:r>
+        <w:rPr>
+          <w:rFonts w:ascii="Times New Roman" w:hAnsi="Times New Roman" w:cs="Times New Roman"/>
+          <w:sz w:val="24"/>
+          <w:szCs w:val="24"/>
+          <w:lang w:val="en-US"/>
+        </w:rPr>
+        <w:t>; Torres, 2019).</w:t>
+      </w:r>
+    </w:p>
+    <w:p>
+      <w:pPr>
+        <w:spacing w:line="360" w:lineRule="auto"/>
+        <w:rPr>
+          <w:rFonts w:ascii="Times New Roman" w:hAnsi="Times New Roman" w:cs="Times New Roman"/>
           <w:color w:val="FF0000"/>
           <w:sz w:val="24"/>
           <w:szCs w:val="24"/>
-          <w:lang w:val="en-IE"/>
-        </w:rPr>
-        <w:t>(Stating surprises without offering explanations can be unsatisfying to readers)</w:t>
-      </w:r>
-    </w:p>
-    <w:p>
-      <w:pPr>
-        <w:rPr>
-          <w:rFonts w:ascii="Times New Roman" w:hAnsi="Times New Roman" w:cs="Times New Roman"/>
-          <w:color w:val="FF0000"/>
-          <w:sz w:val="24"/>
-          <w:szCs w:val="24"/>
-          <w:u w:val="single"/>
-          <w:lang w:val="en-US"/>
-        </w:rPr>
-      </w:pPr>
-      <w:r>
-        <w:rPr>
-          <w:rFonts w:ascii="Times New Roman" w:hAnsi="Times New Roman" w:cs="Times New Roman"/>
-          <w:color w:val="FF0000"/>
-          <w:sz w:val="24"/>
-          <w:szCs w:val="24"/>
-          <w:u w:val="single"/>
-          <w:lang w:val="en-US"/>
-        </w:rPr>
-        <w:t>Why is non-neutrality increasing across Europe/Germany/</w:t>
-      </w:r>
-      <w:proofErr w:type="gramStart"/>
-      <w:r>
-        <w:rPr>
-          <w:rFonts w:ascii="Times New Roman" w:hAnsi="Times New Roman" w:cs="Times New Roman"/>
-          <w:color w:val="FF0000"/>
-          <w:sz w:val="24"/>
-          <w:szCs w:val="24"/>
-          <w:u w:val="single"/>
-          <w:lang w:val="en-US"/>
-        </w:rPr>
-        <w:t>Hungary</w:t>
-      </w:r>
-      <w:proofErr w:type="gramEnd"/>
+          <w:u w:val="single"/>
+          <w:lang w:val="en-US"/>
+        </w:rPr>
+      </w:pPr>
     </w:p>
     <w:p>
       <w:pPr>
@@ -3116,52 +3207,133 @@
           <w:szCs w:val="24"/>
           <w:lang w:val="en-US"/>
         </w:rPr>
-        <w:t>We found clear evidence for the non-neutrality increasing both averaged across Europe</w:t>
-      </w:r>
-      <w:r>
-        <w:rPr>
-          <w:rFonts w:ascii="Times New Roman" w:hAnsi="Times New Roman" w:cs="Times New Roman"/>
-          <w:sz w:val="24"/>
-          <w:szCs w:val="24"/>
-          <w:lang w:val="en-US"/>
-        </w:rPr>
-        <w:t xml:space="preserve"> and zoomed in on Hungary,</w:t>
-      </w:r>
-      <w:r>
-        <w:rPr>
-          <w:rFonts w:ascii="Times New Roman" w:hAnsi="Times New Roman" w:cs="Times New Roman"/>
-          <w:sz w:val="24"/>
-          <w:szCs w:val="24"/>
-          <w:lang w:val="en-US"/>
-        </w:rPr>
-        <w:t xml:space="preserve"> but</w:t>
-      </w:r>
-      <w:r>
-        <w:rPr>
-          <w:rFonts w:ascii="Times New Roman" w:hAnsi="Times New Roman" w:cs="Times New Roman"/>
-          <w:sz w:val="24"/>
-          <w:szCs w:val="24"/>
-          <w:lang w:val="en-US"/>
-        </w:rPr>
-        <w:t xml:space="preserve"> only very weakly </w:t>
-      </w:r>
-      <w:r>
-        <w:rPr>
-          <w:rFonts w:ascii="Times New Roman" w:hAnsi="Times New Roman" w:cs="Times New Roman"/>
-          <w:sz w:val="24"/>
-          <w:szCs w:val="24"/>
-          <w:lang w:val="en-US"/>
-        </w:rPr>
-        <w:t>in Germany</w:t>
-      </w:r>
-      <w:r>
-        <w:rPr>
-          <w:rFonts w:ascii="Times New Roman" w:hAnsi="Times New Roman" w:cs="Times New Roman"/>
-          <w:sz w:val="24"/>
-          <w:szCs w:val="24"/>
-          <w:lang w:val="en-US"/>
-        </w:rPr>
-        <w:t>.</w:t>
+        <w:t>Considering Germany, we fo</w:t>
+      </w:r>
+      <w:r>
+        <w:rPr>
+          <w:rFonts w:ascii="Times New Roman" w:hAnsi="Times New Roman" w:cs="Times New Roman"/>
+          <w:sz w:val="24"/>
+          <w:szCs w:val="24"/>
+          <w:lang w:val="en-US"/>
+        </w:rPr>
+        <w:t>und only very weak evidence for increasing non-neutrality</w:t>
+      </w:r>
+      <w:r>
+        <w:rPr>
+          <w:rFonts w:ascii="Times New Roman" w:hAnsi="Times New Roman" w:cs="Times New Roman"/>
+          <w:sz w:val="24"/>
+          <w:szCs w:val="24"/>
+          <w:lang w:val="en-US"/>
+        </w:rPr>
+        <w:t xml:space="preserve"> following the 2015 refugee crisis. Indeed, prior research suggests that some specific events such as the 2015-16 New Year’s Eve sexual assaults in Germany or </w:t>
+      </w:r>
+      <w:r>
+        <w:rPr>
+          <w:rFonts w:ascii="Times New Roman" w:hAnsi="Times New Roman" w:cs="Times New Roman"/>
+          <w:sz w:val="24"/>
+          <w:szCs w:val="24"/>
+          <w:lang w:val="en-US"/>
+        </w:rPr>
+        <w:t>2016 Berlin terror attack</w:t>
+      </w:r>
+      <w:r>
+        <w:rPr>
+          <w:rFonts w:ascii="Times New Roman" w:hAnsi="Times New Roman" w:cs="Times New Roman"/>
+          <w:sz w:val="24"/>
+          <w:szCs w:val="24"/>
+          <w:lang w:val="en-US"/>
+        </w:rPr>
+        <w:t xml:space="preserve"> might have l</w:t>
+      </w:r>
+      <w:r>
+        <w:rPr>
+          <w:rFonts w:ascii="Times New Roman" w:hAnsi="Times New Roman" w:cs="Times New Roman"/>
+          <w:sz w:val="24"/>
+          <w:szCs w:val="24"/>
+          <w:lang w:val="en-US"/>
+        </w:rPr>
+        <w:t xml:space="preserve">ed to temporary negative </w:t>
+      </w:r>
+      <w:r>
+        <w:rPr>
+          <w:rFonts w:ascii="Times New Roman" w:hAnsi="Times New Roman" w:cs="Times New Roman"/>
+          <w:sz w:val="24"/>
+          <w:szCs w:val="24"/>
+          <w:lang w:val="en-US"/>
+        </w:rPr>
+        <w:t xml:space="preserve">(i.e., non-neutral) </w:t>
+      </w:r>
+      <w:r>
+        <w:rPr>
+          <w:rFonts w:ascii="Times New Roman" w:hAnsi="Times New Roman" w:cs="Times New Roman"/>
+          <w:sz w:val="24"/>
+          <w:szCs w:val="24"/>
+          <w:lang w:val="en-US"/>
+        </w:rPr>
+        <w:t>shifts in attitudes toward refugees</w:t>
+      </w:r>
+      <w:r>
+        <w:rPr>
+          <w:rFonts w:ascii="Times New Roman" w:hAnsi="Times New Roman" w:cs="Times New Roman"/>
+          <w:sz w:val="24"/>
+          <w:szCs w:val="24"/>
+          <w:lang w:val="en-US"/>
+        </w:rPr>
+        <w:t>, b</w:t>
+      </w:r>
+      <w:r>
+        <w:rPr>
+          <w:rFonts w:ascii="Times New Roman" w:hAnsi="Times New Roman" w:cs="Times New Roman"/>
+          <w:sz w:val="24"/>
+          <w:szCs w:val="24"/>
+          <w:lang w:val="en-US"/>
+        </w:rPr>
+        <w:t>ut these changes w</w:t>
+      </w:r>
+      <w:r>
+        <w:rPr>
+          <w:rFonts w:ascii="Times New Roman" w:hAnsi="Times New Roman" w:cs="Times New Roman"/>
+          <w:sz w:val="24"/>
+          <w:szCs w:val="24"/>
+          <w:lang w:val="en-US"/>
+        </w:rPr>
+        <w:t>ould</w:t>
+      </w:r>
+      <w:r>
+        <w:rPr>
+          <w:rFonts w:ascii="Times New Roman" w:hAnsi="Times New Roman" w:cs="Times New Roman"/>
+          <w:sz w:val="24"/>
+          <w:szCs w:val="24"/>
+          <w:lang w:val="en-US"/>
+        </w:rPr>
+        <w:t xml:space="preserve"> often</w:t>
+      </w:r>
+      <w:r>
+        <w:rPr>
+          <w:rFonts w:ascii="Times New Roman" w:hAnsi="Times New Roman" w:cs="Times New Roman"/>
+          <w:sz w:val="24"/>
+          <w:szCs w:val="24"/>
+          <w:lang w:val="en-US"/>
+        </w:rPr>
+        <w:t xml:space="preserve"> be</w:t>
+      </w:r>
+      <w:r>
+        <w:rPr>
+          <w:rFonts w:ascii="Times New Roman" w:hAnsi="Times New Roman" w:cs="Times New Roman"/>
+          <w:sz w:val="24"/>
+          <w:szCs w:val="24"/>
+          <w:lang w:val="en-US"/>
+        </w:rPr>
+        <w:t xml:space="preserve"> short-lived and</w:t>
+      </w:r>
+      <w:r>
+        <w:rPr>
+          <w:rFonts w:ascii="Times New Roman" w:hAnsi="Times New Roman" w:cs="Times New Roman"/>
+          <w:sz w:val="24"/>
+          <w:szCs w:val="24"/>
+          <w:lang w:val="en-US"/>
+        </w:rPr>
+        <w:t xml:space="preserve"> usually</w:t>
       </w:r>
       <w:r>
         <w:rPr>
@@ -3179,61 +3351,25 @@
           <w:szCs w:val="24"/>
           <w:lang w:val="en-US"/>
         </w:rPr>
-        <w:t>M</w:t>
-      </w:r>
-      <w:r>
-        <w:rPr>
-          <w:rFonts w:ascii="Times New Roman" w:hAnsi="Times New Roman" w:cs="Times New Roman"/>
-          <w:sz w:val="24"/>
-          <w:szCs w:val="24"/>
-          <w:lang w:val="en-US"/>
-        </w:rPr>
-        <w:t>eaning there is an ongoing trend of a shifting away from a neutral stance</w:t>
-      </w:r>
-      <w:r>
-        <w:rPr>
-          <w:rFonts w:ascii="Times New Roman" w:hAnsi="Times New Roman" w:cs="Times New Roman"/>
-          <w:sz w:val="24"/>
-          <w:szCs w:val="24"/>
-          <w:lang w:val="en-US"/>
-        </w:rPr>
-        <w:t xml:space="preserve"> across Europe, but perhaps to varying degrees</w:t>
-      </w:r>
-      <w:r>
-        <w:rPr>
-          <w:rFonts w:ascii="Times New Roman" w:hAnsi="Times New Roman" w:cs="Times New Roman"/>
-          <w:sz w:val="24"/>
-          <w:szCs w:val="24"/>
-          <w:lang w:val="en-US"/>
-        </w:rPr>
-        <w:t>.</w:t>
-      </w:r>
-      <w:r>
-        <w:rPr>
-          <w:rFonts w:ascii="Times New Roman" w:hAnsi="Times New Roman" w:cs="Times New Roman"/>
-          <w:sz w:val="24"/>
-          <w:szCs w:val="24"/>
-          <w:lang w:val="en-US"/>
-        </w:rPr>
-        <w:t xml:space="preserve"> Indeed, a</w:t>
-      </w:r>
-      <w:r>
-        <w:rPr>
-          <w:rFonts w:ascii="Times New Roman" w:hAnsi="Times New Roman" w:cs="Times New Roman"/>
-          <w:sz w:val="24"/>
-          <w:szCs w:val="24"/>
-          <w:lang w:val="en-US"/>
-        </w:rPr>
-        <w:t>fter 2015, many European countries experienced a shift away from neutral stances, with public opinion becoming more divided and, in some cases, more negative toward immigration, especially in countries where the debate was framed around security concerns</w:t>
-      </w:r>
-      <w:r>
-        <w:rPr>
-          <w:rFonts w:ascii="Times New Roman" w:hAnsi="Times New Roman" w:cs="Times New Roman"/>
-          <w:sz w:val="24"/>
-          <w:szCs w:val="24"/>
-          <w:lang w:val="en-US"/>
-        </w:rPr>
-        <w:t xml:space="preserve"> (e.g., </w:t>
+        <w:t>wouldn’t</w:t>
+      </w:r>
+      <w:r>
+        <w:rPr>
+          <w:rFonts w:ascii="Times New Roman" w:hAnsi="Times New Roman" w:cs="Times New Roman"/>
+          <w:sz w:val="24"/>
+          <w:szCs w:val="24"/>
+          <w:lang w:val="en-US"/>
+        </w:rPr>
+        <w:t xml:space="preserve"> translate into a long-term trend</w:t>
+      </w:r>
+      <w:r>
+        <w:rPr>
+          <w:rFonts w:ascii="Times New Roman" w:hAnsi="Times New Roman" w:cs="Times New Roman"/>
+          <w:sz w:val="24"/>
+          <w:szCs w:val="24"/>
+          <w:lang w:val="en-US"/>
+        </w:rPr>
+        <w:t xml:space="preserve"> (Vollmer &amp; </w:t>
       </w:r>
       <w:proofErr w:type="spellStart"/>
       <w:r>
@@ -3243,7 +3379,7 @@
           <w:szCs w:val="24"/>
           <w:lang w:val="en-US"/>
         </w:rPr>
-        <w:t>Cichocki</w:t>
+        <w:t>Karakayali</w:t>
       </w:r>
       <w:proofErr w:type="spellEnd"/>
       <w:r>
@@ -3253,16 +3389,7 @@
           <w:szCs w:val="24"/>
           <w:lang w:val="en-US"/>
         </w:rPr>
-        <w:t xml:space="preserve"> </w:t>
-      </w:r>
-      <w:r>
-        <w:rPr>
-          <w:rFonts w:ascii="Times New Roman" w:hAnsi="Times New Roman" w:cs="Times New Roman"/>
-          <w:sz w:val="24"/>
-          <w:szCs w:val="24"/>
-          <w:lang w:val="en-US"/>
-        </w:rPr>
-        <w:t xml:space="preserve">&amp; </w:t>
+        <w:t>, 2018, Schmidt-</w:t>
       </w:r>
       <w:proofErr w:type="spellStart"/>
       <w:r>
@@ -3272,7 +3399,7 @@
           <w:szCs w:val="24"/>
           <w:lang w:val="en-US"/>
         </w:rPr>
-        <w:t>Jabkowski</w:t>
+        <w:t>Cantra</w:t>
       </w:r>
       <w:proofErr w:type="spellEnd"/>
       <w:r>
@@ -3282,25 +3409,27 @@
           <w:szCs w:val="24"/>
           <w:lang w:val="en-US"/>
         </w:rPr>
-        <w:t xml:space="preserve">, </w:t>
-      </w:r>
-      <w:r>
-        <w:rPr>
-          <w:rFonts w:ascii="Times New Roman" w:hAnsi="Times New Roman" w:cs="Times New Roman"/>
-          <w:sz w:val="24"/>
-          <w:szCs w:val="24"/>
-          <w:lang w:val="en-US"/>
-        </w:rPr>
-        <w:t>2019</w:t>
-      </w:r>
-      <w:r>
-        <w:rPr>
-          <w:rFonts w:ascii="Times New Roman" w:hAnsi="Times New Roman" w:cs="Times New Roman"/>
-          <w:sz w:val="24"/>
-          <w:szCs w:val="24"/>
-          <w:lang w:val="en-US"/>
-        </w:rPr>
-        <w:t>; Torres, 2019).</w:t>
+        <w:t xml:space="preserve"> &amp; </w:t>
+      </w:r>
+      <w:proofErr w:type="spellStart"/>
+      <w:r>
+        <w:rPr>
+          <w:rFonts w:ascii="Times New Roman" w:hAnsi="Times New Roman" w:cs="Times New Roman"/>
+          <w:sz w:val="24"/>
+          <w:szCs w:val="24"/>
+          <w:lang w:val="en-US"/>
+        </w:rPr>
+        <w:t>Czymara</w:t>
+      </w:r>
+      <w:proofErr w:type="spellEnd"/>
+      <w:r>
+        <w:rPr>
+          <w:rFonts w:ascii="Times New Roman" w:hAnsi="Times New Roman" w:cs="Times New Roman"/>
+          <w:sz w:val="24"/>
+          <w:szCs w:val="24"/>
+          <w:lang w:val="en-US"/>
+        </w:rPr>
+        <w:t>, 2020).</w:t>
       </w:r>
     </w:p>
     <w:p>
@@ -3308,261 +3437,6 @@
         <w:spacing w:line="360" w:lineRule="auto"/>
         <w:rPr>
           <w:rFonts w:ascii="Times New Roman" w:hAnsi="Times New Roman" w:cs="Times New Roman"/>
-          <w:color w:val="FF0000"/>
-          <w:sz w:val="24"/>
-          <w:szCs w:val="24"/>
-          <w:u w:val="single"/>
-          <w:lang w:val="en-US"/>
-        </w:rPr>
-      </w:pPr>
-    </w:p>
-    <w:p>
-      <w:pPr>
-        <w:spacing w:line="360" w:lineRule="auto"/>
-        <w:rPr>
-          <w:rFonts w:ascii="Times New Roman" w:hAnsi="Times New Roman" w:cs="Times New Roman"/>
-          <w:sz w:val="24"/>
-          <w:szCs w:val="24"/>
-          <w:lang w:val="en-US"/>
-        </w:rPr>
-      </w:pPr>
-      <w:r>
-        <w:rPr>
-          <w:rFonts w:ascii="Times New Roman" w:hAnsi="Times New Roman" w:cs="Times New Roman"/>
-          <w:sz w:val="24"/>
-          <w:szCs w:val="24"/>
-          <w:lang w:val="en-US"/>
-        </w:rPr>
-        <w:t>Considering Germany, we fo</w:t>
-      </w:r>
-      <w:r>
-        <w:rPr>
-          <w:rFonts w:ascii="Times New Roman" w:hAnsi="Times New Roman" w:cs="Times New Roman"/>
-          <w:sz w:val="24"/>
-          <w:szCs w:val="24"/>
-          <w:lang w:val="en-US"/>
-        </w:rPr>
-        <w:t>und only very weak evidence for increasing non-neutrality</w:t>
-      </w:r>
-      <w:r>
-        <w:rPr>
-          <w:rFonts w:ascii="Times New Roman" w:hAnsi="Times New Roman" w:cs="Times New Roman"/>
-          <w:sz w:val="24"/>
-          <w:szCs w:val="24"/>
-          <w:lang w:val="en-US"/>
-        </w:rPr>
-        <w:t xml:space="preserve"> following the 2015 refugee crisis. Indeed, prior research suggests that some specific events such as the 2015-16 New Year’s Eve sexual assaults in Germany or </w:t>
-      </w:r>
-      <w:r>
-        <w:rPr>
-          <w:rFonts w:ascii="Times New Roman" w:hAnsi="Times New Roman" w:cs="Times New Roman"/>
-          <w:sz w:val="24"/>
-          <w:szCs w:val="24"/>
-          <w:lang w:val="en-US"/>
-        </w:rPr>
-        <w:t>2016 Berlin terror attack</w:t>
-      </w:r>
-      <w:r>
-        <w:rPr>
-          <w:rFonts w:ascii="Times New Roman" w:hAnsi="Times New Roman" w:cs="Times New Roman"/>
-          <w:sz w:val="24"/>
-          <w:szCs w:val="24"/>
-          <w:lang w:val="en-US"/>
-        </w:rPr>
-        <w:t xml:space="preserve"> might have l</w:t>
-      </w:r>
-      <w:r>
-        <w:rPr>
-          <w:rFonts w:ascii="Times New Roman" w:hAnsi="Times New Roman" w:cs="Times New Roman"/>
-          <w:sz w:val="24"/>
-          <w:szCs w:val="24"/>
-          <w:lang w:val="en-US"/>
-        </w:rPr>
-        <w:t xml:space="preserve">ed to temporary negative </w:t>
-      </w:r>
-      <w:r>
-        <w:rPr>
-          <w:rFonts w:ascii="Times New Roman" w:hAnsi="Times New Roman" w:cs="Times New Roman"/>
-          <w:sz w:val="24"/>
-          <w:szCs w:val="24"/>
-          <w:lang w:val="en-US"/>
-        </w:rPr>
-        <w:t xml:space="preserve">(i.e., non-neutral) </w:t>
-      </w:r>
-      <w:r>
-        <w:rPr>
-          <w:rFonts w:ascii="Times New Roman" w:hAnsi="Times New Roman" w:cs="Times New Roman"/>
-          <w:sz w:val="24"/>
-          <w:szCs w:val="24"/>
-          <w:lang w:val="en-US"/>
-        </w:rPr>
-        <w:t>shifts in attitudes toward refugees</w:t>
-      </w:r>
-      <w:r>
-        <w:rPr>
-          <w:rFonts w:ascii="Times New Roman" w:hAnsi="Times New Roman" w:cs="Times New Roman"/>
-          <w:sz w:val="24"/>
-          <w:szCs w:val="24"/>
-          <w:lang w:val="en-US"/>
-        </w:rPr>
-        <w:t>, b</w:t>
-      </w:r>
-      <w:r>
-        <w:rPr>
-          <w:rFonts w:ascii="Times New Roman" w:hAnsi="Times New Roman" w:cs="Times New Roman"/>
-          <w:sz w:val="24"/>
-          <w:szCs w:val="24"/>
-          <w:lang w:val="en-US"/>
-        </w:rPr>
-        <w:t>ut these changes w</w:t>
-      </w:r>
-      <w:r>
-        <w:rPr>
-          <w:rFonts w:ascii="Times New Roman" w:hAnsi="Times New Roman" w:cs="Times New Roman"/>
-          <w:sz w:val="24"/>
-          <w:szCs w:val="24"/>
-          <w:lang w:val="en-US"/>
-        </w:rPr>
-        <w:t>ould</w:t>
-      </w:r>
-      <w:r>
-        <w:rPr>
-          <w:rFonts w:ascii="Times New Roman" w:hAnsi="Times New Roman" w:cs="Times New Roman"/>
-          <w:sz w:val="24"/>
-          <w:szCs w:val="24"/>
-          <w:lang w:val="en-US"/>
-        </w:rPr>
-        <w:t xml:space="preserve"> often</w:t>
-      </w:r>
-      <w:r>
-        <w:rPr>
-          <w:rFonts w:ascii="Times New Roman" w:hAnsi="Times New Roman" w:cs="Times New Roman"/>
-          <w:sz w:val="24"/>
-          <w:szCs w:val="24"/>
-          <w:lang w:val="en-US"/>
-        </w:rPr>
-        <w:t xml:space="preserve"> be</w:t>
-      </w:r>
-      <w:r>
-        <w:rPr>
-          <w:rFonts w:ascii="Times New Roman" w:hAnsi="Times New Roman" w:cs="Times New Roman"/>
-          <w:sz w:val="24"/>
-          <w:szCs w:val="24"/>
-          <w:lang w:val="en-US"/>
-        </w:rPr>
-        <w:t xml:space="preserve"> short-lived and</w:t>
-      </w:r>
-      <w:r>
-        <w:rPr>
-          <w:rFonts w:ascii="Times New Roman" w:hAnsi="Times New Roman" w:cs="Times New Roman"/>
-          <w:sz w:val="24"/>
-          <w:szCs w:val="24"/>
-          <w:lang w:val="en-US"/>
-        </w:rPr>
-        <w:t xml:space="preserve"> usually</w:t>
-      </w:r>
-      <w:r>
-        <w:rPr>
-          <w:rFonts w:ascii="Times New Roman" w:hAnsi="Times New Roman" w:cs="Times New Roman"/>
-          <w:sz w:val="24"/>
-          <w:szCs w:val="24"/>
-          <w:lang w:val="en-US"/>
-        </w:rPr>
-        <w:t xml:space="preserve"> </w:t>
-      </w:r>
-      <w:r>
-        <w:rPr>
-          <w:rFonts w:ascii="Times New Roman" w:hAnsi="Times New Roman" w:cs="Times New Roman"/>
-          <w:sz w:val="24"/>
-          <w:szCs w:val="24"/>
-          <w:lang w:val="en-US"/>
-        </w:rPr>
-        <w:t>wouldn’t</w:t>
-      </w:r>
-      <w:r>
-        <w:rPr>
-          <w:rFonts w:ascii="Times New Roman" w:hAnsi="Times New Roman" w:cs="Times New Roman"/>
-          <w:sz w:val="24"/>
-          <w:szCs w:val="24"/>
-          <w:lang w:val="en-US"/>
-        </w:rPr>
-        <w:t xml:space="preserve"> translate into a long-term trend</w:t>
-      </w:r>
-      <w:r>
-        <w:rPr>
-          <w:rFonts w:ascii="Times New Roman" w:hAnsi="Times New Roman" w:cs="Times New Roman"/>
-          <w:sz w:val="24"/>
-          <w:szCs w:val="24"/>
-          <w:lang w:val="en-US"/>
-        </w:rPr>
-        <w:t xml:space="preserve"> (Vollmer &amp; </w:t>
-      </w:r>
-      <w:proofErr w:type="spellStart"/>
-      <w:r>
-        <w:rPr>
-          <w:rFonts w:ascii="Times New Roman" w:hAnsi="Times New Roman" w:cs="Times New Roman"/>
-          <w:sz w:val="24"/>
-          <w:szCs w:val="24"/>
-          <w:lang w:val="en-US"/>
-        </w:rPr>
-        <w:t>Karakayali</w:t>
-      </w:r>
-      <w:proofErr w:type="spellEnd"/>
-      <w:r>
-        <w:rPr>
-          <w:rFonts w:ascii="Times New Roman" w:hAnsi="Times New Roman" w:cs="Times New Roman"/>
-          <w:sz w:val="24"/>
-          <w:szCs w:val="24"/>
-          <w:lang w:val="en-US"/>
-        </w:rPr>
-        <w:t>, 2018, Schmidt-</w:t>
-      </w:r>
-      <w:proofErr w:type="spellStart"/>
-      <w:r>
-        <w:rPr>
-          <w:rFonts w:ascii="Times New Roman" w:hAnsi="Times New Roman" w:cs="Times New Roman"/>
-          <w:sz w:val="24"/>
-          <w:szCs w:val="24"/>
-          <w:lang w:val="en-US"/>
-        </w:rPr>
-        <w:t>Cantra</w:t>
-      </w:r>
-      <w:proofErr w:type="spellEnd"/>
-      <w:r>
-        <w:rPr>
-          <w:rFonts w:ascii="Times New Roman" w:hAnsi="Times New Roman" w:cs="Times New Roman"/>
-          <w:sz w:val="24"/>
-          <w:szCs w:val="24"/>
-          <w:lang w:val="en-US"/>
-        </w:rPr>
-        <w:t xml:space="preserve"> &amp; </w:t>
-      </w:r>
-      <w:proofErr w:type="spellStart"/>
-      <w:r>
-        <w:rPr>
-          <w:rFonts w:ascii="Times New Roman" w:hAnsi="Times New Roman" w:cs="Times New Roman"/>
-          <w:sz w:val="24"/>
-          <w:szCs w:val="24"/>
-          <w:lang w:val="en-US"/>
-        </w:rPr>
-        <w:t>Czymara</w:t>
-      </w:r>
-      <w:proofErr w:type="spellEnd"/>
-      <w:r>
-        <w:rPr>
-          <w:rFonts w:ascii="Times New Roman" w:hAnsi="Times New Roman" w:cs="Times New Roman"/>
-          <w:sz w:val="24"/>
-          <w:szCs w:val="24"/>
-          <w:lang w:val="en-US"/>
-        </w:rPr>
-        <w:t>, 2020).</w:t>
-      </w:r>
-    </w:p>
-    <w:p>
-      <w:pPr>
-        <w:spacing w:line="360" w:lineRule="auto"/>
-        <w:rPr>
-          <w:rFonts w:ascii="Times New Roman" w:hAnsi="Times New Roman" w:cs="Times New Roman"/>
           <w:sz w:val="24"/>
           <w:szCs w:val="24"/>
           <w:lang w:val="en-US"/>
@@ -3585,17 +3459,16 @@
           <w:lang w:val="en-US"/>
         </w:rPr>
         <w:lastRenderedPageBreak/>
-        <w:t xml:space="preserve">non-neutrality. This volatility was found for other metrics as well, indicating that many Hungarians tend to change their minds about immigration rather quickly. </w:t>
-      </w:r>
-      <w:r>
-        <w:rPr>
-          <w:rFonts w:ascii="Times New Roman" w:hAnsi="Times New Roman" w:cs="Times New Roman"/>
-          <w:color w:val="0070C0"/>
-          <w:sz w:val="24"/>
-          <w:szCs w:val="24"/>
-          <w:lang w:val="en-US"/>
-        </w:rPr>
-        <w:t xml:space="preserve">This is contradicting other research that states that Hungarian opinions on immigration during this period were stable and strongly anti-immigration, rather than volatile or quickly changing </w:t>
+        <w:t xml:space="preserve">non-neutrality. This volatility was found for other metrics as well, indicating that many </w:t>
+      </w:r>
+      <w:r>
+        <w:rPr>
+          <w:rFonts w:ascii="Times New Roman" w:hAnsi="Times New Roman" w:cs="Times New Roman"/>
+          <w:sz w:val="24"/>
+          <w:szCs w:val="24"/>
+          <w:lang w:val="en-US"/>
+        </w:rPr>
+        <w:t xml:space="preserve">Hungarians tend to change their minds about immigration rather quickly. This is contradicting other research that states that Hungarian opinions on immigration during this period were stable and strongly anti-immigration, rather than volatile or quickly changing </w:t>
       </w:r>
       <w:r>
         <w:rPr>
@@ -4735,15 +4608,10 @@
     </w:p>
     <w:p>
       <w:pPr>
-        <w:pStyle w:val="Listenabsatz"/>
-        <w:numPr>
-          <w:ilvl w:val="0"/>
-          <w:numId w:val="8"/>
-        </w:numPr>
         <w:autoSpaceDE w:val="0"/>
         <w:autoSpaceDN w:val="0"/>
         <w:adjustRightInd w:val="0"/>
-        <w:spacing w:after="0" w:line="240" w:lineRule="auto"/>
+        <w:spacing w:after="0" w:line="360" w:lineRule="auto"/>
         <w:rPr>
           <w:rFonts w:ascii="Times New Roman" w:hAnsi="Times New Roman" w:cs="Times New Roman"/>
           <w:color w:val="000000"/>
@@ -4760,192 +4628,305 @@
           <w:szCs w:val="24"/>
           <w:lang w:val="en-IE"/>
         </w:rPr>
-        <w:t>More of a self-celebrating without too much detail, that goes in the broader literature section</w:t>
-      </w:r>
-    </w:p>
-    <w:p>
-      <w:pPr>
-        <w:pStyle w:val="Listenabsatz"/>
-        <w:numPr>
-          <w:ilvl w:val="0"/>
-          <w:numId w:val="8"/>
-        </w:numPr>
+        <w:t>This research offers a novel understanding of</w:t>
+      </w:r>
+      <w:r>
+        <w:rPr>
+          <w:rFonts w:ascii="Times New Roman" w:hAnsi="Times New Roman" w:cs="Times New Roman"/>
+          <w:color w:val="000000"/>
+          <w:sz w:val="24"/>
+          <w:szCs w:val="24"/>
+          <w:lang w:val="en-IE"/>
+        </w:rPr>
+        <w:t xml:space="preserve"> immigration</w:t>
+      </w:r>
+      <w:r>
+        <w:rPr>
+          <w:rFonts w:ascii="Times New Roman" w:hAnsi="Times New Roman" w:cs="Times New Roman"/>
+          <w:color w:val="000000"/>
+          <w:sz w:val="24"/>
+          <w:szCs w:val="24"/>
+          <w:lang w:val="en-IE"/>
+        </w:rPr>
+        <w:t xml:space="preserve"> </w:t>
+      </w:r>
+      <w:r>
+        <w:rPr>
+          <w:rFonts w:ascii="Times New Roman" w:hAnsi="Times New Roman" w:cs="Times New Roman"/>
+          <w:color w:val="000000"/>
+          <w:sz w:val="24"/>
+          <w:szCs w:val="24"/>
+          <w:lang w:val="en-IE"/>
+        </w:rPr>
+        <w:t>opinion dynamics across Europe</w:t>
+      </w:r>
+      <w:r>
+        <w:rPr>
+          <w:rFonts w:ascii="Times New Roman" w:hAnsi="Times New Roman" w:cs="Times New Roman"/>
+          <w:color w:val="000000"/>
+          <w:sz w:val="24"/>
+          <w:szCs w:val="24"/>
+          <w:lang w:val="en-IE"/>
+        </w:rPr>
+        <w:t xml:space="preserve"> through a robust, large-scale empirical approach. Leveraging</w:t>
+      </w:r>
+      <w:r>
+        <w:rPr>
+          <w:rFonts w:ascii="Times New Roman" w:hAnsi="Times New Roman" w:cs="Times New Roman"/>
+          <w:color w:val="000000"/>
+          <w:sz w:val="24"/>
+          <w:szCs w:val="24"/>
+          <w:lang w:val="en-IE"/>
+        </w:rPr>
+        <w:t xml:space="preserve"> polarization metrics</w:t>
+      </w:r>
+      <w:r>
+        <w:rPr>
+          <w:rFonts w:ascii="Times New Roman" w:hAnsi="Times New Roman" w:cs="Times New Roman"/>
+          <w:color w:val="000000"/>
+          <w:sz w:val="24"/>
+          <w:szCs w:val="24"/>
+          <w:lang w:val="en-IE"/>
+        </w:rPr>
+        <w:t xml:space="preserve"> established</w:t>
+      </w:r>
+      <w:r>
+        <w:rPr>
+          <w:rFonts w:ascii="Times New Roman" w:hAnsi="Times New Roman" w:cs="Times New Roman"/>
+          <w:color w:val="000000"/>
+          <w:sz w:val="24"/>
+          <w:szCs w:val="24"/>
+          <w:lang w:val="en-IE"/>
+        </w:rPr>
+        <w:t xml:space="preserve"> from</w:t>
+      </w:r>
+      <w:r>
+        <w:rPr>
+          <w:rFonts w:ascii="Times New Roman" w:hAnsi="Times New Roman" w:cs="Times New Roman"/>
+          <w:color w:val="000000"/>
+          <w:sz w:val="24"/>
+          <w:szCs w:val="24"/>
+          <w:lang w:val="en-IE"/>
+        </w:rPr>
+        <w:t xml:space="preserve"> literature and a</w:t>
+      </w:r>
+      <w:r>
+        <w:rPr>
+          <w:rFonts w:ascii="Times New Roman" w:hAnsi="Times New Roman" w:cs="Times New Roman"/>
+          <w:color w:val="000000"/>
+          <w:sz w:val="24"/>
+          <w:szCs w:val="24"/>
+          <w:lang w:val="en-IE"/>
+        </w:rPr>
+        <w:t xml:space="preserve"> completely new one</w:t>
+      </w:r>
+      <w:r>
+        <w:rPr>
+          <w:rFonts w:ascii="Times New Roman" w:hAnsi="Times New Roman" w:cs="Times New Roman"/>
+          <w:color w:val="000000"/>
+          <w:sz w:val="24"/>
+          <w:szCs w:val="24"/>
+          <w:lang w:val="en-IE"/>
+        </w:rPr>
+        <w:t xml:space="preserve">, </w:t>
+      </w:r>
+      <w:r>
+        <w:rPr>
+          <w:rFonts w:ascii="Times New Roman" w:hAnsi="Times New Roman" w:cs="Times New Roman"/>
+          <w:color w:val="000000"/>
+          <w:sz w:val="24"/>
+          <w:szCs w:val="24"/>
+          <w:lang w:val="en-IE"/>
+        </w:rPr>
+        <w:t>namely the explained variance of the first principal component</w:t>
+      </w:r>
+      <w:r>
+        <w:rPr>
+          <w:rFonts w:ascii="Times New Roman" w:hAnsi="Times New Roman" w:cs="Times New Roman"/>
+          <w:color w:val="000000"/>
+          <w:sz w:val="24"/>
+          <w:szCs w:val="24"/>
+          <w:lang w:val="en-IE"/>
+        </w:rPr>
+        <w:t xml:space="preserve"> (which also serves as a metric for issue alignment)</w:t>
+      </w:r>
+      <w:r>
+        <w:rPr>
+          <w:rFonts w:ascii="Times New Roman" w:hAnsi="Times New Roman" w:cs="Times New Roman"/>
+          <w:color w:val="000000"/>
+          <w:sz w:val="24"/>
+          <w:szCs w:val="24"/>
+          <w:lang w:val="en-IE"/>
+        </w:rPr>
+        <w:t>, this study reveals</w:t>
+      </w:r>
+      <w:r>
+        <w:rPr>
+          <w:rFonts w:ascii="Times New Roman" w:hAnsi="Times New Roman" w:cs="Times New Roman"/>
+          <w:color w:val="000000"/>
+          <w:sz w:val="24"/>
+          <w:szCs w:val="24"/>
+          <w:lang w:val="en-IE"/>
+        </w:rPr>
+        <w:t xml:space="preserve"> both continental and national intricacies of economic, cultural, and quality-of-life considerations of opinion dynamics about immigration. Partly c</w:t>
+      </w:r>
+      <w:r>
+        <w:rPr>
+          <w:rFonts w:ascii="Times New Roman" w:hAnsi="Times New Roman" w:cs="Times New Roman"/>
+          <w:color w:val="000000"/>
+          <w:sz w:val="24"/>
+          <w:szCs w:val="24"/>
+          <w:lang w:val="en-IE"/>
+        </w:rPr>
+        <w:t>hallenging previous assumptions based on</w:t>
+      </w:r>
+      <w:r>
+        <w:rPr>
+          <w:rFonts w:ascii="Times New Roman" w:hAnsi="Times New Roman" w:cs="Times New Roman"/>
+          <w:color w:val="000000"/>
+          <w:sz w:val="24"/>
+          <w:szCs w:val="24"/>
+          <w:lang w:val="en-IE"/>
+        </w:rPr>
+        <w:t xml:space="preserve"> established research, this thesis adds a valuable piece to the puzzle.</w:t>
+      </w:r>
+      <w:r>
+        <w:rPr>
+          <w:rFonts w:ascii="Times New Roman" w:hAnsi="Times New Roman" w:cs="Times New Roman"/>
+          <w:color w:val="000000"/>
+          <w:sz w:val="24"/>
+          <w:szCs w:val="24"/>
+          <w:lang w:val="en-IE"/>
+        </w:rPr>
+        <w:t xml:space="preserve"> Furthermore, the development of an extensible exploratory web application provides a practical tool for future research and analysis in this field.</w:t>
+      </w:r>
+    </w:p>
+    <w:p>
+      <w:pPr>
+        <w:spacing w:line="360" w:lineRule="auto"/>
+        <w:rPr>
+          <w:rFonts w:ascii="Times New Roman" w:hAnsi="Times New Roman" w:cs="Times New Roman"/>
+          <w:sz w:val="24"/>
+          <w:szCs w:val="24"/>
+          <w:u w:val="single"/>
+          <w:lang w:val="en-IE"/>
+        </w:rPr>
+      </w:pPr>
+    </w:p>
+    <w:p>
+      <w:pPr>
+        <w:spacing w:line="360" w:lineRule="auto"/>
+        <w:rPr>
+          <w:rFonts w:ascii="Times New Roman" w:hAnsi="Times New Roman" w:cs="Times New Roman"/>
+          <w:sz w:val="24"/>
+          <w:szCs w:val="24"/>
+          <w:u w:val="single"/>
+          <w:lang w:val="en-US"/>
+        </w:rPr>
+      </w:pPr>
+      <w:r>
+        <w:rPr>
+          <w:rFonts w:ascii="Times New Roman" w:hAnsi="Times New Roman" w:cs="Times New Roman"/>
+          <w:sz w:val="24"/>
+          <w:szCs w:val="24"/>
+          <w:u w:val="single"/>
+          <w:lang w:val="en-US"/>
+        </w:rPr>
+        <w:t>Consideration of weaknesses</w:t>
+      </w:r>
+    </w:p>
+    <w:p>
+      <w:pPr>
+        <w:spacing w:line="360" w:lineRule="auto"/>
+        <w:rPr>
+          <w:rFonts w:ascii="Times New Roman" w:hAnsi="Times New Roman" w:cs="Times New Roman"/>
+          <w:sz w:val="24"/>
+          <w:szCs w:val="24"/>
+          <w:u w:val="single"/>
+          <w:lang w:val="en-US"/>
+        </w:rPr>
+      </w:pPr>
+      <w:r>
+        <w:rPr>
+          <w:rFonts w:ascii="Times New Roman" w:hAnsi="Times New Roman" w:cs="Times New Roman"/>
+          <w:sz w:val="24"/>
+          <w:szCs w:val="24"/>
+          <w:lang w:val="en-US"/>
+        </w:rPr>
+        <w:t>While this study offers novel insights, certain limitations warrant consideration. The analysis focused on two specific countries in addition to European averages. While these selections provided valuable contrasting cases, the inclusion of a Scandinavian country, known for its progressive policies, could have offered further nuanced</w:t>
+      </w:r>
+      <w:r>
+        <w:rPr>
+          <w:rFonts w:ascii="Times New Roman" w:hAnsi="Times New Roman" w:cs="Times New Roman"/>
+          <w:sz w:val="24"/>
+          <w:szCs w:val="24"/>
+          <w:lang w:val="en-US"/>
+        </w:rPr>
+        <w:t xml:space="preserve"> and contrasted</w:t>
+      </w:r>
+      <w:r>
+        <w:rPr>
+          <w:rFonts w:ascii="Times New Roman" w:hAnsi="Times New Roman" w:cs="Times New Roman"/>
+          <w:sz w:val="24"/>
+          <w:szCs w:val="24"/>
+          <w:lang w:val="en-US"/>
+        </w:rPr>
+        <w:t xml:space="preserve"> perspectives.</w:t>
+      </w:r>
+      <w:r>
+        <w:rPr>
+          <w:rFonts w:ascii="Times New Roman" w:hAnsi="Times New Roman" w:cs="Times New Roman"/>
+          <w:sz w:val="24"/>
+          <w:szCs w:val="24"/>
+          <w:lang w:val="en-US"/>
+        </w:rPr>
+        <w:t xml:space="preserve"> </w:t>
+      </w:r>
+      <w:r>
+        <w:rPr>
+          <w:rFonts w:ascii="Times New Roman" w:hAnsi="Times New Roman" w:cs="Times New Roman"/>
+          <w:sz w:val="24"/>
+          <w:szCs w:val="24"/>
+          <w:lang w:val="en-US"/>
+        </w:rPr>
+        <w:t xml:space="preserve">However, </w:t>
+      </w:r>
+      <w:r>
+        <w:rPr>
+          <w:rFonts w:ascii="Times New Roman" w:hAnsi="Times New Roman" w:cs="Times New Roman"/>
+          <w:sz w:val="24"/>
+          <w:szCs w:val="24"/>
+          <w:lang w:val="en-US"/>
+        </w:rPr>
+        <w:t>due to time restrictions, we had to focus on just Germany and Hungary along with the European average.</w:t>
+      </w:r>
+    </w:p>
+    <w:p>
+      <w:pPr>
+        <w:spacing w:line="360" w:lineRule="auto"/>
+        <w:rPr>
+          <w:rFonts w:ascii="Times New Roman" w:hAnsi="Times New Roman" w:cs="Times New Roman"/>
+          <w:sz w:val="24"/>
+          <w:szCs w:val="24"/>
+          <w:lang w:val="en-US"/>
+        </w:rPr>
+      </w:pPr>
+      <w:r>
+        <w:rPr>
+          <w:rFonts w:ascii="Times New Roman" w:hAnsi="Times New Roman" w:cs="Times New Roman"/>
+          <w:sz w:val="24"/>
+          <w:szCs w:val="24"/>
+          <w:lang w:val="en-US"/>
+        </w:rPr>
+        <w:t>Furthermore, the temporal analysis of the time series data relied primarily on visual assessment rather than employing specific trend identification methods. This decision was partly necessitated by [Insert your smart argument against using formal time series analysis, e.g., the limited number of data points available for a robust statistical trend analysis, the focus of the research being on cross-sectional comparisons rather than longitudinal trends]. While visual assessment allowed for the identification of salient patterns, future research with more extensive temporal data could benefit from the application of formal time series methodologies to quantify trends with greater statistical rigor.</w:t>
+      </w:r>
+    </w:p>
+    <w:p>
+      <w:pPr>
         <w:autoSpaceDE w:val="0"/>
         <w:autoSpaceDN w:val="0"/>
         <w:adjustRightInd w:val="0"/>
-        <w:spacing w:after="0" w:line="240" w:lineRule="auto"/>
-        <w:rPr>
-          <w:rFonts w:ascii="Times New Roman" w:hAnsi="Times New Roman" w:cs="Times New Roman"/>
-          <w:color w:val="000000"/>
-          <w:sz w:val="24"/>
-          <w:szCs w:val="24"/>
-          <w:lang w:val="en-IE"/>
-        </w:rPr>
-      </w:pPr>
-      <w:r>
-        <w:rPr>
-          <w:rFonts w:ascii="Times New Roman" w:hAnsi="Times New Roman" w:cs="Times New Roman"/>
-          <w:color w:val="000000"/>
-          <w:sz w:val="24"/>
-          <w:szCs w:val="24"/>
-          <w:lang w:val="en-IE"/>
-        </w:rPr>
-        <w:t>Don’t forget the web app, that helped to get an overview etc</w:t>
-      </w:r>
-    </w:p>
-    <w:p>
-      <w:pPr>
-        <w:autoSpaceDE w:val="0"/>
-        <w:autoSpaceDN w:val="0"/>
-        <w:adjustRightInd w:val="0"/>
-        <w:spacing w:after="0" w:line="240" w:lineRule="auto"/>
-        <w:rPr>
-          <w:rFonts w:ascii="Times New Roman" w:hAnsi="Times New Roman" w:cs="Times New Roman"/>
-          <w:color w:val="000000"/>
-          <w:sz w:val="24"/>
-          <w:szCs w:val="24"/>
-          <w:lang w:val="en-IE"/>
-        </w:rPr>
-      </w:pPr>
-    </w:p>
-    <w:p>
-      <w:pPr>
-        <w:spacing w:line="360" w:lineRule="auto"/>
-        <w:rPr>
-          <w:rFonts w:ascii="Times New Roman" w:hAnsi="Times New Roman" w:cs="Times New Roman"/>
-          <w:sz w:val="24"/>
-          <w:szCs w:val="24"/>
-          <w:u w:val="single"/>
-          <w:lang w:val="en-US"/>
-        </w:rPr>
-      </w:pPr>
-    </w:p>
-    <w:p>
-      <w:pPr>
-        <w:spacing w:line="360" w:lineRule="auto"/>
-        <w:rPr>
-          <w:rFonts w:ascii="Times New Roman" w:hAnsi="Times New Roman" w:cs="Times New Roman"/>
-          <w:sz w:val="24"/>
-          <w:szCs w:val="24"/>
-          <w:u w:val="single"/>
-          <w:lang w:val="en-US"/>
-        </w:rPr>
-      </w:pPr>
-      <w:r>
-        <w:rPr>
-          <w:rFonts w:ascii="Times New Roman" w:hAnsi="Times New Roman" w:cs="Times New Roman"/>
-          <w:sz w:val="24"/>
-          <w:szCs w:val="24"/>
-          <w:u w:val="single"/>
-          <w:lang w:val="en-US"/>
-        </w:rPr>
-        <w:t>Consideration of weaknesses</w:t>
-      </w:r>
-    </w:p>
-    <w:p>
-      <w:pPr>
-        <w:pStyle w:val="Listenabsatz"/>
-        <w:numPr>
-          <w:ilvl w:val="0"/>
-          <w:numId w:val="5"/>
-        </w:numPr>
-        <w:spacing w:line="360" w:lineRule="auto"/>
-        <w:rPr>
-          <w:rFonts w:ascii="Times New Roman" w:hAnsi="Times New Roman" w:cs="Times New Roman"/>
-          <w:sz w:val="24"/>
-          <w:szCs w:val="24"/>
-          <w:lang w:val="en-US"/>
-        </w:rPr>
-      </w:pPr>
-      <w:r>
-        <w:rPr>
-          <w:rFonts w:ascii="Times New Roman" w:hAnsi="Times New Roman" w:cs="Times New Roman"/>
-          <w:sz w:val="24"/>
-          <w:szCs w:val="24"/>
-          <w:lang w:val="en-US"/>
-        </w:rPr>
-        <w:t>Only two countries considered besides European averages</w:t>
-      </w:r>
-      <w:r>
-        <w:rPr>
-          <w:rFonts w:ascii="Times New Roman" w:hAnsi="Times New Roman" w:cs="Times New Roman"/>
-          <w:sz w:val="24"/>
-          <w:szCs w:val="24"/>
-          <w:lang w:val="en-US"/>
-        </w:rPr>
-        <w:t>. Might have considered a Scandinavian country as well, as they are known for being pretty liberal</w:t>
-      </w:r>
-    </w:p>
-    <w:p>
-      <w:pPr>
-        <w:pStyle w:val="Listenabsatz"/>
-        <w:numPr>
-          <w:ilvl w:val="0"/>
-          <w:numId w:val="5"/>
-        </w:numPr>
-        <w:spacing w:line="360" w:lineRule="auto"/>
-        <w:rPr>
-          <w:rFonts w:ascii="Times New Roman" w:hAnsi="Times New Roman" w:cs="Times New Roman"/>
-          <w:sz w:val="24"/>
-          <w:szCs w:val="24"/>
-          <w:lang w:val="en-US"/>
-        </w:rPr>
-      </w:pPr>
-      <w:r>
-        <w:rPr>
-          <w:rFonts w:ascii="Times New Roman" w:hAnsi="Times New Roman" w:cs="Times New Roman"/>
-          <w:sz w:val="24"/>
-          <w:szCs w:val="24"/>
-          <w:lang w:val="en-US"/>
-        </w:rPr>
-        <w:t>Not this method used that identifies trend in time series</w:t>
-      </w:r>
-      <w:r>
-        <w:rPr>
-          <w:rFonts w:ascii="Times New Roman" w:hAnsi="Times New Roman" w:cs="Times New Roman"/>
-          <w:sz w:val="24"/>
-          <w:szCs w:val="24"/>
-          <w:lang w:val="en-US"/>
-        </w:rPr>
-        <w:t>, instead visually assessed</w:t>
-      </w:r>
-      <w:r>
-        <w:rPr>
-          <w:rFonts w:ascii="Times New Roman" w:hAnsi="Times New Roman" w:cs="Times New Roman"/>
-          <w:sz w:val="24"/>
-          <w:szCs w:val="24"/>
-          <w:lang w:val="en-US"/>
-        </w:rPr>
-        <w:t xml:space="preserve"> (find smart arguments against it, e.g., too few data points or something)</w:t>
-      </w:r>
-    </w:p>
-    <w:p>
-      <w:pPr>
-        <w:pStyle w:val="Listenabsatz"/>
-        <w:numPr>
-          <w:ilvl w:val="0"/>
-          <w:numId w:val="5"/>
-        </w:numPr>
-        <w:spacing w:line="360" w:lineRule="auto"/>
-        <w:rPr>
-          <w:rFonts w:ascii="Times New Roman" w:hAnsi="Times New Roman" w:cs="Times New Roman"/>
-          <w:sz w:val="24"/>
-          <w:szCs w:val="24"/>
-          <w:lang w:val="en-US"/>
-        </w:rPr>
-      </w:pPr>
-      <w:r>
-        <w:rPr>
-          <w:rFonts w:ascii="Times New Roman" w:hAnsi="Times New Roman" w:cs="Times New Roman"/>
-          <w:sz w:val="24"/>
-          <w:szCs w:val="24"/>
-          <w:lang w:val="en-US"/>
-        </w:rPr>
-        <w:t>We found nuanced / pocketed polarization, but at the same time, PC1 (the “general migration attitude”) seems to explain more and more variance</w:t>
-      </w:r>
-    </w:p>
-    <w:p>
-      <w:pPr>
+        <w:spacing w:after="0" w:line="360" w:lineRule="auto"/>
         <w:rPr>
           <w:rFonts w:ascii="Times New Roman" w:hAnsi="Times New Roman" w:cs="Times New Roman"/>
           <w:sz w:val="24"/>
@@ -4985,6 +4966,7 @@
           <w:u w:val="single"/>
           <w:lang w:val="en-IE"/>
         </w:rPr>
+        <w:lastRenderedPageBreak/>
         <w:t xml:space="preserve">Relate results to literature / Broader implications </w:t>
       </w:r>
     </w:p>
@@ -5001,393 +4983,458 @@
     </w:p>
     <w:p>
       <w:pPr>
-        <w:pStyle w:val="Listenabsatz"/>
-        <w:numPr>
-          <w:ilvl w:val="0"/>
-          <w:numId w:val="5"/>
-        </w:numPr>
-        <w:rPr>
-          <w:rFonts w:ascii="Times New Roman" w:hAnsi="Times New Roman" w:cs="Times New Roman"/>
-          <w:sz w:val="24"/>
-          <w:szCs w:val="24"/>
-          <w:lang w:val="en-IE"/>
-        </w:rPr>
-      </w:pPr>
-      <w:r>
-        <w:rPr>
-          <w:rFonts w:ascii="Times New Roman" w:hAnsi="Times New Roman" w:cs="Times New Roman"/>
-          <w:sz w:val="24"/>
-          <w:szCs w:val="24"/>
-          <w:lang w:val="en-IE"/>
-        </w:rPr>
-        <w:t xml:space="preserve">issue alignment equally fast in Germany and </w:t>
+        <w:rPr>
+          <w:rFonts w:ascii="Times New Roman" w:hAnsi="Times New Roman" w:cs="Times New Roman"/>
+          <w:sz w:val="24"/>
+          <w:szCs w:val="24"/>
+          <w:lang w:val="en-IE"/>
+        </w:rPr>
+      </w:pPr>
+      <w:r>
+        <w:rPr>
+          <w:rFonts w:ascii="Times New Roman" w:hAnsi="Times New Roman" w:cs="Times New Roman"/>
+          <w:sz w:val="24"/>
+          <w:szCs w:val="24"/>
+          <w:lang w:val="en-IE"/>
+        </w:rPr>
+        <w:t xml:space="preserve">While our </w:t>
+      </w:r>
+      <w:r>
+        <w:rPr>
+          <w:rFonts w:ascii="Times New Roman" w:hAnsi="Times New Roman" w:cs="Times New Roman"/>
+          <w:sz w:val="24"/>
+          <w:szCs w:val="24"/>
+          <w:lang w:val="en-IE"/>
+        </w:rPr>
+        <w:t>study</w:t>
+      </w:r>
+      <w:r>
+        <w:rPr>
+          <w:rFonts w:ascii="Times New Roman" w:hAnsi="Times New Roman" w:cs="Times New Roman"/>
+          <w:sz w:val="24"/>
+          <w:szCs w:val="24"/>
+          <w:lang w:val="en-IE"/>
+        </w:rPr>
+        <w:t xml:space="preserve"> often confirm</w:t>
+      </w:r>
+      <w:r>
+        <w:rPr>
+          <w:rFonts w:ascii="Times New Roman" w:hAnsi="Times New Roman" w:cs="Times New Roman"/>
+          <w:sz w:val="24"/>
+          <w:szCs w:val="24"/>
+          <w:lang w:val="en-IE"/>
+        </w:rPr>
+        <w:t>s</w:t>
+      </w:r>
+      <w:r>
+        <w:rPr>
+          <w:rFonts w:ascii="Times New Roman" w:hAnsi="Times New Roman" w:cs="Times New Roman"/>
+          <w:sz w:val="24"/>
+          <w:szCs w:val="24"/>
+          <w:lang w:val="en-IE"/>
+        </w:rPr>
+        <w:t xml:space="preserve"> previous research, it also unveiled several novel insights.</w:t>
+      </w:r>
+      <w:r>
+        <w:rPr>
+          <w:rFonts w:ascii="Times New Roman" w:hAnsi="Times New Roman" w:cs="Times New Roman"/>
+          <w:sz w:val="24"/>
+          <w:szCs w:val="24"/>
+          <w:lang w:val="en-IE"/>
+        </w:rPr>
+        <w:t xml:space="preserve"> </w:t>
+      </w:r>
+    </w:p>
+    <w:p>
+      <w:pPr>
+        <w:rPr>
+          <w:rFonts w:ascii="Times New Roman" w:hAnsi="Times New Roman" w:cs="Times New Roman"/>
+          <w:sz w:val="24"/>
+          <w:szCs w:val="24"/>
+          <w:u w:val="single"/>
+          <w:lang w:val="en-IE"/>
+        </w:rPr>
+      </w:pPr>
+    </w:p>
+    <w:p>
+      <w:pPr>
+        <w:spacing w:line="360" w:lineRule="auto"/>
+        <w:rPr>
+          <w:rFonts w:ascii="Times New Roman" w:hAnsi="Times New Roman" w:cs="Times New Roman"/>
+          <w:sz w:val="24"/>
+          <w:szCs w:val="24"/>
+          <w:lang w:val="en-IE"/>
+        </w:rPr>
+      </w:pPr>
+      <w:r>
+        <w:rPr>
+          <w:rFonts w:ascii="Times New Roman" w:hAnsi="Times New Roman" w:cs="Times New Roman"/>
+          <w:sz w:val="24"/>
+          <w:szCs w:val="24"/>
+          <w:lang w:val="en-IE"/>
+        </w:rPr>
+        <w:t xml:space="preserve">For </w:t>
+      </w:r>
+      <w:r>
+        <w:rPr>
+          <w:rFonts w:ascii="Times New Roman" w:hAnsi="Times New Roman" w:cs="Times New Roman"/>
+          <w:sz w:val="24"/>
+          <w:szCs w:val="24"/>
+          <w:lang w:val="en-IE"/>
+        </w:rPr>
+        <w:t>Germany,</w:t>
+      </w:r>
+      <w:r>
+        <w:rPr>
+          <w:rFonts w:ascii="Times New Roman" w:hAnsi="Times New Roman" w:cs="Times New Roman"/>
+          <w:sz w:val="24"/>
+          <w:szCs w:val="24"/>
+          <w:lang w:val="en-IE"/>
+        </w:rPr>
+        <w:t xml:space="preserve"> we found a</w:t>
+      </w:r>
+      <w:r>
+        <w:rPr>
+          <w:rFonts w:ascii="Times New Roman" w:hAnsi="Times New Roman" w:cs="Times New Roman"/>
+          <w:sz w:val="24"/>
+          <w:szCs w:val="24"/>
+          <w:lang w:val="en-IE"/>
+        </w:rPr>
+        <w:t xml:space="preserve"> trend of increasing size Parity, which</w:t>
+      </w:r>
+      <w:r>
+        <w:rPr>
+          <w:rFonts w:ascii="Times New Roman" w:hAnsi="Times New Roman" w:cs="Times New Roman"/>
+          <w:sz w:val="24"/>
+          <w:szCs w:val="24"/>
+          <w:lang w:val="en-IE"/>
+        </w:rPr>
+        <w:t>, to our knowledge, has not yet been reported.</w:t>
+      </w:r>
+    </w:p>
+    <w:p>
+      <w:pPr>
+        <w:spacing w:line="360" w:lineRule="auto"/>
+        <w:rPr>
+          <w:rFonts w:ascii="Times New Roman" w:hAnsi="Times New Roman" w:cs="Times New Roman"/>
+          <w:sz w:val="24"/>
+          <w:szCs w:val="24"/>
+          <w:lang w:val="en-IE"/>
+        </w:rPr>
+      </w:pPr>
+    </w:p>
+    <w:p>
+      <w:pPr>
+        <w:spacing w:line="360" w:lineRule="auto"/>
+        <w:rPr>
+          <w:rFonts w:ascii="Times New Roman" w:hAnsi="Times New Roman" w:cs="Times New Roman"/>
+          <w:sz w:val="24"/>
+          <w:szCs w:val="24"/>
+          <w:lang w:val="en-IE"/>
+        </w:rPr>
+      </w:pPr>
+      <w:r>
+        <w:rPr>
+          <w:rFonts w:ascii="Times New Roman" w:hAnsi="Times New Roman" w:cs="Times New Roman"/>
+          <w:sz w:val="24"/>
+          <w:szCs w:val="24"/>
+          <w:lang w:val="en-IE"/>
+        </w:rPr>
+        <w:t>Another previously unreported insight is the e</w:t>
+      </w:r>
+      <w:r>
+        <w:rPr>
+          <w:rFonts w:ascii="Times New Roman" w:hAnsi="Times New Roman" w:cs="Times New Roman"/>
+          <w:sz w:val="24"/>
+          <w:szCs w:val="24"/>
+          <w:lang w:val="en-IE"/>
+        </w:rPr>
+        <w:t xml:space="preserve">xtremely unequal moderate Group sizes in </w:t>
+      </w:r>
+      <w:r>
+        <w:rPr>
+          <w:rFonts w:ascii="Times New Roman" w:hAnsi="Times New Roman" w:cs="Times New Roman"/>
+          <w:sz w:val="24"/>
+          <w:szCs w:val="24"/>
+          <w:lang w:val="en-IE"/>
+        </w:rPr>
+        <w:t>H</w:t>
+      </w:r>
+      <w:r>
+        <w:rPr>
+          <w:rFonts w:ascii="Times New Roman" w:hAnsi="Times New Roman" w:cs="Times New Roman"/>
+          <w:sz w:val="24"/>
+          <w:szCs w:val="24"/>
+          <w:lang w:val="en-IE"/>
+        </w:rPr>
+        <w:t>ungary as of 2015</w:t>
+      </w:r>
+      <w:r>
+        <w:rPr>
+          <w:rFonts w:ascii="Times New Roman" w:hAnsi="Times New Roman" w:cs="Times New Roman"/>
+          <w:sz w:val="24"/>
+          <w:szCs w:val="24"/>
+          <w:lang w:val="en-IE"/>
+        </w:rPr>
+        <w:t>.</w:t>
+      </w:r>
+    </w:p>
+    <w:p>
+      <w:pPr>
+        <w:rPr>
+          <w:rFonts w:ascii="Times New Roman" w:hAnsi="Times New Roman" w:cs="Times New Roman"/>
+          <w:sz w:val="24"/>
+          <w:szCs w:val="24"/>
+          <w:u w:val="single"/>
+          <w:lang w:val="en-IE"/>
+        </w:rPr>
+      </w:pPr>
+    </w:p>
+    <w:p>
+      <w:pPr>
+        <w:spacing w:line="360" w:lineRule="auto"/>
+        <w:rPr>
+          <w:rFonts w:ascii="Times New Roman" w:hAnsi="Times New Roman" w:cs="Times New Roman"/>
+          <w:sz w:val="24"/>
+          <w:szCs w:val="24"/>
+          <w:lang w:val="en-IE"/>
+        </w:rPr>
+      </w:pPr>
+      <w:r>
+        <w:rPr>
+          <w:rFonts w:ascii="Times New Roman" w:hAnsi="Times New Roman" w:cs="Times New Roman"/>
+          <w:sz w:val="24"/>
+          <w:szCs w:val="24"/>
+          <w:lang w:val="en-IE"/>
+        </w:rPr>
+        <w:t xml:space="preserve">Whereas previous research suggests that issue alignment should be proceeding faster in </w:t>
+      </w:r>
+      <w:r>
+        <w:rPr>
+          <w:rFonts w:ascii="Times New Roman" w:hAnsi="Times New Roman" w:cs="Times New Roman"/>
+          <w:sz w:val="24"/>
+          <w:szCs w:val="24"/>
+          <w:lang w:val="en-IE"/>
+        </w:rPr>
+        <w:t>Germany than in Hungary, we found that the two countries seem to “issue align” at the same pace</w:t>
+      </w:r>
+      <w:r>
+        <w:rPr>
+          <w:rFonts w:ascii="Times New Roman" w:hAnsi="Times New Roman" w:cs="Times New Roman"/>
+          <w:sz w:val="24"/>
+          <w:szCs w:val="24"/>
+          <w:lang w:val="en-IE"/>
+        </w:rPr>
+        <w:t>, suggesting that …?</w:t>
+      </w:r>
+    </w:p>
+    <w:p>
+      <w:pPr>
+        <w:rPr>
+          <w:rFonts w:ascii="Times New Roman" w:hAnsi="Times New Roman" w:cs="Times New Roman"/>
+          <w:color w:val="70AD47" w:themeColor="accent6"/>
+          <w:sz w:val="24"/>
+          <w:szCs w:val="24"/>
+          <w:u w:val="single"/>
+          <w:lang w:val="en-IE"/>
+        </w:rPr>
+      </w:pPr>
+    </w:p>
+    <w:p>
+      <w:pPr>
+        <w:spacing w:line="360" w:lineRule="auto"/>
+        <w:rPr>
+          <w:rFonts w:ascii="Times New Roman" w:hAnsi="Times New Roman" w:cs="Times New Roman"/>
+          <w:sz w:val="24"/>
+          <w:szCs w:val="24"/>
+          <w:lang w:val="en-IE"/>
+        </w:rPr>
+      </w:pPr>
+      <w:r>
+        <w:rPr>
+          <w:rFonts w:ascii="Times New Roman" w:hAnsi="Times New Roman" w:cs="Times New Roman"/>
+          <w:sz w:val="24"/>
+          <w:szCs w:val="24"/>
+          <w:lang w:val="en-IE"/>
+        </w:rPr>
+        <w:t xml:space="preserve">Also, previous research established that opinions about immigration in Hungary have been quite consistent over the years. However, our results suggest that </w:t>
+      </w:r>
+      <w:r>
+        <w:rPr>
+          <w:rFonts w:ascii="Times New Roman" w:hAnsi="Times New Roman" w:cs="Times New Roman"/>
+          <w:sz w:val="24"/>
+          <w:szCs w:val="24"/>
+          <w:lang w:val="en-IE"/>
+        </w:rPr>
+        <w:t xml:space="preserve">opinions </w:t>
+      </w:r>
+      <w:r>
+        <w:rPr>
+          <w:rFonts w:ascii="Times New Roman" w:hAnsi="Times New Roman" w:cs="Times New Roman"/>
+          <w:sz w:val="24"/>
+          <w:szCs w:val="24"/>
+          <w:lang w:val="en-IE"/>
+        </w:rPr>
+        <w:t>a</w:t>
+      </w:r>
+      <w:r>
+        <w:rPr>
+          <w:rFonts w:ascii="Times New Roman" w:hAnsi="Times New Roman" w:cs="Times New Roman"/>
+          <w:sz w:val="24"/>
+          <w:szCs w:val="24"/>
+          <w:lang w:val="en-IE"/>
+        </w:rPr>
+        <w:t xml:space="preserve">bout </w:t>
+      </w:r>
+      <w:r>
+        <w:rPr>
+          <w:rFonts w:ascii="Times New Roman" w:hAnsi="Times New Roman" w:cs="Times New Roman"/>
+          <w:sz w:val="24"/>
+          <w:szCs w:val="24"/>
+          <w:lang w:val="en-IE"/>
+        </w:rPr>
+        <w:t>i</w:t>
+      </w:r>
+      <w:r>
+        <w:rPr>
+          <w:rFonts w:ascii="Times New Roman" w:hAnsi="Times New Roman" w:cs="Times New Roman"/>
+          <w:sz w:val="24"/>
+          <w:szCs w:val="24"/>
+          <w:lang w:val="en-IE"/>
+        </w:rPr>
+        <w:t xml:space="preserve">mmigration </w:t>
+      </w:r>
+      <w:r>
+        <w:rPr>
+          <w:rFonts w:ascii="Times New Roman" w:hAnsi="Times New Roman" w:cs="Times New Roman"/>
+          <w:sz w:val="24"/>
+          <w:szCs w:val="24"/>
+          <w:lang w:val="en-IE"/>
+        </w:rPr>
+        <w:t xml:space="preserve">are </w:t>
+      </w:r>
+      <w:r>
+        <w:rPr>
+          <w:rFonts w:ascii="Times New Roman" w:hAnsi="Times New Roman" w:cs="Times New Roman"/>
+          <w:sz w:val="24"/>
+          <w:szCs w:val="24"/>
+          <w:lang w:val="en-IE"/>
+        </w:rPr>
+        <w:t xml:space="preserve">much more volatile in </w:t>
+      </w:r>
+      <w:r>
+        <w:rPr>
+          <w:rFonts w:ascii="Times New Roman" w:hAnsi="Times New Roman" w:cs="Times New Roman"/>
+          <w:sz w:val="24"/>
+          <w:szCs w:val="24"/>
+          <w:lang w:val="en-IE"/>
+        </w:rPr>
+        <w:t>H</w:t>
+      </w:r>
+      <w:r>
+        <w:rPr>
+          <w:rFonts w:ascii="Times New Roman" w:hAnsi="Times New Roman" w:cs="Times New Roman"/>
+          <w:sz w:val="24"/>
+          <w:szCs w:val="24"/>
+          <w:lang w:val="en-IE"/>
+        </w:rPr>
+        <w:t>ungary</w:t>
+      </w:r>
+      <w:r>
+        <w:rPr>
+          <w:rFonts w:ascii="Times New Roman" w:hAnsi="Times New Roman" w:cs="Times New Roman"/>
+          <w:sz w:val="24"/>
+          <w:szCs w:val="24"/>
+          <w:lang w:val="en-IE"/>
+        </w:rPr>
+        <w:t xml:space="preserve"> than</w:t>
+      </w:r>
+      <w:r>
+        <w:rPr>
+          <w:rFonts w:ascii="Times New Roman" w:hAnsi="Times New Roman" w:cs="Times New Roman"/>
+          <w:sz w:val="24"/>
+          <w:szCs w:val="24"/>
+          <w:lang w:val="en-IE"/>
+        </w:rPr>
+        <w:t xml:space="preserve"> a previously thought</w:t>
+      </w:r>
+      <w:r>
+        <w:rPr>
+          <w:rFonts w:ascii="Times New Roman" w:hAnsi="Times New Roman" w:cs="Times New Roman"/>
+          <w:sz w:val="24"/>
+          <w:szCs w:val="24"/>
+          <w:lang w:val="en-IE"/>
+        </w:rPr>
+        <w:t>, indicating that large parts of the Hungarian population are not as indoctrinated by the government-driven anti-immigration propaganda as one might think.</w:t>
+      </w:r>
+    </w:p>
+    <w:p>
+      <w:pPr>
+        <w:rPr>
+          <w:rFonts w:ascii="Times New Roman" w:hAnsi="Times New Roman" w:cs="Times New Roman"/>
+          <w:sz w:val="24"/>
+          <w:szCs w:val="24"/>
+          <w:lang w:val="en-IE"/>
+        </w:rPr>
+      </w:pPr>
+    </w:p>
+    <w:p>
+      <w:pPr>
+        <w:pStyle w:val="Default"/>
+        <w:spacing w:line="360" w:lineRule="auto"/>
+        <w:rPr>
+          <w:lang w:val="en-US"/>
+        </w:rPr>
+      </w:pPr>
+      <w:r>
+        <w:rPr>
+          <w:lang w:val="en-US"/>
+        </w:rPr>
+        <w:t xml:space="preserve">Lastly, our research shows that </w:t>
+      </w:r>
+      <w:r>
+        <w:rPr>
+          <w:lang w:val="en-US"/>
+        </w:rPr>
+        <w:t>the moderate group size equalness has been decreasing across Europe since 2015 for “</w:t>
       </w:r>
       <w:proofErr w:type="spellStart"/>
       <w:r>
         <w:rPr>
-          <w:rFonts w:ascii="Times New Roman" w:hAnsi="Times New Roman" w:cs="Times New Roman"/>
-          <w:sz w:val="24"/>
-          <w:szCs w:val="24"/>
-          <w:lang w:val="en-IE"/>
-        </w:rPr>
-        <w:t>hungary</w:t>
+          <w:lang w:val="en-US"/>
+        </w:rPr>
+        <w:t>imbgeco</w:t>
       </w:r>
       <w:proofErr w:type="spellEnd"/>
       <w:r>
         <w:rPr>
-          <w:rFonts w:ascii="Times New Roman" w:hAnsi="Times New Roman" w:cs="Times New Roman"/>
-          <w:sz w:val="24"/>
-          <w:szCs w:val="24"/>
-          <w:lang w:val="en-IE"/>
-        </w:rPr>
-        <w:t xml:space="preserve"> (contradicting)</w:t>
-      </w:r>
-    </w:p>
-    <w:p>
-      <w:pPr>
-        <w:pStyle w:val="Listenabsatz"/>
-        <w:numPr>
-          <w:ilvl w:val="0"/>
-          <w:numId w:val="5"/>
-        </w:numPr>
-        <w:rPr>
-          <w:rFonts w:ascii="Times New Roman" w:hAnsi="Times New Roman" w:cs="Times New Roman"/>
-          <w:sz w:val="24"/>
-          <w:szCs w:val="24"/>
-          <w:lang w:val="en-IE"/>
-        </w:rPr>
-      </w:pPr>
-      <w:r>
-        <w:rPr>
-          <w:rFonts w:ascii="Times New Roman" w:hAnsi="Times New Roman" w:cs="Times New Roman"/>
-          <w:sz w:val="24"/>
-          <w:szCs w:val="24"/>
-          <w:lang w:val="en-IE"/>
-        </w:rPr>
-        <w:t xml:space="preserve">opinions About Immigration much more volatile in </w:t>
+          <w:lang w:val="en-US"/>
+        </w:rPr>
+        <w:t>” and “</w:t>
       </w:r>
       <w:proofErr w:type="spellStart"/>
       <w:r>
         <w:rPr>
-          <w:rFonts w:ascii="Times New Roman" w:hAnsi="Times New Roman" w:cs="Times New Roman"/>
-          <w:sz w:val="24"/>
-          <w:szCs w:val="24"/>
-          <w:lang w:val="en-IE"/>
-        </w:rPr>
-        <w:t>hungary</w:t>
+          <w:lang w:val="en-US"/>
+        </w:rPr>
+        <w:t>imueclt</w:t>
       </w:r>
       <w:proofErr w:type="spellEnd"/>
       <w:r>
         <w:rPr>
-          <w:rFonts w:ascii="Times New Roman" w:hAnsi="Times New Roman" w:cs="Times New Roman"/>
-          <w:sz w:val="24"/>
-          <w:szCs w:val="24"/>
-          <w:lang w:val="en-IE"/>
-        </w:rPr>
-        <w:t xml:space="preserve"> a previously thought, based on two metrics</w:t>
-      </w:r>
-      <w:r>
-        <w:rPr>
-          <w:rFonts w:ascii="Times New Roman" w:hAnsi="Times New Roman" w:cs="Times New Roman"/>
-          <w:sz w:val="24"/>
-          <w:szCs w:val="24"/>
-          <w:lang w:val="en-IE"/>
-        </w:rPr>
-        <w:t xml:space="preserve"> (contradicting)</w:t>
-      </w:r>
-    </w:p>
-    <w:p>
-      <w:pPr>
-        <w:pStyle w:val="Listenabsatz"/>
-        <w:numPr>
-          <w:ilvl w:val="0"/>
-          <w:numId w:val="5"/>
-        </w:numPr>
-        <w:rPr>
-          <w:rFonts w:ascii="Times New Roman" w:hAnsi="Times New Roman" w:cs="Times New Roman"/>
-          <w:sz w:val="24"/>
-          <w:szCs w:val="24"/>
-          <w:lang w:val="en-IE"/>
-        </w:rPr>
-      </w:pPr>
-      <w:r>
-        <w:rPr>
-          <w:rFonts w:ascii="Times New Roman" w:hAnsi="Times New Roman" w:cs="Times New Roman"/>
-          <w:sz w:val="24"/>
-          <w:szCs w:val="24"/>
-          <w:lang w:val="en-IE"/>
-        </w:rPr>
-        <w:t xml:space="preserve">moderate Group size decreasing for </w:t>
-      </w:r>
-      <w:proofErr w:type="spellStart"/>
-      <w:r>
-        <w:rPr>
-          <w:rFonts w:ascii="Times New Roman" w:hAnsi="Times New Roman" w:cs="Times New Roman"/>
-          <w:sz w:val="24"/>
-          <w:szCs w:val="24"/>
-          <w:lang w:val="en-IE"/>
-        </w:rPr>
-        <w:t>imbgeco</w:t>
-      </w:r>
-      <w:proofErr w:type="spellEnd"/>
-      <w:r>
-        <w:rPr>
-          <w:rFonts w:ascii="Times New Roman" w:hAnsi="Times New Roman" w:cs="Times New Roman"/>
-          <w:sz w:val="24"/>
-          <w:szCs w:val="24"/>
-          <w:lang w:val="en-IE"/>
-        </w:rPr>
-        <w:t xml:space="preserve"> and </w:t>
-      </w:r>
-      <w:proofErr w:type="spellStart"/>
-      <w:r>
-        <w:rPr>
-          <w:rFonts w:ascii="Times New Roman" w:hAnsi="Times New Roman" w:cs="Times New Roman"/>
-          <w:sz w:val="24"/>
-          <w:szCs w:val="24"/>
-          <w:lang w:val="en-IE"/>
-        </w:rPr>
-        <w:t>imueclt</w:t>
-      </w:r>
-      <w:proofErr w:type="spellEnd"/>
-      <w:r>
-        <w:rPr>
-          <w:rFonts w:ascii="Times New Roman" w:hAnsi="Times New Roman" w:cs="Times New Roman"/>
-          <w:sz w:val="24"/>
-          <w:szCs w:val="24"/>
-          <w:lang w:val="en-IE"/>
-        </w:rPr>
-        <w:t>, other research calls it "stable"</w:t>
-      </w:r>
-      <w:r>
-        <w:rPr>
-          <w:rFonts w:ascii="Times New Roman" w:hAnsi="Times New Roman" w:cs="Times New Roman"/>
-          <w:sz w:val="24"/>
-          <w:szCs w:val="24"/>
-          <w:lang w:val="en-IE"/>
-        </w:rPr>
-        <w:t xml:space="preserve"> (contradicting)</w:t>
-      </w:r>
-    </w:p>
-    <w:p>
-      <w:pPr>
-        <w:pStyle w:val="Listenabsatz"/>
-        <w:numPr>
-          <w:ilvl w:val="1"/>
-          <w:numId w:val="5"/>
-        </w:numPr>
-        <w:rPr>
-          <w:rFonts w:ascii="Times New Roman" w:hAnsi="Times New Roman" w:cs="Times New Roman"/>
-          <w:sz w:val="24"/>
-          <w:szCs w:val="24"/>
-          <w:lang w:val="en-IE"/>
-        </w:rPr>
-      </w:pPr>
-      <w:r>
-        <w:rPr>
-          <w:rFonts w:ascii="Times New Roman" w:hAnsi="Times New Roman" w:cs="Times New Roman"/>
-          <w:sz w:val="24"/>
-          <w:szCs w:val="24"/>
-          <w:lang w:val="en-IE"/>
-        </w:rPr>
-        <w:t>in Germany, on the other Hand, trend of increasing size Parity, which is also new</w:t>
-      </w:r>
-      <w:r>
-        <w:rPr>
-          <w:rFonts w:ascii="Times New Roman" w:hAnsi="Times New Roman" w:cs="Times New Roman"/>
-          <w:sz w:val="24"/>
-          <w:szCs w:val="24"/>
-          <w:lang w:val="en-IE"/>
-        </w:rPr>
-        <w:t xml:space="preserve"> (new)</w:t>
-      </w:r>
-    </w:p>
-    <w:p>
-      <w:pPr>
-        <w:pStyle w:val="Listenabsatz"/>
-        <w:numPr>
-          <w:ilvl w:val="0"/>
-          <w:numId w:val="5"/>
-        </w:numPr>
-        <w:rPr>
-          <w:rFonts w:ascii="Times New Roman" w:hAnsi="Times New Roman" w:cs="Times New Roman"/>
-          <w:sz w:val="24"/>
-          <w:szCs w:val="24"/>
-          <w:lang w:val="en-IE"/>
-        </w:rPr>
-      </w:pPr>
-      <w:r>
-        <w:rPr>
-          <w:rFonts w:ascii="Times New Roman" w:hAnsi="Times New Roman" w:cs="Times New Roman"/>
-          <w:sz w:val="24"/>
-          <w:szCs w:val="24"/>
-          <w:lang w:val="en-IE"/>
-        </w:rPr>
-        <w:t xml:space="preserve">extremely unequal moderate Group sizes in </w:t>
-      </w:r>
-      <w:proofErr w:type="spellStart"/>
-      <w:r>
-        <w:rPr>
-          <w:rFonts w:ascii="Times New Roman" w:hAnsi="Times New Roman" w:cs="Times New Roman"/>
-          <w:sz w:val="24"/>
-          <w:szCs w:val="24"/>
-          <w:lang w:val="en-IE"/>
-        </w:rPr>
-        <w:t>hungary</w:t>
-      </w:r>
-      <w:proofErr w:type="spellEnd"/>
-      <w:r>
-        <w:rPr>
-          <w:rFonts w:ascii="Times New Roman" w:hAnsi="Times New Roman" w:cs="Times New Roman"/>
-          <w:sz w:val="24"/>
-          <w:szCs w:val="24"/>
-          <w:lang w:val="en-IE"/>
-        </w:rPr>
-        <w:t xml:space="preserve"> as of 2015</w:t>
-      </w:r>
-      <w:r>
-        <w:rPr>
-          <w:rFonts w:ascii="Times New Roman" w:hAnsi="Times New Roman" w:cs="Times New Roman"/>
-          <w:sz w:val="24"/>
-          <w:szCs w:val="24"/>
-          <w:lang w:val="en-IE"/>
-        </w:rPr>
-        <w:t xml:space="preserve"> (new)</w:t>
-      </w:r>
-    </w:p>
-    <w:p>
-      <w:pPr>
-        <w:rPr>
-          <w:rFonts w:ascii="Times New Roman" w:hAnsi="Times New Roman" w:cs="Times New Roman"/>
-          <w:sz w:val="24"/>
-          <w:szCs w:val="24"/>
-          <w:u w:val="single"/>
-          <w:lang w:val="en-IE"/>
-        </w:rPr>
-      </w:pPr>
-    </w:p>
-    <w:p>
-      <w:pPr>
-        <w:pStyle w:val="Listenabsatz"/>
-        <w:numPr>
-          <w:ilvl w:val="0"/>
-          <w:numId w:val="5"/>
-        </w:numPr>
+          <w:lang w:val="en-US"/>
+        </w:rPr>
+        <w:t>”, indicating the opposite of polarization here, while previous research is reporting more of a stable process.</w:t>
+      </w:r>
+    </w:p>
+    <w:p>
+      <w:pPr>
+        <w:pStyle w:val="Default"/>
         <w:spacing w:line="360" w:lineRule="auto"/>
-        <w:ind w:left="357" w:hanging="357"/>
-        <w:rPr>
-          <w:rFonts w:ascii="Times New Roman" w:hAnsi="Times New Roman" w:cs="Times New Roman"/>
-          <w:color w:val="70AD47" w:themeColor="accent6"/>
-          <w:sz w:val="24"/>
-          <w:szCs w:val="24"/>
-          <w:u w:val="single"/>
-          <w:lang w:val="en-IE"/>
-        </w:rPr>
-      </w:pPr>
-      <w:r>
-        <w:rPr>
-          <w:rFonts w:ascii="Times New Roman" w:hAnsi="Times New Roman" w:cs="Times New Roman"/>
-          <w:color w:val="70AD47" w:themeColor="accent6"/>
-          <w:sz w:val="24"/>
-          <w:szCs w:val="24"/>
-          <w:u w:val="single"/>
-          <w:lang w:val="en-IE"/>
-        </w:rPr>
-        <w:t>How do our results relate to other open / answered research questions in the field?</w:t>
-      </w:r>
-    </w:p>
-    <w:p>
-      <w:pPr>
-        <w:pStyle w:val="Listenabsatz"/>
-        <w:spacing w:line="360" w:lineRule="auto"/>
-        <w:ind w:left="357"/>
-        <w:rPr>
-          <w:rFonts w:ascii="Times New Roman" w:hAnsi="Times New Roman" w:cs="Times New Roman"/>
-          <w:color w:val="70AD47" w:themeColor="accent6"/>
-          <w:sz w:val="24"/>
-          <w:szCs w:val="24"/>
-          <w:u w:val="single"/>
-          <w:lang w:val="en-IE"/>
-        </w:rPr>
-      </w:pPr>
-    </w:p>
-    <w:p>
-      <w:pPr>
-        <w:pStyle w:val="Listenabsatz"/>
-        <w:numPr>
-          <w:ilvl w:val="0"/>
-          <w:numId w:val="5"/>
-        </w:numPr>
-        <w:spacing w:line="360" w:lineRule="auto"/>
-        <w:ind w:left="357" w:hanging="357"/>
-        <w:rPr>
-          <w:rFonts w:ascii="Times New Roman" w:hAnsi="Times New Roman" w:cs="Times New Roman"/>
-          <w:color w:val="70AD47" w:themeColor="accent6"/>
-          <w:sz w:val="24"/>
-          <w:szCs w:val="24"/>
-          <w:u w:val="single"/>
-          <w:lang w:val="en-IE"/>
-        </w:rPr>
-      </w:pPr>
-      <w:r>
-        <w:rPr>
-          <w:rFonts w:ascii="Times New Roman" w:hAnsi="Times New Roman" w:cs="Times New Roman"/>
-          <w:color w:val="70AD47" w:themeColor="accent6"/>
-          <w:sz w:val="24"/>
-          <w:szCs w:val="24"/>
-          <w:u w:val="single"/>
-          <w:lang w:val="en-IE"/>
-        </w:rPr>
-        <w:t>Do our results open up new questions?</w:t>
-      </w:r>
-    </w:p>
-    <w:p>
-      <w:pPr>
-        <w:pStyle w:val="Listenabsatz"/>
-        <w:spacing w:line="360" w:lineRule="auto"/>
-        <w:ind w:left="357"/>
-        <w:rPr>
-          <w:rFonts w:ascii="Times New Roman" w:hAnsi="Times New Roman" w:cs="Times New Roman"/>
-          <w:color w:val="70AD47" w:themeColor="accent6"/>
-          <w:sz w:val="24"/>
-          <w:szCs w:val="24"/>
-          <w:u w:val="single"/>
-          <w:lang w:val="en-IE"/>
-        </w:rPr>
-      </w:pPr>
-    </w:p>
-    <w:p>
-      <w:pPr>
-        <w:pStyle w:val="Listenabsatz"/>
-        <w:numPr>
-          <w:ilvl w:val="0"/>
-          <w:numId w:val="5"/>
-        </w:numPr>
-        <w:autoSpaceDE w:val="0"/>
-        <w:autoSpaceDN w:val="0"/>
-        <w:adjustRightInd w:val="0"/>
-        <w:spacing w:after="0" w:line="360" w:lineRule="auto"/>
-        <w:ind w:left="357" w:hanging="357"/>
-        <w:rPr>
-          <w:rFonts w:ascii="Times New Roman" w:hAnsi="Times New Roman" w:cs="Times New Roman"/>
-          <w:color w:val="70AD47" w:themeColor="accent6"/>
-          <w:sz w:val="24"/>
-          <w:szCs w:val="24"/>
-          <w:u w:val="single"/>
-          <w:lang w:val="en-IE"/>
-        </w:rPr>
-      </w:pPr>
-      <w:r>
-        <w:rPr>
-          <w:rFonts w:ascii="Times New Roman" w:hAnsi="Times New Roman" w:cs="Times New Roman"/>
-          <w:color w:val="70AD47" w:themeColor="accent6"/>
-          <w:sz w:val="24"/>
-          <w:szCs w:val="24"/>
-          <w:u w:val="single"/>
-          <w:lang w:val="en-IE"/>
-        </w:rPr>
-        <w:t xml:space="preserve">Do our results, together with results from the literature establish consensus / Draw attention to conflict </w:t>
-      </w:r>
+        <w:rPr>
+          <w:lang w:val="en-US"/>
+        </w:rPr>
+      </w:pPr>
     </w:p>
     <w:p>
       <w:pPr>
@@ -5566,17 +5613,6 @@
           <w:lang w:val="en-IE"/>
         </w:rPr>
       </w:pPr>
-      <w:r>
-        <w:rPr>
-          <w:rFonts w:ascii="Times New Roman" w:hAnsi="Times New Roman" w:cs="Times New Roman"/>
-          <w:color w:val="70AD47" w:themeColor="accent6"/>
-          <w:sz w:val="24"/>
-          <w:szCs w:val="24"/>
-          <w:u w:val="single"/>
-          <w:lang w:val="en-IE"/>
-        </w:rPr>
-        <w:t xml:space="preserve">The last paragraph of the discussion is also a power position. This is a good place for a brief reminder of the most important findings and their significance </w:t>
-      </w:r>
     </w:p>
     <w:p>
       <w:pPr>
@@ -5586,31 +5622,35 @@
         <w:spacing w:after="0" w:line="360" w:lineRule="auto"/>
         <w:rPr>
           <w:rFonts w:ascii="Times New Roman" w:hAnsi="Times New Roman" w:cs="Times New Roman"/>
-          <w:sz w:val="24"/>
-          <w:szCs w:val="24"/>
-          <w:lang w:val="en-US"/>
-        </w:rPr>
-      </w:pPr>
-      <w:r>
-        <w:rPr>
-          <w:rFonts w:ascii="Times New Roman" w:hAnsi="Times New Roman" w:cs="Times New Roman"/>
-          <w:sz w:val="24"/>
-          <w:szCs w:val="24"/>
-          <w:lang w:val="en-US"/>
-        </w:rPr>
-        <w:t xml:space="preserve">Nuanced view necessary, but perhaps disappearing. Might only get worse with the right on the rise across Europe. Mention CDU win in Germany. However, one silver lining is that, despite everything, the average opinion about immigration is still getting better, at least averaged across </w:t>
-      </w:r>
-      <w:proofErr w:type="spellStart"/>
-      <w:r>
-        <w:rPr>
-          <w:rFonts w:ascii="Times New Roman" w:hAnsi="Times New Roman" w:cs="Times New Roman"/>
-          <w:sz w:val="24"/>
-          <w:szCs w:val="24"/>
-          <w:lang w:val="en-US"/>
-        </w:rPr>
-        <w:t>europe</w:t>
-      </w:r>
-      <w:proofErr w:type="spellEnd"/>
+          <w:color w:val="70AD47" w:themeColor="accent6"/>
+          <w:sz w:val="24"/>
+          <w:szCs w:val="24"/>
+          <w:u w:val="single"/>
+          <w:lang w:val="en-IE"/>
+        </w:rPr>
+      </w:pPr>
+      <w:r>
+        <w:rPr>
+          <w:rFonts w:ascii="Times New Roman" w:hAnsi="Times New Roman" w:cs="Times New Roman"/>
+          <w:color w:val="70AD47" w:themeColor="accent6"/>
+          <w:sz w:val="24"/>
+          <w:szCs w:val="24"/>
+          <w:u w:val="single"/>
+          <w:lang w:val="en-IE"/>
+        </w:rPr>
+        <w:t>T</w:t>
+      </w:r>
+      <w:r>
+        <w:rPr>
+          <w:rFonts w:ascii="Times New Roman" w:hAnsi="Times New Roman" w:cs="Times New Roman"/>
+          <w:color w:val="70AD47" w:themeColor="accent6"/>
+          <w:sz w:val="24"/>
+          <w:szCs w:val="24"/>
+          <w:u w:val="single"/>
+          <w:lang w:val="en-IE"/>
+        </w:rPr>
+        <w:t xml:space="preserve">he last paragraph of the discussion is also a power position. This is a good place for a brief reminder of the most important findings and their significance </w:t>
+      </w:r>
     </w:p>
     <w:p>
       <w:pPr>
@@ -5620,13 +5660,240 @@
         <w:spacing w:after="0" w:line="360" w:lineRule="auto"/>
         <w:rPr>
           <w:rFonts w:ascii="Times New Roman" w:hAnsi="Times New Roman" w:cs="Times New Roman"/>
-          <w:color w:val="70AD47" w:themeColor="accent6"/>
-          <w:sz w:val="24"/>
-          <w:szCs w:val="24"/>
-          <w:u w:val="single"/>
-          <w:lang w:val="en-IE"/>
-        </w:rPr>
-      </w:pPr>
+          <w:sz w:val="24"/>
+          <w:szCs w:val="24"/>
+          <w:lang w:val="en-US"/>
+        </w:rPr>
+      </w:pPr>
+      <w:r>
+        <w:rPr>
+          <w:rFonts w:ascii="Times New Roman" w:hAnsi="Times New Roman" w:cs="Times New Roman"/>
+          <w:sz w:val="24"/>
+          <w:szCs w:val="24"/>
+          <w:lang w:val="en-IE"/>
+        </w:rPr>
+        <w:t>Our research showed that n</w:t>
+      </w:r>
+      <w:proofErr w:type="spellStart"/>
+      <w:r>
+        <w:rPr>
+          <w:rFonts w:ascii="Times New Roman" w:hAnsi="Times New Roman" w:cs="Times New Roman"/>
+          <w:sz w:val="24"/>
+          <w:szCs w:val="24"/>
+          <w:lang w:val="en-US"/>
+        </w:rPr>
+        <w:t>uanced</w:t>
+      </w:r>
+      <w:proofErr w:type="spellEnd"/>
+      <w:r>
+        <w:rPr>
+          <w:rFonts w:ascii="Times New Roman" w:hAnsi="Times New Roman" w:cs="Times New Roman"/>
+          <w:sz w:val="24"/>
+          <w:szCs w:val="24"/>
+          <w:lang w:val="en-US"/>
+        </w:rPr>
+        <w:t xml:space="preserve"> view</w:t>
+      </w:r>
+      <w:r>
+        <w:rPr>
+          <w:rFonts w:ascii="Times New Roman" w:hAnsi="Times New Roman" w:cs="Times New Roman"/>
+          <w:sz w:val="24"/>
+          <w:szCs w:val="24"/>
+          <w:lang w:val="en-US"/>
+        </w:rPr>
+        <w:t>s</w:t>
+      </w:r>
+      <w:r>
+        <w:rPr>
+          <w:rFonts w:ascii="Times New Roman" w:hAnsi="Times New Roman" w:cs="Times New Roman"/>
+          <w:sz w:val="24"/>
+          <w:szCs w:val="24"/>
+          <w:lang w:val="en-US"/>
+        </w:rPr>
+        <w:t xml:space="preserve"> are</w:t>
+      </w:r>
+      <w:r>
+        <w:rPr>
+          <w:rFonts w:ascii="Times New Roman" w:hAnsi="Times New Roman" w:cs="Times New Roman"/>
+          <w:sz w:val="24"/>
+          <w:szCs w:val="24"/>
+          <w:lang w:val="en-US"/>
+        </w:rPr>
+        <w:t xml:space="preserve"> necessary</w:t>
+      </w:r>
+      <w:r>
+        <w:rPr>
+          <w:rFonts w:ascii="Times New Roman" w:hAnsi="Times New Roman" w:cs="Times New Roman"/>
+          <w:sz w:val="24"/>
+          <w:szCs w:val="24"/>
+          <w:lang w:val="en-US"/>
+        </w:rPr>
+        <w:t xml:space="preserve"> in order to identify the </w:t>
+      </w:r>
+      <w:r>
+        <w:rPr>
+          <w:rFonts w:ascii="Times New Roman" w:hAnsi="Times New Roman" w:cs="Times New Roman"/>
+          <w:sz w:val="24"/>
+          <w:szCs w:val="24"/>
+          <w:lang w:val="en-US"/>
+        </w:rPr>
+        <w:t>underlying factors</w:t>
+      </w:r>
+      <w:r>
+        <w:rPr>
+          <w:rFonts w:ascii="Times New Roman" w:hAnsi="Times New Roman" w:cs="Times New Roman"/>
+          <w:sz w:val="24"/>
+          <w:szCs w:val="24"/>
+          <w:lang w:val="en-US"/>
+        </w:rPr>
+        <w:t xml:space="preserve"> and locations of</w:t>
+      </w:r>
+      <w:r>
+        <w:rPr>
+          <w:rFonts w:ascii="Times New Roman" w:hAnsi="Times New Roman" w:cs="Times New Roman"/>
+          <w:sz w:val="24"/>
+          <w:szCs w:val="24"/>
+          <w:lang w:val="en-US"/>
+        </w:rPr>
+        <w:t xml:space="preserve"> immigration opinion</w:t>
+      </w:r>
+      <w:r>
+        <w:rPr>
+          <w:rFonts w:ascii="Times New Roman" w:hAnsi="Times New Roman" w:cs="Times New Roman"/>
+          <w:sz w:val="24"/>
+          <w:szCs w:val="24"/>
+          <w:lang w:val="en-US"/>
+        </w:rPr>
+        <w:t xml:space="preserve"> polarization hotspots. However, our results also suggest that these nuances might disappear in the verge of an overall “the immigrant” opinion, at least when it comes economics, cultural, and overall quality-of-life considerations regarding immigration. This process might only accelerate (far-)</w:t>
+      </w:r>
+      <w:r>
+        <w:rPr>
+          <w:rFonts w:ascii="Times New Roman" w:hAnsi="Times New Roman" w:cs="Times New Roman"/>
+          <w:sz w:val="24"/>
+          <w:szCs w:val="24"/>
+          <w:lang w:val="en-US"/>
+        </w:rPr>
+        <w:t>right</w:t>
+      </w:r>
+      <w:r>
+        <w:rPr>
+          <w:rFonts w:ascii="Times New Roman" w:hAnsi="Times New Roman" w:cs="Times New Roman"/>
+          <w:sz w:val="24"/>
+          <w:szCs w:val="24"/>
+          <w:lang w:val="en-US"/>
+        </w:rPr>
+        <w:t xml:space="preserve"> parties being</w:t>
+      </w:r>
+      <w:r>
+        <w:rPr>
+          <w:rFonts w:ascii="Times New Roman" w:hAnsi="Times New Roman" w:cs="Times New Roman"/>
+          <w:sz w:val="24"/>
+          <w:szCs w:val="24"/>
+          <w:lang w:val="en-US"/>
+        </w:rPr>
+        <w:t xml:space="preserve"> on the rise across Europe.</w:t>
+      </w:r>
+      <w:r>
+        <w:rPr>
+          <w:rFonts w:ascii="Times New Roman" w:hAnsi="Times New Roman" w:cs="Times New Roman"/>
+          <w:sz w:val="24"/>
+          <w:szCs w:val="24"/>
+          <w:lang w:val="en-US"/>
+        </w:rPr>
+        <w:t xml:space="preserve"> As of Mai 2025, Germany once again has a conservative leader in form of Friedrich Merz (</w:t>
+      </w:r>
+      <w:r>
+        <w:rPr>
+          <w:rFonts w:ascii="Times New Roman" w:hAnsi="Times New Roman" w:cs="Times New Roman"/>
+          <w:sz w:val="24"/>
+          <w:szCs w:val="24"/>
+          <w:lang w:val="en-US"/>
+        </w:rPr>
+        <w:t>CDU</w:t>
+      </w:r>
+      <w:r>
+        <w:rPr>
+          <w:rFonts w:ascii="Times New Roman" w:hAnsi="Times New Roman" w:cs="Times New Roman"/>
+          <w:sz w:val="24"/>
+          <w:szCs w:val="24"/>
+          <w:lang w:val="en-US"/>
+        </w:rPr>
+        <w:t>) with the AFD being on the rise</w:t>
+      </w:r>
+      <w:r>
+        <w:rPr>
+          <w:rFonts w:ascii="Times New Roman" w:hAnsi="Times New Roman" w:cs="Times New Roman"/>
+          <w:sz w:val="24"/>
+          <w:szCs w:val="24"/>
+          <w:lang w:val="en-US"/>
+        </w:rPr>
+        <w:t>.</w:t>
+      </w:r>
+      <w:r>
+        <w:rPr>
+          <w:rFonts w:ascii="Times New Roman" w:hAnsi="Times New Roman" w:cs="Times New Roman"/>
+          <w:sz w:val="24"/>
+          <w:szCs w:val="24"/>
+          <w:lang w:val="en-US"/>
+        </w:rPr>
+        <w:t xml:space="preserve"> Victor </w:t>
+      </w:r>
+      <w:proofErr w:type="spellStart"/>
+      <w:r>
+        <w:rPr>
+          <w:rFonts w:ascii="Times New Roman" w:hAnsi="Times New Roman" w:cs="Times New Roman"/>
+          <w:sz w:val="24"/>
+          <w:szCs w:val="24"/>
+          <w:lang w:val="en-US"/>
+        </w:rPr>
+        <w:t>Orban</w:t>
+      </w:r>
+      <w:proofErr w:type="spellEnd"/>
+      <w:r>
+        <w:rPr>
+          <w:rFonts w:ascii="Times New Roman" w:hAnsi="Times New Roman" w:cs="Times New Roman"/>
+          <w:sz w:val="24"/>
+          <w:szCs w:val="24"/>
+          <w:lang w:val="en-US"/>
+        </w:rPr>
+        <w:t xml:space="preserve"> is also not going anywhere.</w:t>
+      </w:r>
+      <w:r>
+        <w:rPr>
+          <w:rFonts w:ascii="Times New Roman" w:hAnsi="Times New Roman" w:cs="Times New Roman"/>
+          <w:sz w:val="24"/>
+          <w:szCs w:val="24"/>
+          <w:lang w:val="en-US"/>
+        </w:rPr>
+        <w:t xml:space="preserve"> However, one silver lining is that, despite everything, the average opinion about immigration is still getting better, at least averaged across </w:t>
+      </w:r>
+      <w:r>
+        <w:rPr>
+          <w:rFonts w:ascii="Times New Roman" w:hAnsi="Times New Roman" w:cs="Times New Roman"/>
+          <w:sz w:val="24"/>
+          <w:szCs w:val="24"/>
+          <w:lang w:val="en-US"/>
+        </w:rPr>
+        <w:t>E</w:t>
+      </w:r>
+      <w:r>
+        <w:rPr>
+          <w:rFonts w:ascii="Times New Roman" w:hAnsi="Times New Roman" w:cs="Times New Roman"/>
+          <w:sz w:val="24"/>
+          <w:szCs w:val="24"/>
+          <w:lang w:val="en-US"/>
+        </w:rPr>
+        <w:t>urope</w:t>
+      </w:r>
+      <w:r>
+        <w:rPr>
+          <w:rFonts w:ascii="Times New Roman" w:hAnsi="Times New Roman" w:cs="Times New Roman"/>
+          <w:sz w:val="24"/>
+          <w:szCs w:val="24"/>
+          <w:lang w:val="en-US"/>
+        </w:rPr>
+        <w:t>.</w:t>
+      </w:r>
     </w:p>
     <w:sectPr>
       <w:pgSz w:w="11906" w:h="16838"/>

</xml_diff>